<commit_message>
Stevo: users podla specifikacie alfa, grid oprava anchorov, oprava get_users podla spec., anchor pre grid v projects_view
</commit_message>
<xml_diff>
--- a/documentation/SDD.docx
+++ b/documentation/SDD.docx
@@ -100,6 +100,7 @@
                 <w:dataBinding w:prefixMappings="xmlns:ns0='http://schemas.openxmlformats.org/package/2006/metadata/core-properties' xmlns:ns1='http://purl.org/dc/elements/1.1/'" w:xpath="/ns0:coreProperties[1]/ns1:title[1]" w:storeItemID="{6C3C8BC8-F283-45AE-878A-BAB7291924A1}"/>
                 <w:text/>
               </w:sdtPr>
+              <w:sdtEndPr/>
               <w:sdtContent>
                 <w:tc>
                   <w:tcPr>
@@ -152,6 +153,7 @@
                 <w:dataBinding w:prefixMappings="xmlns:ns0='http://schemas.openxmlformats.org/package/2006/metadata/core-properties' xmlns:ns1='http://purl.org/dc/elements/1.1/'" w:xpath="/ns0:coreProperties[1]/ns1:subject[1]" w:storeItemID="{6C3C8BC8-F283-45AE-878A-BAB7291924A1}"/>
                 <w:text/>
               </w:sdtPr>
+              <w:sdtEndPr/>
               <w:sdtContent>
                 <w:tc>
                   <w:tcPr>
@@ -224,6 +226,7 @@
                 <w:dataBinding w:prefixMappings="xmlns:ns0='http://schemas.openxmlformats.org/package/2006/metadata/core-properties' xmlns:ns1='http://purl.org/dc/elements/1.1/'" w:xpath="/ns0:coreProperties[1]/ns1:creator[1]" w:storeItemID="{6C3C8BC8-F283-45AE-878A-BAB7291924A1}"/>
                 <w:text/>
               </w:sdtPr>
+              <w:sdtEndPr/>
               <w:sdtContent>
                 <w:tc>
                   <w:tcPr>
@@ -317,6 +320,7 @@
                     <w:dataBinding w:prefixMappings="xmlns:ns0='http://schemas.microsoft.com/office/2006/coverPageProps'" w:xpath="/ns0:CoverPageProperties[1]/ns0:Abstract[1]" w:storeItemID="{55AF091B-3C7A-41E3-B477-F2FDAA23CFDA}"/>
                     <w:text/>
                   </w:sdtPr>
+                  <w:sdtEndPr/>
                   <w:sdtContent>
                     <w:r>
                       <w:rPr>
@@ -5308,27 +5312,256 @@
           </w:p>
           <w:p>
             <w:r>
-              <w:t>[fin_category_transaction_id</w:t>
+              <w:t>[fin_category_transaction_id] : int</w:t>
+            </w:r>
+          </w:p>
+          <w:p>
+            <w:r>
+              <w:t>[fin_category_transaction_cat_from] : int</w:t>
+            </w:r>
+          </w:p>
+          <w:p>
+            <w:r>
+              <w:t>[fin_category_transaction_cat_to] : int</w:t>
+            </w:r>
+          </w:p>
+          <w:p>
+            <w:r>
+              <w:t>[fin_category_transaction_cat_cash] : float</w:t>
+            </w:r>
+          </w:p>
+        </w:tc>
+        <w:tc>
+          <w:tcPr>
+            <w:tcW w:w="1822" w:type="pct"/>
+          </w:tcPr>
+          <w:p/>
+        </w:tc>
+      </w:tr>
+      <w:tr>
+        <w:tc>
+          <w:tcPr>
+            <w:tcW w:w="1563" w:type="pct"/>
+          </w:tcPr>
+          <w:p>
+            <w:r>
+              <w:t>get_user_detail(user_id)</w:t>
+            </w:r>
+          </w:p>
+        </w:tc>
+        <w:tc>
+          <w:tcPr>
+            <w:tcW w:w="1615" w:type="pct"/>
+          </w:tcPr>
+          <w:p>
+            <w:r>
+              <w:t>return : object -&gt;</w:t>
+            </w:r>
+          </w:p>
+          <w:p>
+            <w:r>
+              <w:t>[user_id] : int</w:t>
+            </w:r>
+          </w:p>
+          <w:p>
+            <w:r>
+              <w:t>[user_date] : date</w:t>
+            </w:r>
+          </w:p>
+          <w:p>
+            <w:r>
+              <w:t>[user_postcode] : int</w:t>
+            </w:r>
+          </w:p>
+          <w:p>
+            <w:r>
+              <w:t>[user_study_program_id] : int</w:t>
+            </w:r>
+          </w:p>
+          <w:p>
+            <w:r>
+              <w:t>[user_study_program] : string</w:t>
+            </w:r>
+          </w:p>
+          <w:p>
+            <w:r>
+              <w:t>[user_degree_id] : int</w:t>
+            </w:r>
+          </w:p>
+          <w:p>
+            <w:r>
+              <w:t>[user_degree] : string</w:t>
+            </w:r>
+          </w:p>
+          <w:p>
+            <w:r>
+              <w:t>[user_place_of_birth] : string</w:t>
+            </w:r>
+          </w:p>
+          <w:p>
+            <w:r>
+              <w:lastRenderedPageBreak/>
+              <w:t>[user_birth_date] : date</w:t>
+            </w:r>
+          </w:p>
+          <w:p>
+            <w:r>
+              <w:t>[user_degree_year] : int</w:t>
+            </w:r>
+          </w:p>
+          <w:p>
+            <w:r>
+              <w:t>[user_role] : int</w:t>
+            </w:r>
+          </w:p>
+          <w:p>
+            <w:r>
+              <w:t>[user_username] : string</w:t>
+            </w:r>
+          </w:p>
+          <w:p>
+            <w:r>
+              <w:t>[user_name] : string</w:t>
+            </w:r>
+          </w:p>
+          <w:p>
+            <w:r>
+              <w:t>[user_surname] : string</w:t>
+            </w:r>
+          </w:p>
+          <w:p>
+            <w:r>
+              <w:t>[user_password] : string</w:t>
+            </w:r>
+          </w:p>
+          <w:p>
+            <w:r>
+              <w:t>[user_email] : string</w:t>
+            </w:r>
+          </w:p>
+          <w:p>
+            <w:r>
+              <w:t>[user_phone] : int</w:t>
+            </w:r>
+          </w:p>
+          <w:p>
+            <w:r>
+              <w:t>[user_note] : string</w:t>
+            </w:r>
+          </w:p>
+          <w:p>
+            <w:r>
+              <w:t>[user_active] : int</w:t>
+            </w:r>
+          </w:p>
+        </w:tc>
+        <w:tc>
+          <w:tcPr>
+            <w:tcW w:w="1822" w:type="pct"/>
+          </w:tcPr>
+          <w:p/>
+        </w:tc>
+      </w:tr>
+      <w:tr>
+        <w:tc>
+          <w:tcPr>
+            <w:tcW w:w="1563" w:type="pct"/>
+          </w:tcPr>
+          <w:p>
+            <w:r>
+              <w:lastRenderedPageBreak/>
+              <w:t>get_users(</w:t>
+            </w:r>
+            <w:r>
+              <w:t>role</w:t>
+            </w:r>
+            <w:r>
+              <w:t>)</w:t>
+            </w:r>
+          </w:p>
+        </w:tc>
+        <w:tc>
+          <w:tcPr>
+            <w:tcW w:w="1615" w:type="pct"/>
+          </w:tcPr>
+          <w:p>
+            <w:r>
+              <w:t>return : array of object -&gt;</w:t>
+            </w:r>
+          </w:p>
+          <w:p>
+            <w:r>
+              <w:t>[user_id] : int</w:t>
+            </w:r>
+          </w:p>
+          <w:p>
+            <w:r>
+              <w:t>[user_name] : string</w:t>
+            </w:r>
+          </w:p>
+          <w:p>
+            <w:r>
+              <w:t>[user_surname] : string</w:t>
+            </w:r>
+          </w:p>
+          <w:p>
+            <w:r>
+              <w:t>[user_email] : string</w:t>
+            </w:r>
+          </w:p>
+          <w:p>
+            <w:pPr>
+              <w:rPr>
+                <w:lang w:val="en-US"/>
+              </w:rPr>
+            </w:pPr>
+            <w:r>
+              <w:rPr>
+                <w:lang w:val="en-US"/>
+              </w:rPr>
+              <w:t>[user_phone]</w:t>
+            </w:r>
+            <w:r>
+              <w:rPr>
+                <w:lang w:val="en-US"/>
+              </w:rPr>
+              <w:t xml:space="preserve"> </w:t>
             </w:r>
             <w:bookmarkStart w:id="0" w:name="_GoBack"/>
             <w:bookmarkEnd w:id="0"/>
             <w:r>
-              <w:t>] : int</w:t>
-            </w:r>
-          </w:p>
-          <w:p>
-            <w:r>
-              <w:t>[fin_category_transaction_cat_from] : int</w:t>
-            </w:r>
-          </w:p>
-          <w:p>
-            <w:r>
-              <w:t>[fin_category_transaction_cat_to] : int</w:t>
-            </w:r>
-          </w:p>
-          <w:p>
-            <w:r>
-              <w:t>[fin_category_transaction_cat_cash] : float</w:t>
+              <w:rPr>
+                <w:lang w:val="en-US"/>
+              </w:rPr>
+              <w:t>: int</w:t>
+            </w:r>
+          </w:p>
+          <w:p>
+            <w:pPr>
+              <w:rPr>
+                <w:lang w:val="en-US"/>
+              </w:rPr>
+            </w:pPr>
+            <w:r>
+              <w:rPr>
+                <w:lang w:val="en-US"/>
+              </w:rPr>
+              <w:t>[user_degree_year] : int</w:t>
+            </w:r>
+          </w:p>
+          <w:p>
+            <w:r>
+              <w:t>[study_program_name] : string</w:t>
+            </w:r>
+          </w:p>
+          <w:p>
+            <w:r>
+              <w:t>[degree_name] : string</w:t>
+            </w:r>
+          </w:p>
+          <w:p>
+            <w:r>
+              <w:t>[user_postcode] : int</w:t>
             </w:r>
           </w:p>
         </w:tc>
@@ -5336,7 +5569,79 @@
           <w:tcPr>
             <w:tcW w:w="1822" w:type="pct"/>
           </w:tcPr>
-          <w:p/>
+          <w:p>
+            <w:r>
+              <w:t>Ak</w:t>
+            </w:r>
+            <w:r>
+              <w:t xml:space="preserve"> je parameter role rovný 0, vráti </w:t>
+            </w:r>
+            <w:r>
+              <w:rPr>
+                <w:b/>
+              </w:rPr>
+              <w:t>všetkých</w:t>
+            </w:r>
+            <w:r>
+              <w:t xml:space="preserve"> userov, ak je rôzny od 0, vyberie userov ktorí vyhovujú zadanej roli.</w:t>
+            </w:r>
+          </w:p>
+          <w:p>
+            <w:r>
+              <w:t>Záznamy sa vyberajú z</w:t>
+            </w:r>
+            <w:r>
+              <w:t> </w:t>
+            </w:r>
+            <w:r>
+              <w:t xml:space="preserve">tabuľky </w:t>
+            </w:r>
+            <w:r>
+              <w:rPr>
+                <w:i/>
+              </w:rPr>
+              <w:t>users</w:t>
+            </w:r>
+            <w:r>
+              <w:t>, ku každému záznamu sa dohľadá študijný program z</w:t>
+            </w:r>
+            <w:r>
+              <w:t> </w:t>
+            </w:r>
+            <w:r>
+              <w:t>tabuľky study_</w:t>
+            </w:r>
+            <w:r>
+              <w:rPr>
+                <w:i/>
+              </w:rPr>
+              <w:t>programs</w:t>
+            </w:r>
+            <w:r>
+              <w:t xml:space="preserve"> a</w:t>
+            </w:r>
+            <w:r>
+              <w:t> </w:t>
+            </w:r>
+            <w:r>
+              <w:t>stupeň vzdelania z</w:t>
+            </w:r>
+            <w:r>
+              <w:t> </w:t>
+            </w:r>
+            <w:r>
+              <w:t xml:space="preserve">tabuľky </w:t>
+            </w:r>
+            <w:r>
+              <w:rPr>
+                <w:i/>
+              </w:rPr>
+              <w:t>degrees</w:t>
+            </w:r>
+            <w:r>
+              <w:t>.</w:t>
+            </w:r>
+          </w:p>
         </w:tc>
       </w:tr>
       <w:tr>
@@ -5346,7 +5651,19 @@
           </w:tcPr>
           <w:p>
             <w:r>
-              <w:t>get_user_detail(user_id)</w:t>
+              <w:t>get_users</w:t>
+            </w:r>
+            <w:r>
+              <w:t>_filter</w:t>
+            </w:r>
+            <w:r>
+              <w:t>(</w:t>
+            </w:r>
+            <w:r>
+              <w:t>values</w:t>
+            </w:r>
+            <w:r>
+              <w:t>)</w:t>
             </w:r>
           </w:p>
         </w:tc>
@@ -5356,446 +5673,169 @@
           </w:tcPr>
           <w:p>
             <w:r>
-              <w:t>return : object -&gt;</w:t>
-            </w:r>
-          </w:p>
-          <w:p>
-            <w:r>
-              <w:t>[user_id] : int</w:t>
-            </w:r>
-          </w:p>
-          <w:p>
-            <w:r>
-              <w:t>[user_date] : date</w:t>
-            </w:r>
-          </w:p>
-          <w:p>
-            <w:r>
-              <w:t>[user_postcode] : int</w:t>
-            </w:r>
-          </w:p>
-          <w:p>
-            <w:r>
-              <w:t>[user_study_program_id] : int</w:t>
-            </w:r>
-          </w:p>
-          <w:p>
-            <w:r>
+              <w:t>return : array of object -&gt;</w:t>
+            </w:r>
+          </w:p>
+          <w:p>
+            <w:pPr>
+              <w:rPr>
+                <w:lang w:val="en-US"/>
+              </w:rPr>
+            </w:pPr>
+            <w:r>
+              <w:rPr>
+                <w:lang w:val="en-US"/>
+              </w:rPr>
+              <w:t>[user_name] : string</w:t>
+            </w:r>
+          </w:p>
+          <w:p>
+            <w:pPr>
+              <w:rPr>
+                <w:lang w:val="en-US"/>
+              </w:rPr>
+            </w:pPr>
+            <w:r>
+              <w:rPr>
+                <w:lang w:val="en-US"/>
+              </w:rPr>
+              <w:t>[user_surname] : string</w:t>
+            </w:r>
+          </w:p>
+          <w:p>
+            <w:pPr>
+              <w:rPr>
+                <w:lang w:val="en-US"/>
+              </w:rPr>
+            </w:pPr>
+            <w:r>
+              <w:rPr>
+                <w:lang w:val="en-US"/>
+              </w:rPr>
+              <w:t>[user_degree] : string</w:t>
+            </w:r>
+          </w:p>
+          <w:p>
+            <w:pPr>
+              <w:rPr>
+                <w:lang w:val="en-US"/>
+              </w:rPr>
+            </w:pPr>
+            <w:r>
+              <w:rPr>
+                <w:lang w:val="en-US"/>
+              </w:rPr>
               <w:t>[user_study_program] : string</w:t>
             </w:r>
           </w:p>
           <w:p>
-            <w:r>
-              <w:t>[user_degree_id] : int</w:t>
-            </w:r>
-          </w:p>
-          <w:p>
-            <w:r>
-              <w:t>[user_degree] : string</w:t>
-            </w:r>
-          </w:p>
-          <w:p>
-            <w:r>
-              <w:t>[user_place_of_birth] : string</w:t>
-            </w:r>
-          </w:p>
-          <w:p>
-            <w:r>
+            <w:pPr>
+              <w:rPr>
+                <w:lang w:val="en-US"/>
+              </w:rPr>
+            </w:pPr>
+            <w:r>
+              <w:rPr>
+                <w:lang w:val="en-US"/>
+              </w:rPr>
+              <w:t>[user_email_evidence_date] : date</w:t>
+            </w:r>
+          </w:p>
+          <w:p>
+            <w:pPr>
+              <w:rPr>
+                <w:lang w:val="en-US"/>
+              </w:rPr>
+            </w:pPr>
+            <w:r>
+              <w:rPr>
+                <w:lang w:val="en-US"/>
+              </w:rPr>
+              <w:t>[email_type_name] : string</w:t>
+            </w:r>
+          </w:p>
+          <w:p>
+            <w:pPr>
+              <w:rPr>
+                <w:lang w:val="en-US"/>
+              </w:rPr>
+            </w:pPr>
+            <w:r>
+              <w:rPr>
+                <w:lang w:val="en-US"/>
+              </w:rPr>
+              <w:t>[user_email] : string</w:t>
+            </w:r>
+          </w:p>
+          <w:p>
+            <w:pPr>
+              <w:rPr>
+                <w:lang w:val="en-US"/>
+              </w:rPr>
+            </w:pPr>
+          </w:p>
+          <w:p>
+            <w:pPr>
+              <w:rPr>
+                <w:lang w:val="en-US"/>
+              </w:rPr>
+            </w:pPr>
+            <w:r>
+              <w:rPr>
+                <w:lang w:val="en-US"/>
+              </w:rPr>
+              <w:t>input</w:t>
+            </w:r>
+            <w:r>
+              <w:rPr>
+                <w:lang w:val="en-US"/>
+              </w:rPr>
+              <w:t xml:space="preserve"> values: array -&gt;</w:t>
+            </w:r>
+          </w:p>
+          <w:p>
+            <w:pPr>
+              <w:rPr>
+                <w:lang w:val="en-US"/>
+              </w:rPr>
+            </w:pPr>
+            <w:r>
+              <w:rPr>
+                <w:lang w:val="en-US"/>
+              </w:rPr>
+              <w:t>[study]</w:t>
+            </w:r>
+            <w:r>
+              <w:rPr>
+                <w:lang w:val="en-US"/>
+              </w:rPr>
+              <w:t>[0..n-1] : int</w:t>
+            </w:r>
+          </w:p>
+          <w:p>
+            <w:pPr>
+              <w:rPr>
+                <w:lang w:val="en-US"/>
+              </w:rPr>
+            </w:pPr>
+            <w:r>
+              <w:rPr>
+                <w:lang w:val="en-US"/>
+              </w:rPr>
+              <w:t>[degree][0..m-1] : int</w:t>
+            </w:r>
+          </w:p>
+          <w:p>
+            <w:pPr>
+              <w:rPr>
+                <w:lang w:val="en-US"/>
+              </w:rPr>
+            </w:pPr>
+            <w:r>
+              <w:rPr>
+                <w:lang w:val="en-US"/>
+              </w:rPr>
               <w:lastRenderedPageBreak/>
-              <w:t>[user_birth_date] : date</w:t>
-            </w:r>
-          </w:p>
-          <w:p>
-            <w:r>
-              <w:t>[user_degree_year] : int</w:t>
-            </w:r>
-          </w:p>
-          <w:p>
-            <w:r>
-              <w:t>[user_role] : int</w:t>
-            </w:r>
-          </w:p>
-          <w:p>
-            <w:r>
-              <w:t>[user_username] : string</w:t>
-            </w:r>
-          </w:p>
-          <w:p>
-            <w:r>
-              <w:t>[user_name] : string</w:t>
-            </w:r>
-          </w:p>
-          <w:p>
-            <w:r>
-              <w:t>[user_surname] : string</w:t>
-            </w:r>
-          </w:p>
-          <w:p>
-            <w:r>
-              <w:t>[user_password] : string</w:t>
-            </w:r>
-          </w:p>
-          <w:p>
-            <w:r>
-              <w:t>[user_email] : string</w:t>
-            </w:r>
-          </w:p>
-          <w:p>
-            <w:r>
-              <w:t>[user_phone] : int</w:t>
-            </w:r>
-          </w:p>
-          <w:p>
-            <w:r>
-              <w:t>[user_note] : string</w:t>
-            </w:r>
-          </w:p>
-          <w:p>
-            <w:r>
-              <w:t>[user_active] : int</w:t>
-            </w:r>
-          </w:p>
-        </w:tc>
-        <w:tc>
-          <w:tcPr>
-            <w:tcW w:w="1822" w:type="pct"/>
-          </w:tcPr>
-          <w:p/>
-        </w:tc>
-      </w:tr>
-      <w:tr>
-        <w:tc>
-          <w:tcPr>
-            <w:tcW w:w="1563" w:type="pct"/>
-          </w:tcPr>
-          <w:p>
-            <w:r>
-              <w:lastRenderedPageBreak/>
-              <w:t>get_users(</w:t>
-            </w:r>
-            <w:r>
-              <w:t>role</w:t>
-            </w:r>
-            <w:r>
-              <w:t>)</w:t>
-            </w:r>
-          </w:p>
-        </w:tc>
-        <w:tc>
-          <w:tcPr>
-            <w:tcW w:w="1615" w:type="pct"/>
-          </w:tcPr>
-          <w:p>
-            <w:r>
-              <w:t>return : array of object -&gt;</w:t>
-            </w:r>
-          </w:p>
-          <w:p>
-            <w:r>
-              <w:t>[user_id] : int</w:t>
-            </w:r>
-          </w:p>
-          <w:p>
-            <w:r>
-              <w:t>[user_name] : string</w:t>
-            </w:r>
-          </w:p>
-          <w:p>
-            <w:r>
-              <w:t>[user_surname] : string</w:t>
-            </w:r>
-          </w:p>
-          <w:p>
-            <w:r>
-              <w:t>[user_email] : string</w:t>
-            </w:r>
-          </w:p>
-          <w:p>
-            <w:r>
-              <w:t>[study_program_name] : string</w:t>
-            </w:r>
-          </w:p>
-          <w:p>
-            <w:r>
-              <w:t>[degree_name] : string</w:t>
-            </w:r>
-          </w:p>
-          <w:p>
-            <w:r>
-              <w:t>[user_postcode] : int</w:t>
-            </w:r>
-          </w:p>
-        </w:tc>
-        <w:tc>
-          <w:tcPr>
-            <w:tcW w:w="1822" w:type="pct"/>
-          </w:tcPr>
-          <w:p>
-            <w:r>
-              <w:t>Ak</w:t>
-            </w:r>
-            <w:r>
-              <w:t xml:space="preserve"> je parameter role rovný 0, vráti </w:t>
-            </w:r>
-            <w:r>
-              <w:rPr>
-                <w:b/>
-              </w:rPr>
-              <w:t>všetkých</w:t>
-            </w:r>
-            <w:r>
-              <w:t xml:space="preserve"> userov, ak je rôzny od 0, vyberie userov ktorí vyhovujú zadanej roli.</w:t>
-            </w:r>
-          </w:p>
-          <w:p>
-            <w:r>
-              <w:t>Záznamy sa vyberajú z</w:t>
-            </w:r>
-            <w:r>
-              <w:t> </w:t>
-            </w:r>
-            <w:r>
-              <w:t xml:space="preserve">tabuľky </w:t>
-            </w:r>
-            <w:r>
-              <w:rPr>
-                <w:i/>
-              </w:rPr>
-              <w:t>users</w:t>
-            </w:r>
-            <w:r>
-              <w:t>, ku každému záznamu sa dohľadá študijný program z</w:t>
-            </w:r>
-            <w:r>
-              <w:t> </w:t>
-            </w:r>
-            <w:r>
-              <w:t>tabuľky study_</w:t>
-            </w:r>
-            <w:r>
-              <w:rPr>
-                <w:i/>
-              </w:rPr>
-              <w:t>programs</w:t>
-            </w:r>
-            <w:r>
-              <w:t xml:space="preserve"> a</w:t>
-            </w:r>
-            <w:r>
-              <w:t> </w:t>
-            </w:r>
-            <w:r>
-              <w:t>stupeň vzdelania z</w:t>
-            </w:r>
-            <w:r>
-              <w:t> </w:t>
-            </w:r>
-            <w:r>
-              <w:t xml:space="preserve">tabuľky </w:t>
-            </w:r>
-            <w:r>
-              <w:rPr>
-                <w:i/>
-              </w:rPr>
-              <w:t>degrees</w:t>
-            </w:r>
-            <w:r>
-              <w:t>.</w:t>
-            </w:r>
-          </w:p>
-        </w:tc>
-      </w:tr>
-      <w:tr>
-        <w:tc>
-          <w:tcPr>
-            <w:tcW w:w="1563" w:type="pct"/>
-          </w:tcPr>
-          <w:p>
-            <w:r>
-              <w:t>get_users</w:t>
-            </w:r>
-            <w:r>
-              <w:t>_filter</w:t>
-            </w:r>
-            <w:r>
-              <w:t>(</w:t>
-            </w:r>
-            <w:r>
-              <w:t>values</w:t>
-            </w:r>
-            <w:r>
-              <w:t>)</w:t>
-            </w:r>
-          </w:p>
-        </w:tc>
-        <w:tc>
-          <w:tcPr>
-            <w:tcW w:w="1615" w:type="pct"/>
-          </w:tcPr>
-          <w:p>
-            <w:r>
-              <w:t>return : array of object -&gt;</w:t>
-            </w:r>
-          </w:p>
-          <w:p>
-            <w:pPr>
-              <w:rPr>
-                <w:lang w:val="en-US"/>
-              </w:rPr>
-            </w:pPr>
-            <w:r>
-              <w:rPr>
-                <w:lang w:val="en-US"/>
-              </w:rPr>
-              <w:t>[user_name] : string</w:t>
-            </w:r>
-          </w:p>
-          <w:p>
-            <w:pPr>
-              <w:rPr>
-                <w:lang w:val="en-US"/>
-              </w:rPr>
-            </w:pPr>
-            <w:r>
-              <w:rPr>
-                <w:lang w:val="en-US"/>
-              </w:rPr>
-              <w:t>[user_surname] : string</w:t>
-            </w:r>
-          </w:p>
-          <w:p>
-            <w:pPr>
-              <w:rPr>
-                <w:lang w:val="en-US"/>
-              </w:rPr>
-            </w:pPr>
-            <w:r>
-              <w:rPr>
-                <w:lang w:val="en-US"/>
-              </w:rPr>
-              <w:t>[user_degree] : string</w:t>
-            </w:r>
-          </w:p>
-          <w:p>
-            <w:pPr>
-              <w:rPr>
-                <w:lang w:val="en-US"/>
-              </w:rPr>
-            </w:pPr>
-            <w:r>
-              <w:rPr>
-                <w:lang w:val="en-US"/>
-              </w:rPr>
-              <w:t>[user_study_program] : string</w:t>
-            </w:r>
-          </w:p>
-          <w:p>
-            <w:pPr>
-              <w:rPr>
-                <w:lang w:val="en-US"/>
-              </w:rPr>
-            </w:pPr>
-            <w:r>
-              <w:rPr>
-                <w:lang w:val="en-US"/>
-              </w:rPr>
-              <w:t>[user_email_evidence_date] : date</w:t>
-            </w:r>
-          </w:p>
-          <w:p>
-            <w:pPr>
-              <w:rPr>
-                <w:lang w:val="en-US"/>
-              </w:rPr>
-            </w:pPr>
-            <w:r>
-              <w:rPr>
-                <w:lang w:val="en-US"/>
-              </w:rPr>
-              <w:t>[email_type_name] : string</w:t>
-            </w:r>
-          </w:p>
-          <w:p>
-            <w:pPr>
-              <w:rPr>
-                <w:lang w:val="en-US"/>
-              </w:rPr>
-            </w:pPr>
-            <w:r>
-              <w:rPr>
-                <w:lang w:val="en-US"/>
-              </w:rPr>
-              <w:t>[user_email] : string</w:t>
-            </w:r>
-          </w:p>
-          <w:p>
-            <w:pPr>
-              <w:rPr>
-                <w:lang w:val="en-US"/>
-              </w:rPr>
-            </w:pPr>
-          </w:p>
-          <w:p>
-            <w:pPr>
-              <w:rPr>
-                <w:lang w:val="en-US"/>
-              </w:rPr>
-            </w:pPr>
-            <w:r>
-              <w:rPr>
-                <w:lang w:val="en-US"/>
-              </w:rPr>
-              <w:t>input</w:t>
-            </w:r>
-            <w:r>
-              <w:rPr>
-                <w:lang w:val="en-US"/>
-              </w:rPr>
-              <w:t xml:space="preserve"> values: array -&gt;</w:t>
-            </w:r>
-          </w:p>
-          <w:p>
-            <w:pPr>
-              <w:rPr>
-                <w:lang w:val="en-US"/>
-              </w:rPr>
-            </w:pPr>
-            <w:r>
-              <w:rPr>
-                <w:lang w:val="en-US"/>
-              </w:rPr>
-              <w:t>[study]</w:t>
-            </w:r>
-            <w:r>
-              <w:rPr>
-                <w:lang w:val="en-US"/>
-              </w:rPr>
-              <w:t>[0..n-1] : int</w:t>
-            </w:r>
-          </w:p>
-          <w:p>
-            <w:pPr>
-              <w:rPr>
-                <w:lang w:val="en-US"/>
-              </w:rPr>
-            </w:pPr>
-            <w:r>
-              <w:rPr>
-                <w:lang w:val="en-US"/>
-              </w:rPr>
-              <w:t>[degree][0..m-1] : int</w:t>
-            </w:r>
-          </w:p>
-          <w:p>
-            <w:pPr>
-              <w:rPr>
-                <w:lang w:val="en-US"/>
-              </w:rPr>
-            </w:pPr>
-            <w:r>
-              <w:rPr>
-                <w:lang w:val="en-US"/>
-              </w:rPr>
               <w:t>[degree_year][0..p-1] : int</w:t>
             </w:r>
           </w:p>
@@ -5839,7 +5879,6 @@
                 <w:sz w:val="18"/>
                 <w:szCs w:val="18"/>
               </w:rPr>
-              <w:lastRenderedPageBreak/>
               <w:t xml:space="preserve">*m – </w:t>
             </w:r>
             <w:r>
@@ -5978,6 +6017,7 @@
               <w:spacing w:before="240"/>
             </w:pPr>
             <w:r>
+              <w:lastRenderedPageBreak/>
               <w:t xml:space="preserve">Hodnoty </w:t>
             </w:r>
             <w:r>
@@ -6007,7 +6047,6 @@
               <w:spacing w:before="240"/>
             </w:pPr>
             <w:r>
-              <w:lastRenderedPageBreak/>
               <w:t xml:space="preserve">Hodnoty </w:t>
             </w:r>
             <w:r>
@@ -6421,6 +6460,7 @@
           </w:tcPr>
           <w:p>
             <w:r>
+              <w:lastRenderedPageBreak/>
               <w:t>add_event(values)</w:t>
             </w:r>
           </w:p>
@@ -6441,7 +6481,6 @@
           </w:p>
           <w:p>
             <w:r>
-              <w:lastRenderedPageBreak/>
               <w:t>[priority] : int</w:t>
             </w:r>
           </w:p>
@@ -6472,7 +6511,6 @@
           </w:tcPr>
           <w:p>
             <w:r>
-              <w:lastRenderedPageBreak/>
               <w:t>stĺpec event_author_id získame zo SESSION</w:t>
             </w:r>
           </w:p>
@@ -6490,7 +6528,6 @@
               </w:rPr>
             </w:pPr>
             <w:r>
-              <w:lastRenderedPageBreak/>
               <w:t>add_event_category</w:t>
             </w:r>
             <w:r>
@@ -6882,6 +6919,7 @@
           </w:tcPr>
           <w:p>
             <w:r>
+              <w:lastRenderedPageBreak/>
               <w:t>add_excursion_event_visitor(values)</w:t>
             </w:r>
           </w:p>
@@ -6902,443 +6940,440 @@
           </w:p>
           <w:p>
             <w:r>
+              <w:t>[user_id] : int</w:t>
+            </w:r>
+          </w:p>
+          <w:p>
+            <w:r>
+              <w:t>[visitors] : int</w:t>
+            </w:r>
+          </w:p>
+        </w:tc>
+        <w:tc>
+          <w:tcPr>
+            <w:tcW w:w="1822" w:type="pct"/>
+          </w:tcPr>
+          <w:p>
+            <w:r>
+              <w:t xml:space="preserve">vkladá záznam do tabuľky </w:t>
+            </w:r>
+            <w:r>
+              <w:rPr>
+                <w:i/>
+              </w:rPr>
+              <w:t>booked_excursions</w:t>
+            </w:r>
+          </w:p>
+        </w:tc>
+      </w:tr>
+      <w:tr>
+        <w:tc>
+          <w:tcPr>
+            <w:tcW w:w="1583" w:type="pct"/>
+          </w:tcPr>
+          <w:p>
+            <w:r>
+              <w:t>add</w:t>
+            </w:r>
+            <w:r>
+              <w:t>_lecturer_times(ex_event_id, user_id</w:t>
+            </w:r>
+            <w:r>
+              <w:t>, values</w:t>
+            </w:r>
+            <w:r>
+              <w:t>)</w:t>
+            </w:r>
+          </w:p>
+        </w:tc>
+        <w:tc>
+          <w:tcPr>
+            <w:tcW w:w="1595" w:type="pct"/>
+          </w:tcPr>
+          <w:p>
+            <w:r>
+              <w:t>ex_event_id : int</w:t>
+            </w:r>
+          </w:p>
+          <w:p>
+            <w:r>
+              <w:t>user_id : int</w:t>
+            </w:r>
+          </w:p>
+          <w:p>
+            <w:r>
+              <w:t>values : object -&gt;</w:t>
+            </w:r>
+          </w:p>
+          <w:p>
+            <w:r>
+              <w:t>[from] : datetime</w:t>
+            </w:r>
+          </w:p>
+          <w:p>
+            <w:r>
+              <w:t>[to] : datetime</w:t>
+            </w:r>
+          </w:p>
+        </w:tc>
+        <w:tc>
+          <w:tcPr>
+            <w:tcW w:w="1822" w:type="pct"/>
+          </w:tcPr>
+          <w:p>
+            <w:r>
+              <w:t xml:space="preserve">viď </w:t>
+            </w:r>
+            <w:r>
+              <w:rPr>
+                <w:i/>
+              </w:rPr>
+              <w:t>add_excursion_event_lecturer(ex_event_id,  values)</w:t>
+            </w:r>
+            <w:r>
+              <w:t xml:space="preserve">, táto funkcia ale obsahuje všetky potrebné parametre, teda žiaden stĺpec nebude </w:t>
+            </w:r>
+            <w:r>
+              <w:rPr>
+                <w:b/>
+              </w:rPr>
+              <w:t>null</w:t>
+            </w:r>
+            <w:r>
+              <w:t>.</w:t>
+            </w:r>
+          </w:p>
+        </w:tc>
+      </w:tr>
+      <w:tr>
+        <w:tc>
+          <w:tcPr>
+            <w:tcW w:w="1583" w:type="pct"/>
+          </w:tcPr>
+          <w:p>
+            <w:pPr>
+              <w:rPr>
+                <w:lang w:val="en-US"/>
+              </w:rPr>
+            </w:pPr>
+            <w:r>
+              <w:t>add_payments</w:t>
+            </w:r>
+            <w:r>
+              <w:rPr>
+                <w:lang w:val="en-US"/>
+              </w:rPr>
+              <w:t>(values)</w:t>
+            </w:r>
+          </w:p>
+        </w:tc>
+        <w:tc>
+          <w:tcPr>
+            <w:tcW w:w="1595" w:type="pct"/>
+          </w:tcPr>
+          <w:p>
+            <w:r>
+              <w:t>values : object -&gt;</w:t>
+            </w:r>
+          </w:p>
+          <w:p>
+            <w:r>
+              <w:t>[vs] : int</w:t>
+            </w:r>
+          </w:p>
+          <w:p>
+            <w:r>
+              <w:t>[user_id] : int</w:t>
+            </w:r>
+          </w:p>
+          <w:p>
+            <w:r>
+              <w:t>[total_sum] : float</w:t>
+            </w:r>
+          </w:p>
+          <w:p>
+            <w:r>
+              <w:t>[paid_sum] : float</w:t>
+            </w:r>
+          </w:p>
+        </w:tc>
+        <w:tc>
+          <w:tcPr>
+            <w:tcW w:w="1822" w:type="pct"/>
+          </w:tcPr>
+          <w:p>
+            <w:r>
+              <w:t xml:space="preserve">ak paid_sum &lt; total_sum payment_paid_time je </w:t>
+            </w:r>
+            <w:r>
+              <w:rPr>
+                <w:b/>
+              </w:rPr>
+              <w:t>null</w:t>
+            </w:r>
+            <w:r>
+              <w:t>, inak je to aktuálny čas a</w:t>
+            </w:r>
+            <w:r>
+              <w:t> </w:t>
+            </w:r>
+            <w:r>
+              <w:t>dátum</w:t>
+            </w:r>
+          </w:p>
+        </w:tc>
+      </w:tr>
+      <w:tr>
+        <w:tc>
+          <w:tcPr>
+            <w:tcW w:w="1583" w:type="pct"/>
+          </w:tcPr>
+          <w:p>
+            <w:pPr>
+              <w:rPr>
+                <w:lang w:val="en-US"/>
+              </w:rPr>
+            </w:pPr>
+            <w:r>
+              <w:t>add_post</w:t>
+            </w:r>
+            <w:r>
+              <w:rPr>
+                <w:lang w:val="en-US"/>
+              </w:rPr>
+              <w:t>(values)</w:t>
+            </w:r>
+          </w:p>
+        </w:tc>
+        <w:tc>
+          <w:tcPr>
+            <w:tcW w:w="1595" w:type="pct"/>
+          </w:tcPr>
+          <w:p>
+            <w:r>
+              <w:t>values : object -&gt;</w:t>
+            </w:r>
+          </w:p>
+          <w:p>
+            <w:r>
+              <w:t>[title] : string</w:t>
+            </w:r>
+          </w:p>
+          <w:p>
+            <w:r>
+              <w:t>[content] : string</w:t>
+            </w:r>
+          </w:p>
+          <w:p>
+            <w:pPr>
+              <w:rPr>
+                <w:lang w:val="en-US"/>
+              </w:rPr>
+            </w:pPr>
+            <w:r>
+              <w:rPr>
+                <w:lang w:val="en-US"/>
+              </w:rPr>
+              <w:t>[priority] : int</w:t>
+            </w:r>
+          </w:p>
+          <w:p>
+            <w:r>
+              <w:rPr>
+                <w:lang w:val="en-US"/>
+              </w:rPr>
+              <w:t>[published] : bool</w:t>
+            </w:r>
+          </w:p>
+        </w:tc>
+        <w:tc>
+          <w:tcPr>
+            <w:tcW w:w="1822" w:type="pct"/>
+          </w:tcPr>
+          <w:p>
+            <w:r>
+              <w:t xml:space="preserve">okrem vstupných parametrov sa do tabuľky </w:t>
+            </w:r>
+            <w:r>
+              <w:rPr>
+                <w:i/>
+              </w:rPr>
+              <w:t>posts</w:t>
+            </w:r>
+            <w:r>
+              <w:t xml:space="preserve"> vypĺňa aj stĺpec </w:t>
+            </w:r>
+            <w:r>
+              <w:t>post_author_id zo SESSION</w:t>
+            </w:r>
+            <w:r>
+              <w:t xml:space="preserve"> a</w:t>
+            </w:r>
+            <w:r>
+              <w:t> </w:t>
+            </w:r>
+            <w:r>
+              <w:t>post_date aktuál</w:t>
+            </w:r>
+            <w:r>
+              <w:t xml:space="preserve">nym dátumom, ostatné sú </w:t>
+            </w:r>
+            <w:r>
+              <w:rPr>
+                <w:b/>
+              </w:rPr>
+              <w:t>null</w:t>
+            </w:r>
+            <w:r>
+              <w:t>.</w:t>
+            </w:r>
+          </w:p>
+        </w:tc>
+      </w:tr>
+      <w:tr>
+        <w:tc>
+          <w:tcPr>
+            <w:tcW w:w="1583" w:type="pct"/>
+          </w:tcPr>
+          <w:p>
+            <w:r>
+              <w:t>add_project(values)</w:t>
+            </w:r>
+          </w:p>
+        </w:tc>
+        <w:tc>
+          <w:tcPr>
+            <w:tcW w:w="1595" w:type="pct"/>
+          </w:tcPr>
+          <w:p>
+            <w:r>
+              <w:t>values : object -&gt;</w:t>
+            </w:r>
+          </w:p>
+          <w:p>
+            <w:r>
+              <w:t>[name] : string</w:t>
+            </w:r>
+          </w:p>
+          <w:p>
+            <w:r>
+              <w:t>[about] : string</w:t>
+            </w:r>
+          </w:p>
+          <w:p>
+            <w:r>
+              <w:t>[priority] : int</w:t>
+            </w:r>
+          </w:p>
+          <w:p>
+            <w:r>
+              <w:t>[project_category_ id] : int</w:t>
+            </w:r>
+          </w:p>
+          <w:p>
+            <w:r>
+              <w:t>[booked_cash] : float</w:t>
+            </w:r>
+          </w:p>
+          <w:p>
+            <w:r>
+              <w:t>[from] : date</w:t>
+            </w:r>
+          </w:p>
+          <w:p>
+            <w:r>
+              <w:t>[to] : date</w:t>
+            </w:r>
+          </w:p>
+        </w:tc>
+        <w:tc>
+          <w:tcPr>
+            <w:tcW w:w="1822" w:type="pct"/>
+          </w:tcPr>
+          <w:p/>
+        </w:tc>
+      </w:tr>
+      <w:tr>
+        <w:tc>
+          <w:tcPr>
+            <w:tcW w:w="1583" w:type="pct"/>
+          </w:tcPr>
+          <w:p>
+            <w:r>
+              <w:t>add_project_category(values)</w:t>
+            </w:r>
+          </w:p>
+        </w:tc>
+        <w:tc>
+          <w:tcPr>
+            <w:tcW w:w="1595" w:type="pct"/>
+          </w:tcPr>
+          <w:p>
+            <w:r>
+              <w:t>values : object -&gt;</w:t>
+            </w:r>
+          </w:p>
+          <w:p>
+            <w:r>
+              <w:t>[name] : string</w:t>
+            </w:r>
+          </w:p>
+          <w:p>
+            <w:r>
+              <w:t>[cash] : float</w:t>
+            </w:r>
+          </w:p>
+        </w:tc>
+        <w:tc>
+          <w:tcPr>
+            <w:tcW w:w="1822" w:type="pct"/>
+          </w:tcPr>
+          <w:p/>
+        </w:tc>
+      </w:tr>
+      <w:tr>
+        <w:tc>
+          <w:tcPr>
+            <w:tcW w:w="1583" w:type="pct"/>
+          </w:tcPr>
+          <w:p>
+            <w:r>
+              <w:t>add_project_item(pr_id, values)</w:t>
+            </w:r>
+          </w:p>
+        </w:tc>
+        <w:tc>
+          <w:tcPr>
+            <w:tcW w:w="1595" w:type="pct"/>
+          </w:tcPr>
+          <w:p>
+            <w:r>
+              <w:t>pr_id : int</w:t>
+            </w:r>
+          </w:p>
+          <w:p>
+            <w:r>
+              <w:t>values : object -&gt;</w:t>
+            </w:r>
+          </w:p>
+          <w:p>
+            <w:r>
+              <w:t>[name] : string</w:t>
+            </w:r>
+          </w:p>
+          <w:p>
+            <w:r>
               <w:lastRenderedPageBreak/>
+              <w:t>[price] : float</w:t>
+            </w:r>
+          </w:p>
+          <w:p>
+            <w:r>
               <w:t>[user_id] : int</w:t>
             </w:r>
           </w:p>
           <w:p>
             <w:r>
-              <w:t>[visitors] : int</w:t>
-            </w:r>
-          </w:p>
-        </w:tc>
-        <w:tc>
-          <w:tcPr>
-            <w:tcW w:w="1822" w:type="pct"/>
-          </w:tcPr>
-          <w:p>
-            <w:r>
-              <w:lastRenderedPageBreak/>
-              <w:t xml:space="preserve">vkladá záznam do tabuľky </w:t>
-            </w:r>
-            <w:r>
-              <w:rPr>
-                <w:i/>
-              </w:rPr>
-              <w:t>booked_excursions</w:t>
-            </w:r>
-          </w:p>
-        </w:tc>
-      </w:tr>
-      <w:tr>
-        <w:tc>
-          <w:tcPr>
-            <w:tcW w:w="1583" w:type="pct"/>
-          </w:tcPr>
-          <w:p>
-            <w:r>
-              <w:lastRenderedPageBreak/>
-              <w:t>add</w:t>
-            </w:r>
-            <w:r>
-              <w:t>_lecturer_times(ex_event_id, user_id</w:t>
-            </w:r>
-            <w:r>
-              <w:t>, values</w:t>
-            </w:r>
-            <w:r>
-              <w:t>)</w:t>
-            </w:r>
-          </w:p>
-        </w:tc>
-        <w:tc>
-          <w:tcPr>
-            <w:tcW w:w="1595" w:type="pct"/>
-          </w:tcPr>
-          <w:p>
-            <w:r>
-              <w:t>ex_event_id : int</w:t>
-            </w:r>
-          </w:p>
-          <w:p>
-            <w:r>
-              <w:t>user_id : int</w:t>
-            </w:r>
-          </w:p>
-          <w:p>
-            <w:r>
-              <w:t>values : object -&gt;</w:t>
-            </w:r>
-          </w:p>
-          <w:p>
-            <w:r>
-              <w:t>[from] : datetime</w:t>
-            </w:r>
-          </w:p>
-          <w:p>
-            <w:r>
-              <w:t>[to] : datetime</w:t>
-            </w:r>
-          </w:p>
-        </w:tc>
-        <w:tc>
-          <w:tcPr>
-            <w:tcW w:w="1822" w:type="pct"/>
-          </w:tcPr>
-          <w:p>
-            <w:r>
-              <w:t xml:space="preserve">viď </w:t>
-            </w:r>
-            <w:r>
-              <w:rPr>
-                <w:i/>
-              </w:rPr>
-              <w:t>add_excursion_event_lecturer(ex_event_id,  values)</w:t>
-            </w:r>
-            <w:r>
-              <w:t xml:space="preserve">, táto funkcia ale obsahuje všetky potrebné parametre, teda žiaden stĺpec nebude </w:t>
-            </w:r>
-            <w:r>
-              <w:rPr>
-                <w:b/>
-              </w:rPr>
-              <w:t>null</w:t>
-            </w:r>
-            <w:r>
-              <w:t>.</w:t>
-            </w:r>
-          </w:p>
-        </w:tc>
-      </w:tr>
-      <w:tr>
-        <w:tc>
-          <w:tcPr>
-            <w:tcW w:w="1583" w:type="pct"/>
-          </w:tcPr>
-          <w:p>
-            <w:pPr>
-              <w:rPr>
-                <w:lang w:val="en-US"/>
-              </w:rPr>
-            </w:pPr>
-            <w:r>
-              <w:t>add_payments</w:t>
-            </w:r>
-            <w:r>
-              <w:rPr>
-                <w:lang w:val="en-US"/>
-              </w:rPr>
-              <w:t>(values)</w:t>
-            </w:r>
-          </w:p>
-        </w:tc>
-        <w:tc>
-          <w:tcPr>
-            <w:tcW w:w="1595" w:type="pct"/>
-          </w:tcPr>
-          <w:p>
-            <w:r>
-              <w:t>values : object -&gt;</w:t>
-            </w:r>
-          </w:p>
-          <w:p>
-            <w:r>
-              <w:t>[vs] : int</w:t>
-            </w:r>
-          </w:p>
-          <w:p>
-            <w:r>
-              <w:t>[user_id] : int</w:t>
-            </w:r>
-          </w:p>
-          <w:p>
-            <w:r>
-              <w:t>[total_sum] : float</w:t>
-            </w:r>
-          </w:p>
-          <w:p>
-            <w:r>
-              <w:t>[paid_sum] : float</w:t>
-            </w:r>
-          </w:p>
-        </w:tc>
-        <w:tc>
-          <w:tcPr>
-            <w:tcW w:w="1822" w:type="pct"/>
-          </w:tcPr>
-          <w:p>
-            <w:r>
-              <w:t xml:space="preserve">ak paid_sum &lt; total_sum payment_paid_time je </w:t>
-            </w:r>
-            <w:r>
-              <w:rPr>
-                <w:b/>
-              </w:rPr>
-              <w:t>null</w:t>
-            </w:r>
-            <w:r>
-              <w:t>, inak je to aktuálny čas a</w:t>
-            </w:r>
-            <w:r>
-              <w:t> </w:t>
-            </w:r>
-            <w:r>
-              <w:t>dátum</w:t>
-            </w:r>
-          </w:p>
-        </w:tc>
-      </w:tr>
-      <w:tr>
-        <w:tc>
-          <w:tcPr>
-            <w:tcW w:w="1583" w:type="pct"/>
-          </w:tcPr>
-          <w:p>
-            <w:pPr>
-              <w:rPr>
-                <w:lang w:val="en-US"/>
-              </w:rPr>
-            </w:pPr>
-            <w:r>
-              <w:t>add_post</w:t>
-            </w:r>
-            <w:r>
-              <w:rPr>
-                <w:lang w:val="en-US"/>
-              </w:rPr>
-              <w:t>(values)</w:t>
-            </w:r>
-          </w:p>
-        </w:tc>
-        <w:tc>
-          <w:tcPr>
-            <w:tcW w:w="1595" w:type="pct"/>
-          </w:tcPr>
-          <w:p>
-            <w:r>
-              <w:t>values : object -&gt;</w:t>
-            </w:r>
-          </w:p>
-          <w:p>
-            <w:r>
-              <w:t>[title] : string</w:t>
-            </w:r>
-          </w:p>
-          <w:p>
-            <w:r>
-              <w:t>[content] : string</w:t>
-            </w:r>
-          </w:p>
-          <w:p>
-            <w:pPr>
-              <w:rPr>
-                <w:lang w:val="en-US"/>
-              </w:rPr>
-            </w:pPr>
-            <w:r>
-              <w:rPr>
-                <w:lang w:val="en-US"/>
-              </w:rPr>
-              <w:t>[priority] : int</w:t>
-            </w:r>
-          </w:p>
-          <w:p>
-            <w:r>
-              <w:rPr>
-                <w:lang w:val="en-US"/>
-              </w:rPr>
-              <w:t>[published] : bool</w:t>
-            </w:r>
-          </w:p>
-        </w:tc>
-        <w:tc>
-          <w:tcPr>
-            <w:tcW w:w="1822" w:type="pct"/>
-          </w:tcPr>
-          <w:p>
-            <w:r>
-              <w:t xml:space="preserve">okrem vstupných parametrov sa do tabuľky </w:t>
-            </w:r>
-            <w:r>
-              <w:rPr>
-                <w:i/>
-              </w:rPr>
-              <w:t>posts</w:t>
-            </w:r>
-            <w:r>
-              <w:t xml:space="preserve"> vypĺňa aj stĺpec </w:t>
-            </w:r>
-            <w:r>
-              <w:t>post_author_id zo SESSION</w:t>
-            </w:r>
-            <w:r>
-              <w:t xml:space="preserve"> a</w:t>
-            </w:r>
-            <w:r>
-              <w:t> </w:t>
-            </w:r>
-            <w:r>
-              <w:t>post_date aktuál</w:t>
-            </w:r>
-            <w:r>
-              <w:t xml:space="preserve">nym dátumom, ostatné sú </w:t>
-            </w:r>
-            <w:r>
-              <w:rPr>
-                <w:b/>
-              </w:rPr>
-              <w:t>null</w:t>
-            </w:r>
-            <w:r>
-              <w:t>.</w:t>
-            </w:r>
-          </w:p>
-        </w:tc>
-      </w:tr>
-      <w:tr>
-        <w:tc>
-          <w:tcPr>
-            <w:tcW w:w="1583" w:type="pct"/>
-          </w:tcPr>
-          <w:p>
-            <w:r>
-              <w:t>add_project(values)</w:t>
-            </w:r>
-          </w:p>
-        </w:tc>
-        <w:tc>
-          <w:tcPr>
-            <w:tcW w:w="1595" w:type="pct"/>
-          </w:tcPr>
-          <w:p>
-            <w:r>
-              <w:t>values : object -&gt;</w:t>
-            </w:r>
-          </w:p>
-          <w:p>
-            <w:r>
-              <w:t>[name] : string</w:t>
-            </w:r>
-          </w:p>
-          <w:p>
-            <w:r>
-              <w:t>[about] : string</w:t>
-            </w:r>
-          </w:p>
-          <w:p>
-            <w:r>
-              <w:t>[priority] : int</w:t>
-            </w:r>
-          </w:p>
-          <w:p>
-            <w:r>
-              <w:t>[project_category_ id] : int</w:t>
-            </w:r>
-          </w:p>
-          <w:p>
-            <w:r>
-              <w:t>[booked_cash] : float</w:t>
-            </w:r>
-          </w:p>
-          <w:p>
-            <w:r>
-              <w:t>[from] : date</w:t>
-            </w:r>
-          </w:p>
-          <w:p>
-            <w:r>
-              <w:t>[to] : date</w:t>
-            </w:r>
-          </w:p>
-        </w:tc>
-        <w:tc>
-          <w:tcPr>
-            <w:tcW w:w="1822" w:type="pct"/>
-          </w:tcPr>
-          <w:p/>
-        </w:tc>
-      </w:tr>
-      <w:tr>
-        <w:tc>
-          <w:tcPr>
-            <w:tcW w:w="1583" w:type="pct"/>
-          </w:tcPr>
-          <w:p>
-            <w:r>
-              <w:t>add_project_category(values)</w:t>
-            </w:r>
-          </w:p>
-        </w:tc>
-        <w:tc>
-          <w:tcPr>
-            <w:tcW w:w="1595" w:type="pct"/>
-          </w:tcPr>
-          <w:p>
-            <w:r>
-              <w:t>values : object -&gt;</w:t>
-            </w:r>
-          </w:p>
-          <w:p>
-            <w:r>
-              <w:t>[name] : string</w:t>
-            </w:r>
-          </w:p>
-          <w:p>
-            <w:r>
-              <w:t>[cash] : float</w:t>
-            </w:r>
-          </w:p>
-        </w:tc>
-        <w:tc>
-          <w:tcPr>
-            <w:tcW w:w="1822" w:type="pct"/>
-          </w:tcPr>
-          <w:p/>
-        </w:tc>
-      </w:tr>
-      <w:tr>
-        <w:tc>
-          <w:tcPr>
-            <w:tcW w:w="1583" w:type="pct"/>
-          </w:tcPr>
-          <w:p>
-            <w:r>
-              <w:t>add_project_item(pr_id, values)</w:t>
-            </w:r>
-          </w:p>
-        </w:tc>
-        <w:tc>
-          <w:tcPr>
-            <w:tcW w:w="1595" w:type="pct"/>
-          </w:tcPr>
-          <w:p>
-            <w:r>
-              <w:t>pr_id : int</w:t>
-            </w:r>
-          </w:p>
-          <w:p>
-            <w:r>
-              <w:t>values : object -&gt;</w:t>
-            </w:r>
-          </w:p>
-          <w:p>
-            <w:r>
-              <w:t>[name] : string</w:t>
-            </w:r>
-          </w:p>
-          <w:p>
-            <w:r>
-              <w:t>[price] : float</w:t>
-            </w:r>
-          </w:p>
-          <w:p>
-            <w:r>
-              <w:t>[user_id] : int</w:t>
-            </w:r>
-          </w:p>
-          <w:p>
-            <w:r>
-              <w:lastRenderedPageBreak/>
               <w:t>[date] : date</w:t>
             </w:r>
           </w:p>
@@ -7710,6 +7745,7 @@
           </w:p>
           <w:p>
             <w:r>
+              <w:lastRenderedPageBreak/>
               <w:t>[categories][cat_id] : int</w:t>
             </w:r>
           </w:p>
@@ -7720,6 +7756,7 @@
           </w:tcPr>
           <w:p>
             <w:r>
+              <w:lastRenderedPageBreak/>
               <w:t>viď add_register... jediný rozdiel je, že pole categories môže byť nulovej dĺžky</w:t>
             </w:r>
           </w:p>
@@ -8121,6 +8158,7 @@
               <w:rPr>
                 <w:lang w:val="en-US"/>
               </w:rPr>
+              <w:lastRenderedPageBreak/>
               <w:t>[priority] : int</w:t>
             </w:r>
           </w:p>
@@ -8142,7 +8180,6 @@
               <w:rPr>
                 <w:lang w:val="en-US"/>
               </w:rPr>
-              <w:lastRenderedPageBreak/>
               <w:t>[to] : datetime</w:t>
             </w:r>
           </w:p>
@@ -8481,6 +8518,7 @@
           </w:p>
           <w:p>
             <w:r>
+              <w:lastRenderedPageBreak/>
               <w:t>[paid_sum] : float</w:t>
             </w:r>
           </w:p>
@@ -8499,6 +8537,7 @@
           </w:tcPr>
           <w:p>
             <w:r>
+              <w:lastRenderedPageBreak/>
               <w:t>edit_post</w:t>
             </w:r>
             <w:r>
@@ -8523,331 +8562,330 @@
           </w:p>
           <w:p>
             <w:r>
+              <w:t>values : object -&gt;</w:t>
+            </w:r>
+          </w:p>
+          <w:p>
+            <w:r>
+              <w:t>[title] : string</w:t>
+            </w:r>
+          </w:p>
+          <w:p>
+            <w:r>
+              <w:t>[content] : string</w:t>
+            </w:r>
+          </w:p>
+          <w:p>
+            <w:pPr>
+              <w:rPr>
+                <w:lang w:val="en-US"/>
+              </w:rPr>
+            </w:pPr>
+            <w:r>
+              <w:rPr>
+                <w:lang w:val="en-US"/>
+              </w:rPr>
+              <w:t>[priority] : int</w:t>
+            </w:r>
+          </w:p>
+          <w:p>
+            <w:r>
+              <w:rPr>
+                <w:lang w:val="en-US"/>
+              </w:rPr>
+              <w:t>[published] : bool</w:t>
+            </w:r>
+          </w:p>
+        </w:tc>
+        <w:tc>
+          <w:tcPr>
+            <w:tcW w:w="1822" w:type="pct"/>
+          </w:tcPr>
+          <w:p/>
+        </w:tc>
+      </w:tr>
+      <w:tr>
+        <w:tc>
+          <w:tcPr>
+            <w:tcW w:w="1583" w:type="pct"/>
+          </w:tcPr>
+          <w:p>
+            <w:r>
+              <w:t>edit_project(pr_id, values)</w:t>
+            </w:r>
+          </w:p>
+        </w:tc>
+        <w:tc>
+          <w:tcPr>
+            <w:tcW w:w="1595" w:type="pct"/>
+          </w:tcPr>
+          <w:p>
+            <w:r>
+              <w:t>pr_id : int</w:t>
+            </w:r>
+          </w:p>
+          <w:p>
+            <w:r>
+              <w:t>values : object -&gt;</w:t>
+            </w:r>
+          </w:p>
+          <w:p>
+            <w:r>
+              <w:t>[name] : string</w:t>
+            </w:r>
+          </w:p>
+          <w:p>
+            <w:r>
+              <w:t>[about] : string</w:t>
+            </w:r>
+          </w:p>
+          <w:p>
+            <w:r>
+              <w:t>[priority] : int</w:t>
+            </w:r>
+          </w:p>
+          <w:p>
+            <w:r>
+              <w:t>[project_category_ id] : int</w:t>
+            </w:r>
+          </w:p>
+          <w:p>
+            <w:r>
+              <w:t>[booked_cash] : float</w:t>
+            </w:r>
+          </w:p>
+          <w:p>
+            <w:r>
+              <w:t>[from] : date</w:t>
+            </w:r>
+          </w:p>
+          <w:p>
+            <w:r>
+              <w:t>[to] : date</w:t>
+            </w:r>
+          </w:p>
+        </w:tc>
+        <w:tc>
+          <w:tcPr>
+            <w:tcW w:w="1822" w:type="pct"/>
+          </w:tcPr>
+          <w:p/>
+        </w:tc>
+      </w:tr>
+      <w:tr>
+        <w:tc>
+          <w:tcPr>
+            <w:tcW w:w="1583" w:type="pct"/>
+          </w:tcPr>
+          <w:p>
+            <w:r>
+              <w:t>edit_project_category(pr_cat_id, values)</w:t>
+            </w:r>
+          </w:p>
+        </w:tc>
+        <w:tc>
+          <w:tcPr>
+            <w:tcW w:w="1595" w:type="pct"/>
+          </w:tcPr>
+          <w:p>
+            <w:r>
+              <w:t>pr_cat_id : int</w:t>
+            </w:r>
+          </w:p>
+          <w:p>
+            <w:r>
+              <w:t>values : object -&gt;</w:t>
+            </w:r>
+          </w:p>
+          <w:p>
+            <w:r>
+              <w:t>[name] : string</w:t>
+            </w:r>
+          </w:p>
+          <w:p>
+            <w:r>
+              <w:t>[cash] : float</w:t>
+            </w:r>
+          </w:p>
+        </w:tc>
+        <w:tc>
+          <w:tcPr>
+            <w:tcW w:w="1822" w:type="pct"/>
+          </w:tcPr>
+          <w:p/>
+        </w:tc>
+      </w:tr>
+      <w:tr>
+        <w:tc>
+          <w:tcPr>
+            <w:tcW w:w="1583" w:type="pct"/>
+          </w:tcPr>
+          <w:p>
+            <w:r>
+              <w:t>edit_project_closed(pr_id)</w:t>
+            </w:r>
+          </w:p>
+        </w:tc>
+        <w:tc>
+          <w:tcPr>
+            <w:tcW w:w="1595" w:type="pct"/>
+          </w:tcPr>
+          <w:p>
+            <w:r>
+              <w:t>pr_id : int</w:t>
+            </w:r>
+          </w:p>
+        </w:tc>
+        <w:tc>
+          <w:tcPr>
+            <w:tcW w:w="1822" w:type="pct"/>
+          </w:tcPr>
+          <w:p>
+            <w:r>
+              <w:t xml:space="preserve">funkcia nastaví príslušnému projektu (tabuľka </w:t>
+            </w:r>
+            <w:r>
+              <w:rPr>
+                <w:i/>
+              </w:rPr>
+              <w:t>projects</w:t>
+            </w:r>
+            <w:r>
+              <w:t xml:space="preserve">) v stĺpci </w:t>
+            </w:r>
+            <w:r>
+              <w:rPr>
+                <w:i/>
+              </w:rPr>
+              <w:t>project_active</w:t>
+            </w:r>
+            <w:r>
+              <w:t xml:space="preserve"> </w:t>
+            </w:r>
+            <w:r>
+              <w:rPr>
+                <w:b/>
+              </w:rPr>
+              <w:t>false</w:t>
+            </w:r>
+            <w:r>
+              <w:t xml:space="preserve">. Okrem toho urobí sumár príslušných záznamov z tabuľky </w:t>
+            </w:r>
+            <w:r>
+              <w:rPr>
+                <w:i/>
+              </w:rPr>
+              <w:t>project_items</w:t>
+            </w:r>
+            <w:r>
+              <w:t xml:space="preserve"> nad stĺpcom </w:t>
+            </w:r>
+            <w:r>
+              <w:rPr>
+                <w:i/>
+              </w:rPr>
+              <w:t>project_item_price</w:t>
+            </w:r>
+            <w:r>
+              <w:t xml:space="preserve">, následne túto sumu odčíta od príslušného záznamu z </w:t>
+            </w:r>
+            <w:r>
+              <w:rPr>
+                <w:i/>
+              </w:rPr>
+              <w:t>project_categories</w:t>
+            </w:r>
+            <w:r>
+              <w:t xml:space="preserve"> stĺpec </w:t>
+            </w:r>
+            <w:r>
+              <w:rPr>
+                <w:i/>
+              </w:rPr>
+              <w:t>project_category_cash</w:t>
+            </w:r>
+            <w:r>
+              <w:t>.</w:t>
+            </w:r>
+          </w:p>
+        </w:tc>
+      </w:tr>
+      <w:tr>
+        <w:tc>
+          <w:tcPr>
+            <w:tcW w:w="1583" w:type="pct"/>
+          </w:tcPr>
+          <w:p>
+            <w:r>
+              <w:t>edit_project_item(pr_item_id, values)</w:t>
+            </w:r>
+          </w:p>
+        </w:tc>
+        <w:tc>
+          <w:tcPr>
+            <w:tcW w:w="1595" w:type="pct"/>
+          </w:tcPr>
+          <w:p>
+            <w:r>
+              <w:t>pr_item_id : int</w:t>
+            </w:r>
+          </w:p>
+          <w:p>
+            <w:r>
+              <w:t>values : object -&gt;</w:t>
+            </w:r>
+          </w:p>
+          <w:p>
+            <w:r>
+              <w:t>[name] : string</w:t>
+            </w:r>
+          </w:p>
+          <w:p>
+            <w:r>
+              <w:t>[price] : float</w:t>
+            </w:r>
+          </w:p>
+          <w:p>
+            <w:r>
+              <w:t>[user_id] : int</w:t>
+            </w:r>
+          </w:p>
+          <w:p>
+            <w:r>
+              <w:t>[date] : date</w:t>
+            </w:r>
+          </w:p>
+        </w:tc>
+        <w:tc>
+          <w:tcPr>
+            <w:tcW w:w="1822" w:type="pct"/>
+          </w:tcPr>
+          <w:p/>
+        </w:tc>
+      </w:tr>
+      <w:tr>
+        <w:tc>
+          <w:tcPr>
+            <w:tcW w:w="1583" w:type="pct"/>
+          </w:tcPr>
+          <w:p>
+            <w:r>
+              <w:t>edit_study_program(study_pr_id, values)</w:t>
+            </w:r>
+          </w:p>
+        </w:tc>
+        <w:tc>
+          <w:tcPr>
+            <w:tcW w:w="1595" w:type="pct"/>
+          </w:tcPr>
+          <w:p>
+            <w:r>
+              <w:t>study_pr_id : int</w:t>
+            </w:r>
+          </w:p>
+          <w:p>
+            <w:r>
               <w:lastRenderedPageBreak/>
-              <w:t>values : object -&gt;</w:t>
-            </w:r>
-          </w:p>
-          <w:p>
-            <w:r>
-              <w:t>[title] : string</w:t>
-            </w:r>
-          </w:p>
-          <w:p>
-            <w:r>
-              <w:t>[content] : string</w:t>
-            </w:r>
-          </w:p>
-          <w:p>
-            <w:pPr>
-              <w:rPr>
-                <w:lang w:val="en-US"/>
-              </w:rPr>
-            </w:pPr>
-            <w:r>
-              <w:rPr>
-                <w:lang w:val="en-US"/>
-              </w:rPr>
-              <w:t>[priority] : int</w:t>
-            </w:r>
-          </w:p>
-          <w:p>
-            <w:r>
-              <w:rPr>
-                <w:lang w:val="en-US"/>
-              </w:rPr>
-              <w:t>[published] : bool</w:t>
-            </w:r>
-          </w:p>
-        </w:tc>
-        <w:tc>
-          <w:tcPr>
-            <w:tcW w:w="1822" w:type="pct"/>
-          </w:tcPr>
-          <w:p/>
-        </w:tc>
-      </w:tr>
-      <w:tr>
-        <w:tc>
-          <w:tcPr>
-            <w:tcW w:w="1583" w:type="pct"/>
-          </w:tcPr>
-          <w:p>
-            <w:r>
-              <w:lastRenderedPageBreak/>
-              <w:t>edit_project(pr_id, values)</w:t>
-            </w:r>
-          </w:p>
-        </w:tc>
-        <w:tc>
-          <w:tcPr>
-            <w:tcW w:w="1595" w:type="pct"/>
-          </w:tcPr>
-          <w:p>
-            <w:r>
-              <w:t>pr_id : int</w:t>
-            </w:r>
-          </w:p>
-          <w:p>
-            <w:r>
-              <w:t>values : object -&gt;</w:t>
-            </w:r>
-          </w:p>
-          <w:p>
-            <w:r>
-              <w:t>[name] : string</w:t>
-            </w:r>
-          </w:p>
-          <w:p>
-            <w:r>
-              <w:t>[about] : string</w:t>
-            </w:r>
-          </w:p>
-          <w:p>
-            <w:r>
-              <w:t>[priority] : int</w:t>
-            </w:r>
-          </w:p>
-          <w:p>
-            <w:r>
-              <w:t>[project_category_ id] : int</w:t>
-            </w:r>
-          </w:p>
-          <w:p>
-            <w:r>
-              <w:t>[booked_cash] : float</w:t>
-            </w:r>
-          </w:p>
-          <w:p>
-            <w:r>
-              <w:t>[from] : date</w:t>
-            </w:r>
-          </w:p>
-          <w:p>
-            <w:r>
-              <w:t>[to] : date</w:t>
-            </w:r>
-          </w:p>
-        </w:tc>
-        <w:tc>
-          <w:tcPr>
-            <w:tcW w:w="1822" w:type="pct"/>
-          </w:tcPr>
-          <w:p/>
-        </w:tc>
-      </w:tr>
-      <w:tr>
-        <w:tc>
-          <w:tcPr>
-            <w:tcW w:w="1583" w:type="pct"/>
-          </w:tcPr>
-          <w:p>
-            <w:r>
-              <w:t>edit_project_category(pr_cat_id, values)</w:t>
-            </w:r>
-          </w:p>
-        </w:tc>
-        <w:tc>
-          <w:tcPr>
-            <w:tcW w:w="1595" w:type="pct"/>
-          </w:tcPr>
-          <w:p>
-            <w:r>
-              <w:t>pr_cat_id : int</w:t>
-            </w:r>
-          </w:p>
-          <w:p>
-            <w:r>
-              <w:t>values : object -&gt;</w:t>
-            </w:r>
-          </w:p>
-          <w:p>
-            <w:r>
-              <w:t>[name] : string</w:t>
-            </w:r>
-          </w:p>
-          <w:p>
-            <w:r>
-              <w:t>[cash] : float</w:t>
-            </w:r>
-          </w:p>
-        </w:tc>
-        <w:tc>
-          <w:tcPr>
-            <w:tcW w:w="1822" w:type="pct"/>
-          </w:tcPr>
-          <w:p/>
-        </w:tc>
-      </w:tr>
-      <w:tr>
-        <w:tc>
-          <w:tcPr>
-            <w:tcW w:w="1583" w:type="pct"/>
-          </w:tcPr>
-          <w:p>
-            <w:r>
-              <w:t>edit_project_closed(pr_id)</w:t>
-            </w:r>
-          </w:p>
-        </w:tc>
-        <w:tc>
-          <w:tcPr>
-            <w:tcW w:w="1595" w:type="pct"/>
-          </w:tcPr>
-          <w:p>
-            <w:r>
-              <w:t>pr_id : int</w:t>
-            </w:r>
-          </w:p>
-        </w:tc>
-        <w:tc>
-          <w:tcPr>
-            <w:tcW w:w="1822" w:type="pct"/>
-          </w:tcPr>
-          <w:p>
-            <w:r>
-              <w:t xml:space="preserve">funkcia nastaví príslušnému projektu (tabuľka </w:t>
-            </w:r>
-            <w:r>
-              <w:rPr>
-                <w:i/>
-              </w:rPr>
-              <w:t>projects</w:t>
-            </w:r>
-            <w:r>
-              <w:t xml:space="preserve">) v stĺpci </w:t>
-            </w:r>
-            <w:r>
-              <w:rPr>
-                <w:i/>
-              </w:rPr>
-              <w:t>project_active</w:t>
-            </w:r>
-            <w:r>
-              <w:t xml:space="preserve"> </w:t>
-            </w:r>
-            <w:r>
-              <w:rPr>
-                <w:b/>
-              </w:rPr>
-              <w:t>false</w:t>
-            </w:r>
-            <w:r>
-              <w:t xml:space="preserve">. Okrem toho urobí sumár príslušných záznamov z tabuľky </w:t>
-            </w:r>
-            <w:r>
-              <w:rPr>
-                <w:i/>
-              </w:rPr>
-              <w:t>project_items</w:t>
-            </w:r>
-            <w:r>
-              <w:t xml:space="preserve"> nad stĺpcom </w:t>
-            </w:r>
-            <w:r>
-              <w:rPr>
-                <w:i/>
-              </w:rPr>
-              <w:t>project_item_price</w:t>
-            </w:r>
-            <w:r>
-              <w:t xml:space="preserve">, následne túto sumu odčíta od príslušného záznamu z </w:t>
-            </w:r>
-            <w:r>
-              <w:rPr>
-                <w:i/>
-              </w:rPr>
-              <w:t>project_categories</w:t>
-            </w:r>
-            <w:r>
-              <w:t xml:space="preserve"> stĺpec </w:t>
-            </w:r>
-            <w:r>
-              <w:rPr>
-                <w:i/>
-              </w:rPr>
-              <w:t>project_category_cash</w:t>
-            </w:r>
-            <w:r>
-              <w:t>.</w:t>
-            </w:r>
-          </w:p>
-        </w:tc>
-      </w:tr>
-      <w:tr>
-        <w:tc>
-          <w:tcPr>
-            <w:tcW w:w="1583" w:type="pct"/>
-          </w:tcPr>
-          <w:p>
-            <w:r>
-              <w:t>edit_project_item(pr_item_id, values)</w:t>
-            </w:r>
-          </w:p>
-        </w:tc>
-        <w:tc>
-          <w:tcPr>
-            <w:tcW w:w="1595" w:type="pct"/>
-          </w:tcPr>
-          <w:p>
-            <w:r>
-              <w:t>pr_item_id : int</w:t>
-            </w:r>
-          </w:p>
-          <w:p>
-            <w:r>
-              <w:t>values : object -&gt;</w:t>
-            </w:r>
-          </w:p>
-          <w:p>
-            <w:r>
-              <w:t>[name] : string</w:t>
-            </w:r>
-          </w:p>
-          <w:p>
-            <w:r>
-              <w:t>[price] : float</w:t>
-            </w:r>
-          </w:p>
-          <w:p>
-            <w:r>
-              <w:t>[user_id] : int</w:t>
-            </w:r>
-          </w:p>
-          <w:p>
-            <w:r>
-              <w:t>[date] : date</w:t>
-            </w:r>
-          </w:p>
-        </w:tc>
-        <w:tc>
-          <w:tcPr>
-            <w:tcW w:w="1822" w:type="pct"/>
-          </w:tcPr>
-          <w:p/>
-        </w:tc>
-      </w:tr>
-      <w:tr>
-        <w:tc>
-          <w:tcPr>
-            <w:tcW w:w="1583" w:type="pct"/>
-          </w:tcPr>
-          <w:p>
-            <w:r>
-              <w:t>edit_study_program(study_pr_id, values)</w:t>
-            </w:r>
-          </w:p>
-        </w:tc>
-        <w:tc>
-          <w:tcPr>
-            <w:tcW w:w="1595" w:type="pct"/>
-          </w:tcPr>
-          <w:p>
-            <w:r>
-              <w:t>study_pr_id : int</w:t>
-            </w:r>
-          </w:p>
-          <w:p>
-            <w:r>
               <w:t>values : object -&gt;</w:t>
             </w:r>
           </w:p>
@@ -9330,6 +9368,7 @@
           </w:tcPr>
           <w:p>
             <w:r>
+              <w:lastRenderedPageBreak/>
               <w:t>remove_excursion(ex_id)</w:t>
             </w:r>
           </w:p>
@@ -9385,871 +9424,867 @@
               <w:t>excursion_events</w:t>
             </w:r>
             <w:r>
+              <w:t xml:space="preserve">, čím spustí rád ďalších operácií (viď funkciu </w:t>
+            </w:r>
+            <w:r>
+              <w:rPr>
+                <w:i/>
+              </w:rPr>
+              <w:t>remove_excursion_event</w:t>
+            </w:r>
+            <w:r>
+              <w:rPr>
+                <w:lang w:val="en-US"/>
+              </w:rPr>
+              <w:t>)</w:t>
+            </w:r>
+          </w:p>
+        </w:tc>
+      </w:tr>
+      <w:tr>
+        <w:tc>
+          <w:tcPr>
+            <w:tcW w:w="1595" w:type="pct"/>
+          </w:tcPr>
+          <w:p>
+            <w:r>
+              <w:t>remove_excursion_event(ex_ev_id)</w:t>
+            </w:r>
+          </w:p>
+        </w:tc>
+        <w:tc>
+          <w:tcPr>
+            <w:tcW w:w="1583" w:type="pct"/>
+          </w:tcPr>
+          <w:p>
+            <w:r>
+              <w:t>ex_ev_id : int</w:t>
+            </w:r>
+          </w:p>
+        </w:tc>
+        <w:tc>
+          <w:tcPr>
+            <w:tcW w:w="1822" w:type="pct"/>
+          </w:tcPr>
+          <w:p>
+            <w:r>
+              <w:t>zmaže záznam z</w:t>
+            </w:r>
+            <w:r>
+              <w:t> </w:t>
+            </w:r>
+            <w:r>
+              <w:t xml:space="preserve">tabuľky </w:t>
+            </w:r>
+            <w:r>
+              <w:rPr>
+                <w:i/>
+              </w:rPr>
+              <w:t>excursion_events</w:t>
+            </w:r>
+            <w:r>
+              <w:t>, okrem toho zmaže všetky príslušné záznamy z</w:t>
+            </w:r>
+            <w:r>
+              <w:t> </w:t>
+            </w:r>
+            <w:r>
+              <w:t xml:space="preserve">tabuľky </w:t>
+            </w:r>
+            <w:r>
+              <w:rPr>
+                <w:i/>
+              </w:rPr>
+              <w:t>excursion_</w:t>
+            </w:r>
+            <w:r>
+              <w:rPr>
+                <w:i/>
+              </w:rPr>
+              <w:t>times</w:t>
+            </w:r>
+            <w:r>
+              <w:t xml:space="preserve"> a</w:t>
+            </w:r>
+            <w:r>
+              <w:t> </w:t>
+            </w:r>
+            <w:r>
+              <w:rPr>
+                <w:i/>
+              </w:rPr>
+              <w:t>booked_excurions</w:t>
+            </w:r>
+            <w:r>
+              <w:t>.</w:t>
+            </w:r>
+          </w:p>
+        </w:tc>
+      </w:tr>
+      <w:tr>
+        <w:tc>
+          <w:tcPr>
+            <w:tcW w:w="1595" w:type="pct"/>
+          </w:tcPr>
+          <w:p>
+            <w:pPr>
+              <w:rPr>
+                <w:lang w:val="en-US"/>
+              </w:rPr>
+            </w:pPr>
+            <w:r>
+              <w:t>remove_excursion_event_book(ex_ev_book_id)</w:t>
+            </w:r>
+          </w:p>
+        </w:tc>
+        <w:tc>
+          <w:tcPr>
+            <w:tcW w:w="1583" w:type="pct"/>
+          </w:tcPr>
+          <w:p>
+            <w:r>
+              <w:t>ex_ev_book_id : int</w:t>
+            </w:r>
+          </w:p>
+        </w:tc>
+        <w:tc>
+          <w:tcPr>
+            <w:tcW w:w="1822" w:type="pct"/>
+          </w:tcPr>
+          <w:p>
+            <w:r>
+              <w:t>zmaže záznam z</w:t>
+            </w:r>
+            <w:r>
+              <w:t> </w:t>
+            </w:r>
+            <w:r>
+              <w:t xml:space="preserve">tabuľky </w:t>
+            </w:r>
+            <w:r>
+              <w:rPr>
+                <w:i/>
+              </w:rPr>
+              <w:t>booked_excursions</w:t>
+            </w:r>
+          </w:p>
+        </w:tc>
+      </w:tr>
+      <w:tr>
+        <w:tc>
+          <w:tcPr>
+            <w:tcW w:w="1595" w:type="pct"/>
+          </w:tcPr>
+          <w:p>
+            <w:r>
+              <w:t>remove_excursion_event_lecturer</w:t>
+            </w:r>
+            <w:r>
+              <w:rPr>
+                <w:lang w:val="en-US"/>
+              </w:rPr>
+              <w:t>(</w:t>
+            </w:r>
+            <w:r>
+              <w:rPr>
+                <w:lang w:val="en-US"/>
+              </w:rPr>
+              <w:t>ex_ev_id</w:t>
+            </w:r>
+            <w:r>
+              <w:rPr>
+                <w:lang w:val="en-US"/>
+              </w:rPr>
+              <w:t>, user_id</w:t>
+            </w:r>
+            <w:r>
+              <w:rPr>
+                <w:lang w:val="en-US"/>
+              </w:rPr>
+              <w:t>)</w:t>
+            </w:r>
+          </w:p>
+        </w:tc>
+        <w:tc>
+          <w:tcPr>
+            <w:tcW w:w="1583" w:type="pct"/>
+          </w:tcPr>
+          <w:p>
+            <w:r>
+              <w:t>ex_ev_id: int</w:t>
+            </w:r>
+          </w:p>
+          <w:p>
+            <w:r>
+              <w:t>user_id : int</w:t>
+            </w:r>
+          </w:p>
+        </w:tc>
+        <w:tc>
+          <w:tcPr>
+            <w:tcW w:w="1822" w:type="pct"/>
+          </w:tcPr>
+          <w:p>
+            <w:r>
+              <w:t>zmaže všetky vyhovujúce záznamy z</w:t>
+            </w:r>
+            <w:r>
+              <w:t> </w:t>
+            </w:r>
+            <w:r>
+              <w:t xml:space="preserve">tabuľky </w:t>
+            </w:r>
+            <w:r>
+              <w:rPr>
+                <w:i/>
+              </w:rPr>
+              <w:t>excursion_times</w:t>
+            </w:r>
+            <w:r>
+              <w:t>, hodnoty oboch vstupných parametrov sa musia rovnať hodnotám príslušných stĺpcov, iba v</w:t>
+            </w:r>
+            <w:r>
+              <w:t> </w:t>
+            </w:r>
+            <w:r>
+              <w:t>tom prípade bude záznam vymazaný.</w:t>
+            </w:r>
+          </w:p>
+        </w:tc>
+      </w:tr>
+      <w:tr>
+        <w:tc>
+          <w:tcPr>
+            <w:tcW w:w="1595" w:type="pct"/>
+          </w:tcPr>
+          <w:p>
+            <w:r>
+              <w:t>remove_excursion_event_visitor(ex_ev_vi_id)</w:t>
+            </w:r>
+          </w:p>
+        </w:tc>
+        <w:tc>
+          <w:tcPr>
+            <w:tcW w:w="1583" w:type="pct"/>
+          </w:tcPr>
+          <w:p>
+            <w:r>
+              <w:t>ex_ev_book_id : int</w:t>
+            </w:r>
+          </w:p>
+        </w:tc>
+        <w:tc>
+          <w:tcPr>
+            <w:tcW w:w="1822" w:type="pct"/>
+          </w:tcPr>
+          <w:p>
+            <w:r>
+              <w:t xml:space="preserve">to isté ako </w:t>
+            </w:r>
+            <w:r>
+              <w:rPr>
+                <w:i/>
+              </w:rPr>
+              <w:t>remove_excursion_event_book</w:t>
+            </w:r>
+          </w:p>
+        </w:tc>
+      </w:tr>
+      <w:tr>
+        <w:tc>
+          <w:tcPr>
+            <w:tcW w:w="1595" w:type="pct"/>
+          </w:tcPr>
+          <w:p>
+            <w:r>
+              <w:t>remove_expired_users()</w:t>
+            </w:r>
+          </w:p>
+        </w:tc>
+        <w:tc>
+          <w:tcPr>
+            <w:tcW w:w="1583" w:type="pct"/>
+          </w:tcPr>
+          <w:p/>
+        </w:tc>
+        <w:tc>
+          <w:tcPr>
+            <w:tcW w:w="1822" w:type="pct"/>
+          </w:tcPr>
+          <w:p>
+            <w:r>
+              <w:t>MY_model</w:t>
+            </w:r>
+          </w:p>
+        </w:tc>
+      </w:tr>
+      <w:tr>
+        <w:tc>
+          <w:tcPr>
+            <w:tcW w:w="1595" w:type="pct"/>
+          </w:tcPr>
+          <w:p>
+            <w:r>
+              <w:t>remove</w:t>
+            </w:r>
+            <w:r>
+              <w:t>_lecturer_time</w:t>
+            </w:r>
+            <w:r>
+              <w:t>(</w:t>
+            </w:r>
+            <w:r>
+              <w:t>lec_time_</w:t>
+            </w:r>
+            <w:r>
+              <w:t>id</w:t>
+            </w:r>
+            <w:r>
+              <w:t>)</w:t>
+            </w:r>
+          </w:p>
+        </w:tc>
+        <w:tc>
+          <w:tcPr>
+            <w:tcW w:w="1583" w:type="pct"/>
+          </w:tcPr>
+          <w:p>
+            <w:r>
+              <w:t>lec_time_id : int</w:t>
+            </w:r>
+          </w:p>
+        </w:tc>
+        <w:tc>
+          <w:tcPr>
+            <w:tcW w:w="1822" w:type="pct"/>
+          </w:tcPr>
+          <w:p>
+            <w:r>
+              <w:t>zmaže záznam z</w:t>
+            </w:r>
+            <w:r>
+              <w:t> </w:t>
+            </w:r>
+            <w:r>
+              <w:t xml:space="preserve">tabuľky </w:t>
+            </w:r>
+            <w:r>
+              <w:rPr>
+                <w:i/>
+              </w:rPr>
+              <w:t>excursion_times</w:t>
+            </w:r>
+          </w:p>
+        </w:tc>
+      </w:tr>
+      <w:tr>
+        <w:tc>
+          <w:tcPr>
+            <w:tcW w:w="1595" w:type="pct"/>
+          </w:tcPr>
+          <w:p>
+            <w:r>
+              <w:t>remove_payments</w:t>
+            </w:r>
+            <w:r>
+              <w:rPr>
+                <w:lang w:val="en-US"/>
+              </w:rPr>
+              <w:t>(payment_id)</w:t>
+            </w:r>
+          </w:p>
+        </w:tc>
+        <w:tc>
+          <w:tcPr>
+            <w:tcW w:w="1583" w:type="pct"/>
+          </w:tcPr>
+          <w:p>
+            <w:r>
+              <w:t>payment_id : int</w:t>
+            </w:r>
+          </w:p>
+        </w:tc>
+        <w:tc>
+          <w:tcPr>
+            <w:tcW w:w="1822" w:type="pct"/>
+          </w:tcPr>
+          <w:p>
+            <w:r>
+              <w:t>zmaže záznam z</w:t>
+            </w:r>
+            <w:r>
+              <w:t> </w:t>
+            </w:r>
+            <w:r>
+              <w:t xml:space="preserve">tabuľky </w:t>
+            </w:r>
+            <w:r>
+              <w:rPr>
+                <w:i/>
+              </w:rPr>
+              <w:t>payments</w:t>
+            </w:r>
+          </w:p>
+        </w:tc>
+      </w:tr>
+      <w:tr>
+        <w:tc>
+          <w:tcPr>
+            <w:tcW w:w="1595" w:type="pct"/>
+          </w:tcPr>
+          <w:p>
+            <w:r>
+              <w:t>remove_post(post_id)</w:t>
+            </w:r>
+          </w:p>
+        </w:tc>
+        <w:tc>
+          <w:tcPr>
+            <w:tcW w:w="1583" w:type="pct"/>
+          </w:tcPr>
+          <w:p>
+            <w:r>
+              <w:rPr>
+                <w:lang w:val="en-US"/>
+              </w:rPr>
+              <w:t>post_id : int</w:t>
+            </w:r>
+          </w:p>
+        </w:tc>
+        <w:tc>
+          <w:tcPr>
+            <w:tcW w:w="1822" w:type="pct"/>
+          </w:tcPr>
+          <w:p>
+            <w:r>
+              <w:t>zmaže záznam z</w:t>
+            </w:r>
+            <w:r>
+              <w:t> </w:t>
+            </w:r>
+            <w:r>
+              <w:t xml:space="preserve">tabuľky </w:t>
+            </w:r>
+            <w:r>
+              <w:rPr>
+                <w:i/>
+              </w:rPr>
+              <w:t>posts</w:t>
+            </w:r>
+            <w:r>
+              <w:t>, okrem toho zmaže všetky príslušné záznamy z</w:t>
+            </w:r>
+            <w:r>
+              <w:t> </w:t>
+            </w:r>
+            <w:r>
+              <w:t xml:space="preserve">tabuľky </w:t>
+            </w:r>
+            <w:r>
+              <w:rPr>
+                <w:i/>
+              </w:rPr>
+              <w:t>post_modifiers</w:t>
+            </w:r>
+            <w:r>
+              <w:t>.</w:t>
+            </w:r>
+          </w:p>
+        </w:tc>
+      </w:tr>
+      <w:tr>
+        <w:tc>
+          <w:tcPr>
+            <w:tcW w:w="1595" w:type="pct"/>
+          </w:tcPr>
+          <w:p>
+            <w:r>
+              <w:t>remove_project(pr_id)</w:t>
+            </w:r>
+          </w:p>
+        </w:tc>
+        <w:tc>
+          <w:tcPr>
+            <w:tcW w:w="1583" w:type="pct"/>
+          </w:tcPr>
+          <w:p>
+            <w:r>
+              <w:t>pr_id : int</w:t>
+            </w:r>
+          </w:p>
+        </w:tc>
+        <w:tc>
+          <w:tcPr>
+            <w:tcW w:w="1822" w:type="pct"/>
+          </w:tcPr>
+          <w:p>
+            <w:r>
+              <w:t>zmaže záznam z</w:t>
+            </w:r>
+            <w:r>
+              <w:t> </w:t>
+            </w:r>
+            <w:r>
+              <w:t xml:space="preserve">tabuľky </w:t>
+            </w:r>
+            <w:r>
+              <w:rPr>
+                <w:i/>
+              </w:rPr>
+              <w:t>projects</w:t>
+            </w:r>
+            <w:r>
+              <w:t>, okrem toho zmaže všetky príslušné záznamy z</w:t>
+            </w:r>
+            <w:r>
+              <w:t> </w:t>
+            </w:r>
+            <w:r>
+              <w:t xml:space="preserve">tabuľky </w:t>
+            </w:r>
+            <w:r>
+              <w:rPr>
+                <w:i/>
+              </w:rPr>
+              <w:t>project_items</w:t>
+            </w:r>
+            <w:r>
+              <w:t>.</w:t>
+            </w:r>
+          </w:p>
+        </w:tc>
+      </w:tr>
+      <w:tr>
+        <w:tc>
+          <w:tcPr>
+            <w:tcW w:w="1595" w:type="pct"/>
+          </w:tcPr>
+          <w:p>
+            <w:r>
+              <w:t>remove_project_category(pr_cat_id)</w:t>
+            </w:r>
+          </w:p>
+        </w:tc>
+        <w:tc>
+          <w:tcPr>
+            <w:tcW w:w="1583" w:type="pct"/>
+          </w:tcPr>
+          <w:p>
+            <w:r>
+              <w:t>pr_cat_id : int</w:t>
+            </w:r>
+          </w:p>
+        </w:tc>
+        <w:tc>
+          <w:tcPr>
+            <w:tcW w:w="1822" w:type="pct"/>
+          </w:tcPr>
+          <w:p>
+            <w:r>
+              <w:t>zmaže záznam z</w:t>
+            </w:r>
+            <w:r>
+              <w:t> </w:t>
+            </w:r>
+            <w:r>
+              <w:t xml:space="preserve">tabuľky </w:t>
+            </w:r>
+            <w:r>
+              <w:rPr>
+                <w:i/>
+              </w:rPr>
+              <w:t>project_categories</w:t>
+            </w:r>
+            <w:r>
+              <w:t>, okrem toho nastaví všetkým príslušným záznamom v</w:t>
+            </w:r>
+            <w:r>
+              <w:t> </w:t>
+            </w:r>
+            <w:r>
+              <w:t xml:space="preserve">tabuľke </w:t>
+            </w:r>
+            <w:r>
+              <w:rPr>
+                <w:i/>
+              </w:rPr>
+              <w:t>projects</w:t>
+            </w:r>
+            <w:r>
+              <w:t xml:space="preserve"> </w:t>
+            </w:r>
+            <w:r>
+              <w:rPr>
+                <w:b/>
+              </w:rPr>
+              <w:t>null</w:t>
+            </w:r>
+          </w:p>
+        </w:tc>
+      </w:tr>
+      <w:tr>
+        <w:tc>
+          <w:tcPr>
+            <w:tcW w:w="1595" w:type="pct"/>
+          </w:tcPr>
+          <w:p>
+            <w:r>
+              <w:t>remove_project_item(pr_item_id</w:t>
+            </w:r>
+            <w:r>
+              <w:t>)</w:t>
+            </w:r>
+          </w:p>
+        </w:tc>
+        <w:tc>
+          <w:tcPr>
+            <w:tcW w:w="1583" w:type="pct"/>
+          </w:tcPr>
+          <w:p>
+            <w:r>
+              <w:t>pr_item_id : int</w:t>
+            </w:r>
+          </w:p>
+        </w:tc>
+        <w:tc>
+          <w:tcPr>
+            <w:tcW w:w="1822" w:type="pct"/>
+          </w:tcPr>
+          <w:p>
+            <w:r>
+              <w:t>zmaže záznam z</w:t>
+            </w:r>
+            <w:r>
+              <w:t> </w:t>
+            </w:r>
+            <w:r>
+              <w:t xml:space="preserve">tabuľky </w:t>
+            </w:r>
+            <w:r>
+              <w:rPr>
+                <w:i/>
+              </w:rPr>
+              <w:t>project_items</w:t>
+            </w:r>
+          </w:p>
+        </w:tc>
+      </w:tr>
+      <w:tr>
+        <w:tc>
+          <w:tcPr>
+            <w:tcW w:w="1595" w:type="pct"/>
+          </w:tcPr>
+          <w:p>
+            <w:r>
+              <w:t>r</w:t>
+            </w:r>
+            <w:r>
+              <w:t>emove_study_program(study_pr_id</w:t>
+            </w:r>
+            <w:r>
+              <w:t>)</w:t>
+            </w:r>
+          </w:p>
+        </w:tc>
+        <w:tc>
+          <w:tcPr>
+            <w:tcW w:w="1583" w:type="pct"/>
+          </w:tcPr>
+          <w:p>
+            <w:r>
+              <w:t>study_pr_id : int</w:t>
+            </w:r>
+          </w:p>
+        </w:tc>
+        <w:tc>
+          <w:tcPr>
+            <w:tcW w:w="1822" w:type="pct"/>
+          </w:tcPr>
+          <w:p>
+            <w:r>
+              <w:t>zmaže záznam z</w:t>
+            </w:r>
+            <w:r>
+              <w:t> </w:t>
+            </w:r>
+            <w:r>
+              <w:t xml:space="preserve">tabuľky </w:t>
+            </w:r>
+            <w:r>
+              <w:rPr>
+                <w:i/>
+              </w:rPr>
+              <w:t>study_programs</w:t>
+            </w:r>
+            <w:r>
+              <w:t>, okrem toho nastaví všetkým príslušným záznamom v</w:t>
+            </w:r>
+            <w:r>
+              <w:t> </w:t>
+            </w:r>
+            <w:r>
+              <w:t xml:space="preserve">tabuľke </w:t>
+            </w:r>
+            <w:r>
+              <w:rPr>
+                <w:i/>
+              </w:rPr>
+              <w:t>users</w:t>
+            </w:r>
+            <w:r>
+              <w:t xml:space="preserve"> </w:t>
+            </w:r>
+            <w:r>
+              <w:rPr>
+                <w:b/>
+              </w:rPr>
+              <w:t>null</w:t>
+            </w:r>
+          </w:p>
+        </w:tc>
+      </w:tr>
+      <w:tr>
+        <w:tc>
+          <w:tcPr>
+            <w:tcW w:w="1595" w:type="pct"/>
+          </w:tcPr>
+          <w:p>
+            <w:r>
+              <w:t>remove_user(user_id)</w:t>
+            </w:r>
+          </w:p>
+        </w:tc>
+        <w:tc>
+          <w:tcPr>
+            <w:tcW w:w="1583" w:type="pct"/>
+          </w:tcPr>
+          <w:p>
+            <w:r>
+              <w:t>user_id : int</w:t>
+            </w:r>
+          </w:p>
+        </w:tc>
+        <w:tc>
+          <w:tcPr>
+            <w:tcW w:w="1822" w:type="pct"/>
+          </w:tcPr>
+          <w:p>
+            <w:r>
+              <w:t>zmaže záznam z</w:t>
+            </w:r>
+            <w:r>
+              <w:t> </w:t>
+            </w:r>
+            <w:r>
+              <w:t xml:space="preserve">tabuľky </w:t>
+            </w:r>
+            <w:r>
+              <w:rPr>
+                <w:i/>
+              </w:rPr>
+              <w:t>users</w:t>
+            </w:r>
+            <w:r>
+              <w:t>, okrem toho zmaže všetky príslušné záznamy z</w:t>
+            </w:r>
+            <w:r>
+              <w:t> </w:t>
+            </w:r>
+            <w:r>
+              <w:t xml:space="preserve">tabuľky </w:t>
+            </w:r>
+            <w:r>
+              <w:rPr>
+                <w:i/>
+              </w:rPr>
+              <w:t>payments</w:t>
+            </w:r>
+            <w:r>
               <w:t xml:space="preserve">, </w:t>
             </w:r>
             <w:r>
+              <w:rPr>
+                <w:i/>
+              </w:rPr>
+              <w:t>user_email_evidence</w:t>
+            </w:r>
+            <w:r>
+              <w:t xml:space="preserve">, </w:t>
+            </w:r>
+            <w:r>
+              <w:rPr>
+                <w:i/>
+              </w:rPr>
+              <w:t>fin_redistribures</w:t>
+            </w:r>
+            <w:r>
+              <w:t xml:space="preserve">, </w:t>
+            </w:r>
+            <w:r>
+              <w:rPr>
+                <w:i/>
+              </w:rPr>
+              <w:t>excursion_times</w:t>
+            </w:r>
+            <w:r>
+              <w:t xml:space="preserve">, </w:t>
+            </w:r>
+            <w:r>
+              <w:rPr>
+                <w:i/>
+              </w:rPr>
+              <w:t>booked_excursions</w:t>
+            </w:r>
+            <w:r>
+              <w:t xml:space="preserve">, </w:t>
+            </w:r>
+            <w:r>
+              <w:rPr>
+                <w:i/>
+              </w:rPr>
+              <w:t>history_paids</w:t>
+            </w:r>
+            <w:r>
+              <w:t xml:space="preserve">. Nastaví hodnotu </w:t>
+            </w:r>
+            <w:r>
+              <w:rPr>
+                <w:b/>
+              </w:rPr>
+              <w:t>null</w:t>
+            </w:r>
+            <w:r>
+              <w:t xml:space="preserve"> príslušným stĺpcom v</w:t>
+            </w:r>
+            <w:r>
+              <w:t> </w:t>
+            </w:r>
+            <w:r>
+              <w:t xml:space="preserve">tabuľkách </w:t>
+            </w:r>
+            <w:r>
+              <w:rPr>
+                <w:i/>
+              </w:rPr>
+              <w:t>post_modifiers</w:t>
+            </w:r>
+            <w:r>
+              <w:t xml:space="preserve">, </w:t>
+            </w:r>
+            <w:r>
+              <w:rPr>
+                <w:i/>
+              </w:rPr>
+              <w:t>posts (na stĺpci author_id)</w:t>
+            </w:r>
+            <w:r>
+              <w:t xml:space="preserve">, </w:t>
+            </w:r>
+            <w:r>
+              <w:rPr>
+                <w:i/>
+              </w:rPr>
               <w:lastRenderedPageBreak/>
-              <w:t xml:space="preserve">čím spustí rád ďalších operácií (viď funkciu </w:t>
-            </w:r>
-            <w:r>
-              <w:rPr>
-                <w:i/>
-              </w:rPr>
-              <w:t>remove_excursion_event</w:t>
-            </w:r>
-            <w:r>
-              <w:rPr>
-                <w:lang w:val="en-US"/>
-              </w:rPr>
-              <w:t>)</w:t>
-            </w:r>
-          </w:p>
-        </w:tc>
-      </w:tr>
-      <w:tr>
-        <w:tc>
-          <w:tcPr>
-            <w:tcW w:w="1595" w:type="pct"/>
-          </w:tcPr>
-          <w:p>
-            <w:r>
-              <w:lastRenderedPageBreak/>
-              <w:t>remove_excursion_event(ex_ev_id)</w:t>
-            </w:r>
-          </w:p>
-        </w:tc>
-        <w:tc>
-          <w:tcPr>
-            <w:tcW w:w="1583" w:type="pct"/>
-          </w:tcPr>
-          <w:p>
-            <w:r>
-              <w:t>ex_ev_id : int</w:t>
-            </w:r>
-          </w:p>
-        </w:tc>
-        <w:tc>
-          <w:tcPr>
-            <w:tcW w:w="1822" w:type="pct"/>
-          </w:tcPr>
-          <w:p>
-            <w:r>
-              <w:t>zmaže záznam z</w:t>
-            </w:r>
-            <w:r>
-              <w:t> </w:t>
-            </w:r>
-            <w:r>
-              <w:t xml:space="preserve">tabuľky </w:t>
-            </w:r>
-            <w:r>
-              <w:rPr>
-                <w:i/>
-              </w:rPr>
-              <w:t>excursion_events</w:t>
-            </w:r>
-            <w:r>
-              <w:t>, okrem toho zmaže všetky príslušné záznamy z</w:t>
-            </w:r>
-            <w:r>
-              <w:t> </w:t>
-            </w:r>
-            <w:r>
-              <w:t xml:space="preserve">tabuľky </w:t>
-            </w:r>
-            <w:r>
-              <w:rPr>
-                <w:i/>
-              </w:rPr>
-              <w:t>excursion_</w:t>
-            </w:r>
-            <w:r>
-              <w:rPr>
-                <w:i/>
-              </w:rPr>
-              <w:t>times</w:t>
-            </w:r>
-            <w:r>
-              <w:t xml:space="preserve"> a</w:t>
-            </w:r>
-            <w:r>
-              <w:t> </w:t>
-            </w:r>
-            <w:r>
-              <w:rPr>
-                <w:i/>
-              </w:rPr>
-              <w:t>booked_excurions</w:t>
-            </w:r>
-            <w:r>
-              <w:t>.</w:t>
-            </w:r>
-          </w:p>
-        </w:tc>
-      </w:tr>
-      <w:tr>
-        <w:tc>
-          <w:tcPr>
-            <w:tcW w:w="1595" w:type="pct"/>
-          </w:tcPr>
-          <w:p>
-            <w:pPr>
-              <w:rPr>
-                <w:lang w:val="en-US"/>
-              </w:rPr>
-            </w:pPr>
-            <w:r>
-              <w:t>remove_excursion_event_book(ex_ev_book_id)</w:t>
-            </w:r>
-          </w:p>
-        </w:tc>
-        <w:tc>
-          <w:tcPr>
-            <w:tcW w:w="1583" w:type="pct"/>
-          </w:tcPr>
-          <w:p>
-            <w:r>
-              <w:t>ex_ev_book_id : int</w:t>
-            </w:r>
-          </w:p>
-        </w:tc>
-        <w:tc>
-          <w:tcPr>
-            <w:tcW w:w="1822" w:type="pct"/>
-          </w:tcPr>
-          <w:p>
-            <w:r>
-              <w:t>zmaže záznam z</w:t>
-            </w:r>
-            <w:r>
-              <w:t> </w:t>
-            </w:r>
-            <w:r>
-              <w:t xml:space="preserve">tabuľky </w:t>
-            </w:r>
-            <w:r>
-              <w:rPr>
-                <w:i/>
-              </w:rPr>
-              <w:t>booked_excursions</w:t>
-            </w:r>
-          </w:p>
-        </w:tc>
-      </w:tr>
-      <w:tr>
-        <w:tc>
-          <w:tcPr>
-            <w:tcW w:w="1595" w:type="pct"/>
-          </w:tcPr>
-          <w:p>
-            <w:r>
-              <w:t>remove_excursion_event_lecturer</w:t>
-            </w:r>
-            <w:r>
-              <w:rPr>
-                <w:lang w:val="en-US"/>
-              </w:rPr>
-              <w:t>(</w:t>
-            </w:r>
-            <w:r>
-              <w:rPr>
-                <w:lang w:val="en-US"/>
-              </w:rPr>
-              <w:t>ex_ev_id</w:t>
-            </w:r>
-            <w:r>
-              <w:rPr>
-                <w:lang w:val="en-US"/>
-              </w:rPr>
-              <w:t>, user_id</w:t>
-            </w:r>
-            <w:r>
-              <w:rPr>
-                <w:lang w:val="en-US"/>
-              </w:rPr>
-              <w:t>)</w:t>
-            </w:r>
-          </w:p>
-        </w:tc>
-        <w:tc>
-          <w:tcPr>
-            <w:tcW w:w="1583" w:type="pct"/>
-          </w:tcPr>
-          <w:p>
-            <w:r>
-              <w:t>ex_ev_id: int</w:t>
-            </w:r>
-          </w:p>
-          <w:p>
-            <w:r>
-              <w:t>user_id : int</w:t>
-            </w:r>
-          </w:p>
-        </w:tc>
-        <w:tc>
-          <w:tcPr>
-            <w:tcW w:w="1822" w:type="pct"/>
-          </w:tcPr>
-          <w:p>
-            <w:r>
-              <w:t>zmaže všetky vyhovujúce záznamy z</w:t>
-            </w:r>
-            <w:r>
-              <w:t> </w:t>
-            </w:r>
-            <w:r>
-              <w:t xml:space="preserve">tabuľky </w:t>
-            </w:r>
-            <w:r>
-              <w:rPr>
-                <w:i/>
-              </w:rPr>
-              <w:t>excursion_times</w:t>
-            </w:r>
-            <w:r>
-              <w:t>, hodnoty oboch vstupných parametrov sa musia rovnať hodnotám príslušných stĺpcov, iba v</w:t>
-            </w:r>
-            <w:r>
-              <w:t> </w:t>
-            </w:r>
-            <w:r>
-              <w:t>tom prípade bude záznam vymazaný.</w:t>
-            </w:r>
-          </w:p>
-        </w:tc>
-      </w:tr>
-      <w:tr>
-        <w:tc>
-          <w:tcPr>
-            <w:tcW w:w="1595" w:type="pct"/>
-          </w:tcPr>
-          <w:p>
-            <w:r>
-              <w:t>remove_excursion_event_visitor(ex_ev_vi_id)</w:t>
-            </w:r>
-          </w:p>
-        </w:tc>
-        <w:tc>
-          <w:tcPr>
-            <w:tcW w:w="1583" w:type="pct"/>
-          </w:tcPr>
-          <w:p>
-            <w:r>
-              <w:t>ex_ev_book_id : int</w:t>
-            </w:r>
-          </w:p>
-        </w:tc>
-        <w:tc>
-          <w:tcPr>
-            <w:tcW w:w="1822" w:type="pct"/>
-          </w:tcPr>
-          <w:p>
-            <w:r>
-              <w:t xml:space="preserve">to isté ako </w:t>
-            </w:r>
-            <w:r>
-              <w:rPr>
-                <w:i/>
-              </w:rPr>
-              <w:t>remove_excursion_event_book</w:t>
-            </w:r>
-          </w:p>
-        </w:tc>
-      </w:tr>
-      <w:tr>
-        <w:tc>
-          <w:tcPr>
-            <w:tcW w:w="1595" w:type="pct"/>
-          </w:tcPr>
-          <w:p>
-            <w:r>
-              <w:t>remove_expired_users()</w:t>
-            </w:r>
-          </w:p>
-        </w:tc>
-        <w:tc>
-          <w:tcPr>
-            <w:tcW w:w="1583" w:type="pct"/>
-          </w:tcPr>
-          <w:p/>
-        </w:tc>
-        <w:tc>
-          <w:tcPr>
-            <w:tcW w:w="1822" w:type="pct"/>
-          </w:tcPr>
-          <w:p>
-            <w:r>
-              <w:t>MY_model</w:t>
-            </w:r>
-          </w:p>
-        </w:tc>
-      </w:tr>
-      <w:tr>
-        <w:tc>
-          <w:tcPr>
-            <w:tcW w:w="1595" w:type="pct"/>
-          </w:tcPr>
-          <w:p>
-            <w:r>
-              <w:t>remove</w:t>
-            </w:r>
-            <w:r>
-              <w:t>_lecturer_time</w:t>
-            </w:r>
-            <w:r>
-              <w:t>(</w:t>
-            </w:r>
-            <w:r>
-              <w:t>lec_time_</w:t>
-            </w:r>
-            <w:r>
-              <w:t>id</w:t>
-            </w:r>
-            <w:r>
-              <w:t>)</w:t>
-            </w:r>
-          </w:p>
-        </w:tc>
-        <w:tc>
-          <w:tcPr>
-            <w:tcW w:w="1583" w:type="pct"/>
-          </w:tcPr>
-          <w:p>
-            <w:r>
-              <w:t>lec_time_id : int</w:t>
-            </w:r>
-          </w:p>
-        </w:tc>
-        <w:tc>
-          <w:tcPr>
-            <w:tcW w:w="1822" w:type="pct"/>
-          </w:tcPr>
-          <w:p>
-            <w:r>
-              <w:t>zmaže záznam z</w:t>
-            </w:r>
-            <w:r>
-              <w:t> </w:t>
-            </w:r>
-            <w:r>
-              <w:t xml:space="preserve">tabuľky </w:t>
-            </w:r>
-            <w:r>
-              <w:rPr>
-                <w:i/>
-              </w:rPr>
-              <w:t>excursion_times</w:t>
-            </w:r>
-          </w:p>
-        </w:tc>
-      </w:tr>
-      <w:tr>
-        <w:tc>
-          <w:tcPr>
-            <w:tcW w:w="1595" w:type="pct"/>
-          </w:tcPr>
-          <w:p>
-            <w:r>
-              <w:t>remove_payments</w:t>
-            </w:r>
-            <w:r>
-              <w:rPr>
-                <w:lang w:val="en-US"/>
-              </w:rPr>
-              <w:t>(payment_id)</w:t>
-            </w:r>
-          </w:p>
-        </w:tc>
-        <w:tc>
-          <w:tcPr>
-            <w:tcW w:w="1583" w:type="pct"/>
-          </w:tcPr>
-          <w:p>
-            <w:r>
-              <w:t>payment_id : int</w:t>
-            </w:r>
-          </w:p>
-        </w:tc>
-        <w:tc>
-          <w:tcPr>
-            <w:tcW w:w="1822" w:type="pct"/>
-          </w:tcPr>
-          <w:p>
-            <w:r>
-              <w:t>zmaže záznam z</w:t>
-            </w:r>
-            <w:r>
-              <w:t> </w:t>
-            </w:r>
-            <w:r>
-              <w:t xml:space="preserve">tabuľky </w:t>
-            </w:r>
-            <w:r>
-              <w:rPr>
-                <w:i/>
-              </w:rPr>
-              <w:t>payments</w:t>
-            </w:r>
-          </w:p>
-        </w:tc>
-      </w:tr>
-      <w:tr>
-        <w:tc>
-          <w:tcPr>
-            <w:tcW w:w="1595" w:type="pct"/>
-          </w:tcPr>
-          <w:p>
-            <w:r>
-              <w:t>remove_post(post_id)</w:t>
-            </w:r>
-          </w:p>
-        </w:tc>
-        <w:tc>
-          <w:tcPr>
-            <w:tcW w:w="1583" w:type="pct"/>
-          </w:tcPr>
-          <w:p>
-            <w:r>
-              <w:rPr>
-                <w:lang w:val="en-US"/>
-              </w:rPr>
-              <w:t>post_id : int</w:t>
-            </w:r>
-          </w:p>
-        </w:tc>
-        <w:tc>
-          <w:tcPr>
-            <w:tcW w:w="1822" w:type="pct"/>
-          </w:tcPr>
-          <w:p>
-            <w:r>
-              <w:t>zmaže záznam z</w:t>
-            </w:r>
-            <w:r>
-              <w:t> </w:t>
-            </w:r>
-            <w:r>
-              <w:t xml:space="preserve">tabuľky </w:t>
-            </w:r>
-            <w:r>
-              <w:rPr>
-                <w:i/>
-              </w:rPr>
-              <w:t>posts</w:t>
-            </w:r>
-            <w:r>
-              <w:t>, okrem toho zmaže všetky príslušné záznamy z</w:t>
-            </w:r>
-            <w:r>
-              <w:t> </w:t>
-            </w:r>
-            <w:r>
-              <w:t xml:space="preserve">tabuľky </w:t>
-            </w:r>
-            <w:r>
-              <w:rPr>
-                <w:i/>
-              </w:rPr>
-              <w:t>post_modifiers</w:t>
-            </w:r>
-            <w:r>
-              <w:t>.</w:t>
-            </w:r>
-          </w:p>
-        </w:tc>
-      </w:tr>
-      <w:tr>
-        <w:tc>
-          <w:tcPr>
-            <w:tcW w:w="1595" w:type="pct"/>
-          </w:tcPr>
-          <w:p>
-            <w:r>
-              <w:t>remove_project(pr_id)</w:t>
-            </w:r>
-          </w:p>
-        </w:tc>
-        <w:tc>
-          <w:tcPr>
-            <w:tcW w:w="1583" w:type="pct"/>
-          </w:tcPr>
-          <w:p>
-            <w:r>
-              <w:t>pr_id : int</w:t>
-            </w:r>
-          </w:p>
-        </w:tc>
-        <w:tc>
-          <w:tcPr>
-            <w:tcW w:w="1822" w:type="pct"/>
-          </w:tcPr>
-          <w:p>
-            <w:r>
-              <w:t>zmaže záznam z</w:t>
-            </w:r>
-            <w:r>
-              <w:t> </w:t>
-            </w:r>
-            <w:r>
-              <w:t xml:space="preserve">tabuľky </w:t>
-            </w:r>
-            <w:r>
-              <w:rPr>
-                <w:i/>
-              </w:rPr>
-              <w:t>projects</w:t>
-            </w:r>
-            <w:r>
-              <w:t>, okrem toho zmaže všetky príslušné záznamy z</w:t>
-            </w:r>
-            <w:r>
-              <w:t> </w:t>
-            </w:r>
-            <w:r>
-              <w:t xml:space="preserve">tabuľky </w:t>
-            </w:r>
-            <w:r>
-              <w:rPr>
-                <w:i/>
-              </w:rPr>
-              <w:t>project_items</w:t>
-            </w:r>
-            <w:r>
-              <w:t>.</w:t>
-            </w:r>
-          </w:p>
-        </w:tc>
-      </w:tr>
-      <w:tr>
-        <w:tc>
-          <w:tcPr>
-            <w:tcW w:w="1595" w:type="pct"/>
-          </w:tcPr>
-          <w:p>
-            <w:r>
-              <w:t>remove_project_category(pr_cat_id)</w:t>
-            </w:r>
-          </w:p>
-        </w:tc>
-        <w:tc>
-          <w:tcPr>
-            <w:tcW w:w="1583" w:type="pct"/>
-          </w:tcPr>
-          <w:p>
-            <w:r>
-              <w:t>pr_cat_id : int</w:t>
-            </w:r>
-          </w:p>
-        </w:tc>
-        <w:tc>
-          <w:tcPr>
-            <w:tcW w:w="1822" w:type="pct"/>
-          </w:tcPr>
-          <w:p>
-            <w:r>
-              <w:t>zmaže záznam z</w:t>
-            </w:r>
-            <w:r>
-              <w:t> </w:t>
-            </w:r>
-            <w:r>
-              <w:t xml:space="preserve">tabuľky </w:t>
-            </w:r>
-            <w:r>
-              <w:rPr>
-                <w:i/>
-              </w:rPr>
-              <w:t>project_categories</w:t>
-            </w:r>
-            <w:r>
-              <w:t>, okrem toho nastaví všetkým príslušným záznamom v</w:t>
-            </w:r>
-            <w:r>
-              <w:t> </w:t>
-            </w:r>
-            <w:r>
-              <w:t xml:space="preserve">tabuľke </w:t>
-            </w:r>
-            <w:r>
-              <w:rPr>
-                <w:i/>
-              </w:rPr>
-              <w:t>projects</w:t>
-            </w:r>
-            <w:r>
-              <w:t xml:space="preserve"> </w:t>
-            </w:r>
-            <w:r>
-              <w:rPr>
-                <w:b/>
-              </w:rPr>
-              <w:t>null</w:t>
-            </w:r>
-          </w:p>
-        </w:tc>
-      </w:tr>
-      <w:tr>
-        <w:tc>
-          <w:tcPr>
-            <w:tcW w:w="1595" w:type="pct"/>
-          </w:tcPr>
-          <w:p>
-            <w:r>
-              <w:t>remove_project_item(pr_item_id</w:t>
-            </w:r>
-            <w:r>
-              <w:t>)</w:t>
-            </w:r>
-          </w:p>
-        </w:tc>
-        <w:tc>
-          <w:tcPr>
-            <w:tcW w:w="1583" w:type="pct"/>
-          </w:tcPr>
-          <w:p>
-            <w:r>
-              <w:t>pr_item_id : int</w:t>
-            </w:r>
-          </w:p>
-        </w:tc>
-        <w:tc>
-          <w:tcPr>
-            <w:tcW w:w="1822" w:type="pct"/>
-          </w:tcPr>
-          <w:p>
-            <w:r>
-              <w:t>zmaže záznam z</w:t>
-            </w:r>
-            <w:r>
-              <w:t> </w:t>
-            </w:r>
-            <w:r>
-              <w:t xml:space="preserve">tabuľky </w:t>
-            </w:r>
-            <w:r>
-              <w:rPr>
-                <w:i/>
-              </w:rPr>
-              <w:t>project_items</w:t>
-            </w:r>
-          </w:p>
-        </w:tc>
-      </w:tr>
-      <w:tr>
-        <w:tc>
-          <w:tcPr>
-            <w:tcW w:w="1595" w:type="pct"/>
-          </w:tcPr>
-          <w:p>
-            <w:r>
-              <w:t>r</w:t>
-            </w:r>
-            <w:r>
-              <w:t>emove_study_program(study_pr_id</w:t>
-            </w:r>
-            <w:r>
-              <w:t>)</w:t>
-            </w:r>
-          </w:p>
-        </w:tc>
-        <w:tc>
-          <w:tcPr>
-            <w:tcW w:w="1583" w:type="pct"/>
-          </w:tcPr>
-          <w:p>
-            <w:r>
-              <w:t>study_pr_id : int</w:t>
-            </w:r>
-          </w:p>
-        </w:tc>
-        <w:tc>
-          <w:tcPr>
-            <w:tcW w:w="1822" w:type="pct"/>
-          </w:tcPr>
-          <w:p>
-            <w:r>
-              <w:t>zmaže záznam z</w:t>
-            </w:r>
-            <w:r>
-              <w:t> </w:t>
-            </w:r>
-            <w:r>
-              <w:t xml:space="preserve">tabuľky </w:t>
-            </w:r>
-            <w:r>
-              <w:rPr>
-                <w:i/>
-              </w:rPr>
-              <w:t>study_programs</w:t>
-            </w:r>
-            <w:r>
-              <w:t>, okrem toho nastaví všetkým príslušným záznamom v</w:t>
-            </w:r>
-            <w:r>
-              <w:t> </w:t>
-            </w:r>
-            <w:r>
-              <w:t xml:space="preserve">tabuľke </w:t>
-            </w:r>
-            <w:r>
-              <w:rPr>
-                <w:i/>
-              </w:rPr>
-              <w:t>users</w:t>
-            </w:r>
-            <w:r>
-              <w:t xml:space="preserve"> </w:t>
-            </w:r>
-            <w:r>
-              <w:rPr>
-                <w:b/>
-              </w:rPr>
-              <w:t>null</w:t>
-            </w:r>
-          </w:p>
-        </w:tc>
-      </w:tr>
-      <w:tr>
-        <w:tc>
-          <w:tcPr>
-            <w:tcW w:w="1595" w:type="pct"/>
-          </w:tcPr>
-          <w:p>
-            <w:r>
-              <w:t>remove_user(user_id)</w:t>
-            </w:r>
-          </w:p>
-        </w:tc>
-        <w:tc>
-          <w:tcPr>
-            <w:tcW w:w="1583" w:type="pct"/>
-          </w:tcPr>
-          <w:p>
-            <w:r>
-              <w:t>user_id : int</w:t>
-            </w:r>
-          </w:p>
-        </w:tc>
-        <w:tc>
-          <w:tcPr>
-            <w:tcW w:w="1822" w:type="pct"/>
-          </w:tcPr>
-          <w:p>
-            <w:r>
-              <w:t>zmaže záznam z</w:t>
-            </w:r>
-            <w:r>
-              <w:t> </w:t>
-            </w:r>
-            <w:r>
-              <w:t xml:space="preserve">tabuľky </w:t>
-            </w:r>
-            <w:r>
-              <w:rPr>
-                <w:i/>
-              </w:rPr>
-              <w:t>users</w:t>
-            </w:r>
-            <w:r>
-              <w:t>, okrem toho zmaže všetky príslušné záznamy z</w:t>
-            </w:r>
-            <w:r>
-              <w:t> </w:t>
-            </w:r>
-            <w:r>
-              <w:t xml:space="preserve">tabuľky </w:t>
-            </w:r>
-            <w:r>
-              <w:rPr>
-                <w:i/>
-              </w:rPr>
-              <w:t>payments</w:t>
-            </w:r>
-            <w:r>
-              <w:t xml:space="preserve">, </w:t>
-            </w:r>
-            <w:r>
-              <w:rPr>
-                <w:i/>
-              </w:rPr>
-              <w:t>user_email_evidence</w:t>
-            </w:r>
-            <w:r>
-              <w:t xml:space="preserve">, </w:t>
-            </w:r>
-            <w:r>
-              <w:rPr>
-                <w:i/>
-              </w:rPr>
-              <w:t>fin_redistribures</w:t>
-            </w:r>
-            <w:r>
-              <w:t xml:space="preserve">, </w:t>
-            </w:r>
-            <w:r>
-              <w:rPr>
-                <w:i/>
-              </w:rPr>
-              <w:t>excursion_times</w:t>
-            </w:r>
-            <w:r>
-              <w:t xml:space="preserve">, </w:t>
-            </w:r>
-            <w:r>
-              <w:rPr>
-                <w:i/>
-              </w:rPr>
-              <w:t>booked_excursions</w:t>
-            </w:r>
-            <w:r>
-              <w:t xml:space="preserve">, </w:t>
-            </w:r>
-            <w:r>
-              <w:rPr>
-                <w:i/>
-              </w:rPr>
-              <w:t>history_paids</w:t>
-            </w:r>
-            <w:r>
-              <w:t xml:space="preserve">. Nastaví hodnotu </w:t>
-            </w:r>
-            <w:r>
-              <w:rPr>
-                <w:b/>
-              </w:rPr>
-              <w:t>null</w:t>
-            </w:r>
-            <w:r>
-              <w:t xml:space="preserve"> príslušným stĺpcom v</w:t>
-            </w:r>
-            <w:r>
-              <w:t> </w:t>
-            </w:r>
-            <w:r>
-              <w:t xml:space="preserve">tabuľkách </w:t>
-            </w:r>
-            <w:r>
-              <w:rPr>
-                <w:i/>
-              </w:rPr>
-              <w:t>post_modifiers</w:t>
-            </w:r>
-            <w:r>
-              <w:t xml:space="preserve">, </w:t>
-            </w:r>
-            <w:r>
-              <w:rPr>
-                <w:i/>
-              </w:rPr>
-              <w:t>posts (na stĺpci author_id)</w:t>
-            </w:r>
-            <w:r>
-              <w:t xml:space="preserve">, </w:t>
-            </w:r>
-            <w:r>
-              <w:rPr>
-                <w:i/>
-              </w:rPr>
               <w:t>project_items</w:t>
             </w:r>
             <w:r>
@@ -16862,7 +16897,7 @@
 </file>
 
 <file path=customXml/itemProps2.xml><?xml version="1.0" encoding="utf-8"?>
-<ds:datastoreItem xmlns:ds="http://schemas.openxmlformats.org/officeDocument/2006/customXml" ds:itemID="{B2C8267D-0F92-4C97-9123-1D3B915879FE}">
+<ds:datastoreItem xmlns:ds="http://schemas.openxmlformats.org/officeDocument/2006/customXml" ds:itemID="{F7F20272-A3BF-4ACC-ADF5-B18C9F1056A3}">
   <ds:schemaRefs>
     <ds:schemaRef ds:uri="http://schemas.openxmlformats.org/officeDocument/2006/bibliography"/>
   </ds:schemaRefs>

</xml_diff>

<commit_message>
Stevo: projects_view rozchodeny combobox
</commit_message>
<xml_diff>
--- a/documentation/SDD.docx
+++ b/documentation/SDD.docx
@@ -100,6 +100,7 @@
                 <w:dataBinding w:prefixMappings="xmlns:ns0='http://schemas.openxmlformats.org/package/2006/metadata/core-properties' xmlns:ns1='http://purl.org/dc/elements/1.1/'" w:xpath="/ns0:coreProperties[1]/ns1:title[1]" w:storeItemID="{6C3C8BC8-F283-45AE-878A-BAB7291924A1}"/>
                 <w:text/>
               </w:sdtPr>
+              <w:sdtEndPr/>
               <w:sdtContent>
                 <w:tc>
                   <w:tcPr>
@@ -152,6 +153,7 @@
                 <w:dataBinding w:prefixMappings="xmlns:ns0='http://schemas.openxmlformats.org/package/2006/metadata/core-properties' xmlns:ns1='http://purl.org/dc/elements/1.1/'" w:xpath="/ns0:coreProperties[1]/ns1:subject[1]" w:storeItemID="{6C3C8BC8-F283-45AE-878A-BAB7291924A1}"/>
                 <w:text/>
               </w:sdtPr>
+              <w:sdtEndPr/>
               <w:sdtContent>
                 <w:tc>
                   <w:tcPr>
@@ -224,6 +226,7 @@
                 <w:dataBinding w:prefixMappings="xmlns:ns0='http://schemas.openxmlformats.org/package/2006/metadata/core-properties' xmlns:ns1='http://purl.org/dc/elements/1.1/'" w:xpath="/ns0:coreProperties[1]/ns1:creator[1]" w:storeItemID="{6C3C8BC8-F283-45AE-878A-BAB7291924A1}"/>
                 <w:text/>
               </w:sdtPr>
+              <w:sdtEndPr/>
               <w:sdtContent>
                 <w:tc>
                   <w:tcPr>
@@ -317,6 +320,7 @@
                     <w:dataBinding w:prefixMappings="xmlns:ns0='http://schemas.microsoft.com/office/2006/coverPageProps'" w:xpath="/ns0:CoverPageProperties[1]/ns0:Abstract[1]" w:storeItemID="{55AF091B-3C7A-41E3-B477-F2FDAA23CFDA}"/>
                     <w:text/>
                   </w:sdtPr>
+                  <w:sdtEndPr/>
                   <w:sdtContent>
                     <w:r>
                       <w:rPr>
@@ -5213,6 +5217,21 @@
             </w:r>
           </w:p>
           <w:p>
+            <w:pPr>
+              <w:rPr>
+                <w:lang w:val="en-US"/>
+              </w:rPr>
+            </w:pPr>
+            <w:r>
+              <w:rPr>
+                <w:lang w:val="en-US"/>
+              </w:rPr>
+              <w:t>[project_category_name] : string</w:t>
+            </w:r>
+            <w:bookmarkStart w:id="0" w:name="_GoBack"/>
+            <w:bookmarkEnd w:id="0"/>
+          </w:p>
+          <w:p>
             <w:r>
               <w:t>[project_booked_cash] : float</w:t>
             </w:r>
@@ -5394,12 +5413,12 @@
           </w:p>
           <w:p>
             <w:r>
+              <w:lastRenderedPageBreak/>
               <w:t>[user_place_of_birth] : string</w:t>
             </w:r>
           </w:p>
           <w:p>
             <w:r>
-              <w:lastRenderedPageBreak/>
               <w:t>[user_birth_date] : date</w:t>
             </w:r>
           </w:p>
@@ -5507,8 +5526,6 @@
             <w:r>
               <w:t>[user_email] : string</w:t>
             </w:r>
-            <w:bookmarkStart w:id="0" w:name="_GoBack"/>
-            <w:bookmarkEnd w:id="0"/>
           </w:p>
           <w:p>
             <w:pPr>
@@ -5821,6 +5838,7 @@
               <w:rPr>
                 <w:lang w:val="en-US"/>
               </w:rPr>
+              <w:lastRenderedPageBreak/>
               <w:t>[degree][0..m-1] : int</w:t>
             </w:r>
           </w:p>
@@ -5834,7 +5852,6 @@
               <w:rPr>
                 <w:lang w:val="en-US"/>
               </w:rPr>
-              <w:lastRenderedPageBreak/>
               <w:t>[degree_year][0..p-1] : int</w:t>
             </w:r>
           </w:p>
@@ -16896,7 +16913,7 @@
 </file>
 
 <file path=customXml/itemProps2.xml><?xml version="1.0" encoding="utf-8"?>
-<ds:datastoreItem xmlns:ds="http://schemas.openxmlformats.org/officeDocument/2006/customXml" ds:itemID="{E72621DB-62F2-4A33-ACA6-CA6AC2035417}">
+<ds:datastoreItem xmlns:ds="http://schemas.openxmlformats.org/officeDocument/2006/customXml" ds:itemID="{6AA0DB5F-2F61-42F7-B736-1EDBC385EE78}">
   <ds:schemaRefs>
     <ds:schemaRef ds:uri="http://schemas.openxmlformats.org/officeDocument/2006/bibliography"/>
   </ds:schemaRefs>

</xml_diff>

<commit_message>
Matej: upravy na gridoch + upravena SDD.docx
</commit_message>
<xml_diff>
--- a/documentation/SDD.docx
+++ b/documentation/SDD.docx
@@ -61,7 +61,7 @@
                   </w:tcPr>
                   <w:p>
                     <w:pPr>
-                      <w:pStyle w:val="Bezmezer"/>
+                      <w:pStyle w:val="NoSpacing"/>
                       <w:jc w:val="center"/>
                       <w:rPr>
                         <w:rFonts w:asciiTheme="majorHAnsi" w:eastAsiaTheme="majorEastAsia" w:hAnsiTheme="majorHAnsi" w:cstheme="majorBidi"/>
@@ -112,7 +112,7 @@
                   </w:tcPr>
                   <w:p>
                     <w:pPr>
-                      <w:pStyle w:val="Bezmezer"/>
+                      <w:pStyle w:val="NoSpacing"/>
                       <w:jc w:val="center"/>
                       <w:rPr>
                         <w:rFonts w:asciiTheme="majorHAnsi" w:eastAsiaTheme="majorEastAsia" w:hAnsiTheme="majorHAnsi" w:cstheme="majorBidi"/>
@@ -165,7 +165,7 @@
                   </w:tcPr>
                   <w:p>
                     <w:pPr>
-                      <w:pStyle w:val="Bezmezer"/>
+                      <w:pStyle w:val="NoSpacing"/>
                       <w:jc w:val="center"/>
                       <w:rPr>
                         <w:rFonts w:asciiTheme="majorHAnsi" w:eastAsiaTheme="majorEastAsia" w:hAnsiTheme="majorHAnsi" w:cstheme="majorBidi"/>
@@ -200,7 +200,7 @@
               </w:tcPr>
               <w:p>
                 <w:pPr>
-                  <w:pStyle w:val="Bezmezer"/>
+                  <w:pStyle w:val="NoSpacing"/>
                   <w:jc w:val="center"/>
                   <w:rPr>
                     <w:lang w:val="sk-SK"/>
@@ -235,7 +235,7 @@
                   </w:tcPr>
                   <w:p>
                     <w:pPr>
-                      <w:pStyle w:val="Bezmezer"/>
+                      <w:pStyle w:val="NoSpacing"/>
                       <w:jc w:val="center"/>
                       <w:rPr>
                         <w:b/>
@@ -268,7 +268,7 @@
               </w:tcPr>
               <w:p>
                 <w:pPr>
-                  <w:pStyle w:val="Bezmezer"/>
+                  <w:pStyle w:val="NoSpacing"/>
                   <w:jc w:val="center"/>
                   <w:rPr>
                     <w:b/>
@@ -305,7 +305,7 @@
               </w:tcPr>
               <w:p>
                 <w:pPr>
-                  <w:pStyle w:val="Bezmezer"/>
+                  <w:pStyle w:val="NoSpacing"/>
                   <w:rPr>
                     <w:lang w:val="sk-SK"/>
                   </w:rPr>
@@ -372,7 +372,7 @@
     </w:sdt>
     <w:p>
       <w:pPr>
-        <w:pStyle w:val="Nadpis1"/>
+        <w:pStyle w:val="Heading1"/>
       </w:pPr>
       <w:r>
         <w:lastRenderedPageBreak/>
@@ -381,7 +381,7 @@
     </w:p>
     <w:tbl>
       <w:tblPr>
-        <w:tblStyle w:val="Svtlseznam"/>
+        <w:tblStyle w:val="LightList"/>
         <w:tblW w:w="9322" w:type="dxa"/>
         <w:tblLayout w:type="fixed"/>
         <w:tblLook w:val="04A0" w:firstRow="1" w:lastRow="0" w:firstColumn="1" w:lastColumn="0" w:noHBand="0" w:noVBand="1"/>
@@ -581,7 +581,7 @@
     </w:p>
     <w:p>
       <w:pPr>
-        <w:pStyle w:val="Nadpis1"/>
+        <w:pStyle w:val="Heading1"/>
       </w:pPr>
       <w:r>
         <w:lastRenderedPageBreak/>
@@ -613,7 +613,7 @@
     </w:p>
     <w:p>
       <w:pPr>
-        <w:pStyle w:val="Nadpis1"/>
+        <w:pStyle w:val="Heading1"/>
       </w:pPr>
       <w:r>
         <w:t>Základné rozdelenie komponentov</w:t>
@@ -626,7 +626,7 @@
     </w:p>
     <w:p>
       <w:pPr>
-        <w:pStyle w:val="Nadpis2"/>
+        <w:pStyle w:val="Heading2"/>
       </w:pPr>
       <w:r>
         <w:t>MVC všeobecne</w:t>
@@ -743,7 +743,7 @@
     </w:p>
     <w:p>
       <w:pPr>
-        <w:pStyle w:val="Nadpis2"/>
+        <w:pStyle w:val="Heading2"/>
       </w:pPr>
       <w:r>
         <w:t>Základný návrh komponentov a</w:t>
@@ -759,7 +759,7 @@
     </w:p>
     <w:p>
       <w:pPr>
-        <w:pStyle w:val="Nadpis3"/>
+        <w:pStyle w:val="Heading3"/>
       </w:pPr>
       <w:r>
         <w:t>Session</w:t>
@@ -775,7 +775,7 @@
     </w:p>
     <w:p>
       <w:pPr>
-        <w:pStyle w:val="Nadpis3"/>
+        <w:pStyle w:val="Heading3"/>
       </w:pPr>
       <w:r>
         <w:t>Model</w:t>
@@ -825,7 +825,7 @@
     </w:p>
     <w:p>
       <w:pPr>
-        <w:pStyle w:val="Odstavecseseznamem"/>
+        <w:pStyle w:val="ListParagraph"/>
         <w:numPr>
           <w:ilvl w:val="0"/>
           <w:numId w:val="1"/>
@@ -837,7 +837,7 @@
     </w:p>
     <w:p>
       <w:pPr>
-        <w:pStyle w:val="Odstavecseseznamem"/>
+        <w:pStyle w:val="ListParagraph"/>
         <w:numPr>
           <w:ilvl w:val="0"/>
           <w:numId w:val="1"/>
@@ -849,7 +849,7 @@
     </w:p>
     <w:p>
       <w:pPr>
-        <w:pStyle w:val="Odstavecseseznamem"/>
+        <w:pStyle w:val="ListParagraph"/>
         <w:numPr>
           <w:ilvl w:val="0"/>
           <w:numId w:val="1"/>
@@ -861,7 +861,7 @@
     </w:p>
     <w:p>
       <w:pPr>
-        <w:pStyle w:val="Odstavecseseznamem"/>
+        <w:pStyle w:val="ListParagraph"/>
         <w:numPr>
           <w:ilvl w:val="0"/>
           <w:numId w:val="1"/>
@@ -873,7 +873,7 @@
     </w:p>
     <w:p>
       <w:pPr>
-        <w:pStyle w:val="Bezmezer"/>
+        <w:pStyle w:val="NoSpacing"/>
         <w:rPr>
           <w:lang w:val="sk-SK"/>
         </w:rPr>
@@ -900,7 +900,7 @@
     </w:p>
     <w:p>
       <w:pPr>
-        <w:pStyle w:val="Bezmezer"/>
+        <w:pStyle w:val="NoSpacing"/>
         <w:rPr>
           <w:lang w:val="sk-SK"/>
         </w:rPr>
@@ -927,7 +927,7 @@
     </w:p>
     <w:p>
       <w:pPr>
-        <w:pStyle w:val="Bezmezer"/>
+        <w:pStyle w:val="NoSpacing"/>
         <w:rPr>
           <w:lang w:val="sk-SK"/>
         </w:rPr>
@@ -992,7 +992,7 @@
     </w:p>
     <w:p>
       <w:pPr>
-        <w:pStyle w:val="Nadpis3"/>
+        <w:pStyle w:val="Heading3"/>
       </w:pPr>
       <w:r>
         <w:t>View</w:t>
@@ -1035,7 +1035,7 @@
     </w:p>
     <w:p>
       <w:pPr>
-        <w:pStyle w:val="Nadpis4"/>
+        <w:pStyle w:val="Heading4"/>
       </w:pPr>
       <w:r>
         <w:t>Grid</w:t>
@@ -1092,7 +1092,7 @@
     </w:p>
     <w:p>
       <w:pPr>
-        <w:pStyle w:val="Nadpis4"/>
+        <w:pStyle w:val="Heading4"/>
       </w:pPr>
       <w:r>
         <w:t>Confirm</w:t>
@@ -1114,7 +1114,7 @@
     </w:p>
     <w:p>
       <w:pPr>
-        <w:pStyle w:val="Nadpis3"/>
+        <w:pStyle w:val="Heading3"/>
       </w:pPr>
       <w:r>
         <w:t>Controller</w:t>
@@ -1186,7 +1186,7 @@
     </w:p>
     <w:p>
       <w:pPr>
-        <w:pStyle w:val="Odstavecseseznamem"/>
+        <w:pStyle w:val="ListParagraph"/>
       </w:pPr>
       <w:r>
         <w:t>$data[‘</w:t>
@@ -1203,7 +1203,7 @@
     </w:p>
     <w:p>
       <w:pPr>
-        <w:pStyle w:val="Odstavecseseznamem"/>
+        <w:pStyle w:val="ListParagraph"/>
       </w:pPr>
       <w:r>
         <w:t>$data[‘</w:t>
@@ -1226,7 +1226,7 @@
     </w:p>
     <w:p>
       <w:pPr>
-        <w:pStyle w:val="Odstavecseseznamem"/>
+        <w:pStyle w:val="ListParagraph"/>
       </w:pPr>
       <w:r>
         <w:t xml:space="preserve">echo </w:t>
@@ -1243,7 +1243,7 @@
     </w:p>
     <w:p>
       <w:pPr>
-        <w:pStyle w:val="Odstavecseseznamem"/>
+        <w:pStyle w:val="ListParagraph"/>
       </w:pPr>
       <w:r>
         <w:t xml:space="preserve">echo </w:t>
@@ -1304,7 +1304,7 @@
     </w:p>
     <w:p>
       <w:pPr>
-        <w:pStyle w:val="Odstavecseseznamem"/>
+        <w:pStyle w:val="ListParagraph"/>
         <w:numPr>
           <w:ilvl w:val="0"/>
           <w:numId w:val="2"/>
@@ -1316,7 +1316,7 @@
     </w:p>
     <w:p>
       <w:pPr>
-        <w:pStyle w:val="Odstavecseseznamem"/>
+        <w:pStyle w:val="ListParagraph"/>
         <w:numPr>
           <w:ilvl w:val="0"/>
           <w:numId w:val="2"/>
@@ -1328,7 +1328,7 @@
     </w:p>
     <w:p>
       <w:pPr>
-        <w:pStyle w:val="Odstavecseseznamem"/>
+        <w:pStyle w:val="ListParagraph"/>
         <w:numPr>
           <w:ilvl w:val="0"/>
           <w:numId w:val="2"/>
@@ -1340,7 +1340,7 @@
     </w:p>
     <w:p>
       <w:pPr>
-        <w:pStyle w:val="Odstavecseseznamem"/>
+        <w:pStyle w:val="ListParagraph"/>
         <w:numPr>
           <w:ilvl w:val="0"/>
           <w:numId w:val="2"/>
@@ -1352,7 +1352,7 @@
     </w:p>
     <w:p>
       <w:pPr>
-        <w:pStyle w:val="Odstavecseseznamem"/>
+        <w:pStyle w:val="ListParagraph"/>
         <w:numPr>
           <w:ilvl w:val="0"/>
           <w:numId w:val="2"/>
@@ -1364,7 +1364,7 @@
     </w:p>
     <w:p>
       <w:pPr>
-        <w:pStyle w:val="Odstavecseseznamem"/>
+        <w:pStyle w:val="ListParagraph"/>
         <w:numPr>
           <w:ilvl w:val="0"/>
           <w:numId w:val="2"/>
@@ -1376,7 +1376,7 @@
     </w:p>
     <w:p>
       <w:pPr>
-        <w:pStyle w:val="Odstavecseseznamem"/>
+        <w:pStyle w:val="ListParagraph"/>
         <w:numPr>
           <w:ilvl w:val="0"/>
           <w:numId w:val="2"/>
@@ -1388,7 +1388,7 @@
     </w:p>
     <w:p>
       <w:pPr>
-        <w:pStyle w:val="Odstavecseseznamem"/>
+        <w:pStyle w:val="ListParagraph"/>
         <w:numPr>
           <w:ilvl w:val="0"/>
           <w:numId w:val="2"/>
@@ -1400,7 +1400,7 @@
     </w:p>
     <w:p>
       <w:pPr>
-        <w:pStyle w:val="Odstavecseseznamem"/>
+        <w:pStyle w:val="ListParagraph"/>
         <w:numPr>
           <w:ilvl w:val="0"/>
           <w:numId w:val="2"/>
@@ -1412,7 +1412,7 @@
     </w:p>
     <w:p>
       <w:pPr>
-        <w:pStyle w:val="Odstavecseseznamem"/>
+        <w:pStyle w:val="ListParagraph"/>
         <w:numPr>
           <w:ilvl w:val="0"/>
           <w:numId w:val="2"/>
@@ -1424,7 +1424,7 @@
     </w:p>
     <w:p>
       <w:pPr>
-        <w:pStyle w:val="Odstavecseseznamem"/>
+        <w:pStyle w:val="ListParagraph"/>
         <w:numPr>
           <w:ilvl w:val="0"/>
           <w:numId w:val="2"/>
@@ -1436,7 +1436,7 @@
     </w:p>
     <w:p>
       <w:pPr>
-        <w:pStyle w:val="Odstavecseseznamem"/>
+        <w:pStyle w:val="ListParagraph"/>
         <w:numPr>
           <w:ilvl w:val="0"/>
           <w:numId w:val="2"/>
@@ -1448,7 +1448,7 @@
     </w:p>
     <w:p>
       <w:pPr>
-        <w:pStyle w:val="Odstavecseseznamem"/>
+        <w:pStyle w:val="ListParagraph"/>
         <w:numPr>
           <w:ilvl w:val="0"/>
           <w:numId w:val="2"/>
@@ -1460,7 +1460,7 @@
     </w:p>
     <w:p>
       <w:pPr>
-        <w:pStyle w:val="Odstavecseseznamem"/>
+        <w:pStyle w:val="ListParagraph"/>
         <w:numPr>
           <w:ilvl w:val="0"/>
           <w:numId w:val="2"/>
@@ -1472,7 +1472,7 @@
     </w:p>
     <w:p>
       <w:pPr>
-        <w:pStyle w:val="Odstavecseseznamem"/>
+        <w:pStyle w:val="ListParagraph"/>
         <w:numPr>
           <w:ilvl w:val="0"/>
           <w:numId w:val="2"/>
@@ -1484,7 +1484,7 @@
     </w:p>
     <w:p>
       <w:pPr>
-        <w:pStyle w:val="Bezmezer"/>
+        <w:pStyle w:val="NoSpacing"/>
       </w:pPr>
       <w:r>
         <w:t xml:space="preserve">Trieda </w:t>
@@ -1510,7 +1510,7 @@
     </w:p>
     <w:p>
       <w:pPr>
-        <w:pStyle w:val="Bezmezer"/>
+        <w:pStyle w:val="NoSpacing"/>
       </w:pPr>
       <w:r>
         <w:t xml:space="preserve">Trieda </w:t>
@@ -1527,7 +1527,7 @@
     </w:p>
     <w:p>
       <w:pPr>
-        <w:pStyle w:val="Bezmezer"/>
+        <w:pStyle w:val="NoSpacing"/>
       </w:pPr>
       <w:r>
         <w:t xml:space="preserve">Trieda </w:t>
@@ -1544,7 +1544,7 @@
     </w:p>
     <w:p>
       <w:pPr>
-        <w:pStyle w:val="Bezmezer"/>
+        <w:pStyle w:val="NoSpacing"/>
       </w:pPr>
       <w:r>
         <w:t xml:space="preserve">Trieda </w:t>
@@ -1561,7 +1561,7 @@
     </w:p>
     <w:p>
       <w:pPr>
-        <w:pStyle w:val="Bezmezer"/>
+        <w:pStyle w:val="NoSpacing"/>
       </w:pPr>
       <w:r>
         <w:t xml:space="preserve">Trieda </w:t>
@@ -1578,7 +1578,7 @@
     </w:p>
     <w:p>
       <w:pPr>
-        <w:pStyle w:val="Bezmezer"/>
+        <w:pStyle w:val="NoSpacing"/>
       </w:pPr>
       <w:r>
         <w:t xml:space="preserve">Trieda </w:t>
@@ -1595,7 +1595,7 @@
     </w:p>
     <w:p>
       <w:pPr>
-        <w:pStyle w:val="Bezmezer"/>
+        <w:pStyle w:val="NoSpacing"/>
       </w:pPr>
       <w:r>
         <w:t xml:space="preserve">Trieda </w:t>
@@ -1612,7 +1612,7 @@
     </w:p>
     <w:p>
       <w:pPr>
-        <w:pStyle w:val="Bezmezer"/>
+        <w:pStyle w:val="NoSpacing"/>
       </w:pPr>
       <w:r>
         <w:t xml:space="preserve">Trieda </w:t>
@@ -1629,7 +1629,7 @@
     </w:p>
     <w:p>
       <w:pPr>
-        <w:pStyle w:val="Bezmezer"/>
+        <w:pStyle w:val="NoSpacing"/>
       </w:pPr>
       <w:r>
         <w:t xml:space="preserve">Trieda </w:t>
@@ -1646,7 +1646,7 @@
     </w:p>
     <w:p>
       <w:pPr>
-        <w:pStyle w:val="Bezmezer"/>
+        <w:pStyle w:val="NoSpacing"/>
       </w:pPr>
       <w:r>
         <w:t xml:space="preserve">Trieda </w:t>
@@ -1663,7 +1663,7 @@
     </w:p>
     <w:p>
       <w:pPr>
-        <w:pStyle w:val="Bezmezer"/>
+        <w:pStyle w:val="NoSpacing"/>
       </w:pPr>
       <w:r>
         <w:t xml:space="preserve">Trieda </w:t>
@@ -1680,7 +1680,7 @@
     </w:p>
     <w:p>
       <w:pPr>
-        <w:pStyle w:val="Bezmezer"/>
+        <w:pStyle w:val="NoSpacing"/>
       </w:pPr>
       <w:r>
         <w:t xml:space="preserve">Trieda </w:t>
@@ -1697,7 +1697,7 @@
     </w:p>
     <w:p>
       <w:pPr>
-        <w:pStyle w:val="Bezmezer"/>
+        <w:pStyle w:val="NoSpacing"/>
       </w:pPr>
       <w:r>
         <w:t xml:space="preserve">Trieda </w:t>
@@ -1714,7 +1714,7 @@
     </w:p>
     <w:p>
       <w:pPr>
-        <w:pStyle w:val="Bezmezer"/>
+        <w:pStyle w:val="NoSpacing"/>
       </w:pPr>
       <w:r>
         <w:t xml:space="preserve">Trieda </w:t>
@@ -1745,7 +1745,7 @@
     </w:p>
     <w:p>
       <w:pPr>
-        <w:pStyle w:val="Citt"/>
+        <w:pStyle w:val="Quote"/>
       </w:pPr>
       <w:r>
         <w:lastRenderedPageBreak/>
@@ -1757,7 +1757,7 @@
     </w:p>
     <w:p>
       <w:pPr>
-        <w:pStyle w:val="Nadpis1"/>
+        <w:pStyle w:val="Heading1"/>
       </w:pPr>
       <w:r>
         <w:t>Podrobnejšia špecifikácia komponentov</w:t>
@@ -1765,7 +1765,7 @@
     </w:p>
     <w:p>
       <w:pPr>
-        <w:pStyle w:val="Nadpis2"/>
+        <w:pStyle w:val="Heading2"/>
       </w:pPr>
       <w:r>
         <w:t>Session</w:t>
@@ -1839,7 +1839,7 @@
     </w:p>
     <w:p>
       <w:pPr>
-        <w:pStyle w:val="Nadpis3"/>
+        <w:pStyle w:val="Heading3"/>
       </w:pPr>
       <w:r>
         <w:t>Dotazy</w:t>
@@ -1847,7 +1847,7 @@
     </w:p>
     <w:p>
       <w:pPr>
-        <w:pStyle w:val="Odstavecseseznamem"/>
+        <w:pStyle w:val="ListParagraph"/>
         <w:numPr>
           <w:ilvl w:val="0"/>
           <w:numId w:val="3"/>
@@ -1865,7 +1865,7 @@
     </w:p>
     <w:p>
       <w:pPr>
-        <w:pStyle w:val="Odstavecseseznamem"/>
+        <w:pStyle w:val="ListParagraph"/>
         <w:numPr>
           <w:ilvl w:val="0"/>
           <w:numId w:val="3"/>
@@ -1883,7 +1883,7 @@
     </w:p>
     <w:p>
       <w:pPr>
-        <w:pStyle w:val="Odstavecseseznamem"/>
+        <w:pStyle w:val="ListParagraph"/>
         <w:numPr>
           <w:ilvl w:val="0"/>
           <w:numId w:val="3"/>
@@ -1934,7 +1934,7 @@
     </w:p>
     <w:p>
       <w:pPr>
-        <w:pStyle w:val="Nadpis2"/>
+        <w:pStyle w:val="Heading2"/>
         <w:sectPr>
           <w:pgSz w:w="11906" w:h="16838"/>
           <w:pgMar w:top="1417" w:right="1417" w:bottom="1417" w:left="1417" w:header="708" w:footer="708" w:gutter="0"/>
@@ -1947,7 +1947,7 @@
     </w:p>
     <w:p>
       <w:pPr>
-        <w:pStyle w:val="Nadpis2"/>
+        <w:pStyle w:val="Heading2"/>
       </w:pPr>
       <w:r>
         <w:lastRenderedPageBreak/>
@@ -1969,7 +1969,7 @@
     </w:p>
     <w:p>
       <w:pPr>
-        <w:pStyle w:val="Odstavecseseznamem"/>
+        <w:pStyle w:val="ListParagraph"/>
         <w:numPr>
           <w:ilvl w:val="0"/>
           <w:numId w:val="10"/>
@@ -1990,7 +1990,7 @@
     </w:p>
     <w:p>
       <w:pPr>
-        <w:pStyle w:val="Odstavecseseznamem"/>
+        <w:pStyle w:val="ListParagraph"/>
         <w:numPr>
           <w:ilvl w:val="0"/>
           <w:numId w:val="10"/>
@@ -2019,7 +2019,7 @@
     </w:p>
     <w:p>
       <w:pPr>
-        <w:pStyle w:val="Bezmezer"/>
+        <w:pStyle w:val="NoSpacing"/>
         <w:rPr>
           <w:i/>
         </w:rPr>
@@ -2033,7 +2033,7 @@
     </w:p>
     <w:p>
       <w:pPr>
-        <w:pStyle w:val="Bezmezer"/>
+        <w:pStyle w:val="NoSpacing"/>
         <w:rPr>
           <w:i/>
         </w:rPr>
@@ -2099,7 +2099,7 @@
     </w:p>
     <w:p>
       <w:pPr>
-        <w:pStyle w:val="Bezmezer"/>
+        <w:pStyle w:val="NoSpacing"/>
         <w:rPr>
           <w:i/>
         </w:rPr>
@@ -2113,7 +2113,7 @@
     </w:p>
     <w:p>
       <w:pPr>
-        <w:pStyle w:val="Bezmezer"/>
+        <w:pStyle w:val="NoSpacing"/>
         <w:rPr>
           <w:i/>
         </w:rPr>
@@ -2127,7 +2127,7 @@
     </w:p>
     <w:p>
       <w:pPr>
-        <w:pStyle w:val="Bezmezer"/>
+        <w:pStyle w:val="NoSpacing"/>
         <w:rPr>
           <w:i/>
         </w:rPr>
@@ -2141,7 +2141,7 @@
     </w:p>
     <w:p>
       <w:pPr>
-        <w:pStyle w:val="Bezmezer"/>
+        <w:pStyle w:val="NoSpacing"/>
         <w:rPr>
           <w:i/>
         </w:rPr>
@@ -2254,7 +2254,7 @@
     </w:p>
     <w:p>
       <w:pPr>
-        <w:pStyle w:val="Odstavecseseznamem"/>
+        <w:pStyle w:val="ListParagraph"/>
         <w:numPr>
           <w:ilvl w:val="0"/>
           <w:numId w:val="10"/>
@@ -2275,7 +2275,7 @@
     </w:p>
     <w:p>
       <w:pPr>
-        <w:pStyle w:val="Odstavecseseznamem"/>
+        <w:pStyle w:val="ListParagraph"/>
         <w:numPr>
           <w:ilvl w:val="0"/>
           <w:numId w:val="10"/>
@@ -2291,7 +2291,7 @@
     </w:p>
     <w:p>
       <w:pPr>
-        <w:pStyle w:val="Odstavecseseznamem"/>
+        <w:pStyle w:val="ListParagraph"/>
         <w:numPr>
           <w:ilvl w:val="0"/>
           <w:numId w:val="10"/>
@@ -2356,7 +2356,7 @@
     </w:p>
     <w:p>
       <w:pPr>
-        <w:pStyle w:val="Nadpis3"/>
+        <w:pStyle w:val="Heading3"/>
       </w:pPr>
       <w:r>
         <w:t>Selecter</w:t>
@@ -2413,7 +2413,7 @@
     </w:p>
     <w:tbl>
       <w:tblPr>
-        <w:tblStyle w:val="Mkatabulky"/>
+        <w:tblStyle w:val="TableGrid"/>
         <w:tblW w:w="5000" w:type="pct"/>
         <w:tblLook w:val="04A0" w:firstRow="1" w:lastRow="0" w:firstColumn="1" w:lastColumn="0" w:noHBand="0" w:noVBand="1"/>
       </w:tblPr>
@@ -5217,38 +5217,72 @@
             </w:r>
           </w:p>
           <w:p>
+            <w:r>
+              <w:t>[project_booked_cash] : float</w:t>
+            </w:r>
+          </w:p>
+          <w:p>
+            <w:r>
+              <w:t>[project_spended_cash] : float</w:t>
+            </w:r>
+          </w:p>
+          <w:p>
+            <w:r>
+              <w:t>[project_date_from] : date</w:t>
+            </w:r>
+          </w:p>
+          <w:p>
+            <w:r>
+              <w:t>[project_date_to] : date</w:t>
+            </w:r>
+          </w:p>
+        </w:tc>
+        <w:tc>
+          <w:tcPr>
+            <w:tcW w:w="1822" w:type="pct"/>
+          </w:tcPr>
+          <w:p/>
+        </w:tc>
+      </w:tr>
+      <w:tr>
+        <w:tc>
+          <w:tcPr>
+            <w:tcW w:w="1563" w:type="pct"/>
+          </w:tcPr>
+          <w:p>
+            <w:r>
+              <w:t>get_study_program</w:t>
+            </w:r>
+            <w:r>
+              <w:t>s</w:t>
+            </w:r>
+            <w:r>
+              <w:t>()</w:t>
+            </w:r>
+          </w:p>
+        </w:tc>
+        <w:tc>
+          <w:tcPr>
+            <w:tcW w:w="1615" w:type="pct"/>
+          </w:tcPr>
+          <w:p>
+            <w:r>
+              <w:t>return : array of object -&gt;</w:t>
+            </w:r>
+          </w:p>
+          <w:p>
+            <w:r>
+              <w:t>[study_program_id] : int</w:t>
+            </w:r>
+          </w:p>
+          <w:p>
             <w:pPr>
               <w:rPr>
                 <w:lang w:val="en-US"/>
               </w:rPr>
             </w:pPr>
             <w:r>
-              <w:rPr>
-                <w:lang w:val="en-US"/>
-              </w:rPr>
-              <w:t>[project_category_name] : string</w:t>
-            </w:r>
-            <w:bookmarkStart w:id="0" w:name="_GoBack"/>
-            <w:bookmarkEnd w:id="0"/>
-          </w:p>
-          <w:p>
-            <w:r>
-              <w:t>[project_booked_cash] : float</w:t>
-            </w:r>
-          </w:p>
-          <w:p>
-            <w:r>
-              <w:t>[project_spended_cash] : float</w:t>
-            </w:r>
-          </w:p>
-          <w:p>
-            <w:r>
-              <w:t>[project_date_from] : date</w:t>
-            </w:r>
-          </w:p>
-          <w:p>
-            <w:r>
-              <w:t>[project_date_to] : date</w:t>
+              <w:t>[study_program_name] : string</w:t>
             </w:r>
           </w:p>
         </w:tc>
@@ -5266,13 +5300,7 @@
           </w:tcPr>
           <w:p>
             <w:r>
-              <w:t>get_study_program</w:t>
-            </w:r>
-            <w:r>
-              <w:t>s</w:t>
-            </w:r>
-            <w:r>
-              <w:t>()</w:t>
+              <w:t>get_transactions(pr_cat_id)</w:t>
             </w:r>
           </w:p>
         </w:tc>
@@ -5287,17 +5315,22 @@
           </w:p>
           <w:p>
             <w:r>
-              <w:t>[study_program_id] : int</w:t>
-            </w:r>
-          </w:p>
-          <w:p>
-            <w:pPr>
-              <w:rPr>
-                <w:lang w:val="en-US"/>
-              </w:rPr>
-            </w:pPr>
-            <w:r>
-              <w:t>[study_program_name] : string</w:t>
+              <w:t>[fin_category_transaction_id] : int</w:t>
+            </w:r>
+          </w:p>
+          <w:p>
+            <w:r>
+              <w:t>[fin_category_transaction_cat_from] : int</w:t>
+            </w:r>
+          </w:p>
+          <w:p>
+            <w:r>
+              <w:t>[fin_category_transaction_cat_to] : int</w:t>
+            </w:r>
+          </w:p>
+          <w:p>
+            <w:r>
+              <w:t>[fin_category_transaction_cat_cash] : float</w:t>
             </w:r>
           </w:p>
         </w:tc>
@@ -5315,7 +5348,7 @@
           </w:tcPr>
           <w:p>
             <w:r>
-              <w:t>get_transactions(pr_cat_id)</w:t>
+              <w:t>get_user_detail(user_id)</w:t>
             </w:r>
           </w:p>
         </w:tc>
@@ -5325,54 +5358,6 @@
           </w:tcPr>
           <w:p>
             <w:r>
-              <w:t>return : array of object -&gt;</w:t>
-            </w:r>
-          </w:p>
-          <w:p>
-            <w:r>
-              <w:t>[fin_category_transaction_id] : int</w:t>
-            </w:r>
-          </w:p>
-          <w:p>
-            <w:r>
-              <w:t>[fin_category_transaction_cat_from] : int</w:t>
-            </w:r>
-          </w:p>
-          <w:p>
-            <w:r>
-              <w:t>[fin_category_transaction_cat_to] : int</w:t>
-            </w:r>
-          </w:p>
-          <w:p>
-            <w:r>
-              <w:t>[fin_category_transaction_cat_cash] : float</w:t>
-            </w:r>
-          </w:p>
-        </w:tc>
-        <w:tc>
-          <w:tcPr>
-            <w:tcW w:w="1822" w:type="pct"/>
-          </w:tcPr>
-          <w:p/>
-        </w:tc>
-      </w:tr>
-      <w:tr>
-        <w:tc>
-          <w:tcPr>
-            <w:tcW w:w="1563" w:type="pct"/>
-          </w:tcPr>
-          <w:p>
-            <w:r>
-              <w:t>get_user_detail(user_id)</w:t>
-            </w:r>
-          </w:p>
-        </w:tc>
-        <w:tc>
-          <w:tcPr>
-            <w:tcW w:w="1615" w:type="pct"/>
-          </w:tcPr>
-          <w:p>
-            <w:r>
               <w:t>return : object -&gt;</w:t>
             </w:r>
           </w:p>
@@ -5413,12 +5398,12 @@
           </w:p>
           <w:p>
             <w:r>
+              <w:t>[user_place_of_birth] : string</w:t>
+            </w:r>
+          </w:p>
+          <w:p>
+            <w:r>
               <w:lastRenderedPageBreak/>
-              <w:t>[user_place_of_birth] : string</w:t>
-            </w:r>
-          </w:p>
-          <w:p>
-            <w:r>
               <w:t>[user_birth_date] : date</w:t>
             </w:r>
           </w:p>
@@ -5838,20 +5823,20 @@
               <w:rPr>
                 <w:lang w:val="en-US"/>
               </w:rPr>
+              <w:t>[degree][0..m-1] : int</w:t>
+            </w:r>
+          </w:p>
+          <w:p>
+            <w:pPr>
+              <w:rPr>
+                <w:lang w:val="en-US"/>
+              </w:rPr>
+            </w:pPr>
+            <w:r>
+              <w:rPr>
+                <w:lang w:val="en-US"/>
+              </w:rPr>
               <w:lastRenderedPageBreak/>
-              <w:t>[degree][0..m-1] : int</w:t>
-            </w:r>
-          </w:p>
-          <w:p>
-            <w:pPr>
-              <w:rPr>
-                <w:lang w:val="en-US"/>
-              </w:rPr>
-            </w:pPr>
-            <w:r>
-              <w:rPr>
-                <w:lang w:val="en-US"/>
-              </w:rPr>
               <w:t>[degree_year][0..p-1] : int</w:t>
             </w:r>
           </w:p>
@@ -6230,7 +6215,7 @@
     </w:tbl>
     <w:p>
       <w:pPr>
-        <w:pStyle w:val="Nadpis3"/>
+        <w:pStyle w:val="Heading3"/>
       </w:pPr>
       <w:r>
         <w:lastRenderedPageBreak/>
@@ -6274,7 +6259,7 @@
     </w:p>
     <w:tbl>
       <w:tblPr>
-        <w:tblStyle w:val="Mkatabulky"/>
+        <w:tblStyle w:val="TableGrid"/>
         <w:tblW w:w="5000" w:type="pct"/>
         <w:tblLook w:val="04A0" w:firstRow="1" w:lastRow="0" w:firstColumn="1" w:lastColumn="0" w:noHBand="0" w:noVBand="1"/>
       </w:tblPr>
@@ -6351,12 +6336,24 @@
           </w:p>
           <w:p>
             <w:r>
-              <w:t>[name] : string</w:t>
-            </w:r>
-          </w:p>
-          <w:p>
-            <w:r>
-              <w:t>[grade] : int</w:t>
+              <w:t>[</w:t>
+            </w:r>
+            <w:r>
+              <w:t>degree_name</w:t>
+            </w:r>
+            <w:r>
+              <w:t>] : string</w:t>
+            </w:r>
+          </w:p>
+          <w:p>
+            <w:r>
+              <w:t>[</w:t>
+            </w:r>
+            <w:r>
+              <w:t>degree_grade</w:t>
+            </w:r>
+            <w:r>
+              <w:t>] : int</w:t>
             </w:r>
           </w:p>
         </w:tc>
@@ -6458,7 +6455,13 @@
           </w:p>
           <w:p>
             <w:r>
-              <w:t>[name] : string</w:t>
+              <w:t>[</w:t>
+            </w:r>
+            <w:r>
+              <w:t>email_type_name</w:t>
+            </w:r>
+            <w:r>
+              <w:t>] : string</w:t>
             </w:r>
           </w:p>
         </w:tc>
@@ -6565,7 +6568,13 @@
           </w:p>
           <w:p>
             <w:r>
-              <w:t>[name] : string</w:t>
+              <w:t>[</w:t>
+            </w:r>
+            <w:r>
+              <w:t>event_category_name</w:t>
+            </w:r>
+            <w:r>
+              <w:t>] : string</w:t>
             </w:r>
           </w:p>
         </w:tc>
@@ -7331,12 +7340,24 @@
           </w:p>
           <w:p>
             <w:r>
-              <w:t>[name] : string</w:t>
-            </w:r>
-          </w:p>
-          <w:p>
-            <w:r>
-              <w:t>[cash] : float</w:t>
+              <w:t>[</w:t>
+            </w:r>
+            <w:r>
+              <w:t>project_category_name</w:t>
+            </w:r>
+            <w:r>
+              <w:t>] : string</w:t>
+            </w:r>
+          </w:p>
+          <w:p>
+            <w:r>
+              <w:t>[</w:t>
+            </w:r>
+            <w:r>
+              <w:t>project_category_cash</w:t>
+            </w:r>
+            <w:r>
+              <w:t>] : float</w:t>
             </w:r>
           </w:p>
         </w:tc>
@@ -7615,7 +7636,13 @@
           </w:p>
           <w:p>
             <w:r>
-              <w:t>[name] : string</w:t>
+              <w:t>[</w:t>
+            </w:r>
+            <w:r>
+              <w:t>study_program_name</w:t>
+            </w:r>
+            <w:r>
+              <w:t>] : string</w:t>
             </w:r>
           </w:p>
         </w:tc>
@@ -7781,7 +7808,7 @@
     </w:tbl>
     <w:p>
       <w:pPr>
-        <w:pStyle w:val="Nadpis3"/>
+        <w:pStyle w:val="Heading3"/>
       </w:pPr>
       <w:r>
         <w:lastRenderedPageBreak/>
@@ -7842,7 +7869,7 @@
     </w:p>
     <w:tbl>
       <w:tblPr>
-        <w:tblStyle w:val="Mkatabulky"/>
+        <w:tblStyle w:val="TableGrid"/>
         <w:tblW w:w="5000" w:type="pct"/>
         <w:tblLook w:val="04A0" w:firstRow="1" w:lastRow="0" w:firstColumn="1" w:lastColumn="0" w:noHBand="0" w:noVBand="1"/>
       </w:tblPr>
@@ -7916,12 +7943,151 @@
           </w:p>
           <w:p>
             <w:r>
+              <w:t>[</w:t>
+            </w:r>
+            <w:r>
+              <w:t>degree_name</w:t>
+            </w:r>
+            <w:r>
+              <w:t>] : string</w:t>
+            </w:r>
+          </w:p>
+          <w:p>
+            <w:r>
+              <w:t>[</w:t>
+            </w:r>
+            <w:r>
+              <w:t>degree_grade</w:t>
+            </w:r>
+            <w:r>
+              <w:t>] : int</w:t>
+            </w:r>
+          </w:p>
+        </w:tc>
+        <w:tc>
+          <w:tcPr>
+            <w:tcW w:w="1822" w:type="pct"/>
+          </w:tcPr>
+          <w:p/>
+        </w:tc>
+      </w:tr>
+      <w:tr>
+        <w:tc>
+          <w:tcPr>
+            <w:tcW w:w="1583" w:type="pct"/>
+          </w:tcPr>
+          <w:p>
+            <w:r>
+              <w:t>edit_email_type</w:t>
+            </w:r>
+            <w:r>
+              <w:t>(</w:t>
+            </w:r>
+            <w:r>
+              <w:t>e_type_id, values</w:t>
+            </w:r>
+            <w:r>
+              <w:t>)</w:t>
+            </w:r>
+          </w:p>
+        </w:tc>
+        <w:tc>
+          <w:tcPr>
+            <w:tcW w:w="1595" w:type="pct"/>
+          </w:tcPr>
+          <w:p>
+            <w:r>
+              <w:t>e_type_id : int</w:t>
+            </w:r>
+          </w:p>
+          <w:p>
+            <w:r>
+              <w:t>values : object -&gt;</w:t>
+            </w:r>
+          </w:p>
+          <w:p>
+            <w:r>
+              <w:t>[</w:t>
+            </w:r>
+            <w:r>
+              <w:t>email_type_name</w:t>
+            </w:r>
+            <w:r>
+              <w:t>] : string</w:t>
+            </w:r>
+          </w:p>
+        </w:tc>
+        <w:tc>
+          <w:tcPr>
+            <w:tcW w:w="1822" w:type="pct"/>
+          </w:tcPr>
+          <w:p/>
+        </w:tc>
+      </w:tr>
+      <w:tr>
+        <w:tc>
+          <w:tcPr>
+            <w:tcW w:w="1583" w:type="pct"/>
+          </w:tcPr>
+          <w:p>
+            <w:pPr>
+              <w:rPr>
+                <w:lang w:val="en-US"/>
+              </w:rPr>
+            </w:pPr>
+            <w:r>
+              <w:rPr>
+                <w:lang w:val="en-US"/>
+              </w:rPr>
+              <w:t>edit_</w:t>
+            </w:r>
+            <w:r>
+              <w:t>event(ev_id, values)</w:t>
+            </w:r>
+          </w:p>
+        </w:tc>
+        <w:tc>
+          <w:tcPr>
+            <w:tcW w:w="1595" w:type="pct"/>
+          </w:tcPr>
+          <w:p>
+            <w:r>
+              <w:t>ev_id : int</w:t>
+            </w:r>
+          </w:p>
+          <w:p>
+            <w:r>
+              <w:t>values : object -&gt;</w:t>
+            </w:r>
+          </w:p>
+          <w:p>
+            <w:r>
+              <w:t>[event_cat_id] : int</w:t>
+            </w:r>
+          </w:p>
+          <w:p>
+            <w:r>
+              <w:t>[priority] : int</w:t>
+            </w:r>
+          </w:p>
+          <w:p>
+            <w:r>
               <w:t>[name] : string</w:t>
             </w:r>
           </w:p>
           <w:p>
             <w:r>
-              <w:t>[grade] : int</w:t>
+              <w:t>[from] : datetime</w:t>
+            </w:r>
+          </w:p>
+          <w:p>
+            <w:r>
+              <w:t>[to] : datetime</w:t>
+            </w:r>
+          </w:p>
+          <w:p>
+            <w:r>
+              <w:t>[about] : string</w:t>
             </w:r>
           </w:p>
         </w:tc>
@@ -7938,17 +8104,19 @@
             <w:tcW w:w="1583" w:type="pct"/>
           </w:tcPr>
           <w:p>
-            <w:r>
-              <w:t>edit_email_type</w:t>
-            </w:r>
-            <w:r>
-              <w:t>(</w:t>
-            </w:r>
-            <w:r>
-              <w:t>e_type_id, values</w:t>
-            </w:r>
-            <w:r>
-              <w:t>)</w:t>
+            <w:pPr>
+              <w:rPr>
+                <w:lang w:val="en-US"/>
+              </w:rPr>
+            </w:pPr>
+            <w:r>
+              <w:t>edit_event_category</w:t>
+            </w:r>
+            <w:r>
+              <w:rPr>
+                <w:lang w:val="en-US"/>
+              </w:rPr>
+              <w:t>(ev_cat_id, values)</w:t>
             </w:r>
           </w:p>
         </w:tc>
@@ -7958,7 +8126,7 @@
           </w:tcPr>
           <w:p>
             <w:r>
-              <w:t>e_type_id : int</w:t>
+              <w:t>ev_cat_id : int</w:t>
             </w:r>
           </w:p>
           <w:p>
@@ -7968,130 +8136,13 @@
           </w:p>
           <w:p>
             <w:r>
-              <w:t>[name] : string</w:t>
-            </w:r>
-          </w:p>
-        </w:tc>
-        <w:tc>
-          <w:tcPr>
-            <w:tcW w:w="1822" w:type="pct"/>
-          </w:tcPr>
-          <w:p/>
-        </w:tc>
-      </w:tr>
-      <w:tr>
-        <w:tc>
-          <w:tcPr>
-            <w:tcW w:w="1583" w:type="pct"/>
-          </w:tcPr>
-          <w:p>
-            <w:pPr>
-              <w:rPr>
-                <w:lang w:val="en-US"/>
-              </w:rPr>
-            </w:pPr>
-            <w:r>
-              <w:rPr>
-                <w:lang w:val="en-US"/>
-              </w:rPr>
-              <w:t>edit_</w:t>
-            </w:r>
-            <w:r>
-              <w:t>event(ev_id, values)</w:t>
-            </w:r>
-          </w:p>
-        </w:tc>
-        <w:tc>
-          <w:tcPr>
-            <w:tcW w:w="1595" w:type="pct"/>
-          </w:tcPr>
-          <w:p>
-            <w:r>
-              <w:t>ev_id : int</w:t>
-            </w:r>
-          </w:p>
-          <w:p>
-            <w:r>
-              <w:t>values : object -&gt;</w:t>
-            </w:r>
-          </w:p>
-          <w:p>
-            <w:r>
-              <w:t>[event_cat_id] : int</w:t>
-            </w:r>
-          </w:p>
-          <w:p>
-            <w:r>
-              <w:t>[priority] : int</w:t>
-            </w:r>
-          </w:p>
-          <w:p>
-            <w:r>
-              <w:t>[name] : string</w:t>
-            </w:r>
-          </w:p>
-          <w:p>
-            <w:r>
-              <w:t>[from] : datetime</w:t>
-            </w:r>
-          </w:p>
-          <w:p>
-            <w:r>
-              <w:t>[to] : datetime</w:t>
-            </w:r>
-          </w:p>
-          <w:p>
-            <w:r>
-              <w:t>[about] : string</w:t>
-            </w:r>
-          </w:p>
-        </w:tc>
-        <w:tc>
-          <w:tcPr>
-            <w:tcW w:w="1822" w:type="pct"/>
-          </w:tcPr>
-          <w:p/>
-        </w:tc>
-      </w:tr>
-      <w:tr>
-        <w:tc>
-          <w:tcPr>
-            <w:tcW w:w="1583" w:type="pct"/>
-          </w:tcPr>
-          <w:p>
-            <w:pPr>
-              <w:rPr>
-                <w:lang w:val="en-US"/>
-              </w:rPr>
-            </w:pPr>
-            <w:r>
-              <w:t>edit_event_category</w:t>
-            </w:r>
-            <w:r>
-              <w:rPr>
-                <w:lang w:val="en-US"/>
-              </w:rPr>
-              <w:t>(ev_cat_id, values)</w:t>
-            </w:r>
-          </w:p>
-        </w:tc>
-        <w:tc>
-          <w:tcPr>
-            <w:tcW w:w="1595" w:type="pct"/>
-          </w:tcPr>
-          <w:p>
-            <w:r>
-              <w:t>ev_cat_id : int</w:t>
-            </w:r>
-          </w:p>
-          <w:p>
-            <w:r>
-              <w:t>values : object -&gt;</w:t>
-            </w:r>
-          </w:p>
-          <w:p>
-            <w:r>
-              <w:t>[name] : string</w:t>
+              <w:t>[</w:t>
+            </w:r>
+            <w:r>
+              <w:t>event_category_name</w:t>
+            </w:r>
+            <w:r>
+              <w:t>] : string</w:t>
             </w:r>
           </w:p>
         </w:tc>
@@ -8519,7 +8570,351 @@
           </w:p>
           <w:p>
             <w:r>
-              <w:t>[vs] : int</w:t>
+              <w:t>[</w:t>
+            </w:r>
+            <w:r>
+              <w:t>payment_paid_sum</w:t>
+            </w:r>
+            <w:bookmarkStart w:id="0" w:name="_GoBack"/>
+            <w:bookmarkEnd w:id="0"/>
+            <w:r>
+              <w:t>] : float</w:t>
+            </w:r>
+          </w:p>
+        </w:tc>
+        <w:tc>
+          <w:tcPr>
+            <w:tcW w:w="1822" w:type="pct"/>
+          </w:tcPr>
+          <w:p/>
+        </w:tc>
+      </w:tr>
+      <w:tr>
+        <w:tc>
+          <w:tcPr>
+            <w:tcW w:w="1583" w:type="pct"/>
+          </w:tcPr>
+          <w:p>
+            <w:r>
+              <w:t>edit_post</w:t>
+            </w:r>
+            <w:r>
+              <w:rPr>
+                <w:lang w:val="en-US"/>
+              </w:rPr>
+              <w:t>(post_id, values)</w:t>
+            </w:r>
+          </w:p>
+        </w:tc>
+        <w:tc>
+          <w:tcPr>
+            <w:tcW w:w="1595" w:type="pct"/>
+          </w:tcPr>
+          <w:p>
+            <w:r>
+              <w:rPr>
+                <w:lang w:val="en-US"/>
+              </w:rPr>
+              <w:t>post_id : int</w:t>
+            </w:r>
+          </w:p>
+          <w:p>
+            <w:r>
+              <w:t>values : object -&gt;</w:t>
+            </w:r>
+          </w:p>
+          <w:p>
+            <w:r>
+              <w:lastRenderedPageBreak/>
+              <w:t>[title] : string</w:t>
+            </w:r>
+          </w:p>
+          <w:p>
+            <w:r>
+              <w:t>[content] : string</w:t>
+            </w:r>
+          </w:p>
+          <w:p>
+            <w:pPr>
+              <w:rPr>
+                <w:lang w:val="en-US"/>
+              </w:rPr>
+            </w:pPr>
+            <w:r>
+              <w:rPr>
+                <w:lang w:val="en-US"/>
+              </w:rPr>
+              <w:t>[priority] : int</w:t>
+            </w:r>
+          </w:p>
+          <w:p>
+            <w:r>
+              <w:rPr>
+                <w:lang w:val="en-US"/>
+              </w:rPr>
+              <w:t>[published] : bool</w:t>
+            </w:r>
+          </w:p>
+        </w:tc>
+        <w:tc>
+          <w:tcPr>
+            <w:tcW w:w="1822" w:type="pct"/>
+          </w:tcPr>
+          <w:p/>
+        </w:tc>
+      </w:tr>
+      <w:tr>
+        <w:tc>
+          <w:tcPr>
+            <w:tcW w:w="1583" w:type="pct"/>
+          </w:tcPr>
+          <w:p>
+            <w:r>
+              <w:lastRenderedPageBreak/>
+              <w:t>edit_project(pr_id, values)</w:t>
+            </w:r>
+          </w:p>
+        </w:tc>
+        <w:tc>
+          <w:tcPr>
+            <w:tcW w:w="1595" w:type="pct"/>
+          </w:tcPr>
+          <w:p>
+            <w:r>
+              <w:t>pr_id : int</w:t>
+            </w:r>
+          </w:p>
+          <w:p>
+            <w:r>
+              <w:t>values : object -&gt;</w:t>
+            </w:r>
+          </w:p>
+          <w:p>
+            <w:r>
+              <w:t>[name] : string</w:t>
+            </w:r>
+          </w:p>
+          <w:p>
+            <w:r>
+              <w:t>[about] : string</w:t>
+            </w:r>
+          </w:p>
+          <w:p>
+            <w:r>
+              <w:t>[priority] : int</w:t>
+            </w:r>
+          </w:p>
+          <w:p>
+            <w:r>
+              <w:t>[project_category_ id] : int</w:t>
+            </w:r>
+          </w:p>
+          <w:p>
+            <w:r>
+              <w:t>[booked_cash] : float</w:t>
+            </w:r>
+          </w:p>
+          <w:p>
+            <w:r>
+              <w:t>[from] : date</w:t>
+            </w:r>
+          </w:p>
+          <w:p>
+            <w:r>
+              <w:t>[to] : date</w:t>
+            </w:r>
+          </w:p>
+        </w:tc>
+        <w:tc>
+          <w:tcPr>
+            <w:tcW w:w="1822" w:type="pct"/>
+          </w:tcPr>
+          <w:p/>
+        </w:tc>
+      </w:tr>
+      <w:tr>
+        <w:tc>
+          <w:tcPr>
+            <w:tcW w:w="1583" w:type="pct"/>
+          </w:tcPr>
+          <w:p>
+            <w:r>
+              <w:t>edit_project_category(pr_cat_id, values)</w:t>
+            </w:r>
+          </w:p>
+        </w:tc>
+        <w:tc>
+          <w:tcPr>
+            <w:tcW w:w="1595" w:type="pct"/>
+          </w:tcPr>
+          <w:p>
+            <w:r>
+              <w:t>pr_cat_id : int</w:t>
+            </w:r>
+          </w:p>
+          <w:p>
+            <w:r>
+              <w:t>values : object -&gt;</w:t>
+            </w:r>
+          </w:p>
+          <w:p>
+            <w:r>
+              <w:t>[</w:t>
+            </w:r>
+            <w:r>
+              <w:t>project_category_name</w:t>
+            </w:r>
+            <w:r>
+              <w:t>] : string</w:t>
+            </w:r>
+          </w:p>
+          <w:p>
+            <w:r>
+              <w:t>[</w:t>
+            </w:r>
+            <w:r>
+              <w:t>project_category_cash</w:t>
+            </w:r>
+            <w:r>
+              <w:t>] : float</w:t>
+            </w:r>
+          </w:p>
+        </w:tc>
+        <w:tc>
+          <w:tcPr>
+            <w:tcW w:w="1822" w:type="pct"/>
+          </w:tcPr>
+          <w:p/>
+        </w:tc>
+      </w:tr>
+      <w:tr>
+        <w:tc>
+          <w:tcPr>
+            <w:tcW w:w="1583" w:type="pct"/>
+          </w:tcPr>
+          <w:p>
+            <w:r>
+              <w:t>edit_project_closed(pr_id)</w:t>
+            </w:r>
+          </w:p>
+        </w:tc>
+        <w:tc>
+          <w:tcPr>
+            <w:tcW w:w="1595" w:type="pct"/>
+          </w:tcPr>
+          <w:p>
+            <w:r>
+              <w:t>pr_id : int</w:t>
+            </w:r>
+          </w:p>
+        </w:tc>
+        <w:tc>
+          <w:tcPr>
+            <w:tcW w:w="1822" w:type="pct"/>
+          </w:tcPr>
+          <w:p>
+            <w:r>
+              <w:t xml:space="preserve">funkcia nastaví príslušnému projektu (tabuľka </w:t>
+            </w:r>
+            <w:r>
+              <w:rPr>
+                <w:i/>
+              </w:rPr>
+              <w:t>projects</w:t>
+            </w:r>
+            <w:r>
+              <w:t xml:space="preserve">) v stĺpci </w:t>
+            </w:r>
+            <w:r>
+              <w:rPr>
+                <w:i/>
+              </w:rPr>
+              <w:t>project_active</w:t>
+            </w:r>
+            <w:r>
+              <w:t xml:space="preserve"> </w:t>
+            </w:r>
+            <w:r>
+              <w:rPr>
+                <w:b/>
+              </w:rPr>
+              <w:t>false</w:t>
+            </w:r>
+            <w:r>
+              <w:t xml:space="preserve">. Okrem toho urobí sumár príslušných záznamov z tabuľky </w:t>
+            </w:r>
+            <w:r>
+              <w:rPr>
+                <w:i/>
+              </w:rPr>
+              <w:t>project_items</w:t>
+            </w:r>
+            <w:r>
+              <w:t xml:space="preserve"> nad stĺpcom </w:t>
+            </w:r>
+            <w:r>
+              <w:rPr>
+                <w:i/>
+              </w:rPr>
+              <w:t>project_item_price</w:t>
+            </w:r>
+            <w:r>
+              <w:t xml:space="preserve">, následne túto sumu odčíta od príslušného záznamu z </w:t>
+            </w:r>
+            <w:r>
+              <w:rPr>
+                <w:i/>
+              </w:rPr>
+              <w:t>project_categories</w:t>
+            </w:r>
+            <w:r>
+              <w:t xml:space="preserve"> stĺpec </w:t>
+            </w:r>
+            <w:r>
+              <w:rPr>
+                <w:i/>
+              </w:rPr>
+              <w:t>project_category_cash</w:t>
+            </w:r>
+            <w:r>
+              <w:t>.</w:t>
+            </w:r>
+          </w:p>
+        </w:tc>
+      </w:tr>
+      <w:tr>
+        <w:tc>
+          <w:tcPr>
+            <w:tcW w:w="1583" w:type="pct"/>
+          </w:tcPr>
+          <w:p>
+            <w:r>
+              <w:t>edit_project_item(pr_item_id, values)</w:t>
+            </w:r>
+          </w:p>
+        </w:tc>
+        <w:tc>
+          <w:tcPr>
+            <w:tcW w:w="1595" w:type="pct"/>
+          </w:tcPr>
+          <w:p>
+            <w:r>
+              <w:t>pr_item_id : int</w:t>
+            </w:r>
+          </w:p>
+          <w:p>
+            <w:r>
+              <w:t>values : object -&gt;</w:t>
+            </w:r>
+          </w:p>
+          <w:p>
+            <w:r>
+              <w:t>[name] : string</w:t>
+            </w:r>
+          </w:p>
+          <w:p>
+            <w:r>
+              <w:t>[price] : float</w:t>
             </w:r>
           </w:p>
           <w:p>
@@ -8529,13 +8924,7 @@
           </w:p>
           <w:p>
             <w:r>
-              <w:t>[total_sum] : float</w:t>
-            </w:r>
-          </w:p>
-          <w:p>
-            <w:r>
-              <w:lastRenderedPageBreak/>
-              <w:t>[paid_sum] : float</w:t>
+              <w:t>[date] : date</w:t>
             </w:r>
           </w:p>
         </w:tc>
@@ -8553,14 +8942,7 @@
           </w:tcPr>
           <w:p>
             <w:r>
-              <w:lastRenderedPageBreak/>
-              <w:t>edit_post</w:t>
-            </w:r>
-            <w:r>
-              <w:rPr>
-                <w:lang w:val="en-US"/>
-              </w:rPr>
-              <w:t>(post_id, values)</w:t>
+              <w:t>edit_study_program(study_pr_id, values)</w:t>
             </w:r>
           </w:p>
         </w:tc>
@@ -8570,10 +8952,7 @@
           </w:tcPr>
           <w:p>
             <w:r>
-              <w:rPr>
-                <w:lang w:val="en-US"/>
-              </w:rPr>
-              <w:t>post_id : int</w:t>
+              <w:t>study_pr_id : int</w:t>
             </w:r>
           </w:p>
           <w:p>
@@ -8583,33 +8962,13 @@
           </w:p>
           <w:p>
             <w:r>
-              <w:t>[title] : string</w:t>
-            </w:r>
-          </w:p>
-          <w:p>
-            <w:r>
-              <w:t>[content] : string</w:t>
-            </w:r>
-          </w:p>
-          <w:p>
-            <w:pPr>
-              <w:rPr>
-                <w:lang w:val="en-US"/>
-              </w:rPr>
-            </w:pPr>
-            <w:r>
-              <w:rPr>
-                <w:lang w:val="en-US"/>
-              </w:rPr>
-              <w:t>[priority] : int</w:t>
-            </w:r>
-          </w:p>
-          <w:p>
-            <w:r>
-              <w:rPr>
-                <w:lang w:val="en-US"/>
-              </w:rPr>
-              <w:t>[published] : bool</w:t>
+              <w:t>[</w:t>
+            </w:r>
+            <w:r>
+              <w:t>study_program_name</w:t>
+            </w:r>
+            <w:r>
+              <w:t>] : string</w:t>
             </w:r>
           </w:p>
         </w:tc>
@@ -8627,7 +8986,7 @@
           </w:tcPr>
           <w:p>
             <w:r>
-              <w:t>edit_project(pr_id, values)</w:t>
+              <w:t>edit_user(user_id, values)</w:t>
             </w:r>
           </w:p>
         </w:tc>
@@ -8637,266 +8996,7 @@
           </w:tcPr>
           <w:p>
             <w:r>
-              <w:t>pr_id : int</w:t>
-            </w:r>
-          </w:p>
-          <w:p>
-            <w:r>
-              <w:t>values : object -&gt;</w:t>
-            </w:r>
-          </w:p>
-          <w:p>
-            <w:r>
-              <w:t>[name] : string</w:t>
-            </w:r>
-          </w:p>
-          <w:p>
-            <w:r>
-              <w:t>[about] : string</w:t>
-            </w:r>
-          </w:p>
-          <w:p>
-            <w:r>
-              <w:t>[priority] : int</w:t>
-            </w:r>
-          </w:p>
-          <w:p>
-            <w:r>
-              <w:t>[project_category_ id] : int</w:t>
-            </w:r>
-          </w:p>
-          <w:p>
-            <w:r>
-              <w:t>[booked_cash] : float</w:t>
-            </w:r>
-          </w:p>
-          <w:p>
-            <w:r>
-              <w:t>[from] : date</w:t>
-            </w:r>
-          </w:p>
-          <w:p>
-            <w:r>
-              <w:t>[to] : date</w:t>
-            </w:r>
-          </w:p>
-        </w:tc>
-        <w:tc>
-          <w:tcPr>
-            <w:tcW w:w="1822" w:type="pct"/>
-          </w:tcPr>
-          <w:p/>
-        </w:tc>
-      </w:tr>
-      <w:tr>
-        <w:tc>
-          <w:tcPr>
-            <w:tcW w:w="1583" w:type="pct"/>
-          </w:tcPr>
-          <w:p>
-            <w:r>
-              <w:t>edit_project_category(pr_cat_id, values)</w:t>
-            </w:r>
-          </w:p>
-        </w:tc>
-        <w:tc>
-          <w:tcPr>
-            <w:tcW w:w="1595" w:type="pct"/>
-          </w:tcPr>
-          <w:p>
-            <w:r>
-              <w:t>pr_cat_id : int</w:t>
-            </w:r>
-          </w:p>
-          <w:p>
-            <w:r>
-              <w:t>values : object -&gt;</w:t>
-            </w:r>
-          </w:p>
-          <w:p>
-            <w:r>
-              <w:t>[name] : string</w:t>
-            </w:r>
-          </w:p>
-          <w:p>
-            <w:r>
-              <w:t>[cash] : float</w:t>
-            </w:r>
-          </w:p>
-        </w:tc>
-        <w:tc>
-          <w:tcPr>
-            <w:tcW w:w="1822" w:type="pct"/>
-          </w:tcPr>
-          <w:p/>
-        </w:tc>
-      </w:tr>
-      <w:tr>
-        <w:tc>
-          <w:tcPr>
-            <w:tcW w:w="1583" w:type="pct"/>
-          </w:tcPr>
-          <w:p>
-            <w:r>
-              <w:t>edit_project_closed(pr_id)</w:t>
-            </w:r>
-          </w:p>
-        </w:tc>
-        <w:tc>
-          <w:tcPr>
-            <w:tcW w:w="1595" w:type="pct"/>
-          </w:tcPr>
-          <w:p>
-            <w:r>
-              <w:t>pr_id : int</w:t>
-            </w:r>
-          </w:p>
-        </w:tc>
-        <w:tc>
-          <w:tcPr>
-            <w:tcW w:w="1822" w:type="pct"/>
-          </w:tcPr>
-          <w:p>
-            <w:r>
-              <w:t xml:space="preserve">funkcia nastaví príslušnému projektu (tabuľka </w:t>
-            </w:r>
-            <w:r>
-              <w:rPr>
-                <w:i/>
-              </w:rPr>
-              <w:t>projects</w:t>
-            </w:r>
-            <w:r>
-              <w:t xml:space="preserve">) v stĺpci </w:t>
-            </w:r>
-            <w:r>
-              <w:rPr>
-                <w:i/>
-              </w:rPr>
-              <w:t>project_active</w:t>
-            </w:r>
-            <w:r>
-              <w:t xml:space="preserve"> </w:t>
-            </w:r>
-            <w:r>
-              <w:rPr>
-                <w:b/>
-              </w:rPr>
-              <w:t>false</w:t>
-            </w:r>
-            <w:r>
-              <w:t xml:space="preserve">. Okrem toho urobí sumár príslušných záznamov z tabuľky </w:t>
-            </w:r>
-            <w:r>
-              <w:rPr>
-                <w:i/>
-              </w:rPr>
-              <w:t>project_items</w:t>
-            </w:r>
-            <w:r>
-              <w:t xml:space="preserve"> nad stĺpcom </w:t>
-            </w:r>
-            <w:r>
-              <w:rPr>
-                <w:i/>
-              </w:rPr>
-              <w:t>project_item_price</w:t>
-            </w:r>
-            <w:r>
-              <w:t xml:space="preserve">, následne túto sumu odčíta od príslušného záznamu z </w:t>
-            </w:r>
-            <w:r>
-              <w:rPr>
-                <w:i/>
-              </w:rPr>
-              <w:t>project_categories</w:t>
-            </w:r>
-            <w:r>
-              <w:t xml:space="preserve"> stĺpec </w:t>
-            </w:r>
-            <w:r>
-              <w:rPr>
-                <w:i/>
-              </w:rPr>
-              <w:t>project_category_cash</w:t>
-            </w:r>
-            <w:r>
-              <w:t>.</w:t>
-            </w:r>
-          </w:p>
-        </w:tc>
-      </w:tr>
-      <w:tr>
-        <w:tc>
-          <w:tcPr>
-            <w:tcW w:w="1583" w:type="pct"/>
-          </w:tcPr>
-          <w:p>
-            <w:r>
-              <w:t>edit_project_item(pr_item_id, values)</w:t>
-            </w:r>
-          </w:p>
-        </w:tc>
-        <w:tc>
-          <w:tcPr>
-            <w:tcW w:w="1595" w:type="pct"/>
-          </w:tcPr>
-          <w:p>
-            <w:r>
-              <w:t>pr_item_id : int</w:t>
-            </w:r>
-          </w:p>
-          <w:p>
-            <w:r>
-              <w:t>values : object -&gt;</w:t>
-            </w:r>
-          </w:p>
-          <w:p>
-            <w:r>
-              <w:t>[name] : string</w:t>
-            </w:r>
-          </w:p>
-          <w:p>
-            <w:r>
-              <w:t>[price] : float</w:t>
-            </w:r>
-          </w:p>
-          <w:p>
-            <w:r>
-              <w:t>[user_id] : int</w:t>
-            </w:r>
-          </w:p>
-          <w:p>
-            <w:r>
-              <w:t>[date] : date</w:t>
-            </w:r>
-          </w:p>
-        </w:tc>
-        <w:tc>
-          <w:tcPr>
-            <w:tcW w:w="1822" w:type="pct"/>
-          </w:tcPr>
-          <w:p/>
-        </w:tc>
-      </w:tr>
-      <w:tr>
-        <w:tc>
-          <w:tcPr>
-            <w:tcW w:w="1583" w:type="pct"/>
-          </w:tcPr>
-          <w:p>
-            <w:r>
-              <w:t>edit_study_program(study_pr_id, values)</w:t>
-            </w:r>
-          </w:p>
-        </w:tc>
-        <w:tc>
-          <w:tcPr>
-            <w:tcW w:w="1595" w:type="pct"/>
-          </w:tcPr>
-          <w:p>
-            <w:r>
-              <w:t>study_pr_id : int</w:t>
+              <w:t>user_id : int</w:t>
             </w:r>
           </w:p>
           <w:p>
@@ -8907,45 +9007,6 @@
           </w:p>
           <w:p>
             <w:r>
-              <w:t>[name] : string</w:t>
-            </w:r>
-          </w:p>
-        </w:tc>
-        <w:tc>
-          <w:tcPr>
-            <w:tcW w:w="1822" w:type="pct"/>
-          </w:tcPr>
-          <w:p/>
-        </w:tc>
-      </w:tr>
-      <w:tr>
-        <w:tc>
-          <w:tcPr>
-            <w:tcW w:w="1583" w:type="pct"/>
-          </w:tcPr>
-          <w:p>
-            <w:r>
-              <w:lastRenderedPageBreak/>
-              <w:t>edit_user(user_id, values)</w:t>
-            </w:r>
-          </w:p>
-        </w:tc>
-        <w:tc>
-          <w:tcPr>
-            <w:tcW w:w="1595" w:type="pct"/>
-          </w:tcPr>
-          <w:p>
-            <w:r>
-              <w:t>user_id : int</w:t>
-            </w:r>
-          </w:p>
-          <w:p>
-            <w:r>
-              <w:t>values : object -&gt;</w:t>
-            </w:r>
-          </w:p>
-          <w:p>
-            <w:r>
               <w:t>[username] : string</w:t>
             </w:r>
           </w:p>
@@ -9020,9 +9081,10 @@
     </w:tbl>
     <w:p>
       <w:pPr>
-        <w:pStyle w:val="Nadpis3"/>
-      </w:pPr>
-      <w:r>
+        <w:pStyle w:val="Heading3"/>
+      </w:pPr>
+      <w:r>
+        <w:lastRenderedPageBreak/>
         <w:t>Deleter</w:t>
       </w:r>
     </w:p>
@@ -9057,7 +9119,7 @@
     </w:p>
     <w:tbl>
       <w:tblPr>
-        <w:tblStyle w:val="Mkatabulky"/>
+        <w:tblStyle w:val="TableGrid"/>
         <w:tblW w:w="5000" w:type="pct"/>
         <w:tblLook w:val="04A0" w:firstRow="1" w:lastRow="0" w:firstColumn="1" w:lastColumn="0" w:noHBand="0" w:noVBand="1"/>
       </w:tblPr>
@@ -9384,8 +9446,88 @@
           </w:tcPr>
           <w:p>
             <w:r>
+              <w:t>remove_excursion(ex_id)</w:t>
+            </w:r>
+          </w:p>
+        </w:tc>
+        <w:tc>
+          <w:tcPr>
+            <w:tcW w:w="1583" w:type="pct"/>
+          </w:tcPr>
+          <w:p>
+            <w:r>
+              <w:t>ex_id : int</w:t>
+            </w:r>
+          </w:p>
+        </w:tc>
+        <w:tc>
+          <w:tcPr>
+            <w:tcW w:w="1822" w:type="pct"/>
+          </w:tcPr>
+          <w:p>
+            <w:pPr>
+              <w:rPr>
+                <w:lang w:val="en-US"/>
+              </w:rPr>
+            </w:pPr>
+            <w:r>
+              <w:t>zmaže záznam z</w:t>
+            </w:r>
+            <w:r>
+              <w:t> </w:t>
+            </w:r>
+            <w:r>
+              <w:t xml:space="preserve">tabuľky </w:t>
+            </w:r>
+            <w:r>
+              <w:rPr>
+                <w:i/>
+              </w:rPr>
+              <w:t>excursions</w:t>
+            </w:r>
+            <w:r>
+              <w:t>, okrem toho zmaže všetky príslušné záznamy z</w:t>
+            </w:r>
+            <w:r>
+              <w:t> </w:t>
+            </w:r>
+            <w:r>
+              <w:t xml:space="preserve">tabuľky </w:t>
+            </w:r>
+            <w:r>
+              <w:rPr>
+                <w:i/>
+              </w:rPr>
+              <w:t>excursion_events</w:t>
+            </w:r>
+            <w:r>
+              <w:t xml:space="preserve">, čím spustí rád ďalších operácií (viď funkciu </w:t>
+            </w:r>
+            <w:r>
+              <w:rPr>
+                <w:i/>
+              </w:rPr>
               <w:lastRenderedPageBreak/>
-              <w:t>remove_excursion(ex_id)</w:t>
+              <w:t>remove_excursion_event</w:t>
+            </w:r>
+            <w:r>
+              <w:rPr>
+                <w:lang w:val="en-US"/>
+              </w:rPr>
+              <w:t>)</w:t>
+            </w:r>
+          </w:p>
+        </w:tc>
+      </w:tr>
+      <w:tr>
+        <w:tc>
+          <w:tcPr>
+            <w:tcW w:w="1595" w:type="pct"/>
+          </w:tcPr>
+          <w:p>
+            <w:r>
+              <w:lastRenderedPageBreak/>
+              <w:t>remove_excursion_event(ex_ev_id)</w:t>
             </w:r>
           </w:p>
         </w:tc>
@@ -9395,7 +9537,7 @@
           </w:tcPr>
           <w:p>
             <w:r>
-              <w:t>ex_id : int</w:t>
+              <w:t>ex_ev_id : int</w:t>
             </w:r>
           </w:p>
         </w:tc>
@@ -9404,12 +9546,92 @@
             <w:tcW w:w="1822" w:type="pct"/>
           </w:tcPr>
           <w:p>
+            <w:r>
+              <w:t>zmaže záznam z</w:t>
+            </w:r>
+            <w:r>
+              <w:t> </w:t>
+            </w:r>
+            <w:r>
+              <w:t xml:space="preserve">tabuľky </w:t>
+            </w:r>
+            <w:r>
+              <w:rPr>
+                <w:i/>
+              </w:rPr>
+              <w:t>excursion_events</w:t>
+            </w:r>
+            <w:r>
+              <w:t>, okrem toho zmaže všetky príslušné záznamy z</w:t>
+            </w:r>
+            <w:r>
+              <w:t> </w:t>
+            </w:r>
+            <w:r>
+              <w:t xml:space="preserve">tabuľky </w:t>
+            </w:r>
+            <w:r>
+              <w:rPr>
+                <w:i/>
+              </w:rPr>
+              <w:t>excursion_</w:t>
+            </w:r>
+            <w:r>
+              <w:rPr>
+                <w:i/>
+              </w:rPr>
+              <w:t>times</w:t>
+            </w:r>
+            <w:r>
+              <w:t xml:space="preserve"> a</w:t>
+            </w:r>
+            <w:r>
+              <w:t> </w:t>
+            </w:r>
+            <w:r>
+              <w:rPr>
+                <w:i/>
+              </w:rPr>
+              <w:t>booked_excurions</w:t>
+            </w:r>
+            <w:r>
+              <w:t>.</w:t>
+            </w:r>
+          </w:p>
+        </w:tc>
+      </w:tr>
+      <w:tr>
+        <w:tc>
+          <w:tcPr>
+            <w:tcW w:w="1595" w:type="pct"/>
+          </w:tcPr>
+          <w:p>
             <w:pPr>
               <w:rPr>
                 <w:lang w:val="en-US"/>
               </w:rPr>
             </w:pPr>
             <w:r>
+              <w:t>remove_excursion_event_book(ex_ev_book_id)</w:t>
+            </w:r>
+          </w:p>
+        </w:tc>
+        <w:tc>
+          <w:tcPr>
+            <w:tcW w:w="1583" w:type="pct"/>
+          </w:tcPr>
+          <w:p>
+            <w:r>
+              <w:t>ex_ev_book_id : int</w:t>
+            </w:r>
+          </w:p>
+        </w:tc>
+        <w:tc>
+          <w:tcPr>
+            <w:tcW w:w="1822" w:type="pct"/>
+          </w:tcPr>
+          <w:p>
+            <w:r>
               <w:t>zmaže záznam z</w:t>
             </w:r>
             <w:r>
@@ -9422,7 +9644,311 @@
               <w:rPr>
                 <w:i/>
               </w:rPr>
-              <w:t>excursions</w:t>
+              <w:t>booked_excursions</w:t>
+            </w:r>
+          </w:p>
+        </w:tc>
+      </w:tr>
+      <w:tr>
+        <w:tc>
+          <w:tcPr>
+            <w:tcW w:w="1595" w:type="pct"/>
+          </w:tcPr>
+          <w:p>
+            <w:r>
+              <w:t>remove_excursion_event_lecturer</w:t>
+            </w:r>
+            <w:r>
+              <w:rPr>
+                <w:lang w:val="en-US"/>
+              </w:rPr>
+              <w:t>(</w:t>
+            </w:r>
+            <w:r>
+              <w:rPr>
+                <w:lang w:val="en-US"/>
+              </w:rPr>
+              <w:t>ex_ev_id</w:t>
+            </w:r>
+            <w:r>
+              <w:rPr>
+                <w:lang w:val="en-US"/>
+              </w:rPr>
+              <w:t>, user_id</w:t>
+            </w:r>
+            <w:r>
+              <w:rPr>
+                <w:lang w:val="en-US"/>
+              </w:rPr>
+              <w:t>)</w:t>
+            </w:r>
+          </w:p>
+        </w:tc>
+        <w:tc>
+          <w:tcPr>
+            <w:tcW w:w="1583" w:type="pct"/>
+          </w:tcPr>
+          <w:p>
+            <w:r>
+              <w:t>ex_ev_id: int</w:t>
+            </w:r>
+          </w:p>
+          <w:p>
+            <w:r>
+              <w:t>user_id : int</w:t>
+            </w:r>
+          </w:p>
+        </w:tc>
+        <w:tc>
+          <w:tcPr>
+            <w:tcW w:w="1822" w:type="pct"/>
+          </w:tcPr>
+          <w:p>
+            <w:r>
+              <w:t>zmaže všetky vyhovujúce záznamy z</w:t>
+            </w:r>
+            <w:r>
+              <w:t> </w:t>
+            </w:r>
+            <w:r>
+              <w:t xml:space="preserve">tabuľky </w:t>
+            </w:r>
+            <w:r>
+              <w:rPr>
+                <w:i/>
+              </w:rPr>
+              <w:t>excursion_times</w:t>
+            </w:r>
+            <w:r>
+              <w:t>, hodnoty oboch vstupných parametrov sa musia rovnať hodnotám príslušných stĺpcov, iba v</w:t>
+            </w:r>
+            <w:r>
+              <w:t> </w:t>
+            </w:r>
+            <w:r>
+              <w:t>tom prípade bude záznam vymazaný.</w:t>
+            </w:r>
+          </w:p>
+        </w:tc>
+      </w:tr>
+      <w:tr>
+        <w:tc>
+          <w:tcPr>
+            <w:tcW w:w="1595" w:type="pct"/>
+          </w:tcPr>
+          <w:p>
+            <w:r>
+              <w:t>remove_excursion_event_visitor(ex_ev_vi_id)</w:t>
+            </w:r>
+          </w:p>
+        </w:tc>
+        <w:tc>
+          <w:tcPr>
+            <w:tcW w:w="1583" w:type="pct"/>
+          </w:tcPr>
+          <w:p>
+            <w:r>
+              <w:t>ex_ev_book_id : int</w:t>
+            </w:r>
+          </w:p>
+        </w:tc>
+        <w:tc>
+          <w:tcPr>
+            <w:tcW w:w="1822" w:type="pct"/>
+          </w:tcPr>
+          <w:p>
+            <w:r>
+              <w:t xml:space="preserve">to isté ako </w:t>
+            </w:r>
+            <w:r>
+              <w:rPr>
+                <w:i/>
+              </w:rPr>
+              <w:t>remove_excursion_event_book</w:t>
+            </w:r>
+          </w:p>
+        </w:tc>
+      </w:tr>
+      <w:tr>
+        <w:tc>
+          <w:tcPr>
+            <w:tcW w:w="1595" w:type="pct"/>
+          </w:tcPr>
+          <w:p>
+            <w:r>
+              <w:t>remove_expired_users()</w:t>
+            </w:r>
+          </w:p>
+        </w:tc>
+        <w:tc>
+          <w:tcPr>
+            <w:tcW w:w="1583" w:type="pct"/>
+          </w:tcPr>
+          <w:p/>
+        </w:tc>
+        <w:tc>
+          <w:tcPr>
+            <w:tcW w:w="1822" w:type="pct"/>
+          </w:tcPr>
+          <w:p>
+            <w:r>
+              <w:t>MY_model</w:t>
+            </w:r>
+          </w:p>
+        </w:tc>
+      </w:tr>
+      <w:tr>
+        <w:tc>
+          <w:tcPr>
+            <w:tcW w:w="1595" w:type="pct"/>
+          </w:tcPr>
+          <w:p>
+            <w:r>
+              <w:t>remove</w:t>
+            </w:r>
+            <w:r>
+              <w:t>_lecturer_time</w:t>
+            </w:r>
+            <w:r>
+              <w:t>(</w:t>
+            </w:r>
+            <w:r>
+              <w:t>lec_time_</w:t>
+            </w:r>
+            <w:r>
+              <w:t>id</w:t>
+            </w:r>
+            <w:r>
+              <w:t>)</w:t>
+            </w:r>
+          </w:p>
+        </w:tc>
+        <w:tc>
+          <w:tcPr>
+            <w:tcW w:w="1583" w:type="pct"/>
+          </w:tcPr>
+          <w:p>
+            <w:r>
+              <w:t>lec_time_id : int</w:t>
+            </w:r>
+          </w:p>
+        </w:tc>
+        <w:tc>
+          <w:tcPr>
+            <w:tcW w:w="1822" w:type="pct"/>
+          </w:tcPr>
+          <w:p>
+            <w:r>
+              <w:t>zmaže záznam z</w:t>
+            </w:r>
+            <w:r>
+              <w:t> </w:t>
+            </w:r>
+            <w:r>
+              <w:t xml:space="preserve">tabuľky </w:t>
+            </w:r>
+            <w:r>
+              <w:rPr>
+                <w:i/>
+              </w:rPr>
+              <w:t>excursion_times</w:t>
+            </w:r>
+          </w:p>
+        </w:tc>
+      </w:tr>
+      <w:tr>
+        <w:tc>
+          <w:tcPr>
+            <w:tcW w:w="1595" w:type="pct"/>
+          </w:tcPr>
+          <w:p>
+            <w:r>
+              <w:t>remove_payments</w:t>
+            </w:r>
+            <w:r>
+              <w:rPr>
+                <w:lang w:val="en-US"/>
+              </w:rPr>
+              <w:t>(payment_id)</w:t>
+            </w:r>
+          </w:p>
+        </w:tc>
+        <w:tc>
+          <w:tcPr>
+            <w:tcW w:w="1583" w:type="pct"/>
+          </w:tcPr>
+          <w:p>
+            <w:r>
+              <w:t>payment_id : int</w:t>
+            </w:r>
+          </w:p>
+        </w:tc>
+        <w:tc>
+          <w:tcPr>
+            <w:tcW w:w="1822" w:type="pct"/>
+          </w:tcPr>
+          <w:p>
+            <w:r>
+              <w:t>zmaže záznam z</w:t>
+            </w:r>
+            <w:r>
+              <w:t> </w:t>
+            </w:r>
+            <w:r>
+              <w:t xml:space="preserve">tabuľky </w:t>
+            </w:r>
+            <w:r>
+              <w:rPr>
+                <w:i/>
+              </w:rPr>
+              <w:t>payments</w:t>
+            </w:r>
+          </w:p>
+        </w:tc>
+      </w:tr>
+      <w:tr>
+        <w:tc>
+          <w:tcPr>
+            <w:tcW w:w="1595" w:type="pct"/>
+          </w:tcPr>
+          <w:p>
+            <w:r>
+              <w:t>remove_post(post_id)</w:t>
+            </w:r>
+          </w:p>
+        </w:tc>
+        <w:tc>
+          <w:tcPr>
+            <w:tcW w:w="1583" w:type="pct"/>
+          </w:tcPr>
+          <w:p>
+            <w:r>
+              <w:rPr>
+                <w:lang w:val="en-US"/>
+              </w:rPr>
+              <w:t>post_id : int</w:t>
+            </w:r>
+          </w:p>
+        </w:tc>
+        <w:tc>
+          <w:tcPr>
+            <w:tcW w:w="1822" w:type="pct"/>
+          </w:tcPr>
+          <w:p>
+            <w:r>
+              <w:t>zmaže záznam z</w:t>
+            </w:r>
+            <w:r>
+              <w:t> </w:t>
+            </w:r>
+            <w:r>
+              <w:t xml:space="preserve">tabuľky </w:t>
+            </w:r>
+            <w:r>
+              <w:rPr>
+                <w:i/>
+              </w:rPr>
+              <w:t>posts</w:t>
             </w:r>
             <w:r>
               <w:t>, okrem toho zmaže všetky príslušné záznamy z</w:t>
@@ -9437,25 +9963,190 @@
               <w:rPr>
                 <w:i/>
               </w:rPr>
-              <w:t>excursion_events</w:t>
-            </w:r>
-            <w:r>
-              <w:t xml:space="preserve">, čím spustí rád ďalších operácií (viď funkciu </w:t>
+              <w:t>post_modifiers</w:t>
+            </w:r>
+            <w:r>
+              <w:t>.</w:t>
+            </w:r>
+          </w:p>
+        </w:tc>
+      </w:tr>
+      <w:tr>
+        <w:tc>
+          <w:tcPr>
+            <w:tcW w:w="1595" w:type="pct"/>
+          </w:tcPr>
+          <w:p>
+            <w:r>
+              <w:t>remove_project(pr_id)</w:t>
+            </w:r>
+          </w:p>
+        </w:tc>
+        <w:tc>
+          <w:tcPr>
+            <w:tcW w:w="1583" w:type="pct"/>
+          </w:tcPr>
+          <w:p>
+            <w:r>
+              <w:t>pr_id : int</w:t>
+            </w:r>
+          </w:p>
+        </w:tc>
+        <w:tc>
+          <w:tcPr>
+            <w:tcW w:w="1822" w:type="pct"/>
+          </w:tcPr>
+          <w:p>
+            <w:r>
+              <w:t>zmaže záznam z</w:t>
+            </w:r>
+            <w:r>
+              <w:t> </w:t>
+            </w:r>
+            <w:r>
+              <w:t xml:space="preserve">tabuľky </w:t>
             </w:r>
             <w:r>
               <w:rPr>
                 <w:i/>
               </w:rPr>
-              <w:t>remove_excursion_event</w:t>
-            </w:r>
-            <w:r>
-              <w:rPr>
-                <w:lang w:val="en-US"/>
-              </w:rPr>
+              <w:t>projects</w:t>
+            </w:r>
+            <w:r>
+              <w:t>, okrem toho zmaže všetky príslušné záznamy z</w:t>
+            </w:r>
+            <w:r>
+              <w:t> </w:t>
+            </w:r>
+            <w:r>
+              <w:t xml:space="preserve">tabuľky </w:t>
+            </w:r>
+            <w:r>
+              <w:rPr>
+                <w:i/>
+              </w:rPr>
+              <w:t>project_items</w:t>
+            </w:r>
+            <w:r>
+              <w:t>.</w:t>
+            </w:r>
+          </w:p>
+        </w:tc>
+      </w:tr>
+      <w:tr>
+        <w:tc>
+          <w:tcPr>
+            <w:tcW w:w="1595" w:type="pct"/>
+          </w:tcPr>
+          <w:p>
+            <w:r>
+              <w:t>remove_project_category(pr_cat_id)</w:t>
+            </w:r>
+          </w:p>
+        </w:tc>
+        <w:tc>
+          <w:tcPr>
+            <w:tcW w:w="1583" w:type="pct"/>
+          </w:tcPr>
+          <w:p>
+            <w:r>
+              <w:t>pr_cat_id : int</w:t>
+            </w:r>
+          </w:p>
+        </w:tc>
+        <w:tc>
+          <w:tcPr>
+            <w:tcW w:w="1822" w:type="pct"/>
+          </w:tcPr>
+          <w:p>
+            <w:r>
+              <w:t>zmaže záznam z</w:t>
+            </w:r>
+            <w:r>
+              <w:t> </w:t>
+            </w:r>
+            <w:r>
+              <w:t xml:space="preserve">tabuľky </w:t>
+            </w:r>
+            <w:r>
+              <w:rPr>
+                <w:i/>
+              </w:rPr>
+              <w:t>project_categories</w:t>
+            </w:r>
+            <w:r>
+              <w:t>, okrem toho nastaví všetkým príslušným záznamom v</w:t>
+            </w:r>
+            <w:r>
+              <w:t> </w:t>
+            </w:r>
+            <w:r>
+              <w:t xml:space="preserve">tabuľke </w:t>
+            </w:r>
+            <w:r>
+              <w:rPr>
+                <w:i/>
+              </w:rPr>
+              <w:t>projects</w:t>
+            </w:r>
+            <w:r>
+              <w:t xml:space="preserve"> </w:t>
+            </w:r>
+            <w:r>
+              <w:rPr>
+                <w:b/>
+              </w:rPr>
+              <w:t>null</w:t>
+            </w:r>
+          </w:p>
+        </w:tc>
+      </w:tr>
+      <w:tr>
+        <w:tc>
+          <w:tcPr>
+            <w:tcW w:w="1595" w:type="pct"/>
+          </w:tcPr>
+          <w:p>
+            <w:r>
+              <w:t>remove_project_item(pr_item_id</w:t>
+            </w:r>
+            <w:r>
               <w:t>)</w:t>
             </w:r>
           </w:p>
         </w:tc>
+        <w:tc>
+          <w:tcPr>
+            <w:tcW w:w="1583" w:type="pct"/>
+          </w:tcPr>
+          <w:p>
+            <w:r>
+              <w:t>pr_item_id : int</w:t>
+            </w:r>
+          </w:p>
+        </w:tc>
+        <w:tc>
+          <w:tcPr>
+            <w:tcW w:w="1822" w:type="pct"/>
+          </w:tcPr>
+          <w:p>
+            <w:r>
+              <w:t>zmaže záznam z</w:t>
+            </w:r>
+            <w:r>
+              <w:t> </w:t>
+            </w:r>
+            <w:r>
+              <w:t xml:space="preserve">tabuľky </w:t>
+            </w:r>
+            <w:r>
+              <w:rPr>
+                <w:i/>
+              </w:rPr>
+              <w:t>project_items</w:t>
+            </w:r>
+          </w:p>
+        </w:tc>
       </w:tr>
       <w:tr>
         <w:tc>
@@ -9464,7 +10155,13 @@
           </w:tcPr>
           <w:p>
             <w:r>
-              <w:t>remove_excursion_event(ex_ev_id)</w:t>
+              <w:t>r</w:t>
+            </w:r>
+            <w:r>
+              <w:t>emove_study_program(study_pr_id</w:t>
+            </w:r>
+            <w:r>
+              <w:t>)</w:t>
             </w:r>
           </w:p>
         </w:tc>
@@ -9474,7 +10171,7 @@
           </w:tcPr>
           <w:p>
             <w:r>
-              <w:t>ex_ev_id : int</w:t>
+              <w:t>study_pr_id : int</w:t>
             </w:r>
           </w:p>
         </w:tc>
@@ -9496,7 +10193,75 @@
               <w:rPr>
                 <w:i/>
               </w:rPr>
-              <w:t>excursion_events</w:t>
+              <w:t>study_programs</w:t>
+            </w:r>
+            <w:r>
+              <w:t>, okrem toho nastaví všetkým príslušným záznamom v</w:t>
+            </w:r>
+            <w:r>
+              <w:t> </w:t>
+            </w:r>
+            <w:r>
+              <w:t xml:space="preserve">tabuľke </w:t>
+            </w:r>
+            <w:r>
+              <w:rPr>
+                <w:i/>
+              </w:rPr>
+              <w:t>users</w:t>
+            </w:r>
+            <w:r>
+              <w:t xml:space="preserve"> </w:t>
+            </w:r>
+            <w:r>
+              <w:rPr>
+                <w:b/>
+              </w:rPr>
+              <w:t>null</w:t>
+            </w:r>
+          </w:p>
+        </w:tc>
+      </w:tr>
+      <w:tr>
+        <w:tc>
+          <w:tcPr>
+            <w:tcW w:w="1595" w:type="pct"/>
+          </w:tcPr>
+          <w:p>
+            <w:r>
+              <w:t>remove_user(user_id)</w:t>
+            </w:r>
+          </w:p>
+        </w:tc>
+        <w:tc>
+          <w:tcPr>
+            <w:tcW w:w="1583" w:type="pct"/>
+          </w:tcPr>
+          <w:p>
+            <w:r>
+              <w:t>user_id : int</w:t>
+            </w:r>
+          </w:p>
+        </w:tc>
+        <w:tc>
+          <w:tcPr>
+            <w:tcW w:w="1822" w:type="pct"/>
+          </w:tcPr>
+          <w:p>
+            <w:r>
+              <w:t>zmaže záznam z</w:t>
+            </w:r>
+            <w:r>
+              <w:t> </w:t>
+            </w:r>
+            <w:r>
+              <w:t xml:space="preserve">tabuľky </w:t>
+            </w:r>
+            <w:r>
+              <w:rPr>
+                <w:i/>
+              </w:rPr>
+              <w:t>users</w:t>
             </w:r>
             <w:r>
               <w:t>, okrem toho zmaže všetky príslušné záznamy z</w:t>
@@ -9511,796 +10276,93 @@
               <w:rPr>
                 <w:i/>
               </w:rPr>
-              <w:t>excursion_</w:t>
+              <w:t>payments</w:t>
+            </w:r>
+            <w:r>
+              <w:t xml:space="preserve">, </w:t>
             </w:r>
             <w:r>
               <w:rPr>
                 <w:i/>
               </w:rPr>
-              <w:t>times</w:t>
-            </w:r>
-            <w:r>
-              <w:t xml:space="preserve"> a</w:t>
+              <w:t>user_email_evidence</w:t>
+            </w:r>
+            <w:r>
+              <w:t xml:space="preserve">, </w:t>
+            </w:r>
+            <w:r>
+              <w:rPr>
+                <w:i/>
+              </w:rPr>
+              <w:t>fin_redistribures</w:t>
+            </w:r>
+            <w:r>
+              <w:t xml:space="preserve">, </w:t>
+            </w:r>
+            <w:r>
+              <w:rPr>
+                <w:i/>
+              </w:rPr>
+              <w:t>excursion_times</w:t>
+            </w:r>
+            <w:r>
+              <w:t xml:space="preserve">, </w:t>
+            </w:r>
+            <w:r>
+              <w:rPr>
+                <w:i/>
+              </w:rPr>
+              <w:t>booked_excursions</w:t>
+            </w:r>
+            <w:r>
+              <w:t xml:space="preserve">, </w:t>
+            </w:r>
+            <w:r>
+              <w:rPr>
+                <w:i/>
+              </w:rPr>
+              <w:t>history_paids</w:t>
+            </w:r>
+            <w:r>
+              <w:t xml:space="preserve">. Nastaví hodnotu </w:t>
+            </w:r>
+            <w:r>
+              <w:rPr>
+                <w:b/>
+              </w:rPr>
+              <w:t>null</w:t>
+            </w:r>
+            <w:r>
+              <w:t xml:space="preserve"> príslušným stĺpcom v</w:t>
             </w:r>
             <w:r>
               <w:t> </w:t>
             </w:r>
             <w:r>
+              <w:t xml:space="preserve">tabuľkách </w:t>
+            </w:r>
+            <w:r>
               <w:rPr>
                 <w:i/>
               </w:rPr>
-              <w:t>booked_excurions</w:t>
-            </w:r>
-            <w:r>
-              <w:t>.</w:t>
-            </w:r>
-          </w:p>
-        </w:tc>
-      </w:tr>
-      <w:tr>
-        <w:tc>
-          <w:tcPr>
-            <w:tcW w:w="1595" w:type="pct"/>
-          </w:tcPr>
-          <w:p>
-            <w:pPr>
-              <w:rPr>
-                <w:lang w:val="en-US"/>
-              </w:rPr>
-            </w:pPr>
-            <w:r>
-              <w:t>remove_excursion_event_book(ex_ev_book_id)</w:t>
-            </w:r>
-          </w:p>
-        </w:tc>
-        <w:tc>
-          <w:tcPr>
-            <w:tcW w:w="1583" w:type="pct"/>
-          </w:tcPr>
-          <w:p>
-            <w:r>
-              <w:t>ex_ev_book_id : int</w:t>
-            </w:r>
-          </w:p>
-        </w:tc>
-        <w:tc>
-          <w:tcPr>
-            <w:tcW w:w="1822" w:type="pct"/>
-          </w:tcPr>
-          <w:p>
-            <w:r>
-              <w:t>zmaže záznam z</w:t>
-            </w:r>
-            <w:r>
-              <w:t> </w:t>
-            </w:r>
-            <w:r>
-              <w:t xml:space="preserve">tabuľky </w:t>
+              <w:t>post_modifiers</w:t>
+            </w:r>
+            <w:r>
+              <w:t xml:space="preserve">, </w:t>
             </w:r>
             <w:r>
               <w:rPr>
                 <w:i/>
               </w:rPr>
-              <w:t>booked_excursions</w:t>
-            </w:r>
-          </w:p>
-        </w:tc>
-      </w:tr>
-      <w:tr>
-        <w:tc>
-          <w:tcPr>
-            <w:tcW w:w="1595" w:type="pct"/>
-          </w:tcPr>
-          <w:p>
-            <w:r>
-              <w:t>remove_excursion_event_lecturer</w:t>
-            </w:r>
-            <w:r>
-              <w:rPr>
-                <w:lang w:val="en-US"/>
-              </w:rPr>
-              <w:t>(</w:t>
-            </w:r>
-            <w:r>
-              <w:rPr>
-                <w:lang w:val="en-US"/>
-              </w:rPr>
-              <w:t>ex_ev_id</w:t>
-            </w:r>
-            <w:r>
-              <w:rPr>
-                <w:lang w:val="en-US"/>
-              </w:rPr>
-              <w:t>, user_id</w:t>
-            </w:r>
-            <w:r>
-              <w:rPr>
-                <w:lang w:val="en-US"/>
-              </w:rPr>
-              <w:t>)</w:t>
-            </w:r>
-          </w:p>
-        </w:tc>
-        <w:tc>
-          <w:tcPr>
-            <w:tcW w:w="1583" w:type="pct"/>
-          </w:tcPr>
-          <w:p>
-            <w:r>
-              <w:t>ex_ev_id: int</w:t>
-            </w:r>
-          </w:p>
-          <w:p>
-            <w:r>
-              <w:t>user_id : int</w:t>
-            </w:r>
-          </w:p>
-        </w:tc>
-        <w:tc>
-          <w:tcPr>
-            <w:tcW w:w="1822" w:type="pct"/>
-          </w:tcPr>
-          <w:p>
-            <w:r>
-              <w:t>zmaže všetky vyhovujúce záznamy z</w:t>
-            </w:r>
-            <w:r>
-              <w:t> </w:t>
-            </w:r>
-            <w:r>
-              <w:t xml:space="preserve">tabuľky </w:t>
+              <w:t>posts (na stĺpci author_id)</w:t>
+            </w:r>
+            <w:r>
+              <w:t xml:space="preserve">, </w:t>
             </w:r>
             <w:r>
               <w:rPr>
                 <w:i/>
               </w:rPr>
-              <w:t>excursion_times</w:t>
-            </w:r>
-            <w:r>
-              <w:t>, hodnoty oboch vstupných parametrov sa musia rovnať hodnotám príslušných stĺpcov, iba v</w:t>
-            </w:r>
-            <w:r>
-              <w:t> </w:t>
-            </w:r>
-            <w:r>
-              <w:t>tom prípade bude záznam vymazaný.</w:t>
-            </w:r>
-          </w:p>
-        </w:tc>
-      </w:tr>
-      <w:tr>
-        <w:tc>
-          <w:tcPr>
-            <w:tcW w:w="1595" w:type="pct"/>
-          </w:tcPr>
-          <w:p>
-            <w:r>
-              <w:t>remove_excursion_event_visitor(ex_ev_vi_id)</w:t>
-            </w:r>
-          </w:p>
-        </w:tc>
-        <w:tc>
-          <w:tcPr>
-            <w:tcW w:w="1583" w:type="pct"/>
-          </w:tcPr>
-          <w:p>
-            <w:r>
-              <w:t>ex_ev_book_id : int</w:t>
-            </w:r>
-          </w:p>
-        </w:tc>
-        <w:tc>
-          <w:tcPr>
-            <w:tcW w:w="1822" w:type="pct"/>
-          </w:tcPr>
-          <w:p>
-            <w:r>
-              <w:t xml:space="preserve">to isté ako </w:t>
-            </w:r>
-            <w:r>
-              <w:rPr>
-                <w:i/>
-              </w:rPr>
-              <w:t>remove_excursion_event_book</w:t>
-            </w:r>
-          </w:p>
-        </w:tc>
-      </w:tr>
-      <w:tr>
-        <w:tc>
-          <w:tcPr>
-            <w:tcW w:w="1595" w:type="pct"/>
-          </w:tcPr>
-          <w:p>
-            <w:r>
-              <w:t>remove_expired_users()</w:t>
-            </w:r>
-          </w:p>
-        </w:tc>
-        <w:tc>
-          <w:tcPr>
-            <w:tcW w:w="1583" w:type="pct"/>
-          </w:tcPr>
-          <w:p/>
-        </w:tc>
-        <w:tc>
-          <w:tcPr>
-            <w:tcW w:w="1822" w:type="pct"/>
-          </w:tcPr>
-          <w:p>
-            <w:r>
-              <w:t>MY_model</w:t>
-            </w:r>
-          </w:p>
-        </w:tc>
-      </w:tr>
-      <w:tr>
-        <w:tc>
-          <w:tcPr>
-            <w:tcW w:w="1595" w:type="pct"/>
-          </w:tcPr>
-          <w:p>
-            <w:r>
-              <w:t>remove</w:t>
-            </w:r>
-            <w:r>
-              <w:t>_lecturer_time</w:t>
-            </w:r>
-            <w:r>
-              <w:t>(</w:t>
-            </w:r>
-            <w:r>
-              <w:t>lec_time_</w:t>
-            </w:r>
-            <w:r>
-              <w:t>id</w:t>
-            </w:r>
-            <w:r>
-              <w:t>)</w:t>
-            </w:r>
-          </w:p>
-        </w:tc>
-        <w:tc>
-          <w:tcPr>
-            <w:tcW w:w="1583" w:type="pct"/>
-          </w:tcPr>
-          <w:p>
-            <w:r>
-              <w:t>lec_time_id : int</w:t>
-            </w:r>
-          </w:p>
-        </w:tc>
-        <w:tc>
-          <w:tcPr>
-            <w:tcW w:w="1822" w:type="pct"/>
-          </w:tcPr>
-          <w:p>
-            <w:r>
-              <w:t>zmaže záznam z</w:t>
-            </w:r>
-            <w:r>
-              <w:t> </w:t>
-            </w:r>
-            <w:r>
-              <w:t xml:space="preserve">tabuľky </w:t>
-            </w:r>
-            <w:r>
-              <w:rPr>
-                <w:i/>
-              </w:rPr>
-              <w:t>excursion_times</w:t>
-            </w:r>
-          </w:p>
-        </w:tc>
-      </w:tr>
-      <w:tr>
-        <w:tc>
-          <w:tcPr>
-            <w:tcW w:w="1595" w:type="pct"/>
-          </w:tcPr>
-          <w:p>
-            <w:r>
-              <w:t>remove_payments</w:t>
-            </w:r>
-            <w:r>
-              <w:rPr>
-                <w:lang w:val="en-US"/>
-              </w:rPr>
-              <w:t>(payment_id)</w:t>
-            </w:r>
-          </w:p>
-        </w:tc>
-        <w:tc>
-          <w:tcPr>
-            <w:tcW w:w="1583" w:type="pct"/>
-          </w:tcPr>
-          <w:p>
-            <w:r>
-              <w:t>payment_id : int</w:t>
-            </w:r>
-          </w:p>
-        </w:tc>
-        <w:tc>
-          <w:tcPr>
-            <w:tcW w:w="1822" w:type="pct"/>
-          </w:tcPr>
-          <w:p>
-            <w:r>
-              <w:t>zmaže záznam z</w:t>
-            </w:r>
-            <w:r>
-              <w:t> </w:t>
-            </w:r>
-            <w:r>
-              <w:t xml:space="preserve">tabuľky </w:t>
-            </w:r>
-            <w:r>
-              <w:rPr>
-                <w:i/>
-              </w:rPr>
-              <w:t>payments</w:t>
-            </w:r>
-          </w:p>
-        </w:tc>
-      </w:tr>
-      <w:tr>
-        <w:tc>
-          <w:tcPr>
-            <w:tcW w:w="1595" w:type="pct"/>
-          </w:tcPr>
-          <w:p>
-            <w:r>
-              <w:t>remove_post(post_id)</w:t>
-            </w:r>
-          </w:p>
-        </w:tc>
-        <w:tc>
-          <w:tcPr>
-            <w:tcW w:w="1583" w:type="pct"/>
-          </w:tcPr>
-          <w:p>
-            <w:r>
-              <w:rPr>
-                <w:lang w:val="en-US"/>
-              </w:rPr>
-              <w:t>post_id : int</w:t>
-            </w:r>
-          </w:p>
-        </w:tc>
-        <w:tc>
-          <w:tcPr>
-            <w:tcW w:w="1822" w:type="pct"/>
-          </w:tcPr>
-          <w:p>
-            <w:r>
-              <w:t>zmaže záznam z</w:t>
-            </w:r>
-            <w:r>
-              <w:t> </w:t>
-            </w:r>
-            <w:r>
-              <w:t xml:space="preserve">tabuľky </w:t>
-            </w:r>
-            <w:r>
-              <w:rPr>
-                <w:i/>
-              </w:rPr>
-              <w:t>posts</w:t>
-            </w:r>
-            <w:r>
-              <w:t>, okrem toho zmaže všetky príslušné záznamy z</w:t>
-            </w:r>
-            <w:r>
-              <w:t> </w:t>
-            </w:r>
-            <w:r>
-              <w:t xml:space="preserve">tabuľky </w:t>
-            </w:r>
-            <w:r>
-              <w:rPr>
-                <w:i/>
-              </w:rPr>
-              <w:t>post_modifiers</w:t>
-            </w:r>
-            <w:r>
-              <w:t>.</w:t>
-            </w:r>
-          </w:p>
-        </w:tc>
-      </w:tr>
-      <w:tr>
-        <w:tc>
-          <w:tcPr>
-            <w:tcW w:w="1595" w:type="pct"/>
-          </w:tcPr>
-          <w:p>
-            <w:r>
-              <w:t>remove_project(pr_id)</w:t>
-            </w:r>
-          </w:p>
-        </w:tc>
-        <w:tc>
-          <w:tcPr>
-            <w:tcW w:w="1583" w:type="pct"/>
-          </w:tcPr>
-          <w:p>
-            <w:r>
-              <w:t>pr_id : int</w:t>
-            </w:r>
-          </w:p>
-        </w:tc>
-        <w:tc>
-          <w:tcPr>
-            <w:tcW w:w="1822" w:type="pct"/>
-          </w:tcPr>
-          <w:p>
-            <w:r>
-              <w:t>zmaže záznam z</w:t>
-            </w:r>
-            <w:r>
-              <w:t> </w:t>
-            </w:r>
-            <w:r>
-              <w:t xml:space="preserve">tabuľky </w:t>
-            </w:r>
-            <w:r>
-              <w:rPr>
-                <w:i/>
-              </w:rPr>
-              <w:t>projects</w:t>
-            </w:r>
-            <w:r>
-              <w:t>, okrem toho zmaže všetky príslušné záznamy z</w:t>
-            </w:r>
-            <w:r>
-              <w:t> </w:t>
-            </w:r>
-            <w:r>
-              <w:t xml:space="preserve">tabuľky </w:t>
-            </w:r>
-            <w:r>
-              <w:rPr>
-                <w:i/>
-              </w:rPr>
-              <w:t>project_items</w:t>
-            </w:r>
-            <w:r>
-              <w:t>.</w:t>
-            </w:r>
-          </w:p>
-        </w:tc>
-      </w:tr>
-      <w:tr>
-        <w:tc>
-          <w:tcPr>
-            <w:tcW w:w="1595" w:type="pct"/>
-          </w:tcPr>
-          <w:p>
-            <w:r>
-              <w:t>remove_project_category(pr_cat_id)</w:t>
-            </w:r>
-          </w:p>
-        </w:tc>
-        <w:tc>
-          <w:tcPr>
-            <w:tcW w:w="1583" w:type="pct"/>
-          </w:tcPr>
-          <w:p>
-            <w:r>
-              <w:t>pr_cat_id : int</w:t>
-            </w:r>
-          </w:p>
-        </w:tc>
-        <w:tc>
-          <w:tcPr>
-            <w:tcW w:w="1822" w:type="pct"/>
-          </w:tcPr>
-          <w:p>
-            <w:r>
-              <w:t>zmaže záznam z</w:t>
-            </w:r>
-            <w:r>
-              <w:t> </w:t>
-            </w:r>
-            <w:r>
-              <w:t xml:space="preserve">tabuľky </w:t>
-            </w:r>
-            <w:r>
-              <w:rPr>
-                <w:i/>
-              </w:rPr>
-              <w:t>project_categories</w:t>
-            </w:r>
-            <w:r>
-              <w:t>, okrem toho nastaví všetkým príslušným záznamom v</w:t>
-            </w:r>
-            <w:r>
-              <w:t> </w:t>
-            </w:r>
-            <w:r>
-              <w:t xml:space="preserve">tabuľke </w:t>
-            </w:r>
-            <w:r>
-              <w:rPr>
-                <w:i/>
-              </w:rPr>
-              <w:t>projects</w:t>
-            </w:r>
-            <w:r>
-              <w:t xml:space="preserve"> </w:t>
-            </w:r>
-            <w:r>
-              <w:rPr>
-                <w:b/>
-              </w:rPr>
-              <w:t>null</w:t>
-            </w:r>
-          </w:p>
-        </w:tc>
-      </w:tr>
-      <w:tr>
-        <w:tc>
-          <w:tcPr>
-            <w:tcW w:w="1595" w:type="pct"/>
-          </w:tcPr>
-          <w:p>
-            <w:r>
-              <w:t>remove_project_item(pr_item_id</w:t>
-            </w:r>
-            <w:r>
-              <w:t>)</w:t>
-            </w:r>
-          </w:p>
-        </w:tc>
-        <w:tc>
-          <w:tcPr>
-            <w:tcW w:w="1583" w:type="pct"/>
-          </w:tcPr>
-          <w:p>
-            <w:r>
-              <w:t>pr_item_id : int</w:t>
-            </w:r>
-          </w:p>
-        </w:tc>
-        <w:tc>
-          <w:tcPr>
-            <w:tcW w:w="1822" w:type="pct"/>
-          </w:tcPr>
-          <w:p>
-            <w:r>
-              <w:t>zmaže záznam z</w:t>
-            </w:r>
-            <w:r>
-              <w:t> </w:t>
-            </w:r>
-            <w:r>
-              <w:t xml:space="preserve">tabuľky </w:t>
-            </w:r>
-            <w:r>
-              <w:rPr>
-                <w:i/>
-              </w:rPr>
-              <w:t>project_items</w:t>
-            </w:r>
-          </w:p>
-        </w:tc>
-      </w:tr>
-      <w:tr>
-        <w:tc>
-          <w:tcPr>
-            <w:tcW w:w="1595" w:type="pct"/>
-          </w:tcPr>
-          <w:p>
-            <w:r>
-              <w:t>r</w:t>
-            </w:r>
-            <w:r>
-              <w:t>emove_study_program(study_pr_id</w:t>
-            </w:r>
-            <w:r>
-              <w:t>)</w:t>
-            </w:r>
-          </w:p>
-        </w:tc>
-        <w:tc>
-          <w:tcPr>
-            <w:tcW w:w="1583" w:type="pct"/>
-          </w:tcPr>
-          <w:p>
-            <w:r>
-              <w:t>study_pr_id : int</w:t>
-            </w:r>
-          </w:p>
-        </w:tc>
-        <w:tc>
-          <w:tcPr>
-            <w:tcW w:w="1822" w:type="pct"/>
-          </w:tcPr>
-          <w:p>
-            <w:r>
-              <w:t>zmaže záznam z</w:t>
-            </w:r>
-            <w:r>
-              <w:t> </w:t>
-            </w:r>
-            <w:r>
-              <w:t xml:space="preserve">tabuľky </w:t>
-            </w:r>
-            <w:r>
-              <w:rPr>
-                <w:i/>
-              </w:rPr>
-              <w:t>study_programs</w:t>
-            </w:r>
-            <w:r>
-              <w:t>, okrem toho nastaví všetkým príslušným záznamom v</w:t>
-            </w:r>
-            <w:r>
-              <w:t> </w:t>
-            </w:r>
-            <w:r>
-              <w:t xml:space="preserve">tabuľke </w:t>
-            </w:r>
-            <w:r>
-              <w:rPr>
-                <w:i/>
-              </w:rPr>
-              <w:t>users</w:t>
-            </w:r>
-            <w:r>
-              <w:t xml:space="preserve"> </w:t>
-            </w:r>
-            <w:r>
-              <w:rPr>
-                <w:b/>
-              </w:rPr>
-              <w:t>null</w:t>
-            </w:r>
-          </w:p>
-        </w:tc>
-      </w:tr>
-      <w:tr>
-        <w:tc>
-          <w:tcPr>
-            <w:tcW w:w="1595" w:type="pct"/>
-          </w:tcPr>
-          <w:p>
-            <w:r>
-              <w:t>remove_user(user_id)</w:t>
-            </w:r>
-          </w:p>
-        </w:tc>
-        <w:tc>
-          <w:tcPr>
-            <w:tcW w:w="1583" w:type="pct"/>
-          </w:tcPr>
-          <w:p>
-            <w:r>
-              <w:t>user_id : int</w:t>
-            </w:r>
-          </w:p>
-        </w:tc>
-        <w:tc>
-          <w:tcPr>
-            <w:tcW w:w="1822" w:type="pct"/>
-          </w:tcPr>
-          <w:p>
-            <w:r>
-              <w:t>zmaže záznam z</w:t>
-            </w:r>
-            <w:r>
-              <w:t> </w:t>
-            </w:r>
-            <w:r>
-              <w:t xml:space="preserve">tabuľky </w:t>
-            </w:r>
-            <w:r>
-              <w:rPr>
-                <w:i/>
-              </w:rPr>
-              <w:t>users</w:t>
-            </w:r>
-            <w:r>
-              <w:t>, okrem toho zmaže všetky príslušné záznamy z</w:t>
-            </w:r>
-            <w:r>
-              <w:t> </w:t>
-            </w:r>
-            <w:r>
-              <w:t xml:space="preserve">tabuľky </w:t>
-            </w:r>
-            <w:r>
-              <w:rPr>
-                <w:i/>
-              </w:rPr>
-              <w:t>payments</w:t>
-            </w:r>
-            <w:r>
-              <w:t xml:space="preserve">, </w:t>
-            </w:r>
-            <w:r>
-              <w:rPr>
-                <w:i/>
-              </w:rPr>
-              <w:t>user_email_evidence</w:t>
-            </w:r>
-            <w:r>
-              <w:t xml:space="preserve">, </w:t>
-            </w:r>
-            <w:r>
-              <w:rPr>
-                <w:i/>
-              </w:rPr>
-              <w:t>fin_redistribures</w:t>
-            </w:r>
-            <w:r>
-              <w:t xml:space="preserve">, </w:t>
-            </w:r>
-            <w:r>
-              <w:rPr>
-                <w:i/>
-              </w:rPr>
-              <w:t>excursion_times</w:t>
-            </w:r>
-            <w:r>
-              <w:t xml:space="preserve">, </w:t>
-            </w:r>
-            <w:r>
-              <w:rPr>
-                <w:i/>
-              </w:rPr>
-              <w:t>booked_excursions</w:t>
-            </w:r>
-            <w:r>
-              <w:t xml:space="preserve">, </w:t>
-            </w:r>
-            <w:r>
-              <w:rPr>
-                <w:i/>
-              </w:rPr>
-              <w:t>history_paids</w:t>
-            </w:r>
-            <w:r>
-              <w:t xml:space="preserve">. Nastaví hodnotu </w:t>
-            </w:r>
-            <w:r>
-              <w:rPr>
-                <w:b/>
-              </w:rPr>
-              <w:t>null</w:t>
-            </w:r>
-            <w:r>
-              <w:t xml:space="preserve"> príslušným stĺpcom v</w:t>
-            </w:r>
-            <w:r>
-              <w:t> </w:t>
-            </w:r>
-            <w:r>
-              <w:t xml:space="preserve">tabuľkách </w:t>
-            </w:r>
-            <w:r>
-              <w:rPr>
-                <w:i/>
-              </w:rPr>
-              <w:t>post_modifiers</w:t>
-            </w:r>
-            <w:r>
-              <w:t xml:space="preserve">, </w:t>
-            </w:r>
-            <w:r>
-              <w:rPr>
-                <w:i/>
-              </w:rPr>
-              <w:t>posts (na stĺpci author_id)</w:t>
-            </w:r>
-            <w:r>
-              <w:t xml:space="preserve">, </w:t>
-            </w:r>
-            <w:r>
-              <w:rPr>
-                <w:i/>
-              </w:rPr>
-              <w:lastRenderedPageBreak/>
               <w:t>project_items</w:t>
             </w:r>
             <w:r>
@@ -10330,7 +10392,7 @@
     </w:tbl>
     <w:p>
       <w:pPr>
-        <w:pStyle w:val="Nadpis2"/>
+        <w:pStyle w:val="Heading2"/>
         <w:sectPr>
           <w:pgSz w:w="16838" w:h="11906" w:orient="landscape"/>
           <w:pgMar w:top="1417" w:right="1417" w:bottom="1417" w:left="1417" w:header="708" w:footer="708" w:gutter="0"/>
@@ -10343,7 +10405,7 @@
     </w:p>
     <w:p>
       <w:pPr>
-        <w:pStyle w:val="Nadpis2"/>
+        <w:pStyle w:val="Heading2"/>
       </w:pPr>
       <w:r>
         <w:lastRenderedPageBreak/>
@@ -10388,7 +10450,7 @@
     </w:p>
     <w:p>
       <w:pPr>
-        <w:pStyle w:val="Nadpis2"/>
+        <w:pStyle w:val="Heading2"/>
       </w:pPr>
       <w:r>
         <w:t>Controller</w:t>
@@ -10508,7 +10570,7 @@
     </w:p>
     <w:p>
       <w:pPr>
-        <w:pStyle w:val="Odstavecseseznamem"/>
+        <w:pStyle w:val="ListParagraph"/>
         <w:numPr>
           <w:ilvl w:val="0"/>
           <w:numId w:val="5"/>
@@ -10545,7 +10607,7 @@
     </w:p>
     <w:p>
       <w:pPr>
-        <w:pStyle w:val="Odstavecseseznamem"/>
+        <w:pStyle w:val="ListParagraph"/>
         <w:numPr>
           <w:ilvl w:val="0"/>
           <w:numId w:val="5"/>
@@ -10603,7 +10665,7 @@
     </w:p>
     <w:tbl>
       <w:tblPr>
-        <w:tblStyle w:val="Mkatabulky"/>
+        <w:tblStyle w:val="TableGrid"/>
         <w:tblW w:w="0" w:type="auto"/>
         <w:tblLook w:val="04A0" w:firstRow="1" w:lastRow="0" w:firstColumn="1" w:lastColumn="0" w:noHBand="0" w:noVBand="1"/>
       </w:tblPr>
@@ -13665,7 +13727,7 @@
     </w:p>
     <w:p>
       <w:pPr>
-        <w:pStyle w:val="Nadpis1"/>
+        <w:pStyle w:val="Heading1"/>
       </w:pPr>
       <w:r>
         <w:t>Motivácia</w:t>
@@ -15058,15 +15120,15 @@
     <w:lsdException w:name="Bibliography" w:uiPriority="37"/>
     <w:lsdException w:name="TOC Heading" w:uiPriority="39" w:qFormat="1"/>
   </w:latentStyles>
-  <w:style w:type="paragraph" w:default="1" w:styleId="Normln">
+  <w:style w:type="paragraph" w:default="1" w:styleId="Normal">
     <w:name w:val="Normal"/>
     <w:qFormat/>
   </w:style>
-  <w:style w:type="paragraph" w:styleId="Nadpis1">
+  <w:style w:type="paragraph" w:styleId="Heading1">
     <w:name w:val="heading 1"/>
-    <w:basedOn w:val="Normln"/>
-    <w:next w:val="Normln"/>
-    <w:link w:val="Nadpis1Char"/>
+    <w:basedOn w:val="Normal"/>
+    <w:next w:val="Normal"/>
+    <w:link w:val="Heading1Char"/>
     <w:uiPriority w:val="9"/>
     <w:qFormat/>
     <w:rsid w:val="00650728"/>
@@ -15085,11 +15147,11 @@
       <w:szCs w:val="28"/>
     </w:rPr>
   </w:style>
-  <w:style w:type="paragraph" w:styleId="Nadpis2">
+  <w:style w:type="paragraph" w:styleId="Heading2">
     <w:name w:val="heading 2"/>
-    <w:basedOn w:val="Normln"/>
-    <w:next w:val="Normln"/>
-    <w:link w:val="Nadpis2Char"/>
+    <w:basedOn w:val="Normal"/>
+    <w:next w:val="Normal"/>
+    <w:link w:val="Heading2Char"/>
     <w:uiPriority w:val="9"/>
     <w:unhideWhenUsed/>
     <w:qFormat/>
@@ -15109,11 +15171,11 @@
       <w:szCs w:val="26"/>
     </w:rPr>
   </w:style>
-  <w:style w:type="paragraph" w:styleId="Nadpis3">
+  <w:style w:type="paragraph" w:styleId="Heading3">
     <w:name w:val="heading 3"/>
-    <w:basedOn w:val="Normln"/>
-    <w:next w:val="Normln"/>
-    <w:link w:val="Nadpis3Char"/>
+    <w:basedOn w:val="Normal"/>
+    <w:next w:val="Normal"/>
+    <w:link w:val="Heading3Char"/>
     <w:uiPriority w:val="9"/>
     <w:unhideWhenUsed/>
     <w:qFormat/>
@@ -15131,11 +15193,11 @@
       <w:color w:val="4F81BD" w:themeColor="accent1"/>
     </w:rPr>
   </w:style>
-  <w:style w:type="paragraph" w:styleId="Nadpis4">
+  <w:style w:type="paragraph" w:styleId="Heading4">
     <w:name w:val="heading 4"/>
-    <w:basedOn w:val="Normln"/>
-    <w:next w:val="Normln"/>
-    <w:link w:val="Nadpis4Char"/>
+    <w:basedOn w:val="Normal"/>
+    <w:next w:val="Normal"/>
+    <w:link w:val="Heading4Char"/>
     <w:uiPriority w:val="9"/>
     <w:unhideWhenUsed/>
     <w:qFormat/>
@@ -15155,13 +15217,13 @@
       <w:color w:val="4F81BD" w:themeColor="accent1"/>
     </w:rPr>
   </w:style>
-  <w:style w:type="character" w:default="1" w:styleId="Standardnpsmoodstavce">
+  <w:style w:type="character" w:default="1" w:styleId="DefaultParagraphFont">
     <w:name w:val="Default Paragraph Font"/>
     <w:uiPriority w:val="1"/>
     <w:semiHidden/>
     <w:unhideWhenUsed/>
   </w:style>
-  <w:style w:type="table" w:default="1" w:styleId="Normlntabulka">
+  <w:style w:type="table" w:default="1" w:styleId="TableNormal">
     <w:name w:val="Normal Table"/>
     <w:uiPriority w:val="99"/>
     <w:semiHidden/>
@@ -15176,16 +15238,16 @@
       </w:tblCellMar>
     </w:tblPr>
   </w:style>
-  <w:style w:type="numbering" w:default="1" w:styleId="Bezseznamu">
+  <w:style w:type="numbering" w:default="1" w:styleId="NoList">
     <w:name w:val="No List"/>
     <w:uiPriority w:val="99"/>
     <w:semiHidden/>
     <w:unhideWhenUsed/>
   </w:style>
-  <w:style w:type="character" w:customStyle="1" w:styleId="Nadpis1Char">
-    <w:name w:val="Nadpis 1 Char"/>
-    <w:basedOn w:val="Standardnpsmoodstavce"/>
-    <w:link w:val="Nadpis1"/>
+  <w:style w:type="character" w:customStyle="1" w:styleId="Heading1Char">
+    <w:name w:val="Heading 1 Char"/>
+    <w:basedOn w:val="DefaultParagraphFont"/>
+    <w:link w:val="Heading1"/>
     <w:uiPriority w:val="9"/>
     <w:rsid w:val="00650728"/>
     <w:rPr>
@@ -15197,10 +15259,10 @@
       <w:szCs w:val="28"/>
     </w:rPr>
   </w:style>
-  <w:style w:type="character" w:customStyle="1" w:styleId="Nadpis2Char">
-    <w:name w:val="Nadpis 2 Char"/>
-    <w:basedOn w:val="Standardnpsmoodstavce"/>
-    <w:link w:val="Nadpis2"/>
+  <w:style w:type="character" w:customStyle="1" w:styleId="Heading2Char">
+    <w:name w:val="Heading 2 Char"/>
+    <w:basedOn w:val="DefaultParagraphFont"/>
+    <w:link w:val="Heading2"/>
     <w:uiPriority w:val="9"/>
     <w:rsid w:val="00650728"/>
     <w:rPr>
@@ -15212,10 +15274,10 @@
       <w:szCs w:val="26"/>
     </w:rPr>
   </w:style>
-  <w:style w:type="character" w:customStyle="1" w:styleId="Nadpis3Char">
-    <w:name w:val="Nadpis 3 Char"/>
-    <w:basedOn w:val="Standardnpsmoodstavce"/>
-    <w:link w:val="Nadpis3"/>
+  <w:style w:type="character" w:customStyle="1" w:styleId="Heading3Char">
+    <w:name w:val="Heading 3 Char"/>
+    <w:basedOn w:val="DefaultParagraphFont"/>
+    <w:link w:val="Heading3"/>
     <w:uiPriority w:val="9"/>
     <w:rsid w:val="00650728"/>
     <w:rPr>
@@ -15225,10 +15287,10 @@
       <w:color w:val="4F81BD" w:themeColor="accent1"/>
     </w:rPr>
   </w:style>
-  <w:style w:type="character" w:customStyle="1" w:styleId="Nadpis4Char">
-    <w:name w:val="Nadpis 4 Char"/>
-    <w:basedOn w:val="Standardnpsmoodstavce"/>
-    <w:link w:val="Nadpis4"/>
+  <w:style w:type="character" w:customStyle="1" w:styleId="Heading4Char">
+    <w:name w:val="Heading 4 Char"/>
+    <w:basedOn w:val="DefaultParagraphFont"/>
+    <w:link w:val="Heading4"/>
     <w:uiPriority w:val="9"/>
     <w:rsid w:val="00650728"/>
     <w:rPr>
@@ -15240,9 +15302,9 @@
       <w:color w:val="4F81BD" w:themeColor="accent1"/>
     </w:rPr>
   </w:style>
-  <w:style w:type="table" w:styleId="Mkatabulky">
+  <w:style w:type="table" w:styleId="TableGrid">
     <w:name w:val="Table Grid"/>
-    <w:basedOn w:val="Normlntabulka"/>
+    <w:basedOn w:val="TableNormal"/>
     <w:uiPriority w:val="59"/>
     <w:rsid w:val="00650728"/>
     <w:pPr>
@@ -15266,9 +15328,9 @@
       </w:tblCellMar>
     </w:tblPr>
   </w:style>
-  <w:style w:type="paragraph" w:styleId="Bezmezer">
+  <w:style w:type="paragraph" w:styleId="NoSpacing">
     <w:name w:val="No Spacing"/>
-    <w:link w:val="BezmezerChar"/>
+    <w:link w:val="NoSpacingChar"/>
     <w:uiPriority w:val="1"/>
     <w:qFormat/>
     <w:rsid w:val="0024053E"/>
@@ -15280,10 +15342,10 @@
       <w:lang w:val="en-US" w:eastAsia="ja-JP"/>
     </w:rPr>
   </w:style>
-  <w:style w:type="character" w:customStyle="1" w:styleId="BezmezerChar">
-    <w:name w:val="Bez mezer Char"/>
-    <w:basedOn w:val="Standardnpsmoodstavce"/>
-    <w:link w:val="Bezmezer"/>
+  <w:style w:type="character" w:customStyle="1" w:styleId="NoSpacingChar">
+    <w:name w:val="No Spacing Char"/>
+    <w:basedOn w:val="DefaultParagraphFont"/>
+    <w:link w:val="NoSpacing"/>
     <w:uiPriority w:val="1"/>
     <w:rsid w:val="0024053E"/>
     <w:rPr>
@@ -15291,10 +15353,10 @@
       <w:lang w:val="en-US" w:eastAsia="ja-JP"/>
     </w:rPr>
   </w:style>
-  <w:style w:type="paragraph" w:styleId="Textbubliny">
+  <w:style w:type="paragraph" w:styleId="BalloonText">
     <w:name w:val="Balloon Text"/>
-    <w:basedOn w:val="Normln"/>
-    <w:link w:val="TextbublinyChar"/>
+    <w:basedOn w:val="Normal"/>
+    <w:link w:val="BalloonTextChar"/>
     <w:uiPriority w:val="99"/>
     <w:semiHidden/>
     <w:unhideWhenUsed/>
@@ -15308,10 +15370,10 @@
       <w:szCs w:val="16"/>
     </w:rPr>
   </w:style>
-  <w:style w:type="character" w:customStyle="1" w:styleId="TextbublinyChar">
-    <w:name w:val="Text bubliny Char"/>
-    <w:basedOn w:val="Standardnpsmoodstavce"/>
-    <w:link w:val="Textbubliny"/>
+  <w:style w:type="character" w:customStyle="1" w:styleId="BalloonTextChar">
+    <w:name w:val="Balloon Text Char"/>
+    <w:basedOn w:val="DefaultParagraphFont"/>
+    <w:link w:val="BalloonText"/>
     <w:uiPriority w:val="99"/>
     <w:semiHidden/>
     <w:rsid w:val="0024053E"/>
@@ -15321,9 +15383,9 @@
       <w:szCs w:val="16"/>
     </w:rPr>
   </w:style>
-  <w:style w:type="table" w:styleId="Svtlseznam">
+  <w:style w:type="table" w:styleId="LightList">
     <w:name w:val="Light List"/>
-    <w:basedOn w:val="Normlntabulka"/>
+    <w:basedOn w:val="TableNormal"/>
     <w:uiPriority w:val="61"/>
     <w:rsid w:val="004D334E"/>
     <w:pPr>
@@ -15413,9 +15475,9 @@
       </w:tcPr>
     </w:tblStylePr>
   </w:style>
-  <w:style w:type="table" w:styleId="Stednseznam1">
+  <w:style w:type="table" w:styleId="MediumList1">
     <w:name w:val="Medium List 1"/>
-    <w:basedOn w:val="Normlntabulka"/>
+    <w:basedOn w:val="TableNormal"/>
     <w:uiPriority w:val="65"/>
     <w:rsid w:val="00644711"/>
     <w:pPr>
@@ -15497,9 +15559,9 @@
       </w:tcPr>
     </w:tblStylePr>
   </w:style>
-  <w:style w:type="paragraph" w:styleId="Odstavecseseznamem">
+  <w:style w:type="paragraph" w:styleId="ListParagraph">
     <w:name w:val="List Paragraph"/>
-    <w:basedOn w:val="Normln"/>
+    <w:basedOn w:val="Normal"/>
     <w:uiPriority w:val="34"/>
     <w:qFormat/>
     <w:rsid w:val="00B90636"/>
@@ -15508,9 +15570,9 @@
       <w:contextualSpacing/>
     </w:pPr>
   </w:style>
-  <w:style w:type="character" w:styleId="Hypertextovodkaz">
+  <w:style w:type="character" w:styleId="Hyperlink">
     <w:name w:val="Hyperlink"/>
-    <w:basedOn w:val="Standardnpsmoodstavce"/>
+    <w:basedOn w:val="DefaultParagraphFont"/>
     <w:uiPriority w:val="99"/>
     <w:unhideWhenUsed/>
     <w:rsid w:val="00E27DB9"/>
@@ -15519,11 +15581,11 @@
       <w:u w:val="single"/>
     </w:rPr>
   </w:style>
-  <w:style w:type="paragraph" w:styleId="Citt">
+  <w:style w:type="paragraph" w:styleId="Quote">
     <w:name w:val="Quote"/>
-    <w:basedOn w:val="Normln"/>
-    <w:next w:val="Normln"/>
-    <w:link w:val="CittChar"/>
+    <w:basedOn w:val="Normal"/>
+    <w:next w:val="Normal"/>
+    <w:link w:val="QuoteChar"/>
     <w:uiPriority w:val="29"/>
     <w:qFormat/>
     <w:rsid w:val="00D57053"/>
@@ -15533,10 +15595,10 @@
       <w:color w:val="000000" w:themeColor="text1"/>
     </w:rPr>
   </w:style>
-  <w:style w:type="character" w:customStyle="1" w:styleId="CittChar">
-    <w:name w:val="Citát Char"/>
-    <w:basedOn w:val="Standardnpsmoodstavce"/>
-    <w:link w:val="Citt"/>
+  <w:style w:type="character" w:customStyle="1" w:styleId="QuoteChar">
+    <w:name w:val="Quote Char"/>
+    <w:basedOn w:val="DefaultParagraphFont"/>
+    <w:link w:val="Quote"/>
     <w:uiPriority w:val="29"/>
     <w:rsid w:val="00D57053"/>
     <w:rPr>
@@ -15545,9 +15607,9 @@
       <w:color w:val="000000" w:themeColor="text1"/>
     </w:rPr>
   </w:style>
-  <w:style w:type="table" w:styleId="Svtlstnovnzvraznn1">
+  <w:style w:type="table" w:styleId="LightShading-Accent1">
     <w:name w:val="Light Shading Accent 1"/>
-    <w:basedOn w:val="Normlntabulka"/>
+    <w:basedOn w:val="TableNormal"/>
     <w:uiPriority w:val="60"/>
     <w:rsid w:val="008F5FD0"/>
     <w:pPr>
@@ -15648,9 +15710,9 @@
       </w:tcPr>
     </w:tblStylePr>
   </w:style>
-  <w:style w:type="table" w:styleId="Svtlseznamzvraznn1">
+  <w:style w:type="table" w:styleId="LightList-Accent1">
     <w:name w:val="Light List Accent 1"/>
-    <w:basedOn w:val="Normlntabulka"/>
+    <w:basedOn w:val="TableNormal"/>
     <w:uiPriority w:val="61"/>
     <w:rsid w:val="006777FF"/>
     <w:pPr>
@@ -15740,9 +15802,9 @@
       </w:tcPr>
     </w:tblStylePr>
   </w:style>
-  <w:style w:type="character" w:styleId="Zstupntext">
+  <w:style w:type="character" w:styleId="PlaceholderText">
     <w:name w:val="Placeholder Text"/>
-    <w:basedOn w:val="Standardnpsmoodstavce"/>
+    <w:basedOn w:val="DefaultParagraphFont"/>
     <w:uiPriority w:val="99"/>
     <w:semiHidden/>
     <w:rsid w:val="00DD3FD8"/>
@@ -15909,15 +15971,15 @@
     <w:lsdException w:name="Bibliography" w:uiPriority="37"/>
     <w:lsdException w:name="TOC Heading" w:uiPriority="39" w:qFormat="1"/>
   </w:latentStyles>
-  <w:style w:type="paragraph" w:default="1" w:styleId="Normln">
+  <w:style w:type="paragraph" w:default="1" w:styleId="Normal">
     <w:name w:val="Normal"/>
     <w:qFormat/>
   </w:style>
-  <w:style w:type="paragraph" w:styleId="Nadpis1">
+  <w:style w:type="paragraph" w:styleId="Heading1">
     <w:name w:val="heading 1"/>
-    <w:basedOn w:val="Normln"/>
-    <w:next w:val="Normln"/>
-    <w:link w:val="Nadpis1Char"/>
+    <w:basedOn w:val="Normal"/>
+    <w:next w:val="Normal"/>
+    <w:link w:val="Heading1Char"/>
     <w:uiPriority w:val="9"/>
     <w:qFormat/>
     <w:rsid w:val="00650728"/>
@@ -15936,11 +15998,11 @@
       <w:szCs w:val="28"/>
     </w:rPr>
   </w:style>
-  <w:style w:type="paragraph" w:styleId="Nadpis2">
+  <w:style w:type="paragraph" w:styleId="Heading2">
     <w:name w:val="heading 2"/>
-    <w:basedOn w:val="Normln"/>
-    <w:next w:val="Normln"/>
-    <w:link w:val="Nadpis2Char"/>
+    <w:basedOn w:val="Normal"/>
+    <w:next w:val="Normal"/>
+    <w:link w:val="Heading2Char"/>
     <w:uiPriority w:val="9"/>
     <w:unhideWhenUsed/>
     <w:qFormat/>
@@ -15960,11 +16022,11 @@
       <w:szCs w:val="26"/>
     </w:rPr>
   </w:style>
-  <w:style w:type="paragraph" w:styleId="Nadpis3">
+  <w:style w:type="paragraph" w:styleId="Heading3">
     <w:name w:val="heading 3"/>
-    <w:basedOn w:val="Normln"/>
-    <w:next w:val="Normln"/>
-    <w:link w:val="Nadpis3Char"/>
+    <w:basedOn w:val="Normal"/>
+    <w:next w:val="Normal"/>
+    <w:link w:val="Heading3Char"/>
     <w:uiPriority w:val="9"/>
     <w:unhideWhenUsed/>
     <w:qFormat/>
@@ -15982,11 +16044,11 @@
       <w:color w:val="4F81BD" w:themeColor="accent1"/>
     </w:rPr>
   </w:style>
-  <w:style w:type="paragraph" w:styleId="Nadpis4">
+  <w:style w:type="paragraph" w:styleId="Heading4">
     <w:name w:val="heading 4"/>
-    <w:basedOn w:val="Normln"/>
-    <w:next w:val="Normln"/>
-    <w:link w:val="Nadpis4Char"/>
+    <w:basedOn w:val="Normal"/>
+    <w:next w:val="Normal"/>
+    <w:link w:val="Heading4Char"/>
     <w:uiPriority w:val="9"/>
     <w:unhideWhenUsed/>
     <w:qFormat/>
@@ -16006,13 +16068,13 @@
       <w:color w:val="4F81BD" w:themeColor="accent1"/>
     </w:rPr>
   </w:style>
-  <w:style w:type="character" w:default="1" w:styleId="Standardnpsmoodstavce">
+  <w:style w:type="character" w:default="1" w:styleId="DefaultParagraphFont">
     <w:name w:val="Default Paragraph Font"/>
     <w:uiPriority w:val="1"/>
     <w:semiHidden/>
     <w:unhideWhenUsed/>
   </w:style>
-  <w:style w:type="table" w:default="1" w:styleId="Normlntabulka">
+  <w:style w:type="table" w:default="1" w:styleId="TableNormal">
     <w:name w:val="Normal Table"/>
     <w:uiPriority w:val="99"/>
     <w:semiHidden/>
@@ -16027,16 +16089,16 @@
       </w:tblCellMar>
     </w:tblPr>
   </w:style>
-  <w:style w:type="numbering" w:default="1" w:styleId="Bezseznamu">
+  <w:style w:type="numbering" w:default="1" w:styleId="NoList">
     <w:name w:val="No List"/>
     <w:uiPriority w:val="99"/>
     <w:semiHidden/>
     <w:unhideWhenUsed/>
   </w:style>
-  <w:style w:type="character" w:customStyle="1" w:styleId="Nadpis1Char">
-    <w:name w:val="Nadpis 1 Char"/>
-    <w:basedOn w:val="Standardnpsmoodstavce"/>
-    <w:link w:val="Nadpis1"/>
+  <w:style w:type="character" w:customStyle="1" w:styleId="Heading1Char">
+    <w:name w:val="Heading 1 Char"/>
+    <w:basedOn w:val="DefaultParagraphFont"/>
+    <w:link w:val="Heading1"/>
     <w:uiPriority w:val="9"/>
     <w:rsid w:val="00650728"/>
     <w:rPr>
@@ -16048,10 +16110,10 @@
       <w:szCs w:val="28"/>
     </w:rPr>
   </w:style>
-  <w:style w:type="character" w:customStyle="1" w:styleId="Nadpis2Char">
-    <w:name w:val="Nadpis 2 Char"/>
-    <w:basedOn w:val="Standardnpsmoodstavce"/>
-    <w:link w:val="Nadpis2"/>
+  <w:style w:type="character" w:customStyle="1" w:styleId="Heading2Char">
+    <w:name w:val="Heading 2 Char"/>
+    <w:basedOn w:val="DefaultParagraphFont"/>
+    <w:link w:val="Heading2"/>
     <w:uiPriority w:val="9"/>
     <w:rsid w:val="00650728"/>
     <w:rPr>
@@ -16063,10 +16125,10 @@
       <w:szCs w:val="26"/>
     </w:rPr>
   </w:style>
-  <w:style w:type="character" w:customStyle="1" w:styleId="Nadpis3Char">
-    <w:name w:val="Nadpis 3 Char"/>
-    <w:basedOn w:val="Standardnpsmoodstavce"/>
-    <w:link w:val="Nadpis3"/>
+  <w:style w:type="character" w:customStyle="1" w:styleId="Heading3Char">
+    <w:name w:val="Heading 3 Char"/>
+    <w:basedOn w:val="DefaultParagraphFont"/>
+    <w:link w:val="Heading3"/>
     <w:uiPriority w:val="9"/>
     <w:rsid w:val="00650728"/>
     <w:rPr>
@@ -16076,10 +16138,10 @@
       <w:color w:val="4F81BD" w:themeColor="accent1"/>
     </w:rPr>
   </w:style>
-  <w:style w:type="character" w:customStyle="1" w:styleId="Nadpis4Char">
-    <w:name w:val="Nadpis 4 Char"/>
-    <w:basedOn w:val="Standardnpsmoodstavce"/>
-    <w:link w:val="Nadpis4"/>
+  <w:style w:type="character" w:customStyle="1" w:styleId="Heading4Char">
+    <w:name w:val="Heading 4 Char"/>
+    <w:basedOn w:val="DefaultParagraphFont"/>
+    <w:link w:val="Heading4"/>
     <w:uiPriority w:val="9"/>
     <w:rsid w:val="00650728"/>
     <w:rPr>
@@ -16091,9 +16153,9 @@
       <w:color w:val="4F81BD" w:themeColor="accent1"/>
     </w:rPr>
   </w:style>
-  <w:style w:type="table" w:styleId="Mkatabulky">
+  <w:style w:type="table" w:styleId="TableGrid">
     <w:name w:val="Table Grid"/>
-    <w:basedOn w:val="Normlntabulka"/>
+    <w:basedOn w:val="TableNormal"/>
     <w:uiPriority w:val="59"/>
     <w:rsid w:val="00650728"/>
     <w:pPr>
@@ -16117,9 +16179,9 @@
       </w:tblCellMar>
     </w:tblPr>
   </w:style>
-  <w:style w:type="paragraph" w:styleId="Bezmezer">
+  <w:style w:type="paragraph" w:styleId="NoSpacing">
     <w:name w:val="No Spacing"/>
-    <w:link w:val="BezmezerChar"/>
+    <w:link w:val="NoSpacingChar"/>
     <w:uiPriority w:val="1"/>
     <w:qFormat/>
     <w:rsid w:val="0024053E"/>
@@ -16131,10 +16193,10 @@
       <w:lang w:val="en-US" w:eastAsia="ja-JP"/>
     </w:rPr>
   </w:style>
-  <w:style w:type="character" w:customStyle="1" w:styleId="BezmezerChar">
-    <w:name w:val="Bez mezer Char"/>
-    <w:basedOn w:val="Standardnpsmoodstavce"/>
-    <w:link w:val="Bezmezer"/>
+  <w:style w:type="character" w:customStyle="1" w:styleId="NoSpacingChar">
+    <w:name w:val="No Spacing Char"/>
+    <w:basedOn w:val="DefaultParagraphFont"/>
+    <w:link w:val="NoSpacing"/>
     <w:uiPriority w:val="1"/>
     <w:rsid w:val="0024053E"/>
     <w:rPr>
@@ -16142,10 +16204,10 @@
       <w:lang w:val="en-US" w:eastAsia="ja-JP"/>
     </w:rPr>
   </w:style>
-  <w:style w:type="paragraph" w:styleId="Textbubliny">
+  <w:style w:type="paragraph" w:styleId="BalloonText">
     <w:name w:val="Balloon Text"/>
-    <w:basedOn w:val="Normln"/>
-    <w:link w:val="TextbublinyChar"/>
+    <w:basedOn w:val="Normal"/>
+    <w:link w:val="BalloonTextChar"/>
     <w:uiPriority w:val="99"/>
     <w:semiHidden/>
     <w:unhideWhenUsed/>
@@ -16159,10 +16221,10 @@
       <w:szCs w:val="16"/>
     </w:rPr>
   </w:style>
-  <w:style w:type="character" w:customStyle="1" w:styleId="TextbublinyChar">
-    <w:name w:val="Text bubliny Char"/>
-    <w:basedOn w:val="Standardnpsmoodstavce"/>
-    <w:link w:val="Textbubliny"/>
+  <w:style w:type="character" w:customStyle="1" w:styleId="BalloonTextChar">
+    <w:name w:val="Balloon Text Char"/>
+    <w:basedOn w:val="DefaultParagraphFont"/>
+    <w:link w:val="BalloonText"/>
     <w:uiPriority w:val="99"/>
     <w:semiHidden/>
     <w:rsid w:val="0024053E"/>
@@ -16172,9 +16234,9 @@
       <w:szCs w:val="16"/>
     </w:rPr>
   </w:style>
-  <w:style w:type="table" w:styleId="Svtlseznam">
+  <w:style w:type="table" w:styleId="LightList">
     <w:name w:val="Light List"/>
-    <w:basedOn w:val="Normlntabulka"/>
+    <w:basedOn w:val="TableNormal"/>
     <w:uiPriority w:val="61"/>
     <w:rsid w:val="004D334E"/>
     <w:pPr>
@@ -16264,9 +16326,9 @@
       </w:tcPr>
     </w:tblStylePr>
   </w:style>
-  <w:style w:type="table" w:styleId="Stednseznam1">
+  <w:style w:type="table" w:styleId="MediumList1">
     <w:name w:val="Medium List 1"/>
-    <w:basedOn w:val="Normlntabulka"/>
+    <w:basedOn w:val="TableNormal"/>
     <w:uiPriority w:val="65"/>
     <w:rsid w:val="00644711"/>
     <w:pPr>
@@ -16348,9 +16410,9 @@
       </w:tcPr>
     </w:tblStylePr>
   </w:style>
-  <w:style w:type="paragraph" w:styleId="Odstavecseseznamem">
+  <w:style w:type="paragraph" w:styleId="ListParagraph">
     <w:name w:val="List Paragraph"/>
-    <w:basedOn w:val="Normln"/>
+    <w:basedOn w:val="Normal"/>
     <w:uiPriority w:val="34"/>
     <w:qFormat/>
     <w:rsid w:val="00B90636"/>
@@ -16359,9 +16421,9 @@
       <w:contextualSpacing/>
     </w:pPr>
   </w:style>
-  <w:style w:type="character" w:styleId="Hypertextovodkaz">
+  <w:style w:type="character" w:styleId="Hyperlink">
     <w:name w:val="Hyperlink"/>
-    <w:basedOn w:val="Standardnpsmoodstavce"/>
+    <w:basedOn w:val="DefaultParagraphFont"/>
     <w:uiPriority w:val="99"/>
     <w:unhideWhenUsed/>
     <w:rsid w:val="00E27DB9"/>
@@ -16370,11 +16432,11 @@
       <w:u w:val="single"/>
     </w:rPr>
   </w:style>
-  <w:style w:type="paragraph" w:styleId="Citt">
+  <w:style w:type="paragraph" w:styleId="Quote">
     <w:name w:val="Quote"/>
-    <w:basedOn w:val="Normln"/>
-    <w:next w:val="Normln"/>
-    <w:link w:val="CittChar"/>
+    <w:basedOn w:val="Normal"/>
+    <w:next w:val="Normal"/>
+    <w:link w:val="QuoteChar"/>
     <w:uiPriority w:val="29"/>
     <w:qFormat/>
     <w:rsid w:val="00D57053"/>
@@ -16384,10 +16446,10 @@
       <w:color w:val="000000" w:themeColor="text1"/>
     </w:rPr>
   </w:style>
-  <w:style w:type="character" w:customStyle="1" w:styleId="CittChar">
-    <w:name w:val="Citát Char"/>
-    <w:basedOn w:val="Standardnpsmoodstavce"/>
-    <w:link w:val="Citt"/>
+  <w:style w:type="character" w:customStyle="1" w:styleId="QuoteChar">
+    <w:name w:val="Quote Char"/>
+    <w:basedOn w:val="DefaultParagraphFont"/>
+    <w:link w:val="Quote"/>
     <w:uiPriority w:val="29"/>
     <w:rsid w:val="00D57053"/>
     <w:rPr>
@@ -16396,9 +16458,9 @@
       <w:color w:val="000000" w:themeColor="text1"/>
     </w:rPr>
   </w:style>
-  <w:style w:type="table" w:styleId="Svtlstnovnzvraznn1">
+  <w:style w:type="table" w:styleId="LightShading-Accent1">
     <w:name w:val="Light Shading Accent 1"/>
-    <w:basedOn w:val="Normlntabulka"/>
+    <w:basedOn w:val="TableNormal"/>
     <w:uiPriority w:val="60"/>
     <w:rsid w:val="008F5FD0"/>
     <w:pPr>
@@ -16499,9 +16561,9 @@
       </w:tcPr>
     </w:tblStylePr>
   </w:style>
-  <w:style w:type="table" w:styleId="Svtlseznamzvraznn1">
+  <w:style w:type="table" w:styleId="LightList-Accent1">
     <w:name w:val="Light List Accent 1"/>
-    <w:basedOn w:val="Normlntabulka"/>
+    <w:basedOn w:val="TableNormal"/>
     <w:uiPriority w:val="61"/>
     <w:rsid w:val="006777FF"/>
     <w:pPr>
@@ -16591,9 +16653,9 @@
       </w:tcPr>
     </w:tblStylePr>
   </w:style>
-  <w:style w:type="character" w:styleId="Zstupntext">
+  <w:style w:type="character" w:styleId="PlaceholderText">
     <w:name w:val="Placeholder Text"/>
-    <w:basedOn w:val="Standardnpsmoodstavce"/>
+    <w:basedOn w:val="DefaultParagraphFont"/>
     <w:uiPriority w:val="99"/>
     <w:semiHidden/>
     <w:rsid w:val="00DD3FD8"/>
@@ -16913,7 +16975,7 @@
 </file>
 
 <file path=customXml/itemProps2.xml><?xml version="1.0" encoding="utf-8"?>
-<ds:datastoreItem xmlns:ds="http://schemas.openxmlformats.org/officeDocument/2006/customXml" ds:itemID="{6AA0DB5F-2F61-42F7-B736-1EDBC385EE78}">
+<ds:datastoreItem xmlns:ds="http://schemas.openxmlformats.org/officeDocument/2006/customXml" ds:itemID="{DA6A3966-3208-4A44-B987-D2E47389A9DB}">
   <ds:schemaRefs>
     <ds:schemaRef ds:uri="http://schemas.openxmlformats.org/officeDocument/2006/bibliography"/>
   </ds:schemaRefs>

</xml_diff>

<commit_message>
Matej: okomentovany kod v MY_Model.php, MY_Controller.php, selecter a updater boli reorganizovane poradie funkcii tak aby sedeli s SDD, mensia uprava SDD doplnenie zatial 2funkcii
</commit_message>
<xml_diff>
--- a/documentation/SDD.docx
+++ b/documentation/SDD.docx
@@ -615,11 +615,39 @@
               <w:cnfStyle w:val="000000100000" w:firstRow="0" w:lastRow="0" w:firstColumn="0" w:lastColumn="0" w:oddVBand="0" w:evenVBand="0" w:oddHBand="1" w:evenHBand="0" w:firstRowFirstColumn="0" w:firstRowLastColumn="0" w:lastRowFirstColumn="0" w:lastRowLastColumn="0"/>
             </w:pPr>
             <w:r>
+              <w:t xml:space="preserve">- </w:t>
+            </w:r>
+            <w:r>
               <w:t xml:space="preserve">Doplnené dva controllery + popis k týmto </w:t>
             </w:r>
             <w:r>
               <w:t>controllerom čo vykonávajú</w:t>
             </w:r>
+            <w:r>
+              <w:t>.</w:t>
+            </w:r>
+          </w:p>
+          <w:p>
+            <w:pPr>
+              <w:cnfStyle w:val="000000100000" w:firstRow="0" w:lastRow="0" w:firstColumn="0" w:lastColumn="0" w:oddVBand="0" w:evenVBand="0" w:oddHBand="1" w:evenHBand="0" w:firstRowFirstColumn="0" w:firstRowLastColumn="0" w:lastRowFirstColumn="0" w:lastRowLastColumn="0"/>
+              <w:rPr>
+                <w:lang w:val="en-US"/>
+              </w:rPr>
+            </w:pPr>
+            <w:r>
+              <w:t xml:space="preserve">- Doplnené </w:t>
+            </w:r>
+            <w:r>
+              <w:t>get_page</w:t>
+            </w:r>
+            <w:r>
+              <w:rPr>
+                <w:lang w:val="en-US"/>
+              </w:rPr>
+              <w:t>(view), get_login(values)</w:t>
+            </w:r>
+            <w:bookmarkStart w:id="0" w:name="_GoBack"/>
+            <w:bookmarkEnd w:id="0"/>
           </w:p>
         </w:tc>
       </w:tr>
@@ -3646,8 +3674,6 @@
                 <w:highlight w:val="yellow"/>
               </w:rPr>
             </w:pPr>
-            <w:bookmarkStart w:id="0" w:name="_GoBack"/>
-            <w:bookmarkEnd w:id="0"/>
             <w:r>
               <w:rPr>
                 <w:highlight w:val="yellow"/>
@@ -5403,16 +5429,14 @@
             <w:tcW w:w="1563" w:type="pct"/>
           </w:tcPr>
           <w:p>
-            <w:pPr>
-              <w:rPr>
-                <w:highlight w:val="yellow"/>
-              </w:rPr>
-            </w:pPr>
-            <w:r>
-              <w:rPr>
-                <w:highlight w:val="yellow"/>
-              </w:rPr>
-              <w:t>get_lecturer_times(ex_event_id, user_id)</w:t>
+            <w:r>
+              <w:t>get_login(</w:t>
+            </w:r>
+            <w:r>
+              <w:t>values</w:t>
+            </w:r>
+            <w:r>
+              <w:t>)</w:t>
             </w:r>
           </w:p>
         </w:tc>
@@ -5423,40 +5447,55 @@
           <w:p>
             <w:pPr>
               <w:rPr>
-                <w:highlight w:val="yellow"/>
-              </w:rPr>
-            </w:pPr>
-            <w:r>
-              <w:rPr>
-                <w:highlight w:val="yellow"/>
-              </w:rPr>
-              <w:t>return : array of object -&gt;</w:t>
-            </w:r>
-          </w:p>
-          <w:p>
-            <w:pPr>
-              <w:rPr>
-                <w:highlight w:val="yellow"/>
-              </w:rPr>
-            </w:pPr>
-            <w:r>
-              <w:rPr>
-                <w:highlight w:val="yellow"/>
-              </w:rPr>
-              <w:t>[excursion_time_from] : datetime</w:t>
-            </w:r>
-          </w:p>
-          <w:p>
-            <w:pPr>
-              <w:rPr>
-                <w:highlight w:val="yellow"/>
-              </w:rPr>
-            </w:pPr>
-            <w:r>
-              <w:rPr>
-                <w:highlight w:val="yellow"/>
-              </w:rPr>
-              <w:t>[excursion_time_to] : datetime</w:t>
+                <w:lang w:val="en-US"/>
+              </w:rPr>
+            </w:pPr>
+            <w:r>
+              <w:t>return: object -</w:t>
+            </w:r>
+            <w:r>
+              <w:rPr>
+                <w:lang w:val="en-US"/>
+              </w:rPr>
+              <w:t>&gt;</w:t>
+            </w:r>
+          </w:p>
+          <w:p>
+            <w:pPr>
+              <w:rPr>
+                <w:lang w:val="en-US"/>
+              </w:rPr>
+            </w:pPr>
+            <w:r>
+              <w:rPr>
+                <w:lang w:val="en-US"/>
+              </w:rPr>
+              <w:t>[</w:t>
+            </w:r>
+            <w:r>
+              <w:rPr>
+                <w:lang w:val="en-US"/>
+              </w:rPr>
+              <w:t>user_id</w:t>
+            </w:r>
+            <w:r>
+              <w:rPr>
+                <w:lang w:val="en-US"/>
+              </w:rPr>
+              <w:t>] : int</w:t>
+            </w:r>
+          </w:p>
+          <w:p>
+            <w:pPr>
+              <w:rPr>
+                <w:lang w:val="en-US"/>
+              </w:rPr>
+            </w:pPr>
+            <w:r>
+              <w:rPr>
+                <w:lang w:val="en-US"/>
+              </w:rPr>
+              <w:t>[user_role] : int</w:t>
             </w:r>
           </w:p>
         </w:tc>
@@ -5465,40 +5504,23 @@
             <w:tcW w:w="1822" w:type="pct"/>
           </w:tcPr>
           <w:p>
-            <w:pPr>
-              <w:rPr>
-                <w:highlight w:val="yellow"/>
-              </w:rPr>
-            </w:pPr>
-            <w:r>
-              <w:rPr>
-                <w:highlight w:val="yellow"/>
-              </w:rPr>
-              <w:t>záznam vyhovuje, aj sú obe id-čka z</w:t>
-            </w:r>
-            <w:r>
-              <w:rPr>
-                <w:highlight w:val="yellow"/>
-              </w:rPr>
-              <w:t> </w:t>
-            </w:r>
-            <w:r>
-              <w:rPr>
-                <w:highlight w:val="yellow"/>
-              </w:rPr>
-              <w:t>tabuľky zhodné s</w:t>
-            </w:r>
-            <w:r>
-              <w:rPr>
-                <w:highlight w:val="yellow"/>
-              </w:rPr>
-              <w:t> </w:t>
-            </w:r>
-            <w:r>
-              <w:rPr>
-                <w:highlight w:val="yellow"/>
-              </w:rPr>
-              <w:t>parametrami</w:t>
+            <w:r>
+              <w:t xml:space="preserve">Vráti jeden záznam z tabuľky </w:t>
+            </w:r>
+            <w:r>
+              <w:rPr>
+                <w:i/>
+              </w:rPr>
+              <w:t>users</w:t>
+            </w:r>
+            <w:r>
+              <w:rPr>
+                <w:i/>
+              </w:rPr>
+              <w:t xml:space="preserve">. </w:t>
+            </w:r>
+            <w:r>
+              <w:t>Jedná sa o prihláseného človeka.</w:t>
             </w:r>
           </w:p>
         </w:tc>
@@ -5518,7 +5540,13 @@
               <w:rPr>
                 <w:highlight w:val="yellow"/>
               </w:rPr>
-              <w:t>get_lecturers()</w:t>
+              <w:t>g</w:t>
+            </w:r>
+            <w:r>
+              <w:rPr>
+                <w:highlight w:val="yellow"/>
+              </w:rPr>
+              <w:t>et_lecturer_times(ex_event_id, user_id)</w:t>
             </w:r>
           </w:p>
         </w:tc>
@@ -5549,20 +5577,20 @@
               <w:rPr>
                 <w:highlight w:val="yellow"/>
               </w:rPr>
-              <w:t>[user_id] : int</w:t>
-            </w:r>
-          </w:p>
-          <w:p>
-            <w:pPr>
-              <w:rPr>
-                <w:highlight w:val="yellow"/>
-              </w:rPr>
-            </w:pPr>
-            <w:r>
-              <w:rPr>
-                <w:highlight w:val="yellow"/>
-              </w:rPr>
-              <w:t>[user_name] : string</w:t>
+              <w:t>[excursion_time_from] : datetime</w:t>
+            </w:r>
+          </w:p>
+          <w:p>
+            <w:pPr>
+              <w:rPr>
+                <w:highlight w:val="yellow"/>
+              </w:rPr>
+            </w:pPr>
+            <w:r>
+              <w:rPr>
+                <w:highlight w:val="yellow"/>
+              </w:rPr>
+              <w:t>[excursion_time_to] : datetime</w:t>
             </w:r>
           </w:p>
         </w:tc>
@@ -5576,6 +5604,36 @@
                 <w:highlight w:val="yellow"/>
               </w:rPr>
             </w:pPr>
+            <w:r>
+              <w:rPr>
+                <w:highlight w:val="yellow"/>
+              </w:rPr>
+              <w:t>záznam vyhovuje, aj sú obe id-čka z</w:t>
+            </w:r>
+            <w:r>
+              <w:rPr>
+                <w:highlight w:val="yellow"/>
+              </w:rPr>
+              <w:t> </w:t>
+            </w:r>
+            <w:r>
+              <w:rPr>
+                <w:highlight w:val="yellow"/>
+              </w:rPr>
+              <w:t>tabuľky zhodné s</w:t>
+            </w:r>
+            <w:r>
+              <w:rPr>
+                <w:highlight w:val="yellow"/>
+              </w:rPr>
+              <w:t> </w:t>
+            </w:r>
+            <w:r>
+              <w:rPr>
+                <w:highlight w:val="yellow"/>
+              </w:rPr>
+              <w:t>parametrami</w:t>
+            </w:r>
           </w:p>
         </w:tc>
       </w:tr>
@@ -5587,10 +5645,143 @@
           <w:p>
             <w:pPr>
               <w:rPr>
+                <w:highlight w:val="yellow"/>
+              </w:rPr>
+            </w:pPr>
+            <w:r>
+              <w:rPr>
+                <w:highlight w:val="yellow"/>
+              </w:rPr>
+              <w:t>get_lecturers()</w:t>
+            </w:r>
+          </w:p>
+        </w:tc>
+        <w:tc>
+          <w:tcPr>
+            <w:tcW w:w="1615" w:type="pct"/>
+          </w:tcPr>
+          <w:p>
+            <w:pPr>
+              <w:rPr>
+                <w:highlight w:val="yellow"/>
+              </w:rPr>
+            </w:pPr>
+            <w:r>
+              <w:rPr>
+                <w:highlight w:val="yellow"/>
+              </w:rPr>
+              <w:t>return : array of object -&gt;</w:t>
+            </w:r>
+          </w:p>
+          <w:p>
+            <w:pPr>
+              <w:rPr>
+                <w:highlight w:val="yellow"/>
+              </w:rPr>
+            </w:pPr>
+            <w:r>
+              <w:rPr>
+                <w:highlight w:val="yellow"/>
+              </w:rPr>
+              <w:t>[user_id] : int</w:t>
+            </w:r>
+          </w:p>
+          <w:p>
+            <w:pPr>
+              <w:rPr>
+                <w:highlight w:val="yellow"/>
+              </w:rPr>
+            </w:pPr>
+            <w:r>
+              <w:rPr>
+                <w:highlight w:val="yellow"/>
+              </w:rPr>
+              <w:t>[user_name] : string</w:t>
+            </w:r>
+          </w:p>
+        </w:tc>
+        <w:tc>
+          <w:tcPr>
+            <w:tcW w:w="1822" w:type="pct"/>
+          </w:tcPr>
+          <w:p>
+            <w:pPr>
+              <w:rPr>
+                <w:highlight w:val="yellow"/>
+              </w:rPr>
+            </w:pPr>
+          </w:p>
+        </w:tc>
+      </w:tr>
+      <w:tr>
+        <w:tc>
+          <w:tcPr>
+            <w:tcW w:w="1563" w:type="pct"/>
+          </w:tcPr>
+          <w:p>
+            <w:pPr>
+              <w:rPr>
                 <w:lang w:val="en-US"/>
               </w:rPr>
             </w:pPr>
             <w:r>
+              <w:t>get_page</w:t>
+            </w:r>
+            <w:r>
+              <w:rPr>
+                <w:lang w:val="en-US"/>
+              </w:rPr>
+              <w:t>(view)</w:t>
+            </w:r>
+          </w:p>
+        </w:tc>
+        <w:tc>
+          <w:tcPr>
+            <w:tcW w:w="1615" w:type="pct"/>
+          </w:tcPr>
+          <w:p>
+            <w:r>
+              <w:t>return: object-&gt;</w:t>
+            </w:r>
+          </w:p>
+          <w:p>
+            <w:r>
+              <w:t>[page_view] : text</w:t>
+            </w:r>
+          </w:p>
+        </w:tc>
+        <w:tc>
+          <w:tcPr>
+            <w:tcW w:w="1822" w:type="pct"/>
+          </w:tcPr>
+          <w:p>
+            <w:r>
+              <w:t xml:space="preserve">Vráti jeden stĺpec z tabuľky </w:t>
+            </w:r>
+            <w:r>
+              <w:rPr>
+                <w:i/>
+              </w:rPr>
+              <w:t>pages</w:t>
+            </w:r>
+            <w:r>
+              <w:t>, ktorá uchováva informácie o stanovách, o nás, kontakt. View je názov stránky o ktorej chceme zýskať údaje.</w:t>
+            </w:r>
+          </w:p>
+        </w:tc>
+      </w:tr>
+      <w:tr>
+        <w:tc>
+          <w:tcPr>
+            <w:tcW w:w="1563" w:type="pct"/>
+          </w:tcPr>
+          <w:p>
+            <w:pPr>
+              <w:rPr>
+                <w:lang w:val="en-US"/>
+              </w:rPr>
+            </w:pPr>
+            <w:r>
               <w:t>get_payment_detail</w:t>
             </w:r>
             <w:r>
@@ -5640,6 +5831,7 @@
           </w:p>
           <w:p>
             <w:r>
+              <w:lastRenderedPageBreak/>
               <w:t>[</w:t>
             </w:r>
             <w:r>
@@ -5732,6 +5924,7 @@
           </w:tcPr>
           <w:p>
             <w:r>
+              <w:lastRenderedPageBreak/>
               <w:t xml:space="preserve">vytiahne z tabuľky </w:t>
             </w:r>
             <w:r>
@@ -6236,6 +6429,7 @@
               <w:rPr>
                 <w:lang w:val="en-US"/>
               </w:rPr>
+              <w:lastRenderedPageBreak/>
               <w:t>[payment_type]: int</w:t>
             </w:r>
           </w:p>
@@ -6271,6 +6465,7 @@
               </w:rPr>
             </w:pPr>
             <w:r>
+              <w:lastRenderedPageBreak/>
               <w:t xml:space="preserve">Ak bude vstupný parameter user_id rovný 0, vracia </w:t>
             </w:r>
             <w:r>
@@ -6330,7 +6525,11 @@
               <w:t>payments</w:t>
             </w:r>
             <w:r>
-              <w:t>, podľa payment_user_id sa dohľadá z</w:t>
+              <w:t xml:space="preserve">, podľa </w:t>
+            </w:r>
+            <w:r>
+              <w:lastRenderedPageBreak/>
+              <w:t>payment_user_id sa dohľadá z</w:t>
             </w:r>
             <w:r>
               <w:t> </w:t>
@@ -6363,6 +6562,7 @@
           </w:tcPr>
           <w:p>
             <w:r>
+              <w:lastRenderedPageBreak/>
               <w:t>get_post_detail(post_id)</w:t>
             </w:r>
           </w:p>
@@ -6378,7 +6578,6 @@
           </w:p>
           <w:p>
             <w:r>
-              <w:lastRenderedPageBreak/>
               <w:t>[post_title] : string</w:t>
             </w:r>
           </w:p>
@@ -6422,7 +6621,6 @@
           </w:tcPr>
           <w:p>
             <w:r>
-              <w:lastRenderedPageBreak/>
               <w:t>get_post_modifiers(post_id)</w:t>
             </w:r>
           </w:p>
@@ -6677,6 +6875,7 @@
           </w:p>
           <w:p>
             <w:r>
+              <w:lastRenderedPageBreak/>
               <w:t>[project_priority] : int</w:t>
             </w:r>
           </w:p>
@@ -7018,6 +7217,7 @@
           </w:p>
           <w:p>
             <w:r>
+              <w:lastRenderedPageBreak/>
               <w:t>[user_study_program] : string</w:t>
             </w:r>
           </w:p>
@@ -7048,7 +7248,6 @@
           </w:p>
           <w:p>
             <w:r>
-              <w:lastRenderedPageBreak/>
               <w:t>[user_role] : int</w:t>
             </w:r>
           </w:p>
@@ -7514,7 +7713,6 @@
                 <w:sz w:val="18"/>
                 <w:szCs w:val="18"/>
               </w:rPr>
-              <w:lastRenderedPageBreak/>
               <w:t xml:space="preserve">*m – </w:t>
             </w:r>
             <w:r>
@@ -7624,7 +7822,11 @@
               <w:t xml:space="preserve">Zo vstupných parametrov je nutne vygenerovať časť </w:t>
             </w:r>
             <w:r>
-              <w:t xml:space="preserve">SQL za klauzulou WHERE tým, že sa prejdú vstupné parametre cez </w:t>
+              <w:t xml:space="preserve">SQL za klauzulou </w:t>
+            </w:r>
+            <w:r>
+              <w:lastRenderedPageBreak/>
+              <w:t xml:space="preserve">WHERE tým, že sa prejdú vstupné parametre cez </w:t>
             </w:r>
             <w:r>
               <w:rPr>
@@ -7682,7 +7884,6 @@
               <w:spacing w:before="240"/>
             </w:pPr>
             <w:r>
-              <w:lastRenderedPageBreak/>
               <w:t xml:space="preserve">Hodnoty </w:t>
             </w:r>
             <w:r>
@@ -8051,6 +8252,7 @@
               <w:rPr>
                 <w:i/>
               </w:rPr>
+              <w:lastRenderedPageBreak/>
               <w:t>user_email_evidence</w:t>
             </w:r>
             <w:r>
@@ -8066,6 +8268,7 @@
           </w:tcPr>
           <w:p>
             <w:r>
+              <w:lastRenderedPageBreak/>
               <w:t>add_email_type</w:t>
             </w:r>
             <w:r>
@@ -8134,7 +8337,6 @@
           </w:p>
           <w:p>
             <w:r>
-              <w:lastRenderedPageBreak/>
               <w:t>[priority] : int</w:t>
             </w:r>
           </w:p>
@@ -8165,7 +8367,6 @@
           </w:tcPr>
           <w:p>
             <w:r>
-              <w:lastRenderedPageBreak/>
               <w:t>stĺpec event_author_id získame zo SESSION</w:t>
             </w:r>
           </w:p>
@@ -8183,7 +8384,6 @@
               </w:rPr>
             </w:pPr>
             <w:r>
-              <w:lastRenderedPageBreak/>
               <w:t>add_event_category</w:t>
             </w:r>
             <w:r>
@@ -8640,7 +8840,15 @@
                 <w:highlight w:val="yellow"/>
                 <w:lang w:val="en-US"/>
               </w:rPr>
-              <w:t>(ex_event_id,  values)</w:t>
+              <w:t xml:space="preserve">(ex_event_id,  </w:t>
+            </w:r>
+            <w:r>
+              <w:rPr>
+                <w:highlight w:val="yellow"/>
+                <w:lang w:val="en-US"/>
+              </w:rPr>
+              <w:lastRenderedPageBreak/>
+              <w:t>values)</w:t>
             </w:r>
           </w:p>
         </w:tc>
@@ -8658,6 +8866,7 @@
               <w:rPr>
                 <w:highlight w:val="yellow"/>
               </w:rPr>
+              <w:lastRenderedPageBreak/>
               <w:t>ex_event_id : int</w:t>
             </w:r>
           </w:p>
@@ -8671,6 +8880,7 @@
               <w:rPr>
                 <w:highlight w:val="yellow"/>
               </w:rPr>
+              <w:lastRenderedPageBreak/>
               <w:t>values : object -&gt;</w:t>
             </w:r>
           </w:p>
@@ -8702,6 +8912,7 @@
               <w:rPr>
                 <w:highlight w:val="yellow"/>
               </w:rPr>
+              <w:lastRenderedPageBreak/>
               <w:t xml:space="preserve">vkladá záznam do tabuľky </w:t>
             </w:r>
             <w:r>
@@ -8743,6 +8954,7 @@
                 <w:highlight w:val="yellow"/>
                 <w:lang w:val="en-US"/>
               </w:rPr>
+              <w:lastRenderedPageBreak/>
               <w:t>excursion_time_excursion_id</w:t>
             </w:r>
             <w:r>
@@ -8819,6 +9031,7 @@
               <w:rPr>
                 <w:highlight w:val="yellow"/>
               </w:rPr>
+              <w:lastRenderedPageBreak/>
               <w:t>add_excursion_event_visitor(values)</w:t>
             </w:r>
           </w:p>
@@ -8863,7 +9076,6 @@
               <w:rPr>
                 <w:highlight w:val="yellow"/>
               </w:rPr>
-              <w:lastRenderedPageBreak/>
               <w:t>[user_id] : int</w:t>
             </w:r>
           </w:p>
@@ -8895,7 +9107,6 @@
               <w:rPr>
                 <w:highlight w:val="yellow"/>
               </w:rPr>
-              <w:lastRenderedPageBreak/>
               <w:t xml:space="preserve">vkladá záznam do tabuľky </w:t>
             </w:r>
             <w:r>
@@ -8923,7 +9134,6 @@
               <w:rPr>
                 <w:highlight w:val="yellow"/>
               </w:rPr>
-              <w:lastRenderedPageBreak/>
               <w:t>add_lecturer_times(ex_event_id, user_id, values)</w:t>
             </w:r>
           </w:p>
@@ -9430,6 +9640,7 @@
           </w:tcPr>
           <w:p>
             <w:r>
+              <w:lastRenderedPageBreak/>
               <w:t>add_project_category(values)</w:t>
             </w:r>
           </w:p>
@@ -9500,7 +9711,6 @@
           </w:p>
           <w:p>
             <w:r>
-              <w:lastRenderedPageBreak/>
               <w:t>[name] : string</w:t>
             </w:r>
           </w:p>
@@ -9539,7 +9749,6 @@
               </w:rPr>
             </w:pPr>
             <w:r>
-              <w:lastRenderedPageBreak/>
               <w:t>add_register</w:t>
             </w:r>
             <w:r>
@@ -9863,6 +10072,7 @@
           </w:p>
           <w:p>
             <w:r>
+              <w:lastRenderedPageBreak/>
               <w:t>[study_program_id] : int</w:t>
             </w:r>
           </w:p>
@@ -9888,7 +10098,6 @@
           </w:p>
           <w:p>
             <w:r>
-              <w:lastRenderedPageBreak/>
               <w:t>[vs] : int</w:t>
             </w:r>
           </w:p>
@@ -10236,6 +10445,7 @@
           </w:p>
           <w:p>
             <w:r>
+              <w:lastRenderedPageBreak/>
               <w:t>values : object -&gt;</w:t>
             </w:r>
           </w:p>
@@ -10273,6 +10483,7 @@
               <w:rPr>
                 <w:highlight w:val="yellow"/>
               </w:rPr>
+              <w:lastRenderedPageBreak/>
               <w:t>edit_excursion(ex_id, values)</w:t>
             </w:r>
           </w:p>
@@ -10342,7 +10553,6 @@
                 <w:highlight w:val="yellow"/>
                 <w:lang w:val="en-US"/>
               </w:rPr>
-              <w:lastRenderedPageBreak/>
               <w:t>[about] : string</w:t>
             </w:r>
           </w:p>
@@ -10413,7 +10623,6 @@
               <w:rPr>
                 <w:highlight w:val="yellow"/>
               </w:rPr>
-              <w:lastRenderedPageBreak/>
               <w:t>edit_excursion_event(ex_ev_id, values)</w:t>
             </w:r>
           </w:p>
@@ -10890,6 +11099,7 @@
               <w:rPr>
                 <w:highlight w:val="yellow"/>
               </w:rPr>
+              <w:lastRenderedPageBreak/>
               <w:t>[to] : datetime</w:t>
             </w:r>
           </w:p>
@@ -10919,6 +11129,7 @@
               </w:rPr>
             </w:pPr>
             <w:r>
+              <w:lastRenderedPageBreak/>
               <w:t>edit</w:t>
             </w:r>
             <w:r>
@@ -10977,6 +11188,391 @@
                 <w:lang w:val="en-US"/>
               </w:rPr>
               <w:t>[payment_type] : int</w:t>
+            </w:r>
+          </w:p>
+          <w:p>
+            <w:r>
+              <w:t>[</w:t>
+            </w:r>
+            <w:r>
+              <w:t>sum</w:t>
+            </w:r>
+            <w:r>
+              <w:t>] : float</w:t>
+            </w:r>
+          </w:p>
+          <w:p>
+            <w:r>
+              <w:t>[</w:t>
+            </w:r>
+            <w:r>
+              <w:t>vs</w:t>
+            </w:r>
+            <w:r>
+              <w:t>] : float</w:t>
+            </w:r>
+          </w:p>
+          <w:p>
+            <w:pPr>
+              <w:rPr>
+                <w:lang w:val="en-US"/>
+              </w:rPr>
+            </w:pPr>
+            <w:r>
+              <w:rPr>
+                <w:lang w:val="en-US"/>
+              </w:rPr>
+              <w:t>[</w:t>
+            </w:r>
+            <w:r>
+              <w:rPr>
+                <w:lang w:val="en-US"/>
+              </w:rPr>
+              <w:t>categories</w:t>
+            </w:r>
+            <w:r>
+              <w:rPr>
+                <w:lang w:val="en-US"/>
+              </w:rPr>
+              <w:t>][cat_id] : int</w:t>
+            </w:r>
+          </w:p>
+        </w:tc>
+        <w:tc>
+          <w:tcPr>
+            <w:tcW w:w="1822" w:type="pct"/>
+          </w:tcPr>
+          <w:p>
+            <w:r>
+              <w:t xml:space="preserve">Upravuje záznam v tabuľke </w:t>
+            </w:r>
+            <w:r>
+              <w:rPr>
+                <w:i/>
+              </w:rPr>
+              <w:t>payments</w:t>
+            </w:r>
+            <w:r>
+              <w:t xml:space="preserve"> z idčkom </w:t>
+            </w:r>
+            <w:r>
+              <w:rPr>
+                <w:i/>
+              </w:rPr>
+              <w:t>payment_id</w:t>
+            </w:r>
+            <w:r>
+              <w:t xml:space="preserve">. </w:t>
+            </w:r>
+            <w:r>
+              <w:rPr>
+                <w:i/>
+              </w:rPr>
+              <w:t>Categories</w:t>
+            </w:r>
+            <w:r>
+              <w:t xml:space="preserve"> je asoc. pole, ktoré treba prejsť cez </w:t>
+            </w:r>
+            <w:r>
+              <w:rPr>
+                <w:i/>
+              </w:rPr>
+              <w:t>foreach</w:t>
+            </w:r>
+            <w:r>
+              <w:t xml:space="preserve">. V každej iterácií treba údaj z </w:t>
+            </w:r>
+            <w:r>
+              <w:rPr>
+                <w:lang w:val="en-US"/>
+              </w:rPr>
+              <w:t xml:space="preserve">[categories][&lt;prechadzany_index&gt;] použiť na úpravu záznamu z tabuľky fin_redistribution , kde prechádzaný index identifikuje záznam podľa stĺpca </w:t>
+            </w:r>
+            <w:r>
+              <w:rPr>
+                <w:i/>
+                <w:lang w:val="en-US"/>
+              </w:rPr>
+              <w:t>project_category_id</w:t>
+            </w:r>
+            <w:r>
+              <w:rPr>
+                <w:lang w:val="en-US"/>
+              </w:rPr>
+              <w:t xml:space="preserve">. V tomto zázname sa mení stĺpec  </w:t>
+            </w:r>
+            <w:r>
+              <w:rPr>
+                <w:i/>
+                <w:lang w:val="en-US"/>
+              </w:rPr>
+              <w:t>ratio</w:t>
+            </w:r>
+            <w:r>
+              <w:rPr>
+                <w:lang w:val="en-US"/>
+              </w:rPr>
+              <w:t>.</w:t>
+            </w:r>
+          </w:p>
+        </w:tc>
+      </w:tr>
+      <w:tr>
+        <w:tc>
+          <w:tcPr>
+            <w:tcW w:w="1583" w:type="pct"/>
+          </w:tcPr>
+          <w:p>
+            <w:r>
+              <w:t>edit_payments</w:t>
+            </w:r>
+            <w:r>
+              <w:t>_payment</w:t>
+            </w:r>
+            <w:r>
+              <w:rPr>
+                <w:lang w:val="en-US"/>
+              </w:rPr>
+              <w:t>(payment_id, values)</w:t>
+            </w:r>
+          </w:p>
+        </w:tc>
+        <w:tc>
+          <w:tcPr>
+            <w:tcW w:w="1595" w:type="pct"/>
+          </w:tcPr>
+          <w:p>
+            <w:r>
+              <w:t>payment_id : int</w:t>
+            </w:r>
+          </w:p>
+          <w:p>
+            <w:r>
+              <w:t>values : object -&gt;</w:t>
+            </w:r>
+          </w:p>
+          <w:p>
+            <w:r>
+              <w:t>[</w:t>
+            </w:r>
+            <w:r>
+              <w:t>payment_paid_sum</w:t>
+            </w:r>
+            <w:r>
+              <w:t>] : float</w:t>
+            </w:r>
+          </w:p>
+        </w:tc>
+        <w:tc>
+          <w:tcPr>
+            <w:tcW w:w="1822" w:type="pct"/>
+          </w:tcPr>
+          <w:p>
+            <w:r>
+              <w:t>v prípade, ak sa uhradí celá platba, treba uhradenú sumu pripočítať k jednotlivým kategóriám projektov podľa pomerov.</w:t>
+            </w:r>
+          </w:p>
+          <w:p>
+            <w:r>
+              <w:t xml:space="preserve">Treba z tabuľky </w:t>
+            </w:r>
+            <w:r>
+              <w:rPr>
+                <w:i/>
+              </w:rPr>
+              <w:t>fin_redistributes</w:t>
+            </w:r>
+            <w:r>
+              <w:t xml:space="preserve"> vytiahnuť všetky záznamy týkajúce sa daného usera, </w:t>
+            </w:r>
+            <w:r>
+              <w:t xml:space="preserve">podľa </w:t>
+            </w:r>
+            <w:r>
+              <w:rPr>
+                <w:i/>
+              </w:rPr>
+              <w:t>ratio</w:t>
+            </w:r>
+            <w:r>
+              <w:t xml:space="preserve"> prerozdeliť uhradenú sumu (payment_paid_sum) na jednotlivé </w:t>
+            </w:r>
+            <w:r>
+              <w:rPr>
+                <w:i/>
+              </w:rPr>
+              <w:t>project_category_id</w:t>
+            </w:r>
+            <w:r>
+              <w:t>.</w:t>
+            </w:r>
+          </w:p>
+        </w:tc>
+      </w:tr>
+      <w:tr>
+        <w:tc>
+          <w:tcPr>
+            <w:tcW w:w="1583" w:type="pct"/>
+          </w:tcPr>
+          <w:p>
+            <w:r>
+              <w:t>edit_post</w:t>
+            </w:r>
+            <w:r>
+              <w:rPr>
+                <w:lang w:val="en-US"/>
+              </w:rPr>
+              <w:t>(post_id, values)</w:t>
+            </w:r>
+          </w:p>
+        </w:tc>
+        <w:tc>
+          <w:tcPr>
+            <w:tcW w:w="1595" w:type="pct"/>
+          </w:tcPr>
+          <w:p>
+            <w:r>
+              <w:rPr>
+                <w:lang w:val="en-US"/>
+              </w:rPr>
+              <w:t>post_id : int</w:t>
+            </w:r>
+          </w:p>
+          <w:p>
+            <w:r>
+              <w:t>values : object -&gt;</w:t>
+            </w:r>
+          </w:p>
+          <w:p>
+            <w:r>
+              <w:t>[title] : string</w:t>
+            </w:r>
+          </w:p>
+          <w:p>
+            <w:r>
+              <w:t>[content] : string</w:t>
+            </w:r>
+          </w:p>
+          <w:p>
+            <w:pPr>
+              <w:rPr>
+                <w:lang w:val="en-US"/>
+              </w:rPr>
+            </w:pPr>
+            <w:r>
+              <w:rPr>
+                <w:lang w:val="en-US"/>
+              </w:rPr>
+              <w:t>[priority] : int</w:t>
+            </w:r>
+          </w:p>
+          <w:p>
+            <w:r>
+              <w:rPr>
+                <w:lang w:val="en-US"/>
+              </w:rPr>
+              <w:t>[published] : bool</w:t>
+            </w:r>
+          </w:p>
+        </w:tc>
+        <w:tc>
+          <w:tcPr>
+            <w:tcW w:w="1822" w:type="pct"/>
+          </w:tcPr>
+          <w:p/>
+        </w:tc>
+      </w:tr>
+      <w:tr>
+        <w:tc>
+          <w:tcPr>
+            <w:tcW w:w="1583" w:type="pct"/>
+          </w:tcPr>
+          <w:p>
+            <w:r>
+              <w:t>edit_project(pr_id, values)</w:t>
+            </w:r>
+          </w:p>
+        </w:tc>
+        <w:tc>
+          <w:tcPr>
+            <w:tcW w:w="1595" w:type="pct"/>
+          </w:tcPr>
+          <w:p>
+            <w:r>
+              <w:t>pr_id : int</w:t>
+            </w:r>
+          </w:p>
+          <w:p>
+            <w:r>
+              <w:t>values : object -&gt;</w:t>
+            </w:r>
+          </w:p>
+          <w:p>
+            <w:r>
+              <w:t>[name] : string</w:t>
+            </w:r>
+          </w:p>
+          <w:p>
+            <w:r>
+              <w:t>[about] : string</w:t>
+            </w:r>
+          </w:p>
+          <w:p>
+            <w:r>
+              <w:t>[priority] : int</w:t>
+            </w:r>
+          </w:p>
+          <w:p>
+            <w:r>
+              <w:t>[project_category_ id] : int</w:t>
+            </w:r>
+          </w:p>
+          <w:p>
+            <w:r>
+              <w:t>[booked_cash] : float</w:t>
+            </w:r>
+          </w:p>
+          <w:p>
+            <w:r>
+              <w:t>[from] : date</w:t>
+            </w:r>
+          </w:p>
+          <w:p>
+            <w:r>
+              <w:t>[to] : date</w:t>
+            </w:r>
+          </w:p>
+        </w:tc>
+        <w:tc>
+          <w:tcPr>
+            <w:tcW w:w="1822" w:type="pct"/>
+          </w:tcPr>
+          <w:p/>
+        </w:tc>
+      </w:tr>
+      <w:tr>
+        <w:tc>
+          <w:tcPr>
+            <w:tcW w:w="1583" w:type="pct"/>
+          </w:tcPr>
+          <w:p>
+            <w:r>
+              <w:t>edit_project_category(pr_cat_id, values)</w:t>
+            </w:r>
+          </w:p>
+        </w:tc>
+        <w:tc>
+          <w:tcPr>
+            <w:tcW w:w="1595" w:type="pct"/>
+          </w:tcPr>
+          <w:p>
+            <w:r>
+              <w:t>pr_cat_id : int</w:t>
+            </w:r>
+          </w:p>
+          <w:p>
+            <w:r>
+              <w:t>values : object -&gt;</w:t>
             </w:r>
           </w:p>
           <w:p>
@@ -10985,134 +11581,29 @@
               <w:t>[</w:t>
             </w:r>
             <w:r>
-              <w:t>sum</w:t>
+              <w:t>project_category_name</w:t>
+            </w:r>
+            <w:r>
+              <w:t>] : string</w:t>
+            </w:r>
+          </w:p>
+          <w:p>
+            <w:r>
+              <w:t>[</w:t>
+            </w:r>
+            <w:r>
+              <w:t>project_category_cash</w:t>
             </w:r>
             <w:r>
               <w:t>] : float</w:t>
             </w:r>
           </w:p>
-          <w:p>
-            <w:r>
-              <w:t>[</w:t>
-            </w:r>
-            <w:r>
-              <w:t>vs</w:t>
-            </w:r>
-            <w:r>
-              <w:t>] : float</w:t>
-            </w:r>
-          </w:p>
-          <w:p>
-            <w:pPr>
-              <w:rPr>
-                <w:lang w:val="en-US"/>
-              </w:rPr>
-            </w:pPr>
-            <w:r>
-              <w:rPr>
-                <w:lang w:val="en-US"/>
-              </w:rPr>
-              <w:t>[</w:t>
-            </w:r>
-            <w:r>
-              <w:rPr>
-                <w:lang w:val="en-US"/>
-              </w:rPr>
-              <w:t>categories</w:t>
-            </w:r>
-            <w:r>
-              <w:rPr>
-                <w:lang w:val="en-US"/>
-              </w:rPr>
-              <w:t>][cat_id] : int</w:t>
-            </w:r>
-          </w:p>
         </w:tc>
         <w:tc>
           <w:tcPr>
             <w:tcW w:w="1822" w:type="pct"/>
           </w:tcPr>
-          <w:p>
-            <w:r>
-              <w:lastRenderedPageBreak/>
-              <w:t xml:space="preserve">Upravuje záznam v tabuľke </w:t>
-            </w:r>
-            <w:r>
-              <w:rPr>
-                <w:i/>
-              </w:rPr>
-              <w:t>payments</w:t>
-            </w:r>
-            <w:r>
-              <w:t xml:space="preserve"> z idčkom </w:t>
-            </w:r>
-            <w:r>
-              <w:rPr>
-                <w:i/>
-              </w:rPr>
-              <w:t>payment_id</w:t>
-            </w:r>
-            <w:r>
-              <w:t xml:space="preserve">. </w:t>
-            </w:r>
-            <w:r>
-              <w:rPr>
-                <w:i/>
-              </w:rPr>
-              <w:t>Categories</w:t>
-            </w:r>
-            <w:r>
-              <w:t xml:space="preserve"> je asoc. pole, ktoré treba prejsť cez </w:t>
-            </w:r>
-            <w:r>
-              <w:rPr>
-                <w:i/>
-              </w:rPr>
-              <w:t>foreach</w:t>
-            </w:r>
-            <w:r>
-              <w:t xml:space="preserve">. V každej iterácií treba údaj z </w:t>
-            </w:r>
-            <w:r>
-              <w:rPr>
-                <w:lang w:val="en-US"/>
-              </w:rPr>
-              <w:t xml:space="preserve">[categories][&lt;prechadzany_index&gt;] použiť na úpravu </w:t>
-            </w:r>
-            <w:r>
-              <w:rPr>
-                <w:lang w:val="en-US"/>
-              </w:rPr>
-              <w:lastRenderedPageBreak/>
-              <w:t xml:space="preserve">záznamu z tabuľky fin_redistribution , kde prechádzaný index identifikuje záznam podľa stĺpca </w:t>
-            </w:r>
-            <w:r>
-              <w:rPr>
-                <w:i/>
-                <w:lang w:val="en-US"/>
-              </w:rPr>
-              <w:t>project_category_id</w:t>
-            </w:r>
-            <w:r>
-              <w:rPr>
-                <w:lang w:val="en-US"/>
-              </w:rPr>
-              <w:t xml:space="preserve">. V tomto zázname sa mení stĺpec  </w:t>
-            </w:r>
-            <w:r>
-              <w:rPr>
-                <w:i/>
-                <w:lang w:val="en-US"/>
-              </w:rPr>
-              <w:t>ratio</w:t>
-            </w:r>
-            <w:r>
-              <w:rPr>
-                <w:lang w:val="en-US"/>
-              </w:rPr>
-              <w:t>.</w:t>
-            </w:r>
-          </w:p>
+          <w:p/>
         </w:tc>
       </w:tr>
       <w:tr>
@@ -11123,16 +11614,7 @@
           <w:p>
             <w:r>
               <w:lastRenderedPageBreak/>
-              <w:t>edit_payments</w:t>
-            </w:r>
-            <w:r>
-              <w:t>_payment</w:t>
-            </w:r>
-            <w:r>
-              <w:rPr>
-                <w:lang w:val="en-US"/>
-              </w:rPr>
-              <w:t>(payment_id, values)</w:t>
+              <w:t>edit_project_closed(pr_id)</w:t>
             </w:r>
           </w:p>
         </w:tc>
@@ -11142,23 +11624,7 @@
           </w:tcPr>
           <w:p>
             <w:r>
-              <w:t>payment_id : int</w:t>
-            </w:r>
-          </w:p>
-          <w:p>
-            <w:r>
-              <w:t>values : object -&gt;</w:t>
-            </w:r>
-          </w:p>
-          <w:p>
-            <w:r>
-              <w:t>[</w:t>
-            </w:r>
-            <w:r>
-              <w:t>payment_paid_sum</w:t>
-            </w:r>
-            <w:r>
-              <w:t>] : float</w:t>
+              <w:t>pr_id : int</w:t>
             </w:r>
           </w:p>
         </w:tc>
@@ -11168,39 +11634,67 @@
           </w:tcPr>
           <w:p>
             <w:r>
-              <w:t>v prípade, ak sa uhradí celá platba, treba uhradenú sumu pripočítať k jednotlivým kategóriám projektov podľa pomerov.</w:t>
-            </w:r>
-          </w:p>
-          <w:p>
-            <w:r>
-              <w:t xml:space="preserve">Treba z tabuľky </w:t>
+              <w:t xml:space="preserve">funkcia nastaví príslušnému projektu (tabuľka </w:t>
             </w:r>
             <w:r>
               <w:rPr>
                 <w:i/>
               </w:rPr>
-              <w:t>fin_redistributes</w:t>
-            </w:r>
-            <w:r>
-              <w:t xml:space="preserve"> vytiahnuť všetky záznamy týkajúce sa daného usera, </w:t>
-            </w:r>
-            <w:r>
-              <w:t xml:space="preserve">podľa </w:t>
+              <w:t>projects</w:t>
+            </w:r>
+            <w:r>
+              <w:t xml:space="preserve">) v stĺpci </w:t>
             </w:r>
             <w:r>
               <w:rPr>
                 <w:i/>
               </w:rPr>
-              <w:t>ratio</w:t>
-            </w:r>
-            <w:r>
-              <w:t xml:space="preserve"> prerozdeliť uhradenú sumu (payment_paid_sum) na jednotlivé </w:t>
+              <w:t>project_active</w:t>
+            </w:r>
+            <w:r>
+              <w:t xml:space="preserve"> </w:t>
+            </w:r>
+            <w:r>
+              <w:rPr>
+                <w:b/>
+              </w:rPr>
+              <w:t>false</w:t>
+            </w:r>
+            <w:r>
+              <w:t xml:space="preserve">. Okrem toho urobí sumár príslušných záznamov z tabuľky </w:t>
             </w:r>
             <w:r>
               <w:rPr>
                 <w:i/>
               </w:rPr>
-              <w:t>project_category_id</w:t>
+              <w:t>project_items</w:t>
+            </w:r>
+            <w:r>
+              <w:t xml:space="preserve"> nad stĺpcom </w:t>
+            </w:r>
+            <w:r>
+              <w:rPr>
+                <w:i/>
+              </w:rPr>
+              <w:t>project_item_price</w:t>
+            </w:r>
+            <w:r>
+              <w:t xml:space="preserve">, následne túto sumu odčíta od príslušného záznamu z </w:t>
+            </w:r>
+            <w:r>
+              <w:rPr>
+                <w:i/>
+              </w:rPr>
+              <w:t>project_categories</w:t>
+            </w:r>
+            <w:r>
+              <w:t xml:space="preserve"> stĺpec </w:t>
+            </w:r>
+            <w:r>
+              <w:rPr>
+                <w:i/>
+              </w:rPr>
+              <w:t>project_category_cash</w:t>
             </w:r>
             <w:r>
               <w:t>.</w:t>
@@ -11215,302 +11709,6 @@
           </w:tcPr>
           <w:p>
             <w:r>
-              <w:t>edit_post</w:t>
-            </w:r>
-            <w:r>
-              <w:rPr>
-                <w:lang w:val="en-US"/>
-              </w:rPr>
-              <w:t>(post_id, values)</w:t>
-            </w:r>
-          </w:p>
-        </w:tc>
-        <w:tc>
-          <w:tcPr>
-            <w:tcW w:w="1595" w:type="pct"/>
-          </w:tcPr>
-          <w:p>
-            <w:r>
-              <w:rPr>
-                <w:lang w:val="en-US"/>
-              </w:rPr>
-              <w:t>post_id : int</w:t>
-            </w:r>
-          </w:p>
-          <w:p>
-            <w:r>
-              <w:t>values : object -&gt;</w:t>
-            </w:r>
-          </w:p>
-          <w:p>
-            <w:r>
-              <w:t>[title] : string</w:t>
-            </w:r>
-          </w:p>
-          <w:p>
-            <w:r>
-              <w:t>[content] : string</w:t>
-            </w:r>
-          </w:p>
-          <w:p>
-            <w:pPr>
-              <w:rPr>
-                <w:lang w:val="en-US"/>
-              </w:rPr>
-            </w:pPr>
-            <w:r>
-              <w:rPr>
-                <w:lang w:val="en-US"/>
-              </w:rPr>
-              <w:t>[priority] : int</w:t>
-            </w:r>
-          </w:p>
-          <w:p>
-            <w:r>
-              <w:rPr>
-                <w:lang w:val="en-US"/>
-              </w:rPr>
-              <w:t>[published] : bool</w:t>
-            </w:r>
-          </w:p>
-        </w:tc>
-        <w:tc>
-          <w:tcPr>
-            <w:tcW w:w="1822" w:type="pct"/>
-          </w:tcPr>
-          <w:p/>
-        </w:tc>
-      </w:tr>
-      <w:tr>
-        <w:tc>
-          <w:tcPr>
-            <w:tcW w:w="1583" w:type="pct"/>
-          </w:tcPr>
-          <w:p>
-            <w:r>
-              <w:t>edit_project(pr_id, values)</w:t>
-            </w:r>
-          </w:p>
-        </w:tc>
-        <w:tc>
-          <w:tcPr>
-            <w:tcW w:w="1595" w:type="pct"/>
-          </w:tcPr>
-          <w:p>
-            <w:r>
-              <w:t>pr_id : int</w:t>
-            </w:r>
-          </w:p>
-          <w:p>
-            <w:r>
-              <w:t>values : object -&gt;</w:t>
-            </w:r>
-          </w:p>
-          <w:p>
-            <w:r>
-              <w:t>[name] : string</w:t>
-            </w:r>
-          </w:p>
-          <w:p>
-            <w:r>
-              <w:t>[about] : string</w:t>
-            </w:r>
-          </w:p>
-          <w:p>
-            <w:r>
-              <w:t>[priority] : int</w:t>
-            </w:r>
-          </w:p>
-          <w:p>
-            <w:r>
-              <w:t>[project_category_ id] : int</w:t>
-            </w:r>
-          </w:p>
-          <w:p>
-            <w:r>
-              <w:t>[booked_cash] : float</w:t>
-            </w:r>
-          </w:p>
-          <w:p>
-            <w:r>
-              <w:t>[from] : date</w:t>
-            </w:r>
-          </w:p>
-          <w:p>
-            <w:r>
-              <w:t>[to] : date</w:t>
-            </w:r>
-          </w:p>
-        </w:tc>
-        <w:tc>
-          <w:tcPr>
-            <w:tcW w:w="1822" w:type="pct"/>
-          </w:tcPr>
-          <w:p/>
-        </w:tc>
-      </w:tr>
-      <w:tr>
-        <w:tc>
-          <w:tcPr>
-            <w:tcW w:w="1583" w:type="pct"/>
-          </w:tcPr>
-          <w:p>
-            <w:r>
-              <w:t>edit_project_category(pr_cat_id, values)</w:t>
-            </w:r>
-          </w:p>
-        </w:tc>
-        <w:tc>
-          <w:tcPr>
-            <w:tcW w:w="1595" w:type="pct"/>
-          </w:tcPr>
-          <w:p>
-            <w:r>
-              <w:t>pr_cat_id : int</w:t>
-            </w:r>
-          </w:p>
-          <w:p>
-            <w:r>
-              <w:t>values : object -&gt;</w:t>
-            </w:r>
-          </w:p>
-          <w:p>
-            <w:r>
-              <w:t>[</w:t>
-            </w:r>
-            <w:r>
-              <w:t>project_category_name</w:t>
-            </w:r>
-            <w:r>
-              <w:t>] : string</w:t>
-            </w:r>
-          </w:p>
-          <w:p>
-            <w:r>
-              <w:t>[</w:t>
-            </w:r>
-            <w:r>
-              <w:t>project_category_cash</w:t>
-            </w:r>
-            <w:r>
-              <w:t>] : float</w:t>
-            </w:r>
-          </w:p>
-        </w:tc>
-        <w:tc>
-          <w:tcPr>
-            <w:tcW w:w="1822" w:type="pct"/>
-          </w:tcPr>
-          <w:p/>
-        </w:tc>
-      </w:tr>
-      <w:tr>
-        <w:tc>
-          <w:tcPr>
-            <w:tcW w:w="1583" w:type="pct"/>
-          </w:tcPr>
-          <w:p>
-            <w:r>
-              <w:t>edit_project_closed(pr_id)</w:t>
-            </w:r>
-          </w:p>
-        </w:tc>
-        <w:tc>
-          <w:tcPr>
-            <w:tcW w:w="1595" w:type="pct"/>
-          </w:tcPr>
-          <w:p>
-            <w:r>
-              <w:t>pr_id : int</w:t>
-            </w:r>
-          </w:p>
-        </w:tc>
-        <w:tc>
-          <w:tcPr>
-            <w:tcW w:w="1822" w:type="pct"/>
-          </w:tcPr>
-          <w:p>
-            <w:r>
-              <w:t xml:space="preserve">funkcia nastaví príslušnému projektu (tabuľka </w:t>
-            </w:r>
-            <w:r>
-              <w:rPr>
-                <w:i/>
-              </w:rPr>
-              <w:t>projects</w:t>
-            </w:r>
-            <w:r>
-              <w:t xml:space="preserve">) v stĺpci </w:t>
-            </w:r>
-            <w:r>
-              <w:rPr>
-                <w:i/>
-              </w:rPr>
-              <w:t>project_active</w:t>
-            </w:r>
-            <w:r>
-              <w:t xml:space="preserve"> </w:t>
-            </w:r>
-            <w:r>
-              <w:rPr>
-                <w:b/>
-              </w:rPr>
-              <w:t>false</w:t>
-            </w:r>
-            <w:r>
-              <w:t xml:space="preserve">. Okrem toho urobí sumár príslušných záznamov z tabuľky </w:t>
-            </w:r>
-            <w:r>
-              <w:rPr>
-                <w:i/>
-              </w:rPr>
-              <w:t>project_items</w:t>
-            </w:r>
-            <w:r>
-              <w:t xml:space="preserve"> nad </w:t>
-            </w:r>
-            <w:r>
-              <w:lastRenderedPageBreak/>
-              <w:t xml:space="preserve">stĺpcom </w:t>
-            </w:r>
-            <w:r>
-              <w:rPr>
-                <w:i/>
-              </w:rPr>
-              <w:t>project_item_price</w:t>
-            </w:r>
-            <w:r>
-              <w:t xml:space="preserve">, následne túto sumu odčíta od príslušného záznamu z </w:t>
-            </w:r>
-            <w:r>
-              <w:rPr>
-                <w:i/>
-              </w:rPr>
-              <w:t>project_categories</w:t>
-            </w:r>
-            <w:r>
-              <w:t xml:space="preserve"> stĺpec </w:t>
-            </w:r>
-            <w:r>
-              <w:rPr>
-                <w:i/>
-              </w:rPr>
-              <w:t>project_category_cash</w:t>
-            </w:r>
-            <w:r>
-              <w:t>.</w:t>
-            </w:r>
-          </w:p>
-        </w:tc>
-      </w:tr>
-      <w:tr>
-        <w:tc>
-          <w:tcPr>
-            <w:tcW w:w="1583" w:type="pct"/>
-          </w:tcPr>
-          <w:p>
-            <w:r>
-              <w:lastRenderedPageBreak/>
               <w:t>edit_project_item(pr_item_id, values)</w:t>
             </w:r>
           </w:p>
@@ -11705,6 +11903,7 @@
         <w:pStyle w:val="Heading3"/>
       </w:pPr>
       <w:r>
+        <w:lastRenderedPageBreak/>
         <w:t>Deleter</w:t>
       </w:r>
     </w:p>
@@ -11755,7 +11954,6 @@
           </w:tcPr>
           <w:p>
             <w:r>
-              <w:lastRenderedPageBreak/>
               <w:t>Názov funkcie</w:t>
             </w:r>
           </w:p>
@@ -12797,6 +12995,7 @@
           </w:tcPr>
           <w:p>
             <w:r>
+              <w:lastRenderedPageBreak/>
               <w:t>remove_post(post_id)</w:t>
             </w:r>
           </w:p>
@@ -12959,7 +13158,6 @@
               <w:rPr>
                 <w:i/>
               </w:rPr>
-              <w:lastRenderedPageBreak/>
               <w:t>projects</w:t>
             </w:r>
             <w:r>
@@ -12981,7 +13179,6 @@
           </w:tcPr>
           <w:p>
             <w:r>
-              <w:lastRenderedPageBreak/>
               <w:t>remove_project_item(pr_item_id</w:t>
             </w:r>
             <w:r>
@@ -19840,7 +20037,7 @@
 </file>
 
 <file path=customXml/itemProps2.xml><?xml version="1.0" encoding="utf-8"?>
-<ds:datastoreItem xmlns:ds="http://schemas.openxmlformats.org/officeDocument/2006/customXml" ds:itemID="{9F16A63E-A9FF-49BD-B16B-29172289A4B4}">
+<ds:datastoreItem xmlns:ds="http://schemas.openxmlformats.org/officeDocument/2006/customXml" ds:itemID="{590DE93E-B19E-448C-975B-CED3FEC09BD4}">
   <ds:schemaRefs>
     <ds:schemaRef ds:uri="http://schemas.openxmlformats.org/officeDocument/2006/bibliography"/>
   </ds:schemaRefs>

</xml_diff>

<commit_message>
Matej: Okomentovany funkcie v selecter.php kompletne. Upravene vstupne parametre pre SELECTER v SDD.docx, chyba este popis ku funkcia dorobim zajtra. deleter.php je v poriadku
Tj ostava okomentovat updater.php a inserter.php + v SDD.docx kuknut ci je vsetko k nim ok a prekontrolvoat zoznam controllerov a k nim metody prisluchajuce
</commit_message>
<xml_diff>
--- a/documentation/SDD.docx
+++ b/documentation/SDD.docx
@@ -100,7 +100,6 @@
                 <w:dataBinding w:prefixMappings="xmlns:ns0='http://schemas.openxmlformats.org/package/2006/metadata/core-properties' xmlns:ns1='http://purl.org/dc/elements/1.1/'" w:xpath="/ns0:coreProperties[1]/ns1:title[1]" w:storeItemID="{6C3C8BC8-F283-45AE-878A-BAB7291924A1}"/>
                 <w:text/>
               </w:sdtPr>
-              <w:sdtEndPr/>
               <w:sdtContent>
                 <w:tc>
                   <w:tcPr>
@@ -153,7 +152,6 @@
                 <w:dataBinding w:prefixMappings="xmlns:ns0='http://schemas.openxmlformats.org/package/2006/metadata/core-properties' xmlns:ns1='http://purl.org/dc/elements/1.1/'" w:xpath="/ns0:coreProperties[1]/ns1:subject[1]" w:storeItemID="{6C3C8BC8-F283-45AE-878A-BAB7291924A1}"/>
                 <w:text/>
               </w:sdtPr>
-              <w:sdtEndPr/>
               <w:sdtContent>
                 <w:tc>
                   <w:tcPr>
@@ -226,7 +224,6 @@
                 <w:dataBinding w:prefixMappings="xmlns:ns0='http://schemas.openxmlformats.org/package/2006/metadata/core-properties' xmlns:ns1='http://purl.org/dc/elements/1.1/'" w:xpath="/ns0:coreProperties[1]/ns1:creator[1]" w:storeItemID="{6C3C8BC8-F283-45AE-878A-BAB7291924A1}"/>
                 <w:text/>
               </w:sdtPr>
-              <w:sdtEndPr/>
               <w:sdtContent>
                 <w:tc>
                   <w:tcPr>
@@ -320,7 +317,6 @@
                     <w:dataBinding w:prefixMappings="xmlns:ns0='http://schemas.microsoft.com/office/2006/coverPageProps'" w:xpath="/ns0:CoverPageProperties[1]/ns0:Abstract[1]" w:storeItemID="{55AF091B-3C7A-41E3-B477-F2FDAA23CFDA}"/>
                     <w:text/>
                   </w:sdtPr>
-                  <w:sdtEndPr/>
                   <w:sdtContent>
                     <w:r>
                       <w:rPr>
@@ -635,10 +631,7 @@
               </w:rPr>
             </w:pPr>
             <w:r>
-              <w:t xml:space="preserve">- Doplnené </w:t>
-            </w:r>
-            <w:r>
-              <w:t>get_page</w:t>
+              <w:t>- Doplnené get_page</w:t>
             </w:r>
             <w:r>
               <w:rPr>
@@ -646,8 +639,6 @@
               </w:rPr>
               <w:t>(view), get_login(values)</w:t>
             </w:r>
-            <w:bookmarkStart w:id="0" w:name="_GoBack"/>
-            <w:bookmarkEnd w:id="0"/>
           </w:p>
         </w:tc>
       </w:tr>
@@ -2449,6 +2440,9 @@
         <w:tab/>
       </w:r>
       <w:r>
+        <w:t xml:space="preserve"> </w:t>
+      </w:r>
+      <w:r>
         <w:t>- metóda prijíma jeden riadok definovaný ako pole</w:t>
       </w:r>
     </w:p>
@@ -2464,7 +2458,15 @@
         <w:t>array of object</w:t>
       </w:r>
       <w:r>
+        <w:t>s</w:t>
+      </w:r>
+      <w:r>
         <w:tab/>
+      </w:r>
+      <w:r>
+        <w:t xml:space="preserve"> </w:t>
+      </w:r>
+      <w:r>
         <w:t>- metóda prijíma viac riadkov, resp. viac objektov definovaných ako pole objektov</w:t>
       </w:r>
     </w:p>
@@ -2484,6 +2486,11 @@
       </w:r>
       <w:r>
         <w:tab/>
+      </w:r>
+      <w:r>
+        <w:t xml:space="preserve"> </w:t>
+      </w:r>
+      <w:r>
         <w:t>- metóda prijíma elementárne prvky (int, string, ...) ako pole</w:t>
       </w:r>
     </w:p>
@@ -2660,6 +2667,22 @@
             </w:r>
           </w:p>
           <w:p>
+            <w:pPr>
+              <w:rPr>
+                <w:lang w:val="en-US"/>
+              </w:rPr>
+            </w:pPr>
+            <w:r>
+              <w:t>[</w:t>
+            </w:r>
+            <w:r>
+              <w:t>project_category_id</w:t>
+            </w:r>
+            <w:r>
+              <w:t xml:space="preserve">] : int </w:t>
+            </w:r>
+          </w:p>
+          <w:p>
             <w:r>
               <w:t>[project_category_name] : string</w:t>
             </w:r>
@@ -2735,7 +2758,13 @@
           </w:tcPr>
           <w:p>
             <w:r>
-              <w:t>get_degrees()</w:t>
+              <w:t>get_degrees(</w:t>
+            </w:r>
+            <w:r>
+              <w:t>grid = false</w:t>
+            </w:r>
+            <w:r>
+              <w:t>)</w:t>
             </w:r>
           </w:p>
         </w:tc>
@@ -2747,6 +2776,9 @@
             <w:r>
               <w:t>return : array of object</w:t>
             </w:r>
+            <w:r>
+              <w:t>s</w:t>
+            </w:r>
           </w:p>
           <w:p>
             <w:r>
@@ -2760,6 +2792,7 @@
           </w:p>
           <w:p>
             <w:r>
+              <w:lastRenderedPageBreak/>
               <w:t>[degree_grade] : int</w:t>
             </w:r>
           </w:p>
@@ -2779,7 +2812,13 @@
           <w:p>
             <w:r>
               <w:lastRenderedPageBreak/>
-              <w:t>get_email_types()</w:t>
+              <w:t>get_email_types(</w:t>
+            </w:r>
+            <w:r>
+              <w:t>grid = false</w:t>
+            </w:r>
+            <w:r>
+              <w:t>)</w:t>
             </w:r>
           </w:p>
         </w:tc>
@@ -2790,6 +2829,9 @@
           <w:p>
             <w:r>
               <w:t>return : array of object</w:t>
+            </w:r>
+            <w:r>
+              <w:t>s</w:t>
             </w:r>
           </w:p>
           <w:p>
@@ -2833,7 +2875,13 @@
           </w:tcPr>
           <w:p>
             <w:r>
-              <w:t>get_event_categories()</w:t>
+              <w:t>get_event_categories(</w:t>
+            </w:r>
+            <w:r>
+              <w:t>grid = false</w:t>
+            </w:r>
+            <w:r>
+              <w:t>)</w:t>
             </w:r>
           </w:p>
         </w:tc>
@@ -2853,22 +2901,21 @@
                 <w:rFonts w:cstheme="minorHAnsi"/>
                 <w:lang w:eastAsia="ja-JP"/>
               </w:rPr>
-              <w:t>return : array of object -&gt;</w:t>
-            </w:r>
-          </w:p>
-          <w:p>
-            <w:pPr>
+              <w:t>return : array of object</w:t>
+            </w:r>
+            <w:r>
               <w:rPr>
                 <w:rFonts w:cstheme="minorHAnsi"/>
                 <w:lang w:eastAsia="ja-JP"/>
               </w:rPr>
-            </w:pPr>
+              <w:t>s</w:t>
+            </w:r>
             <w:r>
               <w:rPr>
                 <w:rFonts w:cstheme="minorHAnsi"/>
                 <w:lang w:eastAsia="ja-JP"/>
               </w:rPr>
-              <w:t>[event_category_id] : int</w:t>
+              <w:t xml:space="preserve"> -&gt;</w:t>
             </w:r>
           </w:p>
           <w:p>
@@ -2883,6 +2930,21 @@
                 <w:rFonts w:cstheme="minorHAnsi"/>
                 <w:lang w:eastAsia="ja-JP"/>
               </w:rPr>
+              <w:t>[event_category_id] : int</w:t>
+            </w:r>
+          </w:p>
+          <w:p>
+            <w:pPr>
+              <w:rPr>
+                <w:rFonts w:cstheme="minorHAnsi"/>
+                <w:lang w:eastAsia="ja-JP"/>
+              </w:rPr>
+            </w:pPr>
+            <w:r>
+              <w:rPr>
+                <w:rFonts w:cstheme="minorHAnsi"/>
+                <w:lang w:eastAsia="ja-JP"/>
+              </w:rPr>
               <w:t>[event_category_name] : string</w:t>
             </w:r>
           </w:p>
@@ -2916,7 +2978,7 @@
           </w:p>
           <w:p>
             <w:r>
-              <w:t>[event_category_id] : string</w:t>
+              <w:t>[event_category_id] : int</w:t>
             </w:r>
           </w:p>
           <w:p>
@@ -2979,7 +3041,31 @@
           </w:tcPr>
           <w:p>
             <w:r>
-              <w:t>get_events(cat_id)</w:t>
+              <w:t>get_events(</w:t>
+            </w:r>
+            <w:r>
+              <w:t>per_page</w:t>
+            </w:r>
+            <w:r>
+              <w:t>=0</w:t>
+            </w:r>
+            <w:r>
+              <w:t>,  cur_page</w:t>
+            </w:r>
+            <w:r>
+              <w:t>=0</w:t>
+            </w:r>
+            <w:r>
+              <w:t xml:space="preserve">, </w:t>
+            </w:r>
+            <w:r>
+              <w:t>cat_id</w:t>
+            </w:r>
+            <w:r>
+              <w:t>,  grid=false</w:t>
+            </w:r>
+            <w:r>
+              <w:t>)</w:t>
             </w:r>
           </w:p>
         </w:tc>
@@ -2989,7 +3075,13 @@
           </w:tcPr>
           <w:p>
             <w:r>
-              <w:t>return : array of object -&gt;</w:t>
+              <w:t>return : array of object</w:t>
+            </w:r>
+            <w:r>
+              <w:t>s</w:t>
+            </w:r>
+            <w:r>
+              <w:t xml:space="preserve"> -&gt;</w:t>
             </w:r>
           </w:p>
           <w:p>
@@ -3030,7 +3122,10 @@
           </w:p>
           <w:p>
             <w:r>
-              <w:t>[event_category_id] : string</w:t>
+              <w:t xml:space="preserve">[event_category_id] : </w:t>
+            </w:r>
+            <w:r>
+              <w:t>int</w:t>
             </w:r>
           </w:p>
           <w:p>
@@ -3096,7 +3191,34 @@
               <w:t>_newest</w:t>
             </w:r>
             <w:r>
-              <w:t>(cat_id)</w:t>
+              <w:t>(</w:t>
+            </w:r>
+            <w:r>
+              <w:t>per_page</w:t>
+            </w:r>
+            <w:r>
+              <w:t>=0</w:t>
+            </w:r>
+            <w:r>
+              <w:t>,  cur_page</w:t>
+            </w:r>
+            <w:r>
+              <w:t>=</w:t>
+            </w:r>
+            <w:r>
+              <w:t>0</w:t>
+            </w:r>
+            <w:r>
+              <w:t xml:space="preserve">, </w:t>
+            </w:r>
+            <w:r>
+              <w:t>cat_id</w:t>
+            </w:r>
+            <w:r>
+              <w:t>,  grid=false</w:t>
+            </w:r>
+            <w:r>
+              <w:t>)</w:t>
             </w:r>
           </w:p>
         </w:tc>
@@ -3106,7 +3228,13 @@
           </w:tcPr>
           <w:p>
             <w:r>
-              <w:t>return : array of object -&gt;</w:t>
+              <w:t>return : array of object</w:t>
+            </w:r>
+            <w:r>
+              <w:t>s</w:t>
+            </w:r>
+            <w:r>
+              <w:t xml:space="preserve"> -&gt;</w:t>
             </w:r>
           </w:p>
           <w:p>
@@ -3147,12 +3275,15 @@
           </w:p>
           <w:p>
             <w:r>
-              <w:t>[event_category_id] : string</w:t>
-            </w:r>
-          </w:p>
-          <w:p>
-            <w:r>
               <w:lastRenderedPageBreak/>
+              <w:t xml:space="preserve">[event_category_id] : </w:t>
+            </w:r>
+            <w:r>
+              <w:t>int</w:t>
+            </w:r>
+          </w:p>
+          <w:p>
+            <w:r>
               <w:t>[event_category_name] : string</w:t>
             </w:r>
           </w:p>
@@ -3239,7 +3370,31 @@
               <w:t>_prior</w:t>
             </w:r>
             <w:r>
-              <w:t>(cat_id)</w:t>
+              <w:t>(</w:t>
+            </w:r>
+            <w:r>
+              <w:t>per_page</w:t>
+            </w:r>
+            <w:r>
+              <w:t>=0</w:t>
+            </w:r>
+            <w:r>
+              <w:t>,  cur_page</w:t>
+            </w:r>
+            <w:r>
+              <w:t>=0</w:t>
+            </w:r>
+            <w:r>
+              <w:t xml:space="preserve">, </w:t>
+            </w:r>
+            <w:r>
+              <w:t>cat_id</w:t>
+            </w:r>
+            <w:r>
+              <w:t>,  grid=false</w:t>
+            </w:r>
+            <w:r>
+              <w:t>)</w:t>
             </w:r>
           </w:p>
         </w:tc>
@@ -3249,7 +3404,10 @@
           </w:tcPr>
           <w:p>
             <w:r>
-              <w:t>return : array of object -&gt;</w:t>
+              <w:t xml:space="preserve">return : array of objects </w:t>
+            </w:r>
+            <w:r>
+              <w:t>-&gt;</w:t>
             </w:r>
           </w:p>
           <w:p>
@@ -3290,7 +3448,10 @@
           </w:p>
           <w:p>
             <w:r>
-              <w:t>[event_category_id] : string</w:t>
+              <w:t xml:space="preserve">[event_category_id] : </w:t>
+            </w:r>
+            <w:r>
+              <w:t>int</w:t>
             </w:r>
           </w:p>
           <w:p>
@@ -3800,6 +3961,7 @@
               <w:rPr>
                 <w:highlight w:val="yellow"/>
               </w:rPr>
+              <w:lastRenderedPageBreak/>
               <w:t>[excursion_event_special_requirements] : string</w:t>
             </w:r>
           </w:p>
@@ -3813,7 +3975,6 @@
               <w:rPr>
                 <w:highlight w:val="yellow"/>
               </w:rPr>
-              <w:lastRenderedPageBreak/>
               <w:t>[excursion_event_active] : int</w:t>
             </w:r>
           </w:p>
@@ -4755,6 +4916,7 @@
               <w:rPr>
                 <w:highlight w:val="yellow"/>
               </w:rPr>
+              <w:lastRenderedPageBreak/>
               <w:t>[excursion_id] : int</w:t>
             </w:r>
           </w:p>
@@ -4768,7 +4930,6 @@
               <w:rPr>
                 <w:highlight w:val="yellow"/>
               </w:rPr>
-              <w:lastRenderedPageBreak/>
               <w:t>[excursion_name] : string</w:t>
             </w:r>
           </w:p>
@@ -4820,7 +4981,14 @@
               <w:rPr>
                 <w:highlight w:val="yellow"/>
               </w:rPr>
-              <w:t xml:space="preserve"> exkurzie v definovanom časovom rozsahu</w:t>
+              <w:t xml:space="preserve"> </w:t>
+            </w:r>
+            <w:r>
+              <w:rPr>
+                <w:highlight w:val="yellow"/>
+              </w:rPr>
+              <w:lastRenderedPageBreak/>
+              <w:t>exkurzie v definovanom časovom rozsahu</w:t>
             </w:r>
           </w:p>
         </w:tc>
@@ -5314,7 +5482,19 @@
               <w:rPr>
                 <w:lang w:val="en-US"/>
               </w:rPr>
-              <w:t>object -&gt;</w:t>
+              <w:t>object</w:t>
+            </w:r>
+            <w:r>
+              <w:rPr>
+                <w:lang w:val="en-US"/>
+              </w:rPr>
+              <w:t>s</w:t>
+            </w:r>
+            <w:r>
+              <w:rPr>
+                <w:lang w:val="en-US"/>
+              </w:rPr>
+              <w:t xml:space="preserve"> -&gt;</w:t>
             </w:r>
           </w:p>
           <w:p>
@@ -5817,24 +5997,24 @@
           </w:p>
           <w:p>
             <w:r>
-              <w:t>[</w:t>
-            </w:r>
-            <w:r>
-              <w:t>payment_vs</w:t>
-            </w:r>
-            <w:r>
-              <w:t>] :</w:t>
-            </w:r>
-            <w:r>
-              <w:t xml:space="preserve"> int</w:t>
-            </w:r>
-          </w:p>
-          <w:p>
-            <w:r>
               <w:lastRenderedPageBreak/>
               <w:t>[</w:t>
             </w:r>
             <w:r>
+              <w:t>payment_vs</w:t>
+            </w:r>
+            <w:r>
+              <w:t>] :</w:t>
+            </w:r>
+            <w:r>
+              <w:t xml:space="preserve"> int</w:t>
+            </w:r>
+          </w:p>
+          <w:p>
+            <w:r>
+              <w:t>[</w:t>
+            </w:r>
+            <w:r>
               <w:t>payment_total_sum</w:t>
             </w:r>
             <w:r>
@@ -5965,7 +6145,25 @@
           <w:p>
             <w:r>
               <w:lastRenderedPageBreak/>
-              <w:t>get_payments(user_id)</w:t>
+              <w:t>get_payments(</w:t>
+            </w:r>
+            <w:r>
+              <w:t>per_page=</w:t>
+            </w:r>
+            <w:r>
+              <w:t>0, cur_page</w:t>
+            </w:r>
+            <w:r>
+              <w:t xml:space="preserve">=0, </w:t>
+            </w:r>
+            <w:r>
+              <w:t xml:space="preserve">user_id, </w:t>
+            </w:r>
+            <w:r>
+              <w:t>grid = false</w:t>
+            </w:r>
+            <w:r>
+              <w:t>)</w:t>
             </w:r>
           </w:p>
         </w:tc>
@@ -5975,7 +6173,13 @@
           </w:tcPr>
           <w:p>
             <w:r>
-              <w:t>return : array of object -&gt;</w:t>
+              <w:t>return : array of object</w:t>
+            </w:r>
+            <w:r>
+              <w:t>s</w:t>
+            </w:r>
+            <w:r>
+              <w:t xml:space="preserve"> -&gt;</w:t>
             </w:r>
           </w:p>
           <w:p>
@@ -6024,6 +6228,17 @@
           <w:p>
             <w:r>
               <w:t>[payment_paid_time] : datetime</w:t>
+            </w:r>
+          </w:p>
+          <w:p>
+            <w:r>
+              <w:t>[</w:t>
+            </w:r>
+            <w:r>
+              <w:t>payment_accepted</w:t>
+            </w:r>
+            <w:r>
+              <w:t>] : tinyint</w:t>
             </w:r>
           </w:p>
         </w:tc>
@@ -6132,7 +6347,17 @@
                 <w:rFonts w:ascii="Calibri" w:hAnsi="Calibri" w:cs="Calibri"/>
                 <w:lang w:val="en-US"/>
               </w:rPr>
-              <w:t>(user_id)</w:t>
+              <w:t>(</w:t>
+            </w:r>
+            <w:r>
+              <w:t>user_id</w:t>
+            </w:r>
+            <w:r>
+              <w:rPr>
+                <w:rFonts w:ascii="Calibri" w:hAnsi="Calibri" w:cs="Calibri"/>
+                <w:lang w:val="en-US"/>
+              </w:rPr>
+              <w:t>)</w:t>
             </w:r>
           </w:p>
           <w:p/>
@@ -6223,7 +6448,22 @@
           </w:tcPr>
           <w:p>
             <w:r>
-              <w:t>get_payments_nopaid(user_id)</w:t>
+              <w:t>get_payments_nopaid(</w:t>
+            </w:r>
+            <w:r>
+              <w:t>per_page=0, cur_page=</w:t>
+            </w:r>
+            <w:r>
+              <w:t xml:space="preserve">0, </w:t>
+            </w:r>
+            <w:r>
+              <w:t xml:space="preserve">user_id, </w:t>
+            </w:r>
+            <w:r>
+              <w:t>grid = false</w:t>
+            </w:r>
+            <w:r>
+              <w:t>)</w:t>
             </w:r>
           </w:p>
         </w:tc>
@@ -6233,7 +6473,13 @@
           </w:tcPr>
           <w:p>
             <w:r>
-              <w:t>return : array of object -&gt;</w:t>
+              <w:t>return : array of object</w:t>
+            </w:r>
+            <w:r>
+              <w:t>s</w:t>
+            </w:r>
+            <w:r>
+              <w:t xml:space="preserve"> -&gt;</w:t>
             </w:r>
           </w:p>
           <w:p>
@@ -6282,6 +6528,17 @@
           <w:p>
             <w:r>
               <w:t>[payment_paid_time] : datetime</w:t>
+            </w:r>
+          </w:p>
+          <w:p>
+            <w:r>
+              <w:t>[</w:t>
+            </w:r>
+            <w:r>
+              <w:t>payment_accepted</w:t>
+            </w:r>
+            <w:r>
+              <w:t>] : tinyint</w:t>
             </w:r>
           </w:p>
         </w:tc>
@@ -6391,7 +6648,20 @@
           </w:tcPr>
           <w:p>
             <w:r>
-              <w:t>get_payments_paid(user_id)</w:t>
+              <w:t>get_payments_paid(</w:t>
+            </w:r>
+            <w:r>
+              <w:t xml:space="preserve">per_page=0, cur_page=0, </w:t>
+            </w:r>
+            <w:r>
+              <w:lastRenderedPageBreak/>
+              <w:t xml:space="preserve">user_id, </w:t>
+            </w:r>
+            <w:r>
+              <w:t>grid = false</w:t>
+            </w:r>
+            <w:r>
+              <w:t>)</w:t>
             </w:r>
           </w:p>
         </w:tc>
@@ -6401,11 +6671,19 @@
           </w:tcPr>
           <w:p>
             <w:r>
-              <w:t>return : array of object -&gt;</w:t>
-            </w:r>
-          </w:p>
-          <w:p>
-            <w:r>
+              <w:lastRenderedPageBreak/>
+              <w:t>return : array of object</w:t>
+            </w:r>
+            <w:r>
+              <w:t>s</w:t>
+            </w:r>
+            <w:r>
+              <w:t xml:space="preserve"> -&gt;</w:t>
+            </w:r>
+          </w:p>
+          <w:p>
+            <w:r>
+              <w:lastRenderedPageBreak/>
               <w:t>[user_id] : int</w:t>
             </w:r>
           </w:p>
@@ -6429,7 +6707,6 @@
               <w:rPr>
                 <w:lang w:val="en-US"/>
               </w:rPr>
-              <w:lastRenderedPageBreak/>
               <w:t>[payment_type]: int</w:t>
             </w:r>
           </w:p>
@@ -6451,6 +6728,17 @@
           <w:p>
             <w:r>
               <w:t>[payment_paid_time] : datetime</w:t>
+            </w:r>
+          </w:p>
+          <w:p>
+            <w:r>
+              <w:t>[</w:t>
+            </w:r>
+            <w:r>
+              <w:t>payment_accepted</w:t>
+            </w:r>
+            <w:r>
+              <w:t>] : tinyint</w:t>
             </w:r>
           </w:p>
         </w:tc>
@@ -6472,6 +6760,7 @@
               <w:rPr>
                 <w:b/>
               </w:rPr>
+              <w:lastRenderedPageBreak/>
               <w:t>všetky</w:t>
             </w:r>
             <w:r>
@@ -6525,11 +6814,7 @@
               <w:t>payments</w:t>
             </w:r>
             <w:r>
-              <w:t xml:space="preserve">, podľa </w:t>
-            </w:r>
-            <w:r>
-              <w:lastRenderedPageBreak/>
-              <w:t>payment_user_id sa dohľadá z</w:t>
+              <w:t>, podľa payment_user_id sa dohľadá z</w:t>
             </w:r>
             <w:r>
               <w:t> </w:t>
@@ -6588,6 +6873,17 @@
           </w:p>
           <w:p>
             <w:r>
+              <w:t>[</w:t>
+            </w:r>
+            <w:r>
+              <w:t>post_published</w:t>
+            </w:r>
+            <w:r>
+              <w:t>] : tinyint</w:t>
+            </w:r>
+          </w:p>
+          <w:p>
+            <w:r>
               <w:t>[post_author_id] : int</w:t>
             </w:r>
           </w:p>
@@ -6604,6 +6900,50 @@
           <w:p>
             <w:r>
               <w:t>[post_modifie_date] : datetime</w:t>
+            </w:r>
+          </w:p>
+          <w:p>
+            <w:r>
+              <w:t>[</w:t>
+            </w:r>
+            <w:r>
+              <w:t>author_name</w:t>
+            </w:r>
+            <w:r>
+              <w:t>] : string</w:t>
+            </w:r>
+          </w:p>
+          <w:p>
+            <w:r>
+              <w:t>[</w:t>
+            </w:r>
+            <w:r>
+              <w:t>author_surname</w:t>
+            </w:r>
+            <w:r>
+              <w:t>] : string</w:t>
+            </w:r>
+          </w:p>
+          <w:p>
+            <w:r>
+              <w:t>[</w:t>
+            </w:r>
+            <w:r>
+              <w:t>modifie_name</w:t>
+            </w:r>
+            <w:r>
+              <w:t>] : string</w:t>
+            </w:r>
+          </w:p>
+          <w:p>
+            <w:r>
+              <w:t>[</w:t>
+            </w:r>
+            <w:r>
+              <w:t>modifie_surname</w:t>
+            </w:r>
+            <w:r>
+              <w:t>] :string</w:t>
             </w:r>
           </w:p>
         </w:tc>
@@ -6631,12 +6971,21 @@
           </w:tcPr>
           <w:p>
             <w:r>
-              <w:t>return : array of object -&gt;</w:t>
-            </w:r>
-          </w:p>
-          <w:p>
-            <w:r>
-              <w:t>[user_id] : string</w:t>
+              <w:t>return : array of object</w:t>
+            </w:r>
+            <w:r>
+              <w:t>s</w:t>
+            </w:r>
+            <w:r>
+              <w:t xml:space="preserve"> -&gt;</w:t>
+            </w:r>
+          </w:p>
+          <w:p>
+            <w:r>
+              <w:t xml:space="preserve">[user_id] : </w:t>
+            </w:r>
+            <w:r>
+              <w:t>int</w:t>
             </w:r>
           </w:p>
           <w:p>
@@ -6647,6 +6996,17 @@
           <w:p>
             <w:r>
               <w:t>[user_surname] : string</w:t>
+            </w:r>
+          </w:p>
+          <w:p>
+            <w:r>
+              <w:t>[</w:t>
+            </w:r>
+            <w:r>
+              <w:t>post_modifie_id</w:t>
+            </w:r>
+            <w:r>
+              <w:t>] : int</w:t>
             </w:r>
           </w:p>
           <w:p>
@@ -6703,7 +7063,28 @@
           </w:tcPr>
           <w:p>
             <w:r>
-              <w:t>get_posts()</w:t>
+              <w:t>get_posts(</w:t>
+            </w:r>
+            <w:r>
+              <w:t>per_page</w:t>
+            </w:r>
+            <w:r>
+              <w:t>=</w:t>
+            </w:r>
+            <w:r>
+              <w:t>0, cur_page</w:t>
+            </w:r>
+            <w:r>
+              <w:t xml:space="preserve">=0, </w:t>
+            </w:r>
+            <w:r>
+              <w:t>unpublished=</w:t>
+            </w:r>
+            <w:r>
+              <w:t>false</w:t>
+            </w:r>
+            <w:r>
+              <w:t>)</w:t>
             </w:r>
           </w:p>
         </w:tc>
@@ -6713,7 +7094,24 @@
           </w:tcPr>
           <w:p>
             <w:r>
-              <w:t>return : array of object -&gt;</w:t>
+              <w:t>return : array of object</w:t>
+            </w:r>
+            <w:r>
+              <w:t>s</w:t>
+            </w:r>
+            <w:r>
+              <w:t xml:space="preserve"> -&gt;</w:t>
+            </w:r>
+          </w:p>
+          <w:p>
+            <w:r>
+              <w:t>[</w:t>
+            </w:r>
+            <w:r>
+              <w:t>post_id</w:t>
+            </w:r>
+            <w:r>
+              <w:t>] : int</w:t>
             </w:r>
           </w:p>
           <w:p>
@@ -6733,6 +7131,18 @@
           </w:p>
           <w:p>
             <w:r>
+              <w:t>[</w:t>
+            </w:r>
+            <w:r>
+              <w:t>post_priority</w:t>
+            </w:r>
+            <w:r>
+              <w:t>] : int</w:t>
+            </w:r>
+          </w:p>
+          <w:p>
+            <w:r>
+              <w:lastRenderedPageBreak/>
               <w:t>[post_date] : datetime</w:t>
             </w:r>
           </w:p>
@@ -6744,6 +7154,61 @@
           <w:p>
             <w:r>
               <w:t>[post_modifie_date] : datetime</w:t>
+            </w:r>
+          </w:p>
+          <w:p>
+            <w:r>
+              <w:t>[</w:t>
+            </w:r>
+            <w:r>
+              <w:t>modifier_name</w:t>
+            </w:r>
+            <w:r>
+              <w:t>] : string</w:t>
+            </w:r>
+          </w:p>
+          <w:p>
+            <w:r>
+              <w:t>[</w:t>
+            </w:r>
+            <w:r>
+              <w:t>modifier_surname</w:t>
+            </w:r>
+            <w:r>
+              <w:t>] : string</w:t>
+            </w:r>
+          </w:p>
+          <w:p>
+            <w:r>
+              <w:t>[</w:t>
+            </w:r>
+            <w:r>
+              <w:t>post_published</w:t>
+            </w:r>
+            <w:r>
+              <w:t>] : tinyint</w:t>
+            </w:r>
+          </w:p>
+          <w:p>
+            <w:r>
+              <w:t>[</w:t>
+            </w:r>
+            <w:r>
+              <w:t>author_name</w:t>
+            </w:r>
+            <w:r>
+              <w:t>] : string</w:t>
+            </w:r>
+          </w:p>
+          <w:p>
+            <w:r>
+              <w:t>[</w:t>
+            </w:r>
+            <w:r>
+              <w:t>author_surname</w:t>
+            </w:r>
+            <w:r>
+              <w:t>] : string</w:t>
             </w:r>
           </w:p>
         </w:tc>
@@ -6761,7 +7226,14 @@
           </w:tcPr>
           <w:p>
             <w:r>
-              <w:t>get_project_categories()</w:t>
+              <w:lastRenderedPageBreak/>
+              <w:t>get_project_categories(</w:t>
+            </w:r>
+            <w:r>
+              <w:t>grid=false</w:t>
+            </w:r>
+            <w:r>
+              <w:t>)</w:t>
             </w:r>
           </w:p>
         </w:tc>
@@ -6772,6 +7244,9 @@
           <w:p>
             <w:r>
               <w:t>return : array of object</w:t>
+            </w:r>
+            <w:r>
+              <w:t>s</w:t>
             </w:r>
             <w:r>
               <w:br/>
@@ -6788,6 +7263,17 @@
               <w:t>[project_category_cash] : float</w:t>
             </w:r>
           </w:p>
+          <w:p>
+            <w:r>
+              <w:t>[</w:t>
+            </w:r>
+            <w:r>
+              <w:t>booked_cash</w:t>
+            </w:r>
+            <w:r>
+              <w:t>] : float</w:t>
+            </w:r>
+          </w:p>
         </w:tc>
         <w:tc>
           <w:tcPr>
@@ -6813,7 +7299,25 @@
           </w:tcPr>
           <w:p>
             <w:r>
-              <w:t>return : float</w:t>
+              <w:t>return -</w:t>
+            </w:r>
+            <w:r>
+              <w:rPr>
+                <w:lang w:val="en-US"/>
+              </w:rPr>
+              <w:t>&gt;</w:t>
+            </w:r>
+            <w:r>
+              <w:t xml:space="preserve"> </w:t>
+            </w:r>
+            <w:r>
+              <w:t>[</w:t>
+            </w:r>
+            <w:r>
+              <w:t>total_sum</w:t>
+            </w:r>
+            <w:r>
+              <w:t>] : float</w:t>
             </w:r>
           </w:p>
         </w:tc>
@@ -6875,7 +7379,6 @@
           </w:p>
           <w:p>
             <w:r>
-              <w:lastRenderedPageBreak/>
               <w:t>[project_priority] : int</w:t>
             </w:r>
           </w:p>
@@ -6896,12 +7399,34 @@
           </w:p>
           <w:p>
             <w:r>
+              <w:t>[</w:t>
+            </w:r>
+            <w:r>
+              <w:t>project_category_name</w:t>
+            </w:r>
+            <w:r>
+              <w:t>] : string</w:t>
+            </w:r>
+          </w:p>
+          <w:p>
+            <w:r>
               <w:t>[project_date_from] : date</w:t>
             </w:r>
           </w:p>
           <w:p>
             <w:r>
               <w:t>[project_date_to] : date</w:t>
+            </w:r>
+          </w:p>
+          <w:p>
+            <w:r>
+              <w:t>[</w:t>
+            </w:r>
+            <w:r>
+              <w:t>project_active</w:t>
+            </w:r>
+            <w:r>
+              <w:t>] : tinyint</w:t>
             </w:r>
           </w:p>
         </w:tc>
@@ -6919,50 +7444,83 @@
           </w:tcPr>
           <w:p>
             <w:r>
+              <w:t>get_project_items(project_id</w:t>
+            </w:r>
+            <w:r>
+              <w:t xml:space="preserve">, </w:t>
+            </w:r>
+            <w:r>
+              <w:t>grid = false</w:t>
+            </w:r>
+            <w:r>
+              <w:t>)</w:t>
+            </w:r>
+          </w:p>
+        </w:tc>
+        <w:tc>
+          <w:tcPr>
+            <w:tcW w:w="1615" w:type="pct"/>
+          </w:tcPr>
+          <w:p>
+            <w:r>
+              <w:t>return : array of object</w:t>
+            </w:r>
+            <w:r>
+              <w:t>s</w:t>
+            </w:r>
+          </w:p>
+          <w:p>
+            <w:r>
+              <w:t>[project_item_name] : string</w:t>
+            </w:r>
+          </w:p>
+          <w:p>
+            <w:r>
+              <w:t>[project_item_price] : float</w:t>
+            </w:r>
+          </w:p>
+          <w:p>
+            <w:r>
+              <w:t>[user_id] : int</w:t>
+            </w:r>
+          </w:p>
+          <w:p>
+            <w:r>
+              <w:t>[user_name] : string</w:t>
+            </w:r>
+          </w:p>
+          <w:p>
+            <w:pPr>
+              <w:tabs>
+                <w:tab w:val="left" w:pos="2910"/>
+              </w:tabs>
+            </w:pPr>
+            <w:r>
+              <w:t>[user_surname] : string</w:t>
+            </w:r>
+            <w:r>
+              <w:tab/>
+            </w:r>
+          </w:p>
+          <w:p>
+            <w:pPr>
+              <w:tabs>
+                <w:tab w:val="left" w:pos="2910"/>
+              </w:tabs>
+            </w:pPr>
+            <w:r>
+              <w:t>[</w:t>
+            </w:r>
+            <w:r>
+              <w:t>project_item_id</w:t>
+            </w:r>
+            <w:r>
+              <w:t>] : int</w:t>
+            </w:r>
+          </w:p>
+          <w:p>
+            <w:r>
               <w:lastRenderedPageBreak/>
-              <w:t>get_project_items(project_id)</w:t>
-            </w:r>
-          </w:p>
-        </w:tc>
-        <w:tc>
-          <w:tcPr>
-            <w:tcW w:w="1615" w:type="pct"/>
-          </w:tcPr>
-          <w:p>
-            <w:r>
-              <w:t>return : array of object</w:t>
-            </w:r>
-          </w:p>
-          <w:p>
-            <w:r>
-              <w:t>[project_item_name] : string</w:t>
-            </w:r>
-          </w:p>
-          <w:p>
-            <w:r>
-              <w:t>[project_item_price] : float</w:t>
-            </w:r>
-          </w:p>
-          <w:p>
-            <w:r>
-              <w:t>[user_id] : int</w:t>
-            </w:r>
-          </w:p>
-          <w:p>
-            <w:r>
-              <w:t>[user_name] : string</w:t>
-            </w:r>
-          </w:p>
-          <w:p>
-            <w:r>
-              <w:t>[user_surname] : string</w:t>
-            </w:r>
-          </w:p>
-          <w:p>
-            <w:pPr>
-              <w:jc w:val="right"/>
-            </w:pPr>
-            <w:r>
               <w:t>[project_item_date] : date</w:t>
             </w:r>
           </w:p>
@@ -6973,6 +7531,7 @@
           </w:tcPr>
           <w:p>
             <w:r>
+              <w:lastRenderedPageBreak/>
               <w:t>Vráti záznamy z</w:t>
             </w:r>
             <w:r>
@@ -7027,7 +7586,17 @@
           </w:tcPr>
           <w:p>
             <w:r>
-              <w:t>get_projects(cat_id)</w:t>
+              <w:lastRenderedPageBreak/>
+              <w:t>get_projects(cat_id</w:t>
+            </w:r>
+            <w:r>
+              <w:t xml:space="preserve">, </w:t>
+            </w:r>
+            <w:r>
+              <w:t>grid = false</w:t>
+            </w:r>
+            <w:r>
+              <w:t>)</w:t>
             </w:r>
           </w:p>
         </w:tc>
@@ -7037,7 +7606,13 @@
           </w:tcPr>
           <w:p>
             <w:r>
-              <w:t>return : array of object -&gt;</w:t>
+              <w:t>return : array of object</w:t>
+            </w:r>
+            <w:r>
+              <w:t>s</w:t>
+            </w:r>
+            <w:r>
+              <w:t xml:space="preserve"> -&gt;</w:t>
             </w:r>
           </w:p>
           <w:p>
@@ -7068,6 +7643,50 @@
           <w:p>
             <w:r>
               <w:t>[project_date_to] : date</w:t>
+            </w:r>
+          </w:p>
+          <w:p>
+            <w:r>
+              <w:t>[</w:t>
+            </w:r>
+            <w:r>
+              <w:t>project_category_id</w:t>
+            </w:r>
+            <w:r>
+              <w:t>] : int</w:t>
+            </w:r>
+          </w:p>
+          <w:p>
+            <w:r>
+              <w:t>[</w:t>
+            </w:r>
+            <w:r>
+              <w:t>project_category_name</w:t>
+            </w:r>
+            <w:r>
+              <w:t>] : string</w:t>
+            </w:r>
+          </w:p>
+          <w:p>
+            <w:r>
+              <w:t>[</w:t>
+            </w:r>
+            <w:r>
+              <w:t>project_item_id</w:t>
+            </w:r>
+            <w:r>
+              <w:t>] : int</w:t>
+            </w:r>
+          </w:p>
+          <w:p>
+            <w:r>
+              <w:t>[</w:t>
+            </w:r>
+            <w:r>
+              <w:t>project_active</w:t>
+            </w:r>
+            <w:r>
+              <w:t>] : tinyint</w:t>
             </w:r>
           </w:p>
         </w:tc>
@@ -7091,7 +7710,13 @@
               <w:t>s</w:t>
             </w:r>
             <w:r>
-              <w:t>()</w:t>
+              <w:t>(</w:t>
+            </w:r>
+            <w:r>
+              <w:t>grid = false</w:t>
+            </w:r>
+            <w:r>
+              <w:t>)</w:t>
             </w:r>
           </w:p>
         </w:tc>
@@ -7101,7 +7726,13 @@
           </w:tcPr>
           <w:p>
             <w:r>
-              <w:t>return : array of object -&gt;</w:t>
+              <w:t>return : array of object</w:t>
+            </w:r>
+            <w:r>
+              <w:t>s</w:t>
+            </w:r>
+            <w:r>
+              <w:t xml:space="preserve"> -&gt;</w:t>
             </w:r>
           </w:p>
           <w:p>
@@ -7144,7 +7775,13 @@
           </w:tcPr>
           <w:p>
             <w:r>
-              <w:t>return : array of object -&gt;</w:t>
+              <w:t>return : array of object</w:t>
+            </w:r>
+            <w:r>
+              <w:t>s</w:t>
+            </w:r>
+            <w:r>
+              <w:t xml:space="preserve"> -&gt;</w:t>
             </w:r>
           </w:p>
           <w:p>
@@ -7165,6 +7802,28 @@
           <w:p>
             <w:r>
               <w:t>[fin_category_transaction_cat_cash] : float</w:t>
+            </w:r>
+          </w:p>
+          <w:p>
+            <w:r>
+              <w:t>[</w:t>
+            </w:r>
+            <w:r>
+              <w:t>fin_category_transaction_cat_to_id</w:t>
+            </w:r>
+            <w:r>
+              <w:t>] : int</w:t>
+            </w:r>
+          </w:p>
+          <w:p>
+            <w:r>
+              <w:t>[</w:t>
+            </w:r>
+            <w:r>
+              <w:t>fin_category_transaction_cat_from_id</w:t>
+            </w:r>
+            <w:r>
+              <w:t>] : int</w:t>
             </w:r>
           </w:p>
         </w:tc>
@@ -7217,42 +7876,40 @@
           </w:p>
           <w:p>
             <w:r>
+              <w:t>[user_study_program] : string</w:t>
+            </w:r>
+          </w:p>
+          <w:p>
+            <w:r>
+              <w:t>[user_degree_id] : int</w:t>
+            </w:r>
+          </w:p>
+          <w:p>
+            <w:r>
+              <w:t>[user_degree] : string</w:t>
+            </w:r>
+          </w:p>
+          <w:p>
+            <w:r>
+              <w:t>[user_place_of_birth] : string</w:t>
+            </w:r>
+          </w:p>
+          <w:p>
+            <w:r>
+              <w:t xml:space="preserve"> </w:t>
+            </w:r>
+            <w:r>
+              <w:t>[user_degree_year] : int</w:t>
+            </w:r>
+          </w:p>
+          <w:p>
+            <w:r>
+              <w:t>[user_role] : int</w:t>
+            </w:r>
+          </w:p>
+          <w:p>
+            <w:r>
               <w:lastRenderedPageBreak/>
-              <w:t>[user_study_program] : string</w:t>
-            </w:r>
-          </w:p>
-          <w:p>
-            <w:r>
-              <w:t>[user_degree_id] : int</w:t>
-            </w:r>
-          </w:p>
-          <w:p>
-            <w:r>
-              <w:t>[user_degree] : string</w:t>
-            </w:r>
-          </w:p>
-          <w:p>
-            <w:r>
-              <w:t>[user_place_of_birth] : string</w:t>
-            </w:r>
-          </w:p>
-          <w:p>
-            <w:r>
-              <w:t>[user_birth_date] : date</w:t>
-            </w:r>
-          </w:p>
-          <w:p>
-            <w:r>
-              <w:t>[user_degree_year] : int</w:t>
-            </w:r>
-          </w:p>
-          <w:p>
-            <w:r>
-              <w:t>[user_role] : int</w:t>
-            </w:r>
-          </w:p>
-          <w:p>
-            <w:r>
               <w:t>[user_username] : string</w:t>
             </w:r>
           </w:p>
@@ -7283,12 +7940,10 @@
           </w:p>
           <w:p>
             <w:r>
-              <w:t>[user_note] : string</w:t>
-            </w:r>
-          </w:p>
-          <w:p>
-            <w:r>
-              <w:t>[user_active] : int</w:t>
+              <w:t>[user_activated</w:t>
+            </w:r>
+            <w:r>
+              <w:t>] : int</w:t>
             </w:r>
           </w:p>
         </w:tc>
@@ -7310,7 +7965,13 @@
               <w:t>get_users(</w:t>
             </w:r>
             <w:r>
-              <w:t>role</w:t>
+              <w:t xml:space="preserve">per_page = 0, </w:t>
+            </w:r>
+            <w:r>
+              <w:t xml:space="preserve">cur_page = 0, role, </w:t>
+            </w:r>
+            <w:r>
+              <w:t>grid = false</w:t>
             </w:r>
             <w:r>
               <w:t>)</w:t>
@@ -7323,7 +7984,13 @@
           </w:tcPr>
           <w:p>
             <w:r>
-              <w:t>return : array of object -&gt;</w:t>
+              <w:t>return : array of object</w:t>
+            </w:r>
+            <w:r>
+              <w:t>s</w:t>
+            </w:r>
+            <w:r>
+              <w:t xml:space="preserve"> -&gt;</w:t>
             </w:r>
           </w:p>
           <w:p>
@@ -7334,11 +8001,6 @@
           <w:p>
             <w:r>
               <w:t>[user_name] : string</w:t>
-            </w:r>
-          </w:p>
-          <w:p>
-            <w:r>
-              <w:t>[user_surname] : string</w:t>
             </w:r>
           </w:p>
           <w:p>
@@ -7486,7 +8148,10 @@
           </w:tcPr>
           <w:p>
             <w:r>
-              <w:t>get_users</w:t>
+              <w:t>G</w:t>
+            </w:r>
+            <w:r>
+              <w:t>et_users</w:t>
             </w:r>
             <w:r>
               <w:t>_filter</w:t>
@@ -7508,7 +8173,13 @@
           </w:tcPr>
           <w:p>
             <w:r>
-              <w:t>return : array of object -&gt;</w:t>
+              <w:t>return : array of object</w:t>
+            </w:r>
+            <w:r>
+              <w:t>s</w:t>
+            </w:r>
+            <w:r>
+              <w:t xml:space="preserve"> -&gt;</w:t>
             </w:r>
           </w:p>
           <w:p>
@@ -7753,178 +8424,180 @@
               <w:spacing w:before="240"/>
             </w:pPr>
             <w:r>
+              <w:t xml:space="preserve">Vstupné parametre </w:t>
+            </w:r>
+            <w:r>
+              <w:t>je pole polí</w:t>
+            </w:r>
+            <w:r>
+              <w:t xml:space="preserve"> integerov. </w:t>
+            </w:r>
+            <w:r>
+              <w:rPr>
+                <w:b/>
+              </w:rPr>
+              <w:t>S</w:t>
+            </w:r>
+            <w:r>
+              <w:rPr>
+                <w:b/>
+              </w:rPr>
+              <w:t>tudy</w:t>
+            </w:r>
+            <w:r>
+              <w:t xml:space="preserve"> sú indexy študijných programov, </w:t>
+            </w:r>
+            <w:r>
+              <w:rPr>
+                <w:b/>
+              </w:rPr>
+              <w:t>degree</w:t>
+            </w:r>
+            <w:r>
+              <w:t xml:space="preserve"> sú stupne vzdelania</w:t>
+            </w:r>
+            <w:r>
+              <w:t xml:space="preserve">, </w:t>
+            </w:r>
+            <w:r>
+              <w:rPr>
+                <w:b/>
+              </w:rPr>
+              <w:t>degree_year</w:t>
+            </w:r>
+            <w:r>
+              <w:t xml:space="preserve"> sú roky ukončenia štúdia.</w:t>
+            </w:r>
+            <w:r>
+              <w:t xml:space="preserve"> Tieto id-čka boli zvolené userom na stránke.</w:t>
+            </w:r>
+          </w:p>
+          <w:p>
+            <w:pPr>
+              <w:spacing w:before="240"/>
+            </w:pPr>
+            <w:r>
+              <w:t>Vyberajú sa záznamy z</w:t>
+            </w:r>
+            <w:r>
+              <w:t> </w:t>
+            </w:r>
+            <w:r>
+              <w:t xml:space="preserve">tabuľky </w:t>
+            </w:r>
+            <w:r>
+              <w:rPr>
+                <w:i/>
+              </w:rPr>
+              <w:t>users</w:t>
+            </w:r>
+            <w:r>
+              <w:t xml:space="preserve">. </w:t>
+            </w:r>
+            <w:r>
+              <w:t xml:space="preserve">Zo vstupných parametrov je nutne vygenerovať časť </w:t>
+            </w:r>
+            <w:r>
+              <w:t xml:space="preserve">SQL za klauzulou WHERE tým, že sa prejdú vstupné parametre cez </w:t>
+            </w:r>
+            <w:r>
+              <w:rPr>
+                <w:i/>
+              </w:rPr>
+              <w:t>foreach</w:t>
+            </w:r>
+            <w:r>
+              <w:t xml:space="preserve"> a</w:t>
+            </w:r>
+            <w:r>
+              <w:t> </w:t>
+            </w:r>
+            <w:r>
+              <w:t>ich hodnoty sa dajú do porovnania s</w:t>
+            </w:r>
+            <w:r>
+              <w:t> </w:t>
+            </w:r>
+            <w:r>
+              <w:t>príslušnými stĺpcami tabuliek.</w:t>
+            </w:r>
+          </w:p>
+          <w:p>
+            <w:pPr>
+              <w:spacing w:before="240"/>
+            </w:pPr>
+            <w:r>
+              <w:t xml:space="preserve">Hodnoty </w:t>
+            </w:r>
+            <w:r>
+              <w:rPr>
+                <w:b/>
+              </w:rPr>
+              <w:t>study_ids</w:t>
+            </w:r>
+            <w:r>
+              <w:t xml:space="preserve"> sa porovnávajú s</w:t>
+            </w:r>
+            <w:r>
+              <w:t> </w:t>
+            </w:r>
+            <w:r>
+              <w:rPr>
+                <w:i/>
+              </w:rPr>
+              <w:t>users.user_study_program_id</w:t>
+            </w:r>
+            <w:r>
+              <w:t>.</w:t>
+            </w:r>
+          </w:p>
+          <w:p>
+            <w:pPr>
+              <w:spacing w:before="240"/>
+            </w:pPr>
+            <w:r>
+              <w:t xml:space="preserve">Hodnoty </w:t>
+            </w:r>
+            <w:r>
+              <w:rPr>
+                <w:b/>
+              </w:rPr>
+              <w:t>degree_years</w:t>
+            </w:r>
+            <w:r>
+              <w:t xml:space="preserve"> sa porovnávajú s</w:t>
+            </w:r>
+            <w:r>
+              <w:t> </w:t>
+            </w:r>
+            <w:r>
+              <w:rPr>
+                <w:i/>
+              </w:rPr>
+              <w:t>user</w:t>
+            </w:r>
+            <w:r>
+              <w:rPr>
+                <w:i/>
+              </w:rPr>
+              <w:t>s</w:t>
+            </w:r>
+            <w:r>
+              <w:rPr>
+                <w:i/>
+              </w:rPr>
+              <w:t>.user_degree_year</w:t>
+            </w:r>
+            <w:r>
+              <w:t>.</w:t>
+            </w:r>
+          </w:p>
+          <w:p>
+            <w:pPr>
+              <w:spacing w:before="240"/>
+            </w:pPr>
+            <w:r>
               <w:lastRenderedPageBreak/>
-              <w:t xml:space="preserve">Vstupné parametre </w:t>
-            </w:r>
-            <w:r>
-              <w:t>je pole polí</w:t>
-            </w:r>
-            <w:r>
-              <w:t xml:space="preserve"> integerov. </w:t>
-            </w:r>
-            <w:r>
-              <w:rPr>
-                <w:b/>
-              </w:rPr>
-              <w:t>study</w:t>
-            </w:r>
-            <w:r>
-              <w:t xml:space="preserve"> sú indexy študijných programov, </w:t>
-            </w:r>
-            <w:r>
-              <w:rPr>
-                <w:b/>
-              </w:rPr>
-              <w:t>degree</w:t>
-            </w:r>
-            <w:r>
-              <w:t xml:space="preserve"> sú stupne vzdelania</w:t>
-            </w:r>
-            <w:r>
-              <w:t xml:space="preserve">, </w:t>
-            </w:r>
-            <w:r>
-              <w:rPr>
-                <w:b/>
-              </w:rPr>
-              <w:t>degree_year</w:t>
-            </w:r>
-            <w:r>
-              <w:t xml:space="preserve"> sú roky ukončenia štúdia.</w:t>
-            </w:r>
-            <w:r>
-              <w:t xml:space="preserve"> Tieto id-čka boli zvolené userom na stránke.</w:t>
-            </w:r>
-          </w:p>
-          <w:p>
-            <w:pPr>
-              <w:spacing w:before="240"/>
-            </w:pPr>
-            <w:r>
-              <w:t>Vyberajú sa záznamy z</w:t>
-            </w:r>
-            <w:r>
-              <w:t> </w:t>
-            </w:r>
-            <w:r>
-              <w:t xml:space="preserve">tabuľky </w:t>
-            </w:r>
-            <w:r>
-              <w:rPr>
-                <w:i/>
-              </w:rPr>
-              <w:t>users</w:t>
-            </w:r>
-            <w:r>
-              <w:t xml:space="preserve">. </w:t>
-            </w:r>
-            <w:r>
-              <w:t xml:space="preserve">Zo vstupných parametrov je nutne vygenerovať časť </w:t>
-            </w:r>
-            <w:r>
-              <w:t xml:space="preserve">SQL za klauzulou </w:t>
-            </w:r>
-            <w:r>
-              <w:lastRenderedPageBreak/>
-              <w:t xml:space="preserve">WHERE tým, že sa prejdú vstupné parametre cez </w:t>
-            </w:r>
-            <w:r>
-              <w:rPr>
-                <w:i/>
-              </w:rPr>
-              <w:t>foreach</w:t>
-            </w:r>
-            <w:r>
-              <w:t xml:space="preserve"> a</w:t>
-            </w:r>
-            <w:r>
-              <w:t> </w:t>
-            </w:r>
-            <w:r>
-              <w:t>ich hodnoty sa dajú do porovnania s</w:t>
-            </w:r>
-            <w:r>
-              <w:t> </w:t>
-            </w:r>
-            <w:r>
-              <w:t>príslušnými stĺpcami tabuliek.</w:t>
-            </w:r>
-          </w:p>
-          <w:p>
-            <w:pPr>
-              <w:spacing w:before="240"/>
-            </w:pPr>
-            <w:r>
-              <w:t xml:space="preserve">Hodnoty </w:t>
-            </w:r>
-            <w:r>
-              <w:rPr>
-                <w:b/>
-              </w:rPr>
-              <w:t>study_ids</w:t>
-            </w:r>
-            <w:r>
-              <w:t xml:space="preserve"> sa porovnávajú s</w:t>
-            </w:r>
-            <w:r>
-              <w:t> </w:t>
-            </w:r>
-            <w:r>
-              <w:rPr>
-                <w:i/>
-              </w:rPr>
-              <w:t>users.user_study_program_id</w:t>
-            </w:r>
-            <w:r>
-              <w:t>.</w:t>
-            </w:r>
-          </w:p>
-          <w:p>
-            <w:pPr>
-              <w:spacing w:before="240"/>
-            </w:pPr>
-            <w:r>
-              <w:t xml:space="preserve">Hodnoty </w:t>
-            </w:r>
-            <w:r>
-              <w:rPr>
-                <w:b/>
-              </w:rPr>
-              <w:t>degree_years</w:t>
-            </w:r>
-            <w:r>
-              <w:t xml:space="preserve"> sa porovnávajú s</w:t>
-            </w:r>
-            <w:r>
-              <w:t> </w:t>
-            </w:r>
-            <w:r>
-              <w:rPr>
-                <w:i/>
-              </w:rPr>
-              <w:t>user</w:t>
-            </w:r>
-            <w:r>
-              <w:rPr>
-                <w:i/>
-              </w:rPr>
-              <w:t>s</w:t>
-            </w:r>
-            <w:r>
-              <w:rPr>
-                <w:i/>
-              </w:rPr>
-              <w:t>.user_degree_year</w:t>
-            </w:r>
-            <w:r>
-              <w:t>.</w:t>
-            </w:r>
-          </w:p>
-          <w:p>
-            <w:pPr>
-              <w:spacing w:before="240"/>
-            </w:pPr>
-            <w:r>
               <w:t>Hodnoty z</w:t>
             </w:r>
             <w:r>
@@ -8252,7 +8925,6 @@
               <w:rPr>
                 <w:i/>
               </w:rPr>
-              <w:lastRenderedPageBreak/>
               <w:t>user_email_evidence</w:t>
             </w:r>
             <w:r>
@@ -8268,7 +8940,6 @@
           </w:tcPr>
           <w:p>
             <w:r>
-              <w:lastRenderedPageBreak/>
               <w:t>add_email_type</w:t>
             </w:r>
             <w:r>
@@ -8352,6 +9023,7 @@
           </w:p>
           <w:p>
             <w:r>
+              <w:lastRenderedPageBreak/>
               <w:t>[to] : datetime</w:t>
             </w:r>
           </w:p>
@@ -8367,6 +9039,7 @@
           </w:tcPr>
           <w:p>
             <w:r>
+              <w:lastRenderedPageBreak/>
               <w:t>stĺpec event_author_id získame zo SESSION</w:t>
             </w:r>
           </w:p>
@@ -8384,6 +9057,7 @@
               </w:rPr>
             </w:pPr>
             <w:r>
+              <w:lastRenderedPageBreak/>
               <w:t>add_event_category</w:t>
             </w:r>
             <w:r>
@@ -8840,12 +9514,298 @@
                 <w:highlight w:val="yellow"/>
                 <w:lang w:val="en-US"/>
               </w:rPr>
-              <w:t xml:space="preserve">(ex_event_id,  </w:t>
+              <w:t>(ex_event_id,  values)</w:t>
+            </w:r>
+          </w:p>
+        </w:tc>
+        <w:tc>
+          <w:tcPr>
+            <w:tcW w:w="1595" w:type="pct"/>
+          </w:tcPr>
+          <w:p>
+            <w:pPr>
+              <w:rPr>
+                <w:highlight w:val="yellow"/>
+              </w:rPr>
+            </w:pPr>
+            <w:r>
+              <w:rPr>
+                <w:highlight w:val="yellow"/>
+              </w:rPr>
+              <w:t>ex_event_id : int</w:t>
+            </w:r>
+          </w:p>
+          <w:p>
+            <w:pPr>
+              <w:rPr>
+                <w:highlight w:val="yellow"/>
+              </w:rPr>
+            </w:pPr>
+            <w:r>
+              <w:rPr>
+                <w:highlight w:val="yellow"/>
+              </w:rPr>
+              <w:t>values : object -&gt;</w:t>
+            </w:r>
+          </w:p>
+          <w:p>
+            <w:pPr>
+              <w:rPr>
+                <w:highlight w:val="yellow"/>
+              </w:rPr>
+            </w:pPr>
+            <w:r>
+              <w:rPr>
+                <w:highlight w:val="yellow"/>
+              </w:rPr>
+              <w:t>[user_id] : int</w:t>
+            </w:r>
+          </w:p>
+        </w:tc>
+        <w:tc>
+          <w:tcPr>
+            <w:tcW w:w="1822" w:type="pct"/>
+          </w:tcPr>
+          <w:p>
+            <w:pPr>
+              <w:rPr>
+                <w:highlight w:val="yellow"/>
+              </w:rPr>
+            </w:pPr>
+            <w:r>
+              <w:rPr>
+                <w:highlight w:val="yellow"/>
+              </w:rPr>
+              <w:t xml:space="preserve">vkladá záznam do tabuľky </w:t>
+            </w:r>
+            <w:r>
+              <w:rPr>
+                <w:i/>
+                <w:highlight w:val="yellow"/>
+              </w:rPr>
+              <w:t>excursion_times</w:t>
+            </w:r>
+            <w:r>
+              <w:rPr>
+                <w:highlight w:val="yellow"/>
+              </w:rPr>
+              <w:t xml:space="preserve">, </w:t>
+            </w:r>
+            <w:r>
+              <w:rPr>
+                <w:b/>
+                <w:highlight w:val="yellow"/>
+              </w:rPr>
+              <w:t>user_id</w:t>
+            </w:r>
+            <w:r>
+              <w:rPr>
+                <w:highlight w:val="yellow"/>
+              </w:rPr>
+              <w:t xml:space="preserve"> -</w:t>
             </w:r>
             <w:r>
               <w:rPr>
                 <w:highlight w:val="yellow"/>
                 <w:lang w:val="en-US"/>
+              </w:rPr>
+              <w:t xml:space="preserve">&gt; </w:t>
+            </w:r>
+            <w:r>
+              <w:rPr>
+                <w:i/>
+                <w:highlight w:val="yellow"/>
+                <w:lang w:val="en-US"/>
+              </w:rPr>
+              <w:t>excursion_time_excursion_id</w:t>
+            </w:r>
+            <w:r>
+              <w:rPr>
+                <w:highlight w:val="yellow"/>
+                <w:lang w:val="en-US"/>
+              </w:rPr>
+              <w:t xml:space="preserve">, </w:t>
+            </w:r>
+            <w:r>
+              <w:rPr>
+                <w:b/>
+                <w:highlight w:val="yellow"/>
+                <w:lang w:val="en-US"/>
+              </w:rPr>
+              <w:t>ex_event_id</w:t>
+            </w:r>
+            <w:r>
+              <w:rPr>
+                <w:highlight w:val="yellow"/>
+                <w:lang w:val="en-US"/>
+              </w:rPr>
+              <w:t xml:space="preserve"> -&gt;  </w:t>
+            </w:r>
+            <w:r>
+              <w:rPr>
+                <w:i/>
+                <w:highlight w:val="yellow"/>
+                <w:lang w:val="en-US"/>
+              </w:rPr>
+              <w:t>excursion_time_excursion_event_id</w:t>
+            </w:r>
+            <w:r>
+              <w:rPr>
+                <w:highlight w:val="yellow"/>
+                <w:lang w:val="en-US"/>
+              </w:rPr>
+              <w:t>, ostatn</w:t>
+            </w:r>
+            <w:r>
+              <w:rPr>
+                <w:highlight w:val="yellow"/>
+              </w:rPr>
+              <w:t xml:space="preserve">é stĺpce tabuľky sú </w:t>
+            </w:r>
+            <w:r>
+              <w:rPr>
+                <w:b/>
+                <w:highlight w:val="yellow"/>
+              </w:rPr>
+              <w:t>null</w:t>
+            </w:r>
+            <w:r>
+              <w:rPr>
+                <w:highlight w:val="yellow"/>
+              </w:rPr>
+              <w:t>.</w:t>
+            </w:r>
+          </w:p>
+        </w:tc>
+      </w:tr>
+      <w:tr>
+        <w:tc>
+          <w:tcPr>
+            <w:tcW w:w="1583" w:type="pct"/>
+          </w:tcPr>
+          <w:p>
+            <w:pPr>
+              <w:rPr>
+                <w:highlight w:val="yellow"/>
+              </w:rPr>
+            </w:pPr>
+            <w:r>
+              <w:rPr>
+                <w:highlight w:val="yellow"/>
+              </w:rPr>
+              <w:t>A</w:t>
+            </w:r>
+            <w:r>
+              <w:rPr>
+                <w:highlight w:val="yellow"/>
+              </w:rPr>
+              <w:t>dd_excursion_event_visitor(values)</w:t>
+            </w:r>
+          </w:p>
+        </w:tc>
+        <w:tc>
+          <w:tcPr>
+            <w:tcW w:w="1595" w:type="pct"/>
+          </w:tcPr>
+          <w:p>
+            <w:pPr>
+              <w:rPr>
+                <w:highlight w:val="yellow"/>
+              </w:rPr>
+            </w:pPr>
+            <w:r>
+              <w:rPr>
+                <w:highlight w:val="yellow"/>
+              </w:rPr>
+              <w:t>values : object -&gt;</w:t>
+            </w:r>
+          </w:p>
+          <w:p>
+            <w:pPr>
+              <w:rPr>
+                <w:highlight w:val="yellow"/>
+              </w:rPr>
+            </w:pPr>
+            <w:r>
+              <w:rPr>
+                <w:highlight w:val="yellow"/>
+              </w:rPr>
+              <w:t>[ex_event_id] : int</w:t>
+            </w:r>
+          </w:p>
+          <w:p>
+            <w:pPr>
+              <w:rPr>
+                <w:highlight w:val="yellow"/>
+              </w:rPr>
+            </w:pPr>
+            <w:r>
+              <w:rPr>
+                <w:highlight w:val="yellow"/>
+              </w:rPr>
+              <w:t>[user_id] : int</w:t>
+            </w:r>
+          </w:p>
+          <w:p>
+            <w:pPr>
+              <w:rPr>
+                <w:highlight w:val="yellow"/>
+              </w:rPr>
+            </w:pPr>
+            <w:r>
+              <w:rPr>
+                <w:highlight w:val="yellow"/>
+              </w:rPr>
+              <w:t>[visitors] : int</w:t>
+            </w:r>
+          </w:p>
+        </w:tc>
+        <w:tc>
+          <w:tcPr>
+            <w:tcW w:w="1822" w:type="pct"/>
+          </w:tcPr>
+          <w:p>
+            <w:pPr>
+              <w:rPr>
+                <w:highlight w:val="yellow"/>
+              </w:rPr>
+            </w:pPr>
+            <w:r>
+              <w:rPr>
+                <w:highlight w:val="yellow"/>
+              </w:rPr>
+              <w:t xml:space="preserve">vkladá záznam do tabuľky </w:t>
+            </w:r>
+            <w:r>
+              <w:rPr>
+                <w:i/>
+                <w:highlight w:val="yellow"/>
+              </w:rPr>
+              <w:t>booked_excursions</w:t>
+            </w:r>
+          </w:p>
+        </w:tc>
+      </w:tr>
+      <w:tr>
+        <w:tc>
+          <w:tcPr>
+            <w:tcW w:w="1583" w:type="pct"/>
+          </w:tcPr>
+          <w:p>
+            <w:pPr>
+              <w:rPr>
+                <w:highlight w:val="yellow"/>
+              </w:rPr>
+            </w:pPr>
+            <w:r>
+              <w:rPr>
+                <w:highlight w:val="yellow"/>
+              </w:rPr>
+              <w:t xml:space="preserve">add_lecturer_times(ex_event_id, user_id, </w:t>
+            </w:r>
+            <w:r>
+              <w:rPr>
+                <w:highlight w:val="yellow"/>
               </w:rPr>
               <w:lastRenderedPageBreak/>
               <w:t>values)</w:t>
@@ -8881,6 +9841,19 @@
                 <w:highlight w:val="yellow"/>
               </w:rPr>
               <w:lastRenderedPageBreak/>
+              <w:t>user_id : int</w:t>
+            </w:r>
+          </w:p>
+          <w:p>
+            <w:pPr>
+              <w:rPr>
+                <w:highlight w:val="yellow"/>
+              </w:rPr>
+            </w:pPr>
+            <w:r>
+              <w:rPr>
+                <w:highlight w:val="yellow"/>
+              </w:rPr>
               <w:t>values : object -&gt;</w:t>
             </w:r>
           </w:p>
@@ -8894,7 +9867,20 @@
               <w:rPr>
                 <w:highlight w:val="yellow"/>
               </w:rPr>
-              <w:t>[user_id] : int</w:t>
+              <w:t>[from] : datetime</w:t>
+            </w:r>
+          </w:p>
+          <w:p>
+            <w:pPr>
+              <w:rPr>
+                <w:highlight w:val="yellow"/>
+              </w:rPr>
+            </w:pPr>
+            <w:r>
+              <w:rPr>
+                <w:highlight w:val="yellow"/>
+              </w:rPr>
+              <w:t>[to] : datetime</w:t>
             </w:r>
           </w:p>
         </w:tc>
@@ -8913,92 +9899,28 @@
                 <w:highlight w:val="yellow"/>
               </w:rPr>
               <w:lastRenderedPageBreak/>
-              <w:t xml:space="preserve">vkladá záznam do tabuľky </w:t>
+              <w:t xml:space="preserve">viď </w:t>
             </w:r>
             <w:r>
               <w:rPr>
                 <w:i/>
                 <w:highlight w:val="yellow"/>
               </w:rPr>
-              <w:t>excursion_times</w:t>
-            </w:r>
-            <w:r>
-              <w:rPr>
-                <w:highlight w:val="yellow"/>
-              </w:rPr>
-              <w:t xml:space="preserve">, </w:t>
-            </w:r>
-            <w:r>
-              <w:rPr>
-                <w:b/>
-                <w:highlight w:val="yellow"/>
-              </w:rPr>
-              <w:t>user_id</w:t>
-            </w:r>
-            <w:r>
-              <w:rPr>
-                <w:highlight w:val="yellow"/>
-              </w:rPr>
-              <w:t xml:space="preserve"> -</w:t>
-            </w:r>
-            <w:r>
-              <w:rPr>
-                <w:highlight w:val="yellow"/>
-                <w:lang w:val="en-US"/>
-              </w:rPr>
-              <w:t xml:space="preserve">&gt; </w:t>
+              <w:t xml:space="preserve">add_excursion_event_lecturer(ex_event_id,  </w:t>
             </w:r>
             <w:r>
               <w:rPr>
                 <w:i/>
                 <w:highlight w:val="yellow"/>
-                <w:lang w:val="en-US"/>
               </w:rPr>
               <w:lastRenderedPageBreak/>
-              <w:t>excursion_time_excursion_id</w:t>
-            </w:r>
-            <w:r>
-              <w:rPr>
-                <w:highlight w:val="yellow"/>
-                <w:lang w:val="en-US"/>
-              </w:rPr>
-              <w:t xml:space="preserve">, </w:t>
-            </w:r>
-            <w:r>
-              <w:rPr>
-                <w:b/>
-                <w:highlight w:val="yellow"/>
-                <w:lang w:val="en-US"/>
-              </w:rPr>
-              <w:t>ex_event_id</w:t>
-            </w:r>
-            <w:r>
-              <w:rPr>
-                <w:highlight w:val="yellow"/>
-                <w:lang w:val="en-US"/>
-              </w:rPr>
-              <w:t xml:space="preserve"> -&gt;  </w:t>
-            </w:r>
-            <w:r>
-              <w:rPr>
-                <w:i/>
-                <w:highlight w:val="yellow"/>
-                <w:lang w:val="en-US"/>
-              </w:rPr>
-              <w:t>excursion_time_excursion_event_id</w:t>
-            </w:r>
-            <w:r>
-              <w:rPr>
-                <w:highlight w:val="yellow"/>
-                <w:lang w:val="en-US"/>
-              </w:rPr>
-              <w:t>, ostatn</w:t>
-            </w:r>
-            <w:r>
-              <w:rPr>
-                <w:highlight w:val="yellow"/>
-              </w:rPr>
-              <w:t xml:space="preserve">é stĺpce tabuľky sú </w:t>
+              <w:t>values)</w:t>
+            </w:r>
+            <w:r>
+              <w:rPr>
+                <w:highlight w:val="yellow"/>
+              </w:rPr>
+              <w:t xml:space="preserve">, táto funkcia ale obsahuje všetky potrebné parametre, teda žiaden stĺpec nebude </w:t>
             </w:r>
             <w:r>
               <w:rPr>
@@ -9024,15 +9946,21 @@
           <w:p>
             <w:pPr>
               <w:rPr>
-                <w:highlight w:val="yellow"/>
-              </w:rPr>
-            </w:pPr>
-            <w:r>
-              <w:rPr>
-                <w:highlight w:val="yellow"/>
-              </w:rPr>
+                <w:lang w:val="en-US"/>
+              </w:rPr>
+            </w:pPr>
+            <w:r>
               <w:lastRenderedPageBreak/>
-              <w:t>add_excursion_event_visitor(values)</w:t>
+              <w:t>A</w:t>
+            </w:r>
+            <w:r>
+              <w:t>dd_payments</w:t>
+            </w:r>
+            <w:r>
+              <w:rPr>
+                <w:lang w:val="en-US"/>
+              </w:rPr>
+              <w:t>(values)</w:t>
             </w:r>
           </w:p>
         </w:tc>
@@ -9041,55 +9969,82 @@
             <w:tcW w:w="1595" w:type="pct"/>
           </w:tcPr>
           <w:p>
-            <w:pPr>
-              <w:rPr>
-                <w:highlight w:val="yellow"/>
-              </w:rPr>
-            </w:pPr>
-            <w:r>
-              <w:rPr>
-                <w:highlight w:val="yellow"/>
-              </w:rPr>
+            <w:r>
               <w:t>values : object -&gt;</w:t>
             </w:r>
           </w:p>
           <w:p>
-            <w:pPr>
-              <w:rPr>
-                <w:highlight w:val="yellow"/>
-              </w:rPr>
-            </w:pPr>
-            <w:r>
-              <w:rPr>
-                <w:highlight w:val="yellow"/>
-              </w:rPr>
-              <w:t>[ex_event_id] : int</w:t>
-            </w:r>
-          </w:p>
-          <w:p>
-            <w:pPr>
-              <w:rPr>
-                <w:highlight w:val="yellow"/>
-              </w:rPr>
-            </w:pPr>
-            <w:r>
-              <w:rPr>
-                <w:highlight w:val="yellow"/>
-              </w:rPr>
-              <w:t>[user_id] : int</w:t>
-            </w:r>
-          </w:p>
-          <w:p>
-            <w:pPr>
-              <w:rPr>
-                <w:highlight w:val="yellow"/>
-              </w:rPr>
-            </w:pPr>
-            <w:r>
-              <w:rPr>
-                <w:highlight w:val="yellow"/>
-              </w:rPr>
-              <w:t>[visitors] : int</w:t>
+            <w:r>
+              <w:t>[</w:t>
+            </w:r>
+            <w:r>
+              <w:t>user_id</w:t>
+            </w:r>
+            <w:r>
+              <w:t>] : int</w:t>
+            </w:r>
+          </w:p>
+          <w:p>
+            <w:pPr>
+              <w:rPr>
+                <w:lang w:val="en-US"/>
+              </w:rPr>
+            </w:pPr>
+            <w:r>
+              <w:rPr>
+                <w:lang w:val="en-US"/>
+              </w:rPr>
+              <w:t>[payment_type] : int</w:t>
+            </w:r>
+          </w:p>
+          <w:p>
+            <w:r>
+              <w:t>[</w:t>
+            </w:r>
+            <w:r>
+              <w:t>sum</w:t>
+            </w:r>
+            <w:r>
+              <w:t xml:space="preserve">] : </w:t>
+            </w:r>
+            <w:r>
+              <w:t>float</w:t>
+            </w:r>
+          </w:p>
+          <w:p>
+            <w:r>
+              <w:t>[</w:t>
+            </w:r>
+            <w:r>
+              <w:t>vs</w:t>
+            </w:r>
+            <w:r>
+              <w:t>] : float</w:t>
+            </w:r>
+          </w:p>
+          <w:p>
+            <w:pPr>
+              <w:rPr>
+                <w:lang w:val="en-US"/>
+              </w:rPr>
+            </w:pPr>
+            <w:r>
+              <w:rPr>
+                <w:lang w:val="en-US"/>
+              </w:rPr>
+              <w:t>[</w:t>
+            </w:r>
+            <w:r>
+              <w:rPr>
+                <w:lang w:val="en-US"/>
+              </w:rPr>
+              <w:t>categories</w:t>
+            </w:r>
+            <w:r>
+              <w:rPr>
+                <w:lang w:val="en-US"/>
+              </w:rPr>
+              <w:t>][cat_id] : int</w:t>
             </w:r>
           </w:p>
         </w:tc>
@@ -9098,23 +10053,113 @@
             <w:tcW w:w="1822" w:type="pct"/>
           </w:tcPr>
           <w:p>
-            <w:pPr>
-              <w:rPr>
-                <w:highlight w:val="yellow"/>
-              </w:rPr>
-            </w:pPr>
-            <w:r>
-              <w:rPr>
-                <w:highlight w:val="yellow"/>
-              </w:rPr>
+            <w:r>
               <w:t xml:space="preserve">vkladá záznam do tabuľky </w:t>
             </w:r>
             <w:r>
               <w:rPr>
                 <w:i/>
-                <w:highlight w:val="yellow"/>
-              </w:rPr>
-              <w:t>booked_excursions</w:t>
+              </w:rPr>
+              <w:t>payments</w:t>
+            </w:r>
+            <w:r>
+              <w:t xml:space="preserve">, </w:t>
+            </w:r>
+            <w:r>
+              <w:t>sum sa uloží na stĺ</w:t>
+            </w:r>
+            <w:r>
+              <w:t>pec total_sum.</w:t>
+            </w:r>
+            <w:r>
+              <w:t xml:space="preserve"> </w:t>
+            </w:r>
+            <w:r>
+              <w:rPr>
+                <w:i/>
+              </w:rPr>
+              <w:t>Paid_sum</w:t>
+            </w:r>
+            <w:r>
+              <w:t xml:space="preserve"> bude 0. </w:t>
+            </w:r>
+            <w:r>
+              <w:rPr>
+                <w:i/>
+              </w:rPr>
+              <w:t>Categories</w:t>
+            </w:r>
+            <w:r>
+              <w:t xml:space="preserve"> je asoc. </w:t>
+            </w:r>
+            <w:r>
+              <w:t>P</w:t>
+            </w:r>
+            <w:r>
+              <w:t xml:space="preserve">ole, ktoré treba prejsť cez </w:t>
+            </w:r>
+            <w:r>
+              <w:rPr>
+                <w:i/>
+              </w:rPr>
+              <w:t>foreach</w:t>
+            </w:r>
+            <w:r>
+              <w:t xml:space="preserve">. </w:t>
+            </w:r>
+            <w:r>
+              <w:t>V</w:t>
+            </w:r>
+            <w:r>
+              <w:t> </w:t>
+            </w:r>
+            <w:r>
+              <w:t xml:space="preserve">každej iterácií treba údaj z </w:t>
+            </w:r>
+            <w:r>
+              <w:rPr>
+                <w:lang w:val="en-US"/>
+              </w:rPr>
+              <w:t xml:space="preserve">[categories][&lt;prechadzany_index&gt;] použiť na nový záznam do tabuľky fin_redistribution , kde prechádzaný index ide do stĺpca </w:t>
+            </w:r>
+            <w:r>
+              <w:rPr>
+                <w:i/>
+                <w:lang w:val="en-US"/>
+              </w:rPr>
+              <w:t>project_category_id</w:t>
+            </w:r>
+            <w:r>
+              <w:rPr>
+                <w:lang w:val="en-US"/>
+              </w:rPr>
+              <w:t xml:space="preserve"> a údaj na ňom ide do stĺpca </w:t>
+            </w:r>
+            <w:r>
+              <w:rPr>
+                <w:i/>
+                <w:lang w:val="en-US"/>
+              </w:rPr>
+              <w:t>ratio</w:t>
+            </w:r>
+            <w:r>
+              <w:rPr>
+                <w:lang w:val="en-US"/>
+              </w:rPr>
+              <w:t xml:space="preserve">. </w:t>
+            </w:r>
+            <w:r>
+              <w:rPr>
+                <w:i/>
+                <w:lang w:val="en-US"/>
+              </w:rPr>
+              <w:t>Payment_id</w:t>
+            </w:r>
+            <w:r>
+              <w:rPr>
+                <w:lang w:val="en-US"/>
+              </w:rPr>
+              <w:t xml:space="preserve"> je id-čko práve pridanej platby.</w:t>
             </w:r>
           </w:p>
         </w:tc>
@@ -9127,14 +10172,20 @@
           <w:p>
             <w:pPr>
               <w:rPr>
-                <w:highlight w:val="yellow"/>
-              </w:rPr>
-            </w:pPr>
-            <w:r>
-              <w:rPr>
-                <w:highlight w:val="yellow"/>
-              </w:rPr>
-              <w:t>add_lecturer_times(ex_event_id, user_id, values)</w:t>
+                <w:lang w:val="en-US"/>
+              </w:rPr>
+            </w:pPr>
+            <w:r>
+              <w:t>A</w:t>
+            </w:r>
+            <w:r>
+              <w:t>dd_post</w:t>
+            </w:r>
+            <w:r>
+              <w:rPr>
+                <w:lang w:val="en-US"/>
+              </w:rPr>
+              <w:t>(values)</w:t>
             </w:r>
           </w:p>
         </w:tc>
@@ -9143,68 +10194,39 @@
             <w:tcW w:w="1595" w:type="pct"/>
           </w:tcPr>
           <w:p>
-            <w:pPr>
-              <w:rPr>
-                <w:highlight w:val="yellow"/>
-              </w:rPr>
-            </w:pPr>
-            <w:r>
-              <w:rPr>
-                <w:highlight w:val="yellow"/>
-              </w:rPr>
-              <w:t>ex_event_id : int</w:t>
-            </w:r>
-          </w:p>
-          <w:p>
-            <w:pPr>
-              <w:rPr>
-                <w:highlight w:val="yellow"/>
-              </w:rPr>
-            </w:pPr>
-            <w:r>
-              <w:rPr>
-                <w:highlight w:val="yellow"/>
-              </w:rPr>
-              <w:t>user_id : int</w:t>
-            </w:r>
-          </w:p>
-          <w:p>
-            <w:pPr>
-              <w:rPr>
-                <w:highlight w:val="yellow"/>
-              </w:rPr>
-            </w:pPr>
-            <w:r>
-              <w:rPr>
-                <w:highlight w:val="yellow"/>
-              </w:rPr>
+            <w:r>
               <w:t>values : object -&gt;</w:t>
             </w:r>
           </w:p>
           <w:p>
-            <w:pPr>
-              <w:rPr>
-                <w:highlight w:val="yellow"/>
-              </w:rPr>
-            </w:pPr>
-            <w:r>
-              <w:rPr>
-                <w:highlight w:val="yellow"/>
-              </w:rPr>
-              <w:t>[from] : datetime</w:t>
-            </w:r>
-          </w:p>
-          <w:p>
-            <w:pPr>
-              <w:rPr>
-                <w:highlight w:val="yellow"/>
-              </w:rPr>
-            </w:pPr>
-            <w:r>
-              <w:rPr>
-                <w:highlight w:val="yellow"/>
-              </w:rPr>
-              <w:t>[to] : datetime</w:t>
+            <w:r>
+              <w:t>[title] : string</w:t>
+            </w:r>
+          </w:p>
+          <w:p>
+            <w:r>
+              <w:t>[content] : string</w:t>
+            </w:r>
+          </w:p>
+          <w:p>
+            <w:pPr>
+              <w:rPr>
+                <w:lang w:val="en-US"/>
+              </w:rPr>
+            </w:pPr>
+            <w:r>
+              <w:rPr>
+                <w:lang w:val="en-US"/>
+              </w:rPr>
+              <w:t>[priority] : int</w:t>
+            </w:r>
+          </w:p>
+          <w:p>
+            <w:r>
+              <w:rPr>
+                <w:lang w:val="en-US"/>
+              </w:rPr>
+              <w:t>[published] : bool</w:t>
             </w:r>
           </w:p>
         </w:tc>
@@ -9213,41 +10235,40 @@
             <w:tcW w:w="1822" w:type="pct"/>
           </w:tcPr>
           <w:p>
-            <w:pPr>
-              <w:rPr>
-                <w:highlight w:val="yellow"/>
-              </w:rPr>
-            </w:pPr>
-            <w:r>
-              <w:rPr>
-                <w:highlight w:val="yellow"/>
-              </w:rPr>
-              <w:t xml:space="preserve">viď </w:t>
+            <w:r>
+              <w:t xml:space="preserve">okrem vstupných parametrov sa do tabuľky </w:t>
             </w:r>
             <w:r>
               <w:rPr>
                 <w:i/>
-                <w:highlight w:val="yellow"/>
-              </w:rPr>
-              <w:t>add_excursion_event_lecturer(ex_event_id,  values)</w:t>
-            </w:r>
-            <w:r>
-              <w:rPr>
-                <w:highlight w:val="yellow"/>
-              </w:rPr>
-              <w:t xml:space="preserve">, táto funkcia ale obsahuje všetky potrebné parametre, teda žiaden stĺpec nebude </w:t>
+              </w:rPr>
+              <w:t>posts</w:t>
+            </w:r>
+            <w:r>
+              <w:t xml:space="preserve"> vypĺňa aj stĺpec </w:t>
+            </w:r>
+            <w:r>
+              <w:t>post_author_id zo SESSION</w:t>
+            </w:r>
+            <w:r>
+              <w:t xml:space="preserve"> a</w:t>
+            </w:r>
+            <w:r>
+              <w:t> </w:t>
+            </w:r>
+            <w:r>
+              <w:t>post_date aktuál</w:t>
+            </w:r>
+            <w:r>
+              <w:t xml:space="preserve">nym dátumom, ostatné sú </w:t>
             </w:r>
             <w:r>
               <w:rPr>
                 <w:b/>
-                <w:highlight w:val="yellow"/>
               </w:rPr>
               <w:t>null</w:t>
             </w:r>
             <w:r>
-              <w:rPr>
-                <w:highlight w:val="yellow"/>
-              </w:rPr>
               <w:t>.</w:t>
             </w:r>
           </w:p>
@@ -9259,19 +10280,11 @@
             <w:tcW w:w="1583" w:type="pct"/>
           </w:tcPr>
           <w:p>
-            <w:pPr>
-              <w:rPr>
-                <w:lang w:val="en-US"/>
-              </w:rPr>
-            </w:pPr>
-            <w:r>
-              <w:t>add_payments</w:t>
-            </w:r>
-            <w:r>
-              <w:rPr>
-                <w:lang w:val="en-US"/>
-              </w:rPr>
-              <w:t>(values)</w:t>
+            <w:r>
+              <w:t>A</w:t>
+            </w:r>
+            <w:r>
+              <w:t>dd_project(values)</w:t>
             </w:r>
           </w:p>
         </w:tc>
@@ -9286,76 +10299,37 @@
           </w:p>
           <w:p>
             <w:r>
-              <w:t>[</w:t>
-            </w:r>
-            <w:r>
-              <w:t>user_id</w:t>
-            </w:r>
-            <w:r>
-              <w:t>] : int</w:t>
-            </w:r>
-          </w:p>
-          <w:p>
-            <w:pPr>
-              <w:rPr>
-                <w:lang w:val="en-US"/>
-              </w:rPr>
-            </w:pPr>
-            <w:r>
-              <w:rPr>
-                <w:lang w:val="en-US"/>
-              </w:rPr>
-              <w:t>[payment_type] : int</w:t>
-            </w:r>
-          </w:p>
-          <w:p>
-            <w:r>
-              <w:t>[</w:t>
-            </w:r>
-            <w:r>
-              <w:t>sum</w:t>
-            </w:r>
-            <w:r>
-              <w:t xml:space="preserve">] : </w:t>
-            </w:r>
-            <w:r>
-              <w:t>float</w:t>
-            </w:r>
-          </w:p>
-          <w:p>
-            <w:r>
-              <w:t>[</w:t>
-            </w:r>
-            <w:r>
-              <w:t>vs</w:t>
-            </w:r>
-            <w:r>
-              <w:t>] : float</w:t>
-            </w:r>
-          </w:p>
-          <w:p>
-            <w:pPr>
-              <w:rPr>
-                <w:lang w:val="en-US"/>
-              </w:rPr>
-            </w:pPr>
-            <w:r>
-              <w:rPr>
-                <w:lang w:val="en-US"/>
-              </w:rPr>
-              <w:t>[</w:t>
-            </w:r>
-            <w:r>
-              <w:rPr>
-                <w:lang w:val="en-US"/>
-              </w:rPr>
-              <w:t>categories</w:t>
-            </w:r>
-            <w:r>
-              <w:rPr>
-                <w:lang w:val="en-US"/>
-              </w:rPr>
-              <w:t>][cat_id] : int</w:t>
+              <w:t>[name] : string</w:t>
+            </w:r>
+          </w:p>
+          <w:p>
+            <w:r>
+              <w:t>[about] : string</w:t>
+            </w:r>
+          </w:p>
+          <w:p>
+            <w:r>
+              <w:t>[priority] : int</w:t>
+            </w:r>
+          </w:p>
+          <w:p>
+            <w:r>
+              <w:t>[project_category_ id] : int</w:t>
+            </w:r>
+          </w:p>
+          <w:p>
+            <w:r>
+              <w:t>[booked_cash] : float</w:t>
+            </w:r>
+          </w:p>
+          <w:p>
+            <w:r>
+              <w:t>[from] : date</w:t>
+            </w:r>
+          </w:p>
+          <w:p>
+            <w:r>
+              <w:t>[to] : date</w:t>
             </w:r>
           </w:p>
         </w:tc>
@@ -9363,104 +10337,7 @@
           <w:tcPr>
             <w:tcW w:w="1822" w:type="pct"/>
           </w:tcPr>
-          <w:p>
-            <w:r>
-              <w:t xml:space="preserve">vkladá záznam do tabuľky </w:t>
-            </w:r>
-            <w:r>
-              <w:rPr>
-                <w:i/>
-              </w:rPr>
-              <w:t>payments</w:t>
-            </w:r>
-            <w:r>
-              <w:t xml:space="preserve">, </w:t>
-            </w:r>
-            <w:r>
-              <w:t>sum sa uloží na stĺ</w:t>
-            </w:r>
-            <w:r>
-              <w:t>pec total_sum.</w:t>
-            </w:r>
-            <w:r>
-              <w:t xml:space="preserve"> </w:t>
-            </w:r>
-            <w:r>
-              <w:rPr>
-                <w:i/>
-              </w:rPr>
-              <w:t>Paid_sum</w:t>
-            </w:r>
-            <w:r>
-              <w:t xml:space="preserve"> bude 0. </w:t>
-            </w:r>
-            <w:r>
-              <w:rPr>
-                <w:i/>
-              </w:rPr>
-              <w:t>Categories</w:t>
-            </w:r>
-            <w:r>
-              <w:t xml:space="preserve"> je asoc. pole, ktoré treba prejsť cez </w:t>
-            </w:r>
-            <w:r>
-              <w:rPr>
-                <w:i/>
-              </w:rPr>
-              <w:t>foreach</w:t>
-            </w:r>
-            <w:r>
-              <w:t xml:space="preserve">. </w:t>
-            </w:r>
-            <w:r>
-              <w:t xml:space="preserve">V každej iterácií treba údaj z </w:t>
-            </w:r>
-            <w:r>
-              <w:rPr>
-                <w:lang w:val="en-US"/>
-              </w:rPr>
-              <w:t xml:space="preserve">[categories][&lt;prechadzany_index&gt;] použiť na nový záznam do tabuľky fin_redistribution , kde prechádzaný index ide do stĺpca </w:t>
-            </w:r>
-            <w:r>
-              <w:rPr>
-                <w:i/>
-                <w:lang w:val="en-US"/>
-              </w:rPr>
-              <w:t>project_category_id</w:t>
-            </w:r>
-            <w:r>
-              <w:rPr>
-                <w:lang w:val="en-US"/>
-              </w:rPr>
-              <w:t xml:space="preserve"> a údaj na ňom ide do stĺpca </w:t>
-            </w:r>
-            <w:r>
-              <w:rPr>
-                <w:i/>
-                <w:lang w:val="en-US"/>
-              </w:rPr>
-              <w:t>ratio</w:t>
-            </w:r>
-            <w:r>
-              <w:rPr>
-                <w:lang w:val="en-US"/>
-              </w:rPr>
-              <w:t xml:space="preserve">. </w:t>
-            </w:r>
-            <w:r>
-              <w:rPr>
-                <w:i/>
-                <w:lang w:val="en-US"/>
-              </w:rPr>
-              <w:t>Payment_id</w:t>
-            </w:r>
-            <w:r>
-              <w:rPr>
-                <w:lang w:val="en-US"/>
-              </w:rPr>
-              <w:t xml:space="preserve"> je id-čko práve pridanej platby.</w:t>
-            </w:r>
-          </w:p>
+          <w:p/>
         </w:tc>
       </w:tr>
       <w:tr>
@@ -9469,19 +10346,8 @@
             <w:tcW w:w="1583" w:type="pct"/>
           </w:tcPr>
           <w:p>
-            <w:pPr>
-              <w:rPr>
-                <w:lang w:val="en-US"/>
-              </w:rPr>
-            </w:pPr>
-            <w:r>
-              <w:t>add_post</w:t>
-            </w:r>
-            <w:r>
-              <w:rPr>
-                <w:lang w:val="en-US"/>
-              </w:rPr>
-              <w:t>(values)</w:t>
+            <w:r>
+              <w:t>add_project_category(values)</w:t>
             </w:r>
           </w:p>
         </w:tc>
@@ -9496,33 +10362,24 @@
           </w:p>
           <w:p>
             <w:r>
-              <w:t>[title] : string</w:t>
-            </w:r>
-          </w:p>
-          <w:p>
-            <w:r>
-              <w:t>[content] : string</w:t>
-            </w:r>
-          </w:p>
-          <w:p>
-            <w:pPr>
-              <w:rPr>
-                <w:lang w:val="en-US"/>
-              </w:rPr>
-            </w:pPr>
-            <w:r>
-              <w:rPr>
-                <w:lang w:val="en-US"/>
-              </w:rPr>
-              <w:t>[priority] : int</w:t>
-            </w:r>
-          </w:p>
-          <w:p>
-            <w:r>
-              <w:rPr>
-                <w:lang w:val="en-US"/>
-              </w:rPr>
-              <w:t>[published] : bool</w:t>
+              <w:t>[</w:t>
+            </w:r>
+            <w:r>
+              <w:t>project_category_name</w:t>
+            </w:r>
+            <w:r>
+              <w:t>] : string</w:t>
+            </w:r>
+          </w:p>
+          <w:p>
+            <w:r>
+              <w:t>[</w:t>
+            </w:r>
+            <w:r>
+              <w:t>project_category_cash</w:t>
+            </w:r>
+            <w:r>
+              <w:t>] : float</w:t>
             </w:r>
           </w:p>
         </w:tc>
@@ -9530,44 +10387,7 @@
           <w:tcPr>
             <w:tcW w:w="1822" w:type="pct"/>
           </w:tcPr>
-          <w:p>
-            <w:r>
-              <w:t xml:space="preserve">okrem vstupných parametrov sa do tabuľky </w:t>
-            </w:r>
-            <w:r>
-              <w:rPr>
-                <w:i/>
-              </w:rPr>
-              <w:t>posts</w:t>
-            </w:r>
-            <w:r>
-              <w:t xml:space="preserve"> vypĺňa aj stĺpec </w:t>
-            </w:r>
-            <w:r>
-              <w:t>post_author_id zo SESSION</w:t>
-            </w:r>
-            <w:r>
-              <w:t xml:space="preserve"> a</w:t>
-            </w:r>
-            <w:r>
-              <w:t> </w:t>
-            </w:r>
-            <w:r>
-              <w:t>post_date aktuál</w:t>
-            </w:r>
-            <w:r>
-              <w:t xml:space="preserve">nym dátumom, ostatné sú </w:t>
-            </w:r>
-            <w:r>
-              <w:rPr>
-                <w:b/>
-              </w:rPr>
-              <w:t>null</w:t>
-            </w:r>
-            <w:r>
-              <w:t>.</w:t>
-            </w:r>
-          </w:p>
+          <w:p/>
         </w:tc>
       </w:tr>
       <w:tr>
@@ -9577,7 +10397,7 @@
           </w:tcPr>
           <w:p>
             <w:r>
-              <w:t>add_project(values)</w:t>
+              <w:t>add_project_item(pr_id, values)</w:t>
             </w:r>
           </w:p>
         </w:tc>
@@ -9587,6 +10407,11 @@
           </w:tcPr>
           <w:p>
             <w:r>
+              <w:t>pr_id : int</w:t>
+            </w:r>
+          </w:p>
+          <w:p>
+            <w:r>
               <w:t>values : object -&gt;</w:t>
             </w:r>
           </w:p>
@@ -9597,32 +10422,18 @@
           </w:p>
           <w:p>
             <w:r>
-              <w:t>[about] : string</w:t>
-            </w:r>
-          </w:p>
-          <w:p>
-            <w:r>
-              <w:t>[priority] : int</w:t>
-            </w:r>
-          </w:p>
-          <w:p>
-            <w:r>
-              <w:t>[project_category_ id] : int</w:t>
-            </w:r>
-          </w:p>
-          <w:p>
-            <w:r>
-              <w:t>[booked_cash] : float</w:t>
-            </w:r>
-          </w:p>
-          <w:p>
-            <w:r>
-              <w:t>[from] : date</w:t>
-            </w:r>
-          </w:p>
-          <w:p>
-            <w:r>
-              <w:t>[to] : date</w:t>
+              <w:t>[price] : float</w:t>
+            </w:r>
+          </w:p>
+          <w:p>
+            <w:r>
+              <w:t>[user_id] : int</w:t>
+            </w:r>
+          </w:p>
+          <w:p>
+            <w:r>
+              <w:lastRenderedPageBreak/>
+              <w:t>[date] : date</w:t>
             </w:r>
           </w:p>
         </w:tc>
@@ -9639,9 +10450,20 @@
             <w:tcW w:w="1583" w:type="pct"/>
           </w:tcPr>
           <w:p>
+            <w:pPr>
+              <w:rPr>
+                <w:lang w:val="en-US"/>
+              </w:rPr>
+            </w:pPr>
             <w:r>
               <w:lastRenderedPageBreak/>
-              <w:t>add_project_category(values)</w:t>
+              <w:t>add_register</w:t>
+            </w:r>
+            <w:r>
+              <w:rPr>
+                <w:lang w:val="en-US"/>
+              </w:rPr>
+              <w:t>(values)</w:t>
             </w:r>
           </w:p>
         </w:tc>
@@ -9651,29 +10473,68 @@
           </w:tcPr>
           <w:p>
             <w:r>
-              <w:t>values : object -&gt;</w:t>
-            </w:r>
-          </w:p>
-          <w:p>
-            <w:r>
-              <w:t>[</w:t>
-            </w:r>
-            <w:r>
-              <w:t>project_category_name</w:t>
-            </w:r>
-            <w:r>
-              <w:t>] : string</w:t>
-            </w:r>
-          </w:p>
-          <w:p>
-            <w:r>
-              <w:t>[</w:t>
-            </w:r>
-            <w:r>
-              <w:t>project_category_cash</w:t>
-            </w:r>
-            <w:r>
-              <w:t>] : float</w:t>
+              <w:t xml:space="preserve">values : </w:t>
+            </w:r>
+            <w:r>
+              <w:t>object</w:t>
+            </w:r>
+            <w:r>
+              <w:t xml:space="preserve"> -&gt;</w:t>
+            </w:r>
+          </w:p>
+          <w:p>
+            <w:r>
+              <w:t>[login] : int</w:t>
+            </w:r>
+          </w:p>
+          <w:p>
+            <w:r>
+              <w:t>[name] : string</w:t>
+            </w:r>
+          </w:p>
+          <w:p>
+            <w:r>
+              <w:t>[surname] : string</w:t>
+            </w:r>
+          </w:p>
+          <w:p>
+            <w:r>
+              <w:t>[password] : string</w:t>
+            </w:r>
+          </w:p>
+          <w:p>
+            <w:r>
+              <w:t>[email] : string</w:t>
+            </w:r>
+          </w:p>
+          <w:p>
+            <w:r>
+              <w:t>[phone] : string</w:t>
+            </w:r>
+          </w:p>
+          <w:p>
+            <w:r>
+              <w:t>[study_program_id] : int</w:t>
+            </w:r>
+          </w:p>
+          <w:p>
+            <w:r>
+              <w:t>[degree_id] : int</w:t>
+            </w:r>
+          </w:p>
+          <w:p>
+            <w:r>
+              <w:t>[vs] : int</w:t>
+            </w:r>
+          </w:p>
+          <w:p>
+            <w:pPr>
+              <w:rPr>
+                <w:rFonts w:ascii="MS Mincho" w:hAnsi="MS Mincho" w:cs="MS Mincho"/>
+              </w:rPr>
+            </w:pPr>
+            <w:r>
+              <w:t>[categories][cat_id] : int</w:t>
             </w:r>
           </w:p>
         </w:tc>
@@ -9681,7 +10542,98 @@
           <w:tcPr>
             <w:tcW w:w="1822" w:type="pct"/>
           </w:tcPr>
-          <w:p/>
+          <w:p>
+            <w:r>
+              <w:t xml:space="preserve">categories je pole </w:t>
+            </w:r>
+            <w:r>
+              <w:t>dĺžky &lt;počet_kategórií_projektov&gt;. Funkcia vytvorí záznam v</w:t>
+            </w:r>
+            <w:r>
+              <w:t> </w:t>
+            </w:r>
+            <w:r>
+              <w:t xml:space="preserve">tabuľke </w:t>
+            </w:r>
+            <w:r>
+              <w:rPr>
+                <w:i/>
+              </w:rPr>
+              <w:t>users</w:t>
+            </w:r>
+            <w:r>
+              <w:t xml:space="preserve">, okrem toho preleze pole </w:t>
+            </w:r>
+            <w:r>
+              <w:rPr>
+                <w:i/>
+              </w:rPr>
+              <w:t>categories</w:t>
+            </w:r>
+            <w:r>
+              <w:t xml:space="preserve"> pomocou </w:t>
+            </w:r>
+            <w:r>
+              <w:t>foreach</w:t>
+            </w:r>
+            <w:r>
+              <w:t xml:space="preserve"> a</w:t>
+            </w:r>
+            <w:r>
+              <w:t> </w:t>
+            </w:r>
+            <w:r>
+              <w:t xml:space="preserve">zapíše hodnoty do tabuľky </w:t>
+            </w:r>
+            <w:r>
+              <w:rPr>
+                <w:i/>
+              </w:rPr>
+              <w:t>fin_redistribute</w:t>
+            </w:r>
+            <w:r>
+              <w:t xml:space="preserve">, pričom </w:t>
+            </w:r>
+            <w:r>
+              <w:rPr>
+                <w:i/>
+              </w:rPr>
+              <w:t>kľúč</w:t>
+            </w:r>
+            <w:r>
+              <w:t xml:space="preserve"> je sa zapíše do stĺpca </w:t>
+            </w:r>
+            <w:r>
+              <w:rPr>
+                <w:i/>
+              </w:rPr>
+              <w:t>fin_redistribute_project_category_id</w:t>
+            </w:r>
+            <w:r>
+              <w:t xml:space="preserve">, </w:t>
+            </w:r>
+            <w:r>
+              <w:rPr>
+                <w:i/>
+              </w:rPr>
+              <w:t xml:space="preserve">hodnota </w:t>
+            </w:r>
+            <w:r>
+              <w:t>sa zapíše d</w:t>
+            </w:r>
+            <w:r>
+              <w:t xml:space="preserve">o stĺpca </w:t>
+            </w:r>
+            <w:r>
+              <w:rPr>
+                <w:i/>
+              </w:rPr>
+              <w:t>fin_redistribude_ratio</w:t>
+            </w:r>
+            <w:r>
+              <w:t>.</w:t>
+            </w:r>
+          </w:p>
         </w:tc>
       </w:tr>
       <w:tr>
@@ -9691,7 +10643,10 @@
           </w:tcPr>
           <w:p>
             <w:r>
-              <w:t>add_project_item(pr_id, values)</w:t>
+              <w:t>A</w:t>
+            </w:r>
+            <w:r>
+              <w:t>dd_study_program(values)</w:t>
             </w:r>
           </w:p>
         </w:tc>
@@ -9701,32 +10656,18 @@
           </w:tcPr>
           <w:p>
             <w:r>
-              <w:t>pr_id : int</w:t>
-            </w:r>
-          </w:p>
-          <w:p>
-            <w:r>
               <w:t>values : object -&gt;</w:t>
             </w:r>
           </w:p>
           <w:p>
             <w:r>
-              <w:t>[name] : string</w:t>
-            </w:r>
-          </w:p>
-          <w:p>
-            <w:r>
-              <w:t>[price] : float</w:t>
-            </w:r>
-          </w:p>
-          <w:p>
-            <w:r>
-              <w:t>[user_id] : int</w:t>
-            </w:r>
-          </w:p>
-          <w:p>
-            <w:r>
-              <w:t>[date] : date</w:t>
+              <w:t>[</w:t>
+            </w:r>
+            <w:r>
+              <w:t>study_program_name</w:t>
+            </w:r>
+            <w:r>
+              <w:t>] : string</w:t>
             </w:r>
           </w:p>
         </w:tc>
@@ -9743,19 +10684,8 @@
             <w:tcW w:w="1583" w:type="pct"/>
           </w:tcPr>
           <w:p>
-            <w:pPr>
-              <w:rPr>
-                <w:lang w:val="en-US"/>
-              </w:rPr>
-            </w:pPr>
-            <w:r>
-              <w:t>add_register</w:t>
-            </w:r>
-            <w:r>
-              <w:rPr>
-                <w:lang w:val="en-US"/>
-              </w:rPr>
-              <w:t>(values)</w:t>
+            <w:r>
+              <w:t>add_transaction(values)</w:t>
             </w:r>
           </w:p>
         </w:tc>
@@ -9765,68 +10695,22 @@
           </w:tcPr>
           <w:p>
             <w:r>
-              <w:t xml:space="preserve">values : </w:t>
-            </w:r>
-            <w:r>
-              <w:t>object</w:t>
-            </w:r>
-            <w:r>
-              <w:t xml:space="preserve"> -&gt;</w:t>
-            </w:r>
-          </w:p>
-          <w:p>
-            <w:r>
-              <w:t>[login] : int</w:t>
-            </w:r>
-          </w:p>
-          <w:p>
-            <w:r>
-              <w:t>[name] : string</w:t>
-            </w:r>
-          </w:p>
-          <w:p>
-            <w:r>
-              <w:t>[surname] : string</w:t>
-            </w:r>
-          </w:p>
-          <w:p>
-            <w:r>
-              <w:t>[password] : string</w:t>
-            </w:r>
-          </w:p>
-          <w:p>
-            <w:r>
-              <w:t>[email] : string</w:t>
-            </w:r>
-          </w:p>
-          <w:p>
-            <w:r>
-              <w:t>[phone] : string</w:t>
-            </w:r>
-          </w:p>
-          <w:p>
-            <w:r>
-              <w:t>[study_program_id] : int</w:t>
-            </w:r>
-          </w:p>
-          <w:p>
-            <w:r>
-              <w:t>[degree_id] : int</w:t>
-            </w:r>
-          </w:p>
-          <w:p>
-            <w:r>
-              <w:t>[vs] : int</w:t>
-            </w:r>
-          </w:p>
-          <w:p>
-            <w:pPr>
-              <w:rPr>
-                <w:rFonts w:ascii="MS Mincho" w:hAnsi="MS Mincho" w:cs="MS Mincho"/>
-              </w:rPr>
-            </w:pPr>
-            <w:r>
-              <w:t>[categories][cat_id] : int</w:t>
+              <w:t>values : object -&gt;</w:t>
+            </w:r>
+          </w:p>
+          <w:p>
+            <w:r>
+              <w:t>[from] : int</w:t>
+            </w:r>
+          </w:p>
+          <w:p>
+            <w:r>
+              <w:t>[to] : int</w:t>
+            </w:r>
+          </w:p>
+          <w:p>
+            <w:r>
+              <w:t>[cash] : float</w:t>
             </w:r>
           </w:p>
         </w:tc>
@@ -9836,94 +10720,13 @@
           </w:tcPr>
           <w:p>
             <w:r>
-              <w:t xml:space="preserve">categories je pole </w:t>
-            </w:r>
-            <w:r>
-              <w:t>dĺžky &lt;počet_kategórií_projektov&gt;. Funkcia vytvorí záznam v</w:t>
-            </w:r>
-            <w:r>
-              <w:t> </w:t>
-            </w:r>
-            <w:r>
-              <w:t xml:space="preserve">tabuľke </w:t>
+              <w:t xml:space="preserve">záznam do tabuľky </w:t>
             </w:r>
             <w:r>
               <w:rPr>
                 <w:i/>
               </w:rPr>
-              <w:t>users</w:t>
-            </w:r>
-            <w:r>
-              <w:t xml:space="preserve">, okrem toho preleze pole </w:t>
-            </w:r>
-            <w:r>
-              <w:rPr>
-                <w:i/>
-              </w:rPr>
-              <w:t>categories</w:t>
-            </w:r>
-            <w:r>
-              <w:t xml:space="preserve"> pomocou </w:t>
-            </w:r>
-            <w:r>
-              <w:t>foreach</w:t>
-            </w:r>
-            <w:r>
-              <w:t xml:space="preserve"> a</w:t>
-            </w:r>
-            <w:r>
-              <w:t> </w:t>
-            </w:r>
-            <w:r>
-              <w:t xml:space="preserve">zapíše hodnoty do tabuľky </w:t>
-            </w:r>
-            <w:r>
-              <w:rPr>
-                <w:i/>
-              </w:rPr>
-              <w:t>fin_redistribute</w:t>
-            </w:r>
-            <w:r>
-              <w:t xml:space="preserve">, pričom </w:t>
-            </w:r>
-            <w:r>
-              <w:rPr>
-                <w:i/>
-              </w:rPr>
-              <w:t>kľúč</w:t>
-            </w:r>
-            <w:r>
-              <w:t xml:space="preserve"> je sa zapíše do stĺpca </w:t>
-            </w:r>
-            <w:r>
-              <w:rPr>
-                <w:i/>
-              </w:rPr>
-              <w:t>fin_redistribute_project_category_id</w:t>
-            </w:r>
-            <w:r>
-              <w:t xml:space="preserve">, </w:t>
-            </w:r>
-            <w:r>
-              <w:rPr>
-                <w:i/>
-              </w:rPr>
-              <w:t xml:space="preserve">hodnota </w:t>
-            </w:r>
-            <w:r>
-              <w:t>sa zapíše d</w:t>
-            </w:r>
-            <w:r>
-              <w:t xml:space="preserve">o stĺpca </w:t>
-            </w:r>
-            <w:r>
-              <w:rPr>
-                <w:i/>
-              </w:rPr>
-              <w:t>fin_redistribude_ratio</w:t>
-            </w:r>
-            <w:r>
-              <w:t>.</w:t>
+              <w:t>fin_category_transaction</w:t>
             </w:r>
           </w:p>
         </w:tc>
@@ -9935,7 +10738,7 @@
           </w:tcPr>
           <w:p>
             <w:r>
-              <w:t>add_study_program(values)</w:t>
+              <w:t>add_user(values)</w:t>
             </w:r>
           </w:p>
         </w:tc>
@@ -9950,13 +10753,67 @@
           </w:p>
           <w:p>
             <w:r>
-              <w:t>[</w:t>
-            </w:r>
-            <w:r>
-              <w:t>study_program_name</w:t>
-            </w:r>
-            <w:r>
-              <w:t>] : string</w:t>
+              <w:t>[username] : string</w:t>
+            </w:r>
+          </w:p>
+          <w:p>
+            <w:r>
+              <w:t>[name] : string</w:t>
+            </w:r>
+          </w:p>
+          <w:p>
+            <w:r>
+              <w:t>[surname] : string</w:t>
+            </w:r>
+          </w:p>
+          <w:p>
+            <w:r>
+              <w:t>[password] : string</w:t>
+            </w:r>
+          </w:p>
+          <w:p>
+            <w:r>
+              <w:t>[email] : string</w:t>
+            </w:r>
+          </w:p>
+          <w:p>
+            <w:r>
+              <w:t>[phone] : int</w:t>
+            </w:r>
+          </w:p>
+          <w:p>
+            <w:r>
+              <w:t>[study_program_id] : int</w:t>
+            </w:r>
+          </w:p>
+          <w:p>
+            <w:r>
+              <w:t>[degree_id] : int</w:t>
+            </w:r>
+          </w:p>
+          <w:p>
+            <w:r>
+              <w:t>[place_of_birth] : string</w:t>
+            </w:r>
+          </w:p>
+          <w:p>
+            <w:r>
+              <w:t>[postcode] : int</w:t>
+            </w:r>
+          </w:p>
+          <w:p>
+            <w:r>
+              <w:t>[degree_year] : int</w:t>
+            </w:r>
+          </w:p>
+          <w:p>
+            <w:r>
+              <w:t>[vs] : int</w:t>
+            </w:r>
+          </w:p>
+          <w:p>
+            <w:r>
+              <w:t>[categories][cat_id] : int</w:t>
             </w:r>
           </w:p>
         </w:tc>
@@ -9964,156 +10821,8 @@
           <w:tcPr>
             <w:tcW w:w="1822" w:type="pct"/>
           </w:tcPr>
-          <w:p/>
-        </w:tc>
-      </w:tr>
-      <w:tr>
-        <w:tc>
-          <w:tcPr>
-            <w:tcW w:w="1583" w:type="pct"/>
-          </w:tcPr>
-          <w:p>
-            <w:r>
-              <w:t>add_transaction(values)</w:t>
-            </w:r>
-          </w:p>
-        </w:tc>
-        <w:tc>
-          <w:tcPr>
-            <w:tcW w:w="1595" w:type="pct"/>
-          </w:tcPr>
-          <w:p>
-            <w:r>
-              <w:t>values : object -&gt;</w:t>
-            </w:r>
-          </w:p>
-          <w:p>
-            <w:r>
-              <w:t>[from] : int</w:t>
-            </w:r>
-          </w:p>
-          <w:p>
-            <w:r>
-              <w:t>[to] : int</w:t>
-            </w:r>
-          </w:p>
-          <w:p>
-            <w:r>
-              <w:t>[cash] : float</w:t>
-            </w:r>
-          </w:p>
-        </w:tc>
-        <w:tc>
-          <w:tcPr>
-            <w:tcW w:w="1822" w:type="pct"/>
-          </w:tcPr>
-          <w:p>
-            <w:r>
-              <w:t xml:space="preserve">záznam do tabuľky </w:t>
-            </w:r>
-            <w:r>
-              <w:rPr>
-                <w:i/>
-              </w:rPr>
-              <w:t>fin_category_transaction</w:t>
-            </w:r>
-          </w:p>
-        </w:tc>
-      </w:tr>
-      <w:tr>
-        <w:tc>
-          <w:tcPr>
-            <w:tcW w:w="1583" w:type="pct"/>
-          </w:tcPr>
-          <w:p>
-            <w:r>
-              <w:t>add_user(values)</w:t>
-            </w:r>
-          </w:p>
-        </w:tc>
-        <w:tc>
-          <w:tcPr>
-            <w:tcW w:w="1595" w:type="pct"/>
-          </w:tcPr>
-          <w:p>
-            <w:r>
-              <w:t>values : object -&gt;</w:t>
-            </w:r>
-          </w:p>
-          <w:p>
-            <w:r>
-              <w:t>[username] : string</w:t>
-            </w:r>
-          </w:p>
-          <w:p>
-            <w:r>
-              <w:t>[name] : string</w:t>
-            </w:r>
-          </w:p>
-          <w:p>
-            <w:r>
-              <w:t>[surname] : string</w:t>
-            </w:r>
-          </w:p>
-          <w:p>
-            <w:r>
-              <w:t>[password] : string</w:t>
-            </w:r>
-          </w:p>
-          <w:p>
-            <w:r>
-              <w:t>[email] : string</w:t>
-            </w:r>
-          </w:p>
-          <w:p>
-            <w:r>
-              <w:t>[phone] : int</w:t>
-            </w:r>
-          </w:p>
-          <w:p>
-            <w:r>
-              <w:lastRenderedPageBreak/>
-              <w:t>[study_program_id] : int</w:t>
-            </w:r>
-          </w:p>
-          <w:p>
-            <w:r>
-              <w:t>[degree_id] : int</w:t>
-            </w:r>
-          </w:p>
-          <w:p>
-            <w:r>
-              <w:t>[place_of_birth] : string</w:t>
-            </w:r>
-          </w:p>
-          <w:p>
-            <w:r>
-              <w:t>[postcode] : int</w:t>
-            </w:r>
-          </w:p>
-          <w:p>
-            <w:r>
-              <w:t>[degree_year] : int</w:t>
-            </w:r>
-          </w:p>
-          <w:p>
-            <w:r>
-              <w:t>[vs] : int</w:t>
-            </w:r>
-          </w:p>
-          <w:p>
-            <w:r>
-              <w:t>[categories][cat_id] : int</w:t>
-            </w:r>
-          </w:p>
-        </w:tc>
-        <w:tc>
-          <w:tcPr>
-            <w:tcW w:w="1822" w:type="pct"/>
-          </w:tcPr>
-          <w:p>
-            <w:r>
-              <w:lastRenderedPageBreak/>
+          <w:p>
+            <w:r>
               <w:t>viď add_register... jediný rozdiel je, že pole categories môže byť nulovej dĺžky</w:t>
             </w:r>
           </w:p>
@@ -10445,7 +11154,6 @@
           </w:p>
           <w:p>
             <w:r>
-              <w:lastRenderedPageBreak/>
               <w:t>values : object -&gt;</w:t>
             </w:r>
           </w:p>
@@ -10483,120 +11191,120 @@
               <w:rPr>
                 <w:highlight w:val="yellow"/>
               </w:rPr>
+              <w:t>edit_excursion(ex_id, values)</w:t>
+            </w:r>
+          </w:p>
+        </w:tc>
+        <w:tc>
+          <w:tcPr>
+            <w:tcW w:w="1595" w:type="pct"/>
+          </w:tcPr>
+          <w:p>
+            <w:pPr>
+              <w:rPr>
+                <w:highlight w:val="yellow"/>
+              </w:rPr>
+            </w:pPr>
+            <w:r>
+              <w:rPr>
+                <w:highlight w:val="yellow"/>
+              </w:rPr>
+              <w:t>ex_id : int</w:t>
+            </w:r>
+          </w:p>
+          <w:p>
+            <w:pPr>
+              <w:rPr>
+                <w:highlight w:val="yellow"/>
+                <w:lang w:val="en-US"/>
+              </w:rPr>
+            </w:pPr>
+            <w:r>
+              <w:rPr>
+                <w:highlight w:val="yellow"/>
+              </w:rPr>
+              <w:t xml:space="preserve">values </w:t>
+            </w:r>
+            <w:r>
+              <w:rPr>
+                <w:highlight w:val="yellow"/>
+                <w:lang w:val="en-US"/>
+              </w:rPr>
+              <w:t>: object -&gt;</w:t>
+            </w:r>
+          </w:p>
+          <w:p>
+            <w:pPr>
+              <w:rPr>
+                <w:highlight w:val="yellow"/>
+                <w:lang w:val="en-US"/>
+              </w:rPr>
+            </w:pPr>
+            <w:r>
+              <w:rPr>
+                <w:highlight w:val="yellow"/>
+                <w:lang w:val="en-US"/>
+              </w:rPr>
+              <w:t>[name] : string</w:t>
+            </w:r>
+          </w:p>
+          <w:p>
+            <w:pPr>
+              <w:rPr>
+                <w:highlight w:val="yellow"/>
+                <w:lang w:val="en-US"/>
+              </w:rPr>
+            </w:pPr>
+            <w:r>
+              <w:rPr>
+                <w:highlight w:val="yellow"/>
+                <w:lang w:val="en-US"/>
+              </w:rPr>
+              <w:t>[about] : string</w:t>
+            </w:r>
+          </w:p>
+          <w:p>
+            <w:pPr>
+              <w:rPr>
+                <w:highlight w:val="yellow"/>
+                <w:lang w:val="en-US"/>
+              </w:rPr>
+            </w:pPr>
+            <w:r>
+              <w:rPr>
+                <w:highlight w:val="yellow"/>
+                <w:lang w:val="en-US"/>
+              </w:rPr>
+              <w:t>[priority] : int</w:t>
+            </w:r>
+          </w:p>
+          <w:p>
+            <w:pPr>
+              <w:rPr>
+                <w:highlight w:val="yellow"/>
+                <w:lang w:val="en-US"/>
+              </w:rPr>
+            </w:pPr>
+            <w:r>
+              <w:rPr>
+                <w:highlight w:val="yellow"/>
+                <w:lang w:val="en-US"/>
+              </w:rPr>
+              <w:t>[from] : datetime</w:t>
+            </w:r>
+          </w:p>
+          <w:p>
+            <w:pPr>
+              <w:rPr>
+                <w:highlight w:val="yellow"/>
+              </w:rPr>
+            </w:pPr>
+            <w:r>
+              <w:rPr>
+                <w:highlight w:val="yellow"/>
+                <w:lang w:val="en-US"/>
+              </w:rPr>
               <w:lastRenderedPageBreak/>
-              <w:t>edit_excursion(ex_id, values)</w:t>
-            </w:r>
-          </w:p>
-        </w:tc>
-        <w:tc>
-          <w:tcPr>
-            <w:tcW w:w="1595" w:type="pct"/>
-          </w:tcPr>
-          <w:p>
-            <w:pPr>
-              <w:rPr>
-                <w:highlight w:val="yellow"/>
-              </w:rPr>
-            </w:pPr>
-            <w:r>
-              <w:rPr>
-                <w:highlight w:val="yellow"/>
-              </w:rPr>
-              <w:t>ex_id : int</w:t>
-            </w:r>
-          </w:p>
-          <w:p>
-            <w:pPr>
-              <w:rPr>
-                <w:highlight w:val="yellow"/>
-                <w:lang w:val="en-US"/>
-              </w:rPr>
-            </w:pPr>
-            <w:r>
-              <w:rPr>
-                <w:highlight w:val="yellow"/>
-              </w:rPr>
-              <w:t xml:space="preserve">values </w:t>
-            </w:r>
-            <w:r>
-              <w:rPr>
-                <w:highlight w:val="yellow"/>
-                <w:lang w:val="en-US"/>
-              </w:rPr>
-              <w:t>: object -&gt;</w:t>
-            </w:r>
-          </w:p>
-          <w:p>
-            <w:pPr>
-              <w:rPr>
-                <w:highlight w:val="yellow"/>
-                <w:lang w:val="en-US"/>
-              </w:rPr>
-            </w:pPr>
-            <w:r>
-              <w:rPr>
-                <w:highlight w:val="yellow"/>
-                <w:lang w:val="en-US"/>
-              </w:rPr>
-              <w:t>[name] : string</w:t>
-            </w:r>
-          </w:p>
-          <w:p>
-            <w:pPr>
-              <w:rPr>
-                <w:highlight w:val="yellow"/>
-                <w:lang w:val="en-US"/>
-              </w:rPr>
-            </w:pPr>
-            <w:r>
-              <w:rPr>
-                <w:highlight w:val="yellow"/>
-                <w:lang w:val="en-US"/>
-              </w:rPr>
-              <w:t>[about] : string</w:t>
-            </w:r>
-          </w:p>
-          <w:p>
-            <w:pPr>
-              <w:rPr>
-                <w:highlight w:val="yellow"/>
-                <w:lang w:val="en-US"/>
-              </w:rPr>
-            </w:pPr>
-            <w:r>
-              <w:rPr>
-                <w:highlight w:val="yellow"/>
-                <w:lang w:val="en-US"/>
-              </w:rPr>
-              <w:t>[priority] : int</w:t>
-            </w:r>
-          </w:p>
-          <w:p>
-            <w:pPr>
-              <w:rPr>
-                <w:highlight w:val="yellow"/>
-                <w:lang w:val="en-US"/>
-              </w:rPr>
-            </w:pPr>
-            <w:r>
-              <w:rPr>
-                <w:highlight w:val="yellow"/>
-                <w:lang w:val="en-US"/>
-              </w:rPr>
-              <w:t>[from] : datetime</w:t>
-            </w:r>
-          </w:p>
-          <w:p>
-            <w:pPr>
-              <w:rPr>
-                <w:highlight w:val="yellow"/>
-              </w:rPr>
-            </w:pPr>
-            <w:r>
-              <w:rPr>
-                <w:highlight w:val="yellow"/>
-                <w:lang w:val="en-US"/>
-              </w:rPr>
               <w:t>[to] : datetime</w:t>
             </w:r>
           </w:p>
@@ -10623,6 +11331,7 @@
               <w:rPr>
                 <w:highlight w:val="yellow"/>
               </w:rPr>
+              <w:lastRenderedPageBreak/>
               <w:t>edit_excursion_event(ex_ev_id, values)</w:t>
             </w:r>
           </w:p>
@@ -11099,7 +11808,6 @@
               <w:rPr>
                 <w:highlight w:val="yellow"/>
               </w:rPr>
-              <w:lastRenderedPageBreak/>
               <w:t>[to] : datetime</w:t>
             </w:r>
           </w:p>
@@ -11125,115 +11833,171 @@
           <w:p>
             <w:pPr>
               <w:rPr>
+                <w:highlight w:val="yellow"/>
+              </w:rPr>
+            </w:pPr>
+            <w:r>
+              <w:rPr>
+                <w:highlight w:val="yellow"/>
+              </w:rPr>
+              <w:t>edit_page_text(</w:t>
+            </w:r>
+            <w:r>
+              <w:t xml:space="preserve">page_name, </w:t>
+            </w:r>
+            <w:r>
+              <w:t>values</w:t>
+            </w:r>
+            <w:r>
+              <w:rPr>
+                <w:highlight w:val="yellow"/>
+              </w:rPr>
+              <w:t>)</w:t>
+            </w:r>
+          </w:p>
+        </w:tc>
+        <w:tc>
+          <w:tcPr>
+            <w:tcW w:w="1595" w:type="pct"/>
+          </w:tcPr>
+          <w:p>
+            <w:pPr>
+              <w:rPr>
+                <w:highlight w:val="yellow"/>
+              </w:rPr>
+            </w:pPr>
+          </w:p>
+        </w:tc>
+        <w:tc>
+          <w:tcPr>
+            <w:tcW w:w="1822" w:type="pct"/>
+          </w:tcPr>
+          <w:p>
+            <w:pPr>
+              <w:rPr>
+                <w:highlight w:val="yellow"/>
+              </w:rPr>
+            </w:pPr>
+          </w:p>
+        </w:tc>
+      </w:tr>
+      <w:tr>
+        <w:tc>
+          <w:tcPr>
+            <w:tcW w:w="1583" w:type="pct"/>
+          </w:tcPr>
+          <w:p>
+            <w:pPr>
+              <w:rPr>
                 <w:lang w:val="en-US"/>
               </w:rPr>
             </w:pPr>
             <w:r>
+              <w:t>edit</w:t>
+            </w:r>
+            <w:r>
+              <w:t>_payments</w:t>
+            </w:r>
+            <w:r>
+              <w:rPr>
+                <w:lang w:val="en-US"/>
+              </w:rPr>
+              <w:t>(</w:t>
+            </w:r>
+            <w:r>
+              <w:rPr>
+                <w:lang w:val="en-US"/>
+              </w:rPr>
+              <w:t xml:space="preserve">payment_id, </w:t>
+            </w:r>
+            <w:r>
+              <w:rPr>
+                <w:lang w:val="en-US"/>
+              </w:rPr>
+              <w:t>values)</w:t>
+            </w:r>
+          </w:p>
+        </w:tc>
+        <w:tc>
+          <w:tcPr>
+            <w:tcW w:w="1595" w:type="pct"/>
+          </w:tcPr>
+          <w:p>
+            <w:r>
+              <w:rPr>
+                <w:lang w:val="en-US"/>
+              </w:rPr>
+              <w:t>payment_id : int</w:t>
+            </w:r>
+          </w:p>
+          <w:p>
+            <w:r>
+              <w:t>values : object -&gt;</w:t>
+            </w:r>
+          </w:p>
+          <w:p>
+            <w:r>
+              <w:t>[user_id] : int</w:t>
+            </w:r>
+          </w:p>
+          <w:p>
+            <w:pPr>
+              <w:rPr>
+                <w:lang w:val="en-US"/>
+              </w:rPr>
+            </w:pPr>
+            <w:r>
+              <w:rPr>
+                <w:lang w:val="en-US"/>
+              </w:rPr>
+              <w:t>[payment_type] : int</w:t>
+            </w:r>
+          </w:p>
+          <w:p>
+            <w:r>
+              <w:t>[</w:t>
+            </w:r>
+            <w:r>
+              <w:t>sum</w:t>
+            </w:r>
+            <w:r>
+              <w:t>] : float</w:t>
+            </w:r>
+          </w:p>
+          <w:p>
+            <w:r>
+              <w:t>[</w:t>
+            </w:r>
+            <w:r>
+              <w:t>vs</w:t>
+            </w:r>
+            <w:r>
+              <w:t>] : float</w:t>
+            </w:r>
+          </w:p>
+          <w:p>
+            <w:pPr>
+              <w:rPr>
+                <w:lang w:val="en-US"/>
+              </w:rPr>
+            </w:pPr>
+            <w:r>
+              <w:rPr>
+                <w:lang w:val="en-US"/>
+              </w:rPr>
               <w:lastRenderedPageBreak/>
-              <w:t>edit</w:t>
-            </w:r>
-            <w:r>
-              <w:t>_payments</w:t>
+              <w:t>[</w:t>
             </w:r>
             <w:r>
               <w:rPr>
                 <w:lang w:val="en-US"/>
               </w:rPr>
-              <w:t>(</w:t>
+              <w:t>categories</w:t>
             </w:r>
             <w:r>
               <w:rPr>
                 <w:lang w:val="en-US"/>
               </w:rPr>
-              <w:t xml:space="preserve">payment_id, </w:t>
-            </w:r>
-            <w:r>
-              <w:rPr>
-                <w:lang w:val="en-US"/>
-              </w:rPr>
-              <w:t>values)</w:t>
-            </w:r>
-          </w:p>
-        </w:tc>
-        <w:tc>
-          <w:tcPr>
-            <w:tcW w:w="1595" w:type="pct"/>
-          </w:tcPr>
-          <w:p>
-            <w:r>
-              <w:rPr>
-                <w:lang w:val="en-US"/>
-              </w:rPr>
-              <w:t>payment_id : int</w:t>
-            </w:r>
-          </w:p>
-          <w:p>
-            <w:r>
-              <w:t>values : object -&gt;</w:t>
-            </w:r>
-          </w:p>
-          <w:p>
-            <w:r>
-              <w:t>[user_id] : int</w:t>
-            </w:r>
-          </w:p>
-          <w:p>
-            <w:pPr>
-              <w:rPr>
-                <w:lang w:val="en-US"/>
-              </w:rPr>
-            </w:pPr>
-            <w:r>
-              <w:rPr>
-                <w:lang w:val="en-US"/>
-              </w:rPr>
-              <w:t>[payment_type] : int</w:t>
-            </w:r>
-          </w:p>
-          <w:p>
-            <w:r>
-              <w:t>[</w:t>
-            </w:r>
-            <w:r>
-              <w:t>sum</w:t>
-            </w:r>
-            <w:r>
-              <w:t>] : float</w:t>
-            </w:r>
-          </w:p>
-          <w:p>
-            <w:r>
-              <w:t>[</w:t>
-            </w:r>
-            <w:r>
-              <w:t>vs</w:t>
-            </w:r>
-            <w:r>
-              <w:t>] : float</w:t>
-            </w:r>
-          </w:p>
-          <w:p>
-            <w:pPr>
-              <w:rPr>
-                <w:lang w:val="en-US"/>
-              </w:rPr>
-            </w:pPr>
-            <w:r>
-              <w:rPr>
-                <w:lang w:val="en-US"/>
-              </w:rPr>
-              <w:t>[</w:t>
-            </w:r>
-            <w:r>
-              <w:rPr>
-                <w:lang w:val="en-US"/>
-              </w:rPr>
-              <w:t>categories</w:t>
-            </w:r>
-            <w:r>
-              <w:rPr>
-                <w:lang w:val="en-US"/>
-              </w:rPr>
               <w:t>][cat_id] : int</w:t>
             </w:r>
           </w:p>
@@ -11244,6 +12008,7 @@
           </w:tcPr>
           <w:p>
             <w:r>
+              <w:lastRenderedPageBreak/>
               <w:t xml:space="preserve">Upravuje záznam v tabuľke </w:t>
             </w:r>
             <w:r>
@@ -11293,6 +12058,7 @@
                 <w:i/>
                 <w:lang w:val="en-US"/>
               </w:rPr>
+              <w:lastRenderedPageBreak/>
               <w:t>project_category_id</w:t>
             </w:r>
             <w:r>
@@ -11324,6 +12090,7 @@
           </w:tcPr>
           <w:p>
             <w:r>
+              <w:lastRenderedPageBreak/>
               <w:t>edit_payments</w:t>
             </w:r>
             <w:r>
@@ -11577,7 +12344,6 @@
           </w:p>
           <w:p>
             <w:r>
-              <w:lastRenderedPageBreak/>
               <w:t>[</w:t>
             </w:r>
             <w:r>
@@ -11613,8 +12379,10 @@
           </w:tcPr>
           <w:p>
             <w:r>
-              <w:lastRenderedPageBreak/>
-              <w:t>edit_project_closed(pr_id)</w:t>
+              <w:t>edit_project_category_transactions</w:t>
+            </w:r>
+            <w:r>
+              <w:t>(values</w:t>
             </w:r>
           </w:p>
         </w:tc>
@@ -11622,84 +12390,13 @@
           <w:tcPr>
             <w:tcW w:w="1595" w:type="pct"/>
           </w:tcPr>
-          <w:p>
-            <w:r>
-              <w:t>pr_id : int</w:t>
-            </w:r>
-          </w:p>
+          <w:p/>
         </w:tc>
         <w:tc>
           <w:tcPr>
             <w:tcW w:w="1822" w:type="pct"/>
           </w:tcPr>
-          <w:p>
-            <w:r>
-              <w:t xml:space="preserve">funkcia nastaví príslušnému projektu (tabuľka </w:t>
-            </w:r>
-            <w:r>
-              <w:rPr>
-                <w:i/>
-              </w:rPr>
-              <w:t>projects</w:t>
-            </w:r>
-            <w:r>
-              <w:t xml:space="preserve">) v stĺpci </w:t>
-            </w:r>
-            <w:r>
-              <w:rPr>
-                <w:i/>
-              </w:rPr>
-              <w:t>project_active</w:t>
-            </w:r>
-            <w:r>
-              <w:t xml:space="preserve"> </w:t>
-            </w:r>
-            <w:r>
-              <w:rPr>
-                <w:b/>
-              </w:rPr>
-              <w:t>false</w:t>
-            </w:r>
-            <w:r>
-              <w:t xml:space="preserve">. Okrem toho urobí sumár príslušných záznamov z tabuľky </w:t>
-            </w:r>
-            <w:r>
-              <w:rPr>
-                <w:i/>
-              </w:rPr>
-              <w:t>project_items</w:t>
-            </w:r>
-            <w:r>
-              <w:t xml:space="preserve"> nad stĺpcom </w:t>
-            </w:r>
-            <w:r>
-              <w:rPr>
-                <w:i/>
-              </w:rPr>
-              <w:t>project_item_price</w:t>
-            </w:r>
-            <w:r>
-              <w:t xml:space="preserve">, následne túto sumu odčíta od príslušného záznamu z </w:t>
-            </w:r>
-            <w:r>
-              <w:rPr>
-                <w:i/>
-              </w:rPr>
-              <w:t>project_categories</w:t>
-            </w:r>
-            <w:r>
-              <w:t xml:space="preserve"> stĺpec </w:t>
-            </w:r>
-            <w:r>
-              <w:rPr>
-                <w:i/>
-              </w:rPr>
-              <w:t>project_category_cash</w:t>
-            </w:r>
-            <w:r>
-              <w:t>.</w:t>
-            </w:r>
-          </w:p>
+          <w:p/>
         </w:tc>
       </w:tr>
       <w:tr>
@@ -11709,6 +12406,106 @@
           </w:tcPr>
           <w:p>
             <w:r>
+              <w:t>edit_project_closed(pr_id)</w:t>
+            </w:r>
+          </w:p>
+        </w:tc>
+        <w:tc>
+          <w:tcPr>
+            <w:tcW w:w="1595" w:type="pct"/>
+          </w:tcPr>
+          <w:p>
+            <w:r>
+              <w:t>pr_id : int</w:t>
+            </w:r>
+          </w:p>
+        </w:tc>
+        <w:tc>
+          <w:tcPr>
+            <w:tcW w:w="1822" w:type="pct"/>
+          </w:tcPr>
+          <w:p>
+            <w:r>
+              <w:t xml:space="preserve">funkcia nastaví príslušnému projektu (tabuľka </w:t>
+            </w:r>
+            <w:r>
+              <w:rPr>
+                <w:i/>
+              </w:rPr>
+              <w:t>projects</w:t>
+            </w:r>
+            <w:r>
+              <w:t xml:space="preserve">) v stĺpci </w:t>
+            </w:r>
+            <w:r>
+              <w:rPr>
+                <w:i/>
+              </w:rPr>
+              <w:t>project_active</w:t>
+            </w:r>
+            <w:r>
+              <w:t xml:space="preserve"> </w:t>
+            </w:r>
+            <w:r>
+              <w:rPr>
+                <w:b/>
+              </w:rPr>
+              <w:t>false</w:t>
+            </w:r>
+            <w:r>
+              <w:t xml:space="preserve">. Okrem toho urobí sumár príslušných záznamov z tabuľky </w:t>
+            </w:r>
+            <w:r>
+              <w:rPr>
+                <w:i/>
+              </w:rPr>
+              <w:t>project_items</w:t>
+            </w:r>
+            <w:r>
+              <w:t xml:space="preserve"> nad stĺpcom </w:t>
+            </w:r>
+            <w:r>
+              <w:rPr>
+                <w:i/>
+              </w:rPr>
+              <w:t>project_item_price</w:t>
+            </w:r>
+            <w:r>
+              <w:t xml:space="preserve">, následne túto sumu odčíta </w:t>
+            </w:r>
+            <w:r>
+              <w:lastRenderedPageBreak/>
+              <w:t xml:space="preserve">od príslušného záznamu z </w:t>
+            </w:r>
+            <w:r>
+              <w:rPr>
+                <w:i/>
+              </w:rPr>
+              <w:t>project_categories</w:t>
+            </w:r>
+            <w:r>
+              <w:t xml:space="preserve"> stĺpec </w:t>
+            </w:r>
+            <w:r>
+              <w:rPr>
+                <w:i/>
+              </w:rPr>
+              <w:t>project_category_cash</w:t>
+            </w:r>
+            <w:r>
+              <w:t>.</w:t>
+            </w:r>
+          </w:p>
+        </w:tc>
+      </w:tr>
+      <w:tr>
+        <w:tc>
+          <w:tcPr>
+            <w:tcW w:w="1583" w:type="pct"/>
+          </w:tcPr>
+          <w:p>
+            <w:r>
+              <w:lastRenderedPageBreak/>
               <w:t>edit_project_item(pr_item_id, values)</w:t>
             </w:r>
           </w:p>
@@ -11902,8 +12699,14 @@
       <w:pPr>
         <w:pStyle w:val="Heading3"/>
       </w:pPr>
-      <w:r>
-        <w:lastRenderedPageBreak/>
+      <w:bookmarkStart w:id="0" w:name="_GoBack"/>
+      <w:bookmarkEnd w:id="0"/>
+    </w:p>
+    <w:p>
+      <w:pPr>
+        <w:pStyle w:val="Heading3"/>
+      </w:pPr>
+      <w:r>
         <w:t>Deleter</w:t>
       </w:r>
     </w:p>
@@ -11954,6 +12757,7 @@
           </w:tcPr>
           <w:p>
             <w:r>
+              <w:lastRenderedPageBreak/>
               <w:t>Názov funkcie</w:t>
             </w:r>
           </w:p>
@@ -12995,7 +13799,6 @@
           </w:tcPr>
           <w:p>
             <w:r>
-              <w:lastRenderedPageBreak/>
               <w:t>remove_post(post_id)</w:t>
             </w:r>
           </w:p>
@@ -13158,6 +13961,7 @@
               <w:rPr>
                 <w:i/>
               </w:rPr>
+              <w:lastRenderedPageBreak/>
               <w:t>projects</w:t>
             </w:r>
             <w:r>
@@ -13179,6 +13983,7 @@
           </w:tcPr>
           <w:p>
             <w:r>
+              <w:lastRenderedPageBreak/>
               <w:t>remove_project_item(pr_item_id</w:t>
             </w:r>
             <w:r>
@@ -20037,7 +20842,7 @@
 </file>
 
 <file path=customXml/itemProps2.xml><?xml version="1.0" encoding="utf-8"?>
-<ds:datastoreItem xmlns:ds="http://schemas.openxmlformats.org/officeDocument/2006/customXml" ds:itemID="{590DE93E-B19E-448C-975B-CED3FEC09BD4}">
+<ds:datastoreItem xmlns:ds="http://schemas.openxmlformats.org/officeDocument/2006/customXml" ds:itemID="{E0F735AD-5BE9-41CC-B6A7-BF8F17580D12}">
   <ds:schemaRefs>
     <ds:schemaRef ds:uri="http://schemas.openxmlformats.org/officeDocument/2006/bibliography"/>
   </ds:schemaRefs>

</xml_diff>

<commit_message>
Matej: SDD.docx modely by mali byt kompletne. Okrem exkurzii tie si uz nepamatam ako boli zamyslane
</commit_message>
<xml_diff>
--- a/documentation/SDD.docx
+++ b/documentation/SDD.docx
@@ -100,6 +100,7 @@
                 <w:dataBinding w:prefixMappings="xmlns:ns0='http://schemas.openxmlformats.org/package/2006/metadata/core-properties' xmlns:ns1='http://purl.org/dc/elements/1.1/'" w:xpath="/ns0:coreProperties[1]/ns1:title[1]" w:storeItemID="{6C3C8BC8-F283-45AE-878A-BAB7291924A1}"/>
                 <w:text/>
               </w:sdtPr>
+              <w:sdtEndPr/>
               <w:sdtContent>
                 <w:tc>
                   <w:tcPr>
@@ -152,6 +153,7 @@
                 <w:dataBinding w:prefixMappings="xmlns:ns0='http://schemas.openxmlformats.org/package/2006/metadata/core-properties' xmlns:ns1='http://purl.org/dc/elements/1.1/'" w:xpath="/ns0:coreProperties[1]/ns1:subject[1]" w:storeItemID="{6C3C8BC8-F283-45AE-878A-BAB7291924A1}"/>
                 <w:text/>
               </w:sdtPr>
+              <w:sdtEndPr/>
               <w:sdtContent>
                 <w:tc>
                   <w:tcPr>
@@ -224,6 +226,7 @@
                 <w:dataBinding w:prefixMappings="xmlns:ns0='http://schemas.openxmlformats.org/package/2006/metadata/core-properties' xmlns:ns1='http://purl.org/dc/elements/1.1/'" w:xpath="/ns0:coreProperties[1]/ns1:creator[1]" w:storeItemID="{6C3C8BC8-F283-45AE-878A-BAB7291924A1}"/>
                 <w:text/>
               </w:sdtPr>
+              <w:sdtEndPr/>
               <w:sdtContent>
                 <w:tc>
                   <w:tcPr>
@@ -317,6 +320,7 @@
                     <w:dataBinding w:prefixMappings="xmlns:ns0='http://schemas.microsoft.com/office/2006/coverPageProps'" w:xpath="/ns0:CoverPageProperties[1]/ns0:Abstract[1]" w:storeItemID="{55AF091B-3C7A-41E3-B477-F2FDAA23CFDA}"/>
                     <w:text/>
                   </w:sdtPr>
+                  <w:sdtEndPr/>
                   <w:sdtContent>
                     <w:r>
                       <w:rPr>
@@ -7646,10 +7650,7 @@
               <w:t>post_date</w:t>
             </w:r>
             <w:r>
-              <w:t xml:space="preserve">. </w:t>
-            </w:r>
-            <w:r>
-              <w:t xml:space="preserve">K týmto údajom sa naviaže z tabuľky </w:t>
+              <w:t xml:space="preserve">. K týmto údajom sa naviaže z tabuľky </w:t>
             </w:r>
             <w:r>
               <w:rPr>
@@ -7730,13 +7731,7 @@
               <w:t xml:space="preserve">users </w:t>
             </w:r>
             <w:r>
-              <w:t>meno a priezvisko upravovateľa.</w:t>
-            </w:r>
-            <w:r>
-              <w:t xml:space="preserve"> </w:t>
-            </w:r>
-            <w:r>
-              <w:t xml:space="preserve"> Parameter </w:t>
+              <w:t xml:space="preserve">meno a priezvisko upravovateľa.  Parameter </w:t>
             </w:r>
             <w:r>
               <w:rPr>
@@ -7790,10 +7785,7 @@
               <w:t>CI_DB_Object</w:t>
             </w:r>
             <w:r>
-              <w:t>.</w:t>
-            </w:r>
-            <w:r>
-              <w:t xml:space="preserve"> Parameter </w:t>
+              <w:t xml:space="preserve">. Parameter </w:t>
             </w:r>
             <w:r>
               <w:rPr>
@@ -7874,13 +7866,7 @@
               <w:rPr>
                 <w:u w:val="single"/>
               </w:rPr>
-              <w:t>project_categories</w:t>
-            </w:r>
-            <w:r>
-              <w:rPr>
-                <w:u w:val="single"/>
-              </w:rPr>
-              <w:t xml:space="preserve"> </w:t>
+              <w:t xml:space="preserve">project_categories </w:t>
             </w:r>
             <w:r>
               <w:t xml:space="preserve">a zobrazí ich do zobrazovacieho gridu. Ak je vstupný parameter </w:t>
@@ -8406,10 +8392,7 @@
               <w:t>také aký je vstupný parameter.</w:t>
             </w:r>
             <w:r>
-              <w:t xml:space="preserve"> Z danej tabuľky vybere ku záznamom aj potrebné stĺpce tak ako je to špecifikované</w:t>
-            </w:r>
-            <w:r>
-              <w:t xml:space="preserve">. </w:t>
+              <w:t xml:space="preserve"> Z danej tabuľky vybere ku záznamom aj potrebné stĺpce tak ako je to špecifikované. </w:t>
             </w:r>
             <w:r>
               <w:rPr>
@@ -8985,10 +8968,7 @@
               <w:t>.</w:t>
             </w:r>
             <w:r>
-              <w:t xml:space="preserve"> </w:t>
-            </w:r>
-            <w:r>
-              <w:t xml:space="preserve">Parameter </w:t>
+              <w:t xml:space="preserve"> Parameter </w:t>
             </w:r>
             <w:r>
               <w:rPr>
@@ -9780,7 +9760,17 @@
           <w:tcPr>
             <w:tcW w:w="1822" w:type="pct"/>
           </w:tcPr>
-          <w:p/>
+          <w:p>
+            <w:r>
+              <w:t xml:space="preserve">vkladá záznam do tabuľky </w:t>
+            </w:r>
+            <w:r>
+              <w:rPr>
+                <w:i/>
+              </w:rPr>
+              <w:t>degrees</w:t>
+            </w:r>
+          </w:p>
         </w:tc>
       </w:tr>
       <w:tr>
@@ -9888,7 +9878,17 @@
           <w:tcPr>
             <w:tcW w:w="1822" w:type="pct"/>
           </w:tcPr>
-          <w:p/>
+          <w:p>
+            <w:r>
+              <w:t xml:space="preserve">vkladá záznam do tabuľky </w:t>
+            </w:r>
+            <w:r>
+              <w:rPr>
+                <w:i/>
+              </w:rPr>
+              <w:t>email_types</w:t>
+            </w:r>
+          </w:p>
         </w:tc>
       </w:tr>
       <w:tr>
@@ -10000,7 +10000,17 @@
           <w:tcPr>
             <w:tcW w:w="1822" w:type="pct"/>
           </w:tcPr>
-          <w:p/>
+          <w:p>
+            <w:r>
+              <w:t xml:space="preserve">vkladá záznam do tabuľky </w:t>
+            </w:r>
+            <w:r>
+              <w:rPr>
+                <w:i/>
+              </w:rPr>
+              <w:t>event_categories</w:t>
+            </w:r>
+          </w:p>
         </w:tc>
       </w:tr>
       <w:tr>
@@ -10956,6 +10966,9 @@
               <w:t xml:space="preserve">, </w:t>
             </w:r>
             <w:r>
+              <w:t>total_</w:t>
+            </w:r>
+            <w:r>
               <w:t>sum sa uloží na stĺ</w:t>
             </w:r>
             <w:r>
@@ -11196,10 +11209,7 @@
           <w:p>
             <w:r>
               <w:lastRenderedPageBreak/>
-              <w:t>a</w:t>
-            </w:r>
-            <w:r>
-              <w:t>dd_project(values)</w:t>
+              <w:t>add_project(values)</w:t>
             </w:r>
           </w:p>
         </w:tc>
@@ -11252,7 +11262,17 @@
           <w:tcPr>
             <w:tcW w:w="1822" w:type="pct"/>
           </w:tcPr>
-          <w:p/>
+          <w:p>
+            <w:r>
+              <w:t xml:space="preserve">vkladá záznam do tabuľky </w:t>
+            </w:r>
+            <w:r>
+              <w:rPr>
+                <w:i/>
+              </w:rPr>
+              <w:t>projects</w:t>
+            </w:r>
+          </w:p>
         </w:tc>
       </w:tr>
       <w:tr>
@@ -11291,7 +11311,17 @@
           <w:tcPr>
             <w:tcW w:w="1822" w:type="pct"/>
           </w:tcPr>
-          <w:p/>
+          <w:p>
+            <w:r>
+              <w:t xml:space="preserve">vkladá záznam do tabuľky </w:t>
+            </w:r>
+            <w:r>
+              <w:rPr>
+                <w:i/>
+              </w:rPr>
+              <w:t>project_categories</w:t>
+            </w:r>
+          </w:p>
         </w:tc>
       </w:tr>
       <w:tr>
@@ -11350,7 +11380,37 @@
           <w:tcPr>
             <w:tcW w:w="1822" w:type="pct"/>
           </w:tcPr>
-          <w:p/>
+          <w:p>
+            <w:pPr>
+              <w:rPr>
+                <w:lang w:val="en-US"/>
+              </w:rPr>
+            </w:pPr>
+            <w:r>
+              <w:t xml:space="preserve">vkladá záznam do tabuľky </w:t>
+            </w:r>
+            <w:r>
+              <w:rPr>
+                <w:i/>
+              </w:rPr>
+              <w:t>project_item.</w:t>
+            </w:r>
+            <w:r>
+              <w:t xml:space="preserve"> Na stĺpec v databáze </w:t>
+            </w:r>
+            <w:r>
+              <w:t>project_item_date</w:t>
+            </w:r>
+            <w:r>
+              <w:t xml:space="preserve"> sa ukladá date vo formáte </w:t>
+            </w:r>
+            <w:r>
+              <w:rPr>
+                <w:lang w:val="en-US"/>
+              </w:rPr>
+              <w:t>“Y-m-d”.</w:t>
+            </w:r>
+          </w:p>
         </w:tc>
       </w:tr>
       <w:tr>
@@ -11392,45 +11452,67 @@
           </w:p>
           <w:p>
             <w:r>
+              <w:t>[username] : string</w:t>
+            </w:r>
+          </w:p>
+          <w:p>
+            <w:r>
+              <w:t>[name] : string</w:t>
+            </w:r>
+          </w:p>
+          <w:p>
+            <w:r>
+              <w:t>[surname] : string</w:t>
+            </w:r>
+          </w:p>
+          <w:p>
+            <w:r>
+              <w:t>[password] : string</w:t>
+            </w:r>
+          </w:p>
+          <w:p>
+            <w:r>
+              <w:t>[email] : string</w:t>
+            </w:r>
+          </w:p>
+          <w:p>
+            <w:r>
+              <w:t>[phone] : string</w:t>
+            </w:r>
+          </w:p>
+          <w:p>
+            <w:r>
+              <w:t>[study_program_id] : int</w:t>
+            </w:r>
+          </w:p>
+          <w:p>
+            <w:r>
+              <w:t>[degree_id] : int</w:t>
+            </w:r>
+          </w:p>
+          <w:p>
+            <w:pPr>
+              <w:rPr>
+                <w:lang w:val="en-US"/>
+              </w:rPr>
+            </w:pPr>
+            <w:r>
+              <w:rPr>
+                <w:lang w:val="en-US"/>
+              </w:rPr>
               <w:t>[</w:t>
             </w:r>
             <w:r>
-              <w:t>username] : string</w:t>
-            </w:r>
-          </w:p>
-          <w:p>
-            <w:r>
-              <w:t>[name] : string</w:t>
-            </w:r>
-          </w:p>
-          <w:p>
-            <w:r>
-              <w:t>[surname] : string</w:t>
-            </w:r>
-          </w:p>
-          <w:p>
-            <w:r>
-              <w:t>[password] : string</w:t>
-            </w:r>
-          </w:p>
-          <w:p>
-            <w:r>
-              <w:t>[email] : string</w:t>
-            </w:r>
-          </w:p>
-          <w:p>
-            <w:r>
-              <w:t>[phone] : string</w:t>
-            </w:r>
-          </w:p>
-          <w:p>
-            <w:r>
-              <w:t>[study_program_id] : int</w:t>
-            </w:r>
-          </w:p>
-          <w:p>
-            <w:r>
-              <w:t>[degree_id] : int</w:t>
+              <w:rPr>
+                <w:lang w:val="en-US"/>
+              </w:rPr>
+              <w:t>place_of_birth</w:t>
+            </w:r>
+            <w:r>
+              <w:rPr>
+                <w:lang w:val="en-US"/>
+              </w:rPr>
+              <w:t>] : string</w:t>
             </w:r>
           </w:p>
           <w:p>
@@ -11449,13 +11531,13 @@
               <w:rPr>
                 <w:lang w:val="en-US"/>
               </w:rPr>
-              <w:t>place_of_birth</w:t>
-            </w:r>
-            <w:r>
-              <w:rPr>
-                <w:lang w:val="en-US"/>
-              </w:rPr>
-              <w:t>] : string</w:t>
+              <w:t>postcode</w:t>
+            </w:r>
+            <w:r>
+              <w:rPr>
+                <w:lang w:val="en-US"/>
+              </w:rPr>
+              <w:t>] : int</w:t>
             </w:r>
           </w:p>
           <w:p>
@@ -11474,7 +11556,7 @@
               <w:rPr>
                 <w:lang w:val="en-US"/>
               </w:rPr>
-              <w:t>postcode</w:t>
+              <w:t>degree_year</w:t>
             </w:r>
             <w:r>
               <w:rPr>
@@ -11486,31 +11568,6 @@
           <w:p>
             <w:pPr>
               <w:rPr>
-                <w:lang w:val="en-US"/>
-              </w:rPr>
-            </w:pPr>
-            <w:r>
-              <w:rPr>
-                <w:lang w:val="en-US"/>
-              </w:rPr>
-              <w:t>[</w:t>
-            </w:r>
-            <w:r>
-              <w:rPr>
-                <w:lang w:val="en-US"/>
-              </w:rPr>
-              <w:t>degree_year</w:t>
-            </w:r>
-            <w:r>
-              <w:rPr>
-                <w:lang w:val="en-US"/>
-              </w:rPr>
-              <w:t>] : int</w:t>
-            </w:r>
-          </w:p>
-          <w:p>
-            <w:pPr>
-              <w:rPr>
                 <w:rFonts w:ascii="MS Mincho" w:hAnsi="MS Mincho" w:cs="MS Mincho"/>
               </w:rPr>
             </w:pPr>
@@ -11525,16 +11582,7 @@
           </w:tcPr>
           <w:p>
             <w:r>
-              <w:t xml:space="preserve">categories je pole </w:t>
-            </w:r>
-            <w:r>
-              <w:t>dĺžky &lt;počet_kategórií_projektov&gt;. Funkcia vytvorí záznam v</w:t>
-            </w:r>
-            <w:r>
-              <w:t> </w:t>
-            </w:r>
-            <w:r>
-              <w:t xml:space="preserve">tabuľke </w:t>
+              <w:t xml:space="preserve">categories je pole dĺžky &lt;počet_kategórií_projektov&gt;. Funkcia vytvorí záznam v tabuľke </w:t>
             </w:r>
             <w:r>
               <w:rPr>
@@ -11558,13 +11606,7 @@
               <w:t>foreach</w:t>
             </w:r>
             <w:r>
-              <w:t xml:space="preserve"> a</w:t>
-            </w:r>
-            <w:r>
-              <w:t> </w:t>
-            </w:r>
-            <w:r>
-              <w:t xml:space="preserve">zapíše hodnoty do tabuľky </w:t>
+              <w:t xml:space="preserve"> a zapíše hodnoty do tabuľky </w:t>
             </w:r>
             <w:r>
               <w:rPr>
@@ -11600,10 +11642,7 @@
               <w:t xml:space="preserve">hodnota </w:t>
             </w:r>
             <w:r>
-              <w:t>sa zapíše d</w:t>
-            </w:r>
-            <w:r>
-              <w:t xml:space="preserve">o stĺpca </w:t>
+              <w:t xml:space="preserve">sa zapíše do stĺpca </w:t>
             </w:r>
             <w:r>
               <w:rPr>
@@ -11624,10 +11663,7 @@
           </w:tcPr>
           <w:p>
             <w:r>
-              <w:t>a</w:t>
-            </w:r>
-            <w:r>
-              <w:t>dd_study_program(values)</w:t>
+              <w:t>add_study_program(values)</w:t>
             </w:r>
           </w:p>
         </w:tc>
@@ -11657,7 +11693,23 @@
           <w:tcPr>
             <w:tcW w:w="1822" w:type="pct"/>
           </w:tcPr>
-          <w:p/>
+          <w:p>
+            <w:pPr>
+              <w:tabs>
+                <w:tab w:val="left" w:pos="1290"/>
+              </w:tabs>
+            </w:pPr>
+            <w:r>
+              <w:lastRenderedPageBreak/>
+              <w:t xml:space="preserve">vkladá záznam do tabuľky </w:t>
+            </w:r>
+            <w:r>
+              <w:rPr>
+                <w:i/>
+              </w:rPr>
+              <w:t>study_programs</w:t>
+            </w:r>
+          </w:p>
         </w:tc>
       </w:tr>
       <w:tr>
@@ -11991,7 +12043,30 @@
           <w:tcPr>
             <w:tcW w:w="1822" w:type="pct"/>
           </w:tcPr>
-          <w:p/>
+          <w:p>
+            <w:r>
+              <w:lastRenderedPageBreak/>
+              <w:t xml:space="preserve">Upravuje konkétny záznam na základe </w:t>
+            </w:r>
+            <w:r>
+              <w:rPr>
+                <w:i/>
+              </w:rPr>
+              <w:t>degree_id</w:t>
+            </w:r>
+            <w:r>
+              <w:t xml:space="preserve"> v tabuľke </w:t>
+            </w:r>
+            <w:r>
+              <w:rPr>
+                <w:u w:val="single"/>
+              </w:rPr>
+              <w:t>degrees</w:t>
+            </w:r>
+            <w:r>
+              <w:t>.</w:t>
+            </w:r>
+          </w:p>
         </w:tc>
       </w:tr>
       <w:tr>
@@ -12045,7 +12120,34 @@
           <w:tcPr>
             <w:tcW w:w="1822" w:type="pct"/>
           </w:tcPr>
-          <w:p/>
+          <w:p>
+            <w:pPr>
+              <w:tabs>
+                <w:tab w:val="left" w:pos="975"/>
+              </w:tabs>
+            </w:pPr>
+            <w:r>
+              <w:t xml:space="preserve">Upravuje konkétny záznam na základe </w:t>
+            </w:r>
+            <w:r>
+              <w:rPr>
+                <w:i/>
+              </w:rPr>
+              <w:t xml:space="preserve">e_type_id </w:t>
+            </w:r>
+            <w:r>
+              <w:t xml:space="preserve">v tabuľke </w:t>
+            </w:r>
+            <w:r>
+              <w:rPr>
+                <w:u w:val="single"/>
+              </w:rPr>
+              <w:t>email_types</w:t>
+            </w:r>
+            <w:r>
+              <w:t>.</w:t>
+            </w:r>
+          </w:p>
         </w:tc>
       </w:tr>
       <w:tr>
@@ -12125,7 +12227,34 @@
           <w:tcPr>
             <w:tcW w:w="1822" w:type="pct"/>
           </w:tcPr>
-          <w:p/>
+          <w:p>
+            <w:pPr>
+              <w:tabs>
+                <w:tab w:val="left" w:pos="1065"/>
+              </w:tabs>
+            </w:pPr>
+            <w:r>
+              <w:t>Upravuje konkétny záznam na základe ev_id</w:t>
+            </w:r>
+            <w:r>
+              <w:rPr>
+                <w:i/>
+              </w:rPr>
+              <w:t xml:space="preserve"> </w:t>
+            </w:r>
+            <w:r>
+              <w:t xml:space="preserve">v tabuľke </w:t>
+            </w:r>
+            <w:r>
+              <w:rPr>
+                <w:u w:val="single"/>
+              </w:rPr>
+              <w:t>events</w:t>
+            </w:r>
+            <w:r>
+              <w:t>.</w:t>
+            </w:r>
+          </w:p>
         </w:tc>
       </w:tr>
       <w:tr>
@@ -12180,7 +12309,29 @@
           <w:tcPr>
             <w:tcW w:w="1822" w:type="pct"/>
           </w:tcPr>
-          <w:p/>
+          <w:p>
+            <w:r>
+              <w:t xml:space="preserve">Upravuje konkétny záznam na základe </w:t>
+            </w:r>
+            <w:r>
+              <w:rPr>
+                <w:i/>
+              </w:rPr>
+              <w:t xml:space="preserve">ev_cat_id </w:t>
+            </w:r>
+            <w:r>
+              <w:t xml:space="preserve">v tabuľke </w:t>
+            </w:r>
+            <w:r>
+              <w:rPr>
+                <w:u w:val="single"/>
+              </w:rPr>
+              <w:t>event_categories</w:t>
+            </w:r>
+            <w:r>
+              <w:t>.</w:t>
+            </w:r>
+          </w:p>
         </w:tc>
       </w:tr>
       <w:tr>
@@ -12872,6 +13023,33 @@
                 <w:highlight w:val="yellow"/>
               </w:rPr>
             </w:pPr>
+            <w:r>
+              <w:t xml:space="preserve">Upravuje konkétny záznam na základe </w:t>
+            </w:r>
+            <w:r>
+              <w:rPr>
+                <w:i/>
+              </w:rPr>
+              <w:t>page_name</w:t>
+            </w:r>
+            <w:r>
+              <w:rPr>
+                <w:i/>
+              </w:rPr>
+              <w:t xml:space="preserve"> </w:t>
+            </w:r>
+            <w:r>
+              <w:t xml:space="preserve">v tabuľke </w:t>
+            </w:r>
+            <w:r>
+              <w:rPr>
+                <w:u w:val="single"/>
+              </w:rPr>
+              <w:t>pages</w:t>
+            </w:r>
+            <w:r>
+              <w:t>.</w:t>
+            </w:r>
           </w:p>
         </w:tc>
       </w:tr>
@@ -13275,7 +13453,93 @@
           <w:tcPr>
             <w:tcW w:w="1822" w:type="pct"/>
           </w:tcPr>
-          <w:p/>
+          <w:p>
+            <w:r>
+              <w:lastRenderedPageBreak/>
+              <w:t xml:space="preserve">Upravuje konkétny záznam na základe </w:t>
+            </w:r>
+            <w:r>
+              <w:rPr>
+                <w:i/>
+              </w:rPr>
+              <w:t xml:space="preserve">post_id </w:t>
+            </w:r>
+            <w:r>
+              <w:t xml:space="preserve">v tabuľke </w:t>
+            </w:r>
+            <w:r>
+              <w:rPr>
+                <w:u w:val="single"/>
+              </w:rPr>
+              <w:t>posts</w:t>
+            </w:r>
+            <w:r>
+              <w:t xml:space="preserve">. A do tabuľky </w:t>
+            </w:r>
+            <w:r>
+              <w:rPr>
+                <w:u w:val="single"/>
+              </w:rPr>
+              <w:t>post_modifies</w:t>
+            </w:r>
+            <w:r>
+              <w:t xml:space="preserve"> vloží nový </w:t>
+            </w:r>
+            <w:r>
+              <w:lastRenderedPageBreak/>
+              <w:t xml:space="preserve">záznam. Kde na </w:t>
+            </w:r>
+            <w:r>
+              <w:rPr>
+                <w:i/>
+              </w:rPr>
+              <w:t xml:space="preserve">post_modifie_post_id </w:t>
+            </w:r>
+            <w:r>
+              <w:rPr>
+                <w:lang w:val="en-US"/>
+              </w:rPr>
+              <w:t xml:space="preserve">sa uloží </w:t>
+            </w:r>
+            <w:r>
+              <w:rPr>
+                <w:i/>
+                <w:lang w:val="en-US"/>
+              </w:rPr>
+              <w:t xml:space="preserve">post_id </w:t>
+            </w:r>
+            <w:r>
+              <w:rPr>
+                <w:lang w:val="en-US"/>
+              </w:rPr>
+              <w:t xml:space="preserve">a na </w:t>
+            </w:r>
+            <w:r>
+              <w:rPr>
+                <w:i/>
+                <w:lang w:val="en-US"/>
+              </w:rPr>
+              <w:t xml:space="preserve">post_modifie_author_id </w:t>
+            </w:r>
+            <w:r>
+              <w:rPr>
+                <w:lang w:val="en-US"/>
+              </w:rPr>
+              <w:t>sa ulo</w:t>
+            </w:r>
+            <w:r>
+              <w:t xml:space="preserve">ží  údaj </w:t>
+            </w:r>
+            <w:r>
+              <w:rPr>
+                <w:lang w:val="en-US"/>
+              </w:rPr>
+              <w:t>‘user’</w:t>
+            </w:r>
+            <w:r>
+              <w:t xml:space="preserve"> zo SESSION.</w:t>
+            </w:r>
+          </w:p>
         </w:tc>
       </w:tr>
       <w:tr>
@@ -13344,7 +13608,29 @@
           <w:tcPr>
             <w:tcW w:w="1822" w:type="pct"/>
           </w:tcPr>
-          <w:p/>
+          <w:p>
+            <w:r>
+              <w:t>Upravuje konkétny záznam na základe pr_id</w:t>
+            </w:r>
+            <w:r>
+              <w:rPr>
+                <w:i/>
+              </w:rPr>
+              <w:t xml:space="preserve"> </w:t>
+            </w:r>
+            <w:r>
+              <w:t xml:space="preserve">v tabuľke </w:t>
+            </w:r>
+            <w:r>
+              <w:rPr>
+                <w:u w:val="single"/>
+              </w:rPr>
+              <w:t>projects</w:t>
+            </w:r>
+            <w:r>
+              <w:t>.</w:t>
+            </w:r>
+          </w:p>
         </w:tc>
       </w:tr>
       <w:tr>
@@ -13388,7 +13674,29 @@
           <w:tcPr>
             <w:tcW w:w="1822" w:type="pct"/>
           </w:tcPr>
-          <w:p/>
+          <w:p>
+            <w:r>
+              <w:t>Upravuje konkétny záznam na základe pr_cat_id</w:t>
+            </w:r>
+            <w:r>
+              <w:rPr>
+                <w:i/>
+              </w:rPr>
+              <w:t xml:space="preserve"> </w:t>
+            </w:r>
+            <w:r>
+              <w:t xml:space="preserve">v tabuľke </w:t>
+            </w:r>
+            <w:r>
+              <w:rPr>
+                <w:u w:val="single"/>
+              </w:rPr>
+              <w:t>project_categories</w:t>
+            </w:r>
+            <w:r>
+              <w:t>.</w:t>
+            </w:r>
+          </w:p>
         </w:tc>
       </w:tr>
       <w:tr>
@@ -13431,7 +13739,23 @@
               <w:t>from</w:t>
             </w:r>
             <w:r>
-              <w:t>] : date</w:t>
+              <w:t xml:space="preserve">] : </w:t>
+            </w:r>
+            <w:r>
+              <w:t>int</w:t>
+            </w:r>
+          </w:p>
+          <w:p>
+            <w:pPr>
+              <w:rPr>
+                <w:lang w:val="en-US"/>
+              </w:rPr>
+            </w:pPr>
+            <w:r>
+              <w:rPr>
+                <w:lang w:val="en-US"/>
+              </w:rPr>
+              <w:t>[to] : int</w:t>
             </w:r>
           </w:p>
         </w:tc>
@@ -13439,7 +13763,38 @@
           <w:tcPr>
             <w:tcW w:w="1822" w:type="pct"/>
           </w:tcPr>
-          <w:p/>
+          <w:p>
+            <w:r>
+              <w:t xml:space="preserve">Upravuje konkrétne kategórie. Z jednej kategórie </w:t>
+            </w:r>
+            <w:r>
+              <w:rPr>
+                <w:i/>
+              </w:rPr>
+              <w:t>from</w:t>
+            </w:r>
+            <w:r>
+              <w:t xml:space="preserve"> odčerpá peniaze </w:t>
+            </w:r>
+            <w:r>
+              <w:rPr>
+                <w:i/>
+              </w:rPr>
+              <w:t>cash</w:t>
+            </w:r>
+            <w:r>
+              <w:t xml:space="preserve"> a k druhej túto čiastku pripíše </w:t>
+            </w:r>
+            <w:r>
+              <w:rPr>
+                <w:i/>
+              </w:rPr>
+              <w:t>to</w:t>
+            </w:r>
+            <w:r>
+              <w:t>.</w:t>
+            </w:r>
+          </w:p>
         </w:tc>
       </w:tr>
       <w:tr>
@@ -13593,7 +13948,29 @@
           <w:tcPr>
             <w:tcW w:w="1822" w:type="pct"/>
           </w:tcPr>
-          <w:p/>
+          <w:p>
+            <w:r>
+              <w:t>Upravuje konkétny záznam na základe pr_item_id</w:t>
+            </w:r>
+            <w:r>
+              <w:rPr>
+                <w:i/>
+              </w:rPr>
+              <w:t xml:space="preserve"> </w:t>
+            </w:r>
+            <w:r>
+              <w:t xml:space="preserve">v tabuľke </w:t>
+            </w:r>
+            <w:r>
+              <w:rPr>
+                <w:u w:val="single"/>
+              </w:rPr>
+              <w:t>project_items</w:t>
+            </w:r>
+            <w:r>
+              <w:t>.</w:t>
+            </w:r>
+          </w:p>
         </w:tc>
       </w:tr>
       <w:tr>
@@ -13623,6 +14000,7 @@
           </w:p>
           <w:p>
             <w:r>
+              <w:lastRenderedPageBreak/>
               <w:t>[</w:t>
             </w:r>
             <w:r>
@@ -13637,7 +14015,30 @@
           <w:tcPr>
             <w:tcW w:w="1822" w:type="pct"/>
           </w:tcPr>
-          <w:p/>
+          <w:p>
+            <w:r>
+              <w:lastRenderedPageBreak/>
+              <w:t xml:space="preserve">Upravuje konkétny záznam na základe </w:t>
+            </w:r>
+            <w:r>
+              <w:rPr>
+                <w:i/>
+              </w:rPr>
+              <w:t xml:space="preserve">study_pr_id </w:t>
+            </w:r>
+            <w:r>
+              <w:t xml:space="preserve">v tabuľke </w:t>
+            </w:r>
+            <w:r>
+              <w:rPr>
+                <w:u w:val="single"/>
+              </w:rPr>
+              <w:t>study_programs</w:t>
+            </w:r>
+            <w:r>
+              <w:t>.</w:t>
+            </w:r>
+          </w:p>
         </w:tc>
       </w:tr>
       <w:tr>
@@ -13731,15 +14132,58 @@
             <w:r>
               <w:t>] : int</w:t>
             </w:r>
+          </w:p>
+        </w:tc>
+        <w:tc>
+          <w:tcPr>
+            <w:tcW w:w="1822" w:type="pct"/>
+          </w:tcPr>
+          <w:p>
+            <w:r>
+              <w:t xml:space="preserve">Upravuje konkrétny záznam v tabuľke </w:t>
+            </w:r>
+            <w:r>
+              <w:rPr>
+                <w:u w:val="single"/>
+              </w:rPr>
+              <w:t>users</w:t>
+            </w:r>
+            <w:r>
+              <w:t xml:space="preserve">, na ktorého identifikovanie slúži </w:t>
+            </w:r>
+            <w:r>
+              <w:rPr>
+                <w:i/>
+              </w:rPr>
+              <w:t>user_id</w:t>
+            </w:r>
+            <w:r>
+              <w:t xml:space="preserve">. Ak je vyplnéná položka </w:t>
+            </w:r>
+            <w:r>
+              <w:rPr>
+                <w:i/>
+              </w:rPr>
+              <w:t>password.</w:t>
+            </w:r>
+            <w:r>
+              <w:t xml:space="preserve"> </w:t>
+            </w:r>
             <w:bookmarkStart w:id="0" w:name="_GoBack"/>
             <w:bookmarkEnd w:id="0"/>
-          </w:p>
-        </w:tc>
-        <w:tc>
-          <w:tcPr>
-            <w:tcW w:w="1822" w:type="pct"/>
-          </w:tcPr>
-          <w:p/>
+            <w:r>
+              <w:t xml:space="preserve">Tak je táto zmena zaznamenaná do databázy. V inom prípade keď sú menené ostatné položky tak nieje potrebné vypĺňať aj položku </w:t>
+            </w:r>
+            <w:r>
+              <w:rPr>
+                <w:i/>
+              </w:rPr>
+              <w:t>password</w:t>
+            </w:r>
+            <w:r>
+              <w:t>. Tá slúži len na zmenu hesla.</w:t>
+            </w:r>
+          </w:p>
         </w:tc>
       </w:tr>
     </w:tbl>
@@ -14122,6 +14566,7 @@
               <w:rPr>
                 <w:highlight w:val="yellow"/>
               </w:rPr>
+              <w:lastRenderedPageBreak/>
               <w:t>remove_excursion(ex_id)</w:t>
             </w:r>
           </w:p>
@@ -14184,14 +14629,7 @@
               <w:rPr>
                 <w:highlight w:val="yellow"/>
               </w:rPr>
-              <w:t xml:space="preserve">, okrem toho zmaže </w:t>
-            </w:r>
-            <w:r>
-              <w:rPr>
-                <w:highlight w:val="yellow"/>
-              </w:rPr>
-              <w:lastRenderedPageBreak/>
-              <w:t>všetky príslušné záznamy z</w:t>
+              <w:t>, okrem toho zmaže všetky príslušné záznamy z</w:t>
             </w:r>
             <w:r>
               <w:rPr>
@@ -14250,7 +14688,6 @@
               <w:rPr>
                 <w:highlight w:val="yellow"/>
               </w:rPr>
-              <w:lastRenderedPageBreak/>
               <w:t>remove_excursion_event(ex_ev_id)</w:t>
             </w:r>
           </w:p>
@@ -15274,34 +15711,7 @@
               <w:rPr>
                 <w:i/>
               </w:rPr>
-              <w:t>posts (na stĺpci author_id)</w:t>
-            </w:r>
-            <w:r>
-              <w:t xml:space="preserve">, </w:t>
-            </w:r>
-            <w:r>
-              <w:rPr>
-                <w:i/>
-              </w:rPr>
-              <w:t>project_items</w:t>
-            </w:r>
-            <w:r>
-              <w:t xml:space="preserve">, </w:t>
-            </w:r>
-            <w:r>
-              <w:rPr>
-                <w:i/>
-              </w:rPr>
-              <w:t>projects</w:t>
-            </w:r>
-            <w:r>
-              <w:t xml:space="preserve">, </w:t>
-            </w:r>
-            <w:r>
-              <w:rPr>
-                <w:i/>
-              </w:rPr>
-              <w:t xml:space="preserve">events (na stĺpci </w:t>
+              <w:t xml:space="preserve">posts (na stĺpci </w:t>
             </w:r>
             <w:r>
               <w:rPr>
@@ -15309,6 +15719,33 @@
               </w:rPr>
               <w:lastRenderedPageBreak/>
               <w:t>author_id)</w:t>
+            </w:r>
+            <w:r>
+              <w:t xml:space="preserve">, </w:t>
+            </w:r>
+            <w:r>
+              <w:rPr>
+                <w:i/>
+              </w:rPr>
+              <w:t>project_items</w:t>
+            </w:r>
+            <w:r>
+              <w:t xml:space="preserve">, </w:t>
+            </w:r>
+            <w:r>
+              <w:rPr>
+                <w:i/>
+              </w:rPr>
+              <w:t>projects</w:t>
+            </w:r>
+            <w:r>
+              <w:t xml:space="preserve">, </w:t>
+            </w:r>
+            <w:r>
+              <w:rPr>
+                <w:i/>
+              </w:rPr>
+              <w:t>events (na stĺpci author_id)</w:t>
             </w:r>
             <w:r>
               <w:t>.</w:t>
@@ -22513,7 +22950,7 @@
 </file>
 
 <file path=customXml/itemProps2.xml><?xml version="1.0" encoding="utf-8"?>
-<ds:datastoreItem xmlns:ds="http://schemas.openxmlformats.org/officeDocument/2006/customXml" ds:itemID="{B6B30CD4-8F53-4196-8807-454F569ECEA4}">
+<ds:datastoreItem xmlns:ds="http://schemas.openxmlformats.org/officeDocument/2006/customXml" ds:itemID="{9E383B90-ED55-4EC9-9DE8-25FD92B9F44D}">
   <ds:schemaRefs>
     <ds:schemaRef ds:uri="http://schemas.openxmlformats.org/officeDocument/2006/bibliography"/>
   </ds:schemaRefs>

</xml_diff>